<commit_message>
Add support for subscripts, superscripts, and authors.
</commit_message>
<xml_diff>
--- a/paper/tb-suscept.docx
+++ b/paper/tb-suscept.docx
@@ -59,7 +59,21 @@
         <w:t>4,5</w:t>
       </w:r>
       <w:r>
-        <w:t>*, Yoav Gilad</w:t>
+        <w:rPr>
+          <w:vertAlign w:val="superscript"/>
+        </w:rPr>
+        <w:t>,</w:t>
+      </w:r>
+      <w:bookmarkStart w:id="0" w:name="_GoBack"/>
+      <w:bookmarkEnd w:id="0"/>
+      <w:r>
+        <w:rPr>
+          <w:vertAlign w:val="superscript"/>
+        </w:rPr>
+        <w:t>*</w:t>
+      </w:r>
+      <w:r>
+        <w:t>, Yoav Gilad</w:t>
       </w:r>
       <w:r>
         <w:rPr>
@@ -68,6 +82,15 @@
         <w:t>1</w:t>
       </w:r>
       <w:r>
+        <w:rPr>
+          <w:vertAlign w:val="superscript"/>
+        </w:rPr>
+        <w:t>,</w:t>
+      </w:r>
+      <w:r>
+        <w:rPr>
+          <w:vertAlign w:val="superscript"/>
+        </w:rPr>
         <w:t>*</w:t>
       </w:r>
     </w:p>
@@ -172,7 +195,13 @@
         <w:pStyle w:val="Author"/>
       </w:pPr>
       <w:r>
-        <w:t>*Correspondence should be addressed to YG (</w:t>
+        <w:rPr>
+          <w:vertAlign w:val="superscript"/>
+        </w:rPr>
+        <w:t>*</w:t>
+      </w:r>
+      <w:r>
+        <w:t>Correspondence should be addressed to YG (</w:t>
       </w:r>
       <w:r>
         <w:t>gilad@uchicago.edu</w:t>
@@ -210,12 +239,12 @@
           <w:szCs w:val="32"/>
         </w:rPr>
       </w:pPr>
-      <w:bookmarkStart w:id="0" w:name="abstract"/>
+      <w:bookmarkStart w:id="1" w:name="abstract"/>
       <w:r>
         <w:br w:type="page"/>
       </w:r>
     </w:p>
-    <w:bookmarkEnd w:id="0"/>
+    <w:bookmarkEnd w:id="1"/>
     <w:p>
       <w:pPr>
         <w:pStyle w:val="Abstract"/>
@@ -229,7 +258,7 @@
       <w:pPr>
         <w:pStyle w:val="Heading1"/>
       </w:pPr>
-      <w:bookmarkStart w:id="1" w:name="introduction"/>
+      <w:bookmarkStart w:id="2" w:name="introduction"/>
       <w:r>
         <w:t>Introduction</w:t>
       </w:r>
@@ -238,8 +267,8 @@
       <w:pPr>
         <w:pStyle w:val="Heading1"/>
       </w:pPr>
-      <w:bookmarkStart w:id="2" w:name="results"/>
-      <w:bookmarkEnd w:id="1"/>
+      <w:bookmarkStart w:id="3" w:name="results"/>
+      <w:bookmarkEnd w:id="2"/>
       <w:r>
         <w:t>Results</w:t>
       </w:r>
@@ -341,43 +370,19 @@
         <w:t>Fig.</w:t>
       </w:r>
       <w:r>
-        <w:t xml:space="preserve"> \ref{fig:genes}), identify and remove outliers (</w:t>
-      </w:r>
-      <w:r>
-        <w:t xml:space="preserve">Supplementary </w:t>
+        <w:t xml:space="preserve"> \ref{fig:genes}), identify and remove outliers (Supplementary </w:t>
       </w:r>
       <w:r>
         <w:t>Fig.</w:t>
       </w:r>
       <w:r>
-        <w:t xml:space="preserve"> \ref{fig:</w:t>
-      </w:r>
-      <w:r>
-        <w:t>outliers</w:t>
-      </w:r>
-      <w:r>
-        <w:t>}</w:t>
-      </w:r>
-      <w:r>
-        <w:t>), and check for confounding batch effects (</w:t>
-      </w:r>
-      <w:r>
-        <w:t xml:space="preserve">Supplementary </w:t>
+        <w:t xml:space="preserve"> \ref{fig:outliers}), and check for confounding batch effects (Supplementary </w:t>
       </w:r>
       <w:r>
         <w:t>Fig.</w:t>
       </w:r>
       <w:r>
-        <w:t xml:space="preserve"> \ref{fig:</w:t>
-      </w:r>
-      <w:r>
-        <w:t>batch</w:t>
-      </w:r>
-      <w:r>
-        <w:t>}</w:t>
-      </w:r>
-      <w:r>
-        <w:t>).</w:t>
+        <w:t xml:space="preserve"> \ref{fig:batch}).</w:t>
       </w:r>
       <w:r>
         <w:t xml:space="preserve"> Ultimately 6 samples were removed from all downstream analyses (Supplementary Table \ref{tab:outliers}).</w:t>
@@ -495,8 +500,47 @@
         <w:t>../figure/</w:t>
       </w:r>
       <w:r>
-        <w:t>limma</w:t>
-      </w:r>
+        <w:t>limma}</w:t>
+      </w:r>
+    </w:p>
+    <w:p>
+      <w:pPr>
+        <w:pStyle w:val="LaTeX"/>
+      </w:pPr>
+      <w:r>
+        <w:t>\caption{</w:t>
+      </w:r>
+    </w:p>
+    <w:p>
+      <w:r>
+        <w:t xml:space="preserve">Differential expression analysis. </w:t>
+      </w:r>
+      <w:r>
+        <w:t>The top panel contains t</w:t>
+      </w:r>
+      <w:r>
+        <w:t>he distribution of unadjusted p-values after testing for differential expression between susceptible and resistant individuals in the (A) noninfected or (B) infected state.</w:t>
+      </w:r>
+      <w:r>
+        <w:t xml:space="preserve"> The bottom panel contains the corresponding MA plots for the (C) </w:t>
+      </w:r>
+      <w:r>
+        <w:t>noninfected</w:t>
+      </w:r>
+      <w:r>
+        <w:t xml:space="preserve"> and (D) infected states. </w:t>
+      </w:r>
+      <w:r>
+        <w:t xml:space="preserve">The </w:t>
+      </w:r>
+      <w:r>
+        <w:t>x-axis is the average gene expression level and the y-axis is the log fold change in expression level between susceptible and resistant individuals. Red dots indicate genes which are significant differentially expressed after applying a multiple testing correction.</w:t>
+      </w:r>
+    </w:p>
+    <w:p>
+      <w:pPr>
+        <w:pStyle w:val="LaTeX"/>
+      </w:pPr>
       <w:r>
         <w:t>}</w:t>
       </w:r>
@@ -506,57 +550,7 @@
         <w:pStyle w:val="LaTeX"/>
       </w:pPr>
       <w:r>
-        <w:t>\caption{</w:t>
-      </w:r>
-    </w:p>
-    <w:p>
-      <w:r>
-        <w:t xml:space="preserve">Differential expression analysis. </w:t>
-      </w:r>
-      <w:r>
-        <w:t>The top panel contains t</w:t>
-      </w:r>
-      <w:r>
-        <w:t>he distribution of unadjusted p-values after testing for differential expression between susceptible and resistant individuals in the (A) noninfected or (B) infected state.</w:t>
-      </w:r>
-      <w:r>
-        <w:t xml:space="preserve"> The bottom panel contains the corresponding MA plots for the (C) </w:t>
-      </w:r>
-      <w:r>
-        <w:t>noninfected</w:t>
-      </w:r>
-      <w:r>
-        <w:t xml:space="preserve"> and (D) infected states. </w:t>
-      </w:r>
-      <w:r>
-        <w:t xml:space="preserve">The </w:t>
-      </w:r>
-      <w:bookmarkStart w:id="3" w:name="_GoBack"/>
-      <w:bookmarkEnd w:id="3"/>
-      <w:r>
-        <w:t>x-axis is the average gene expression level and the y-axis is the log fold change in expression level between susceptible and resistant individuals. Red dots indicate genes which are significant differentially expressed after applying a multiple testing correction.</w:t>
-      </w:r>
-    </w:p>
-    <w:p>
-      <w:pPr>
-        <w:pStyle w:val="LaTeX"/>
-      </w:pPr>
-      <w:r>
-        <w:t>}</w:t>
-      </w:r>
-    </w:p>
-    <w:p>
-      <w:pPr>
-        <w:pStyle w:val="LaTeX"/>
-      </w:pPr>
-      <w:r>
-        <w:t>\label{fig:</w:t>
-      </w:r>
-      <w:r>
-        <w:t>limma</w:t>
-      </w:r>
-      <w:r>
-        <w:t>}</w:t>
+        <w:t>\label{fig:limma}</w:t>
       </w:r>
     </w:p>
     <w:p>
@@ -590,7 +584,7 @@
         <w:pStyle w:val="Heading1"/>
       </w:pPr>
       <w:bookmarkStart w:id="4" w:name="discussion"/>
-      <w:bookmarkEnd w:id="2"/>
+      <w:bookmarkEnd w:id="3"/>
       <w:r>
         <w:t>Discussion</w:t>
       </w:r>
@@ -758,7 +752,16 @@
         <w:t xml:space="preserve"> </w:t>
       </w:r>
       <w:r>
-        <w:t>all genes with a median log2 counts per million (cpm)</w:t>
+        <w:t>all genes with a median log</w:t>
+      </w:r>
+      <w:r>
+        <w:rPr>
+          <w:vertAlign w:val="subscript"/>
+        </w:rPr>
+        <w:t>2</w:t>
+      </w:r>
+      <w:r>
+        <w:t xml:space="preserve"> counts per million (cpm)</w:t>
       </w:r>
       <w:r>
         <w:t xml:space="preserve"> </w:t>
@@ -1667,7 +1670,7 @@
           <w:rPr>
             <w:noProof/>
           </w:rPr>
-          <w:t>3</w:t>
+          <w:t>1</w:t>
         </w:r>
         <w:r>
           <w:rPr>
@@ -4008,7 +4011,7 @@
 </file>
 
 <file path=customXml/itemProps1.xml><?xml version="1.0" encoding="utf-8"?>
-<ds:datastoreItem xmlns:ds="http://schemas.openxmlformats.org/officeDocument/2006/customXml" ds:itemID="{D0261562-EBFF-48EA-A1E1-B0DCF6D92AE5}">
+<ds:datastoreItem xmlns:ds="http://schemas.openxmlformats.org/officeDocument/2006/customXml" ds:itemID="{E7780347-118B-4951-8AA7-A82DC0D5B712}">
   <ds:schemaRefs>
     <ds:schemaRef ds:uri="http://schemas.openxmlformats.org/officeDocument/2006/bibliography"/>
   </ds:schemaRefs>

</xml_diff>

<commit_message>
Add GWAS and classifier results.
</commit_message>
<xml_diff>
--- a/paper/tb-suscept.docx
+++ b/paper/tb-suscept.docx
@@ -64,8 +64,6 @@
         </w:rPr>
         <w:t>,</w:t>
       </w:r>
-      <w:bookmarkStart w:id="0" w:name="_GoBack"/>
-      <w:bookmarkEnd w:id="0"/>
       <w:r>
         <w:rPr>
           <w:vertAlign w:val="superscript"/>
@@ -239,12 +237,12 @@
           <w:szCs w:val="32"/>
         </w:rPr>
       </w:pPr>
-      <w:bookmarkStart w:id="1" w:name="abstract"/>
+      <w:bookmarkStart w:id="0" w:name="abstract"/>
       <w:r>
         <w:br w:type="page"/>
       </w:r>
     </w:p>
-    <w:bookmarkEnd w:id="1"/>
+    <w:bookmarkEnd w:id="0"/>
     <w:p>
       <w:pPr>
         <w:pStyle w:val="Abstract"/>
@@ -258,7 +256,7 @@
       <w:pPr>
         <w:pStyle w:val="Heading1"/>
       </w:pPr>
-      <w:bookmarkStart w:id="2" w:name="introduction"/>
+      <w:bookmarkStart w:id="1" w:name="introduction"/>
       <w:r>
         <w:t>Introduction</w:t>
       </w:r>
@@ -267,8 +265,8 @@
       <w:pPr>
         <w:pStyle w:val="Heading1"/>
       </w:pPr>
-      <w:bookmarkStart w:id="3" w:name="results"/>
-      <w:bookmarkEnd w:id="2"/>
+      <w:bookmarkStart w:id="2" w:name="results"/>
+      <w:bookmarkEnd w:id="1"/>
       <w:r>
         <w:t>Results</w:t>
       </w:r>
@@ -340,7 +338,13 @@
         <w:t xml:space="preserve"> (MTB) or a mock control.</w:t>
       </w:r>
       <w:r>
-        <w:t xml:space="preserve"> To measure genome-wide gene expression levels, we sequenced the RNA, using a processing pipeline designed to minimize the introduction of unwanted technical variation, and obtained </w:t>
+        <w:t xml:space="preserve"> To measure genome-wide gene expression levels, we sequenced the RNA</w:t>
+      </w:r>
+      <w:r>
+        <w:t xml:space="preserve"> at 18 hours post-infection</w:t>
+      </w:r>
+      <w:r>
+        <w:t xml:space="preserve">, using a processing pipeline designed to minimize the introduction of unwanted technical variation, and obtained </w:t>
       </w:r>
       <w:r>
         <w:t xml:space="preserve">a mean of </w:t>
@@ -394,7 +398,43 @@
         <w:t>Next</w:t>
       </w:r>
       <w:r>
-        <w:t xml:space="preserve"> we performed a standard differential expression analysis. Of most interest are genes which </w:t>
+        <w:t xml:space="preserve"> we performed a standard differential expression analysis</w:t>
+      </w:r>
+      <w:r>
+        <w:t xml:space="preserve"> </w:t>
+      </w:r>
+      <w:r>
+        <w:t>using a linear modeling framework</w:t>
+      </w:r>
+      <w:r>
+        <w:t xml:space="preserve">, </w:t>
+      </w:r>
+      <w:r>
+        <w:t>defined</w:t>
+      </w:r>
+      <w:r>
+        <w:t xml:space="preserve"> in </w:t>
+      </w:r>
+      <w:r>
+        <w:t>e</w:t>
+      </w:r>
+      <w:r>
+        <w:t xml:space="preserve">quation </w:t>
+      </w:r>
+      <w:r>
+        <w:t>(</w:t>
+      </w:r>
+      <w:r>
+        <w:t>\ref{eq:limma</w:t>
+      </w:r>
+      <w:r>
+        <w:t>}</w:t>
+      </w:r>
+      <w:r>
+        <w:t>)</w:t>
+      </w:r>
+      <w:r>
+        <w:t xml:space="preserve">. Of most interest are genes which </w:t>
       </w:r>
       <w:r>
         <w:t>were</w:t>
@@ -431,7 +471,7 @@
         </w:rPr>
         <w:lastRenderedPageBreak/>
         <w:drawing>
-          <wp:inline distT="0" distB="0" distL="0" distR="0" wp14:anchorId="697EDBED" wp14:editId="42C7F6D4">
+          <wp:inline distT="0" distB="0" distL="0" distR="0" wp14:anchorId="553DBB25" wp14:editId="3C414E49">
             <wp:extent cx="5486400" cy="5486400"/>
             <wp:effectExtent l="0" t="0" r="0" b="0"/>
             <wp:docPr id="1" name="limma.png"/>
@@ -497,10 +537,22 @@
         <w:t>\includegraphics[width=\linewidth]{</w:t>
       </w:r>
       <w:r>
-        <w:t>../figure/</w:t>
-      </w:r>
-      <w:r>
-        <w:t>limma}</w:t>
+        <w:t>../</w:t>
+      </w:r>
+      <w:r>
+        <w:t>figure</w:t>
+      </w:r>
+      <w:r>
+        <w:t>/</w:t>
+      </w:r>
+      <w:r>
+        <w:t>limma</w:t>
+      </w:r>
+      <w:r>
+        <w:t>.pdf</w:t>
+      </w:r>
+      <w:r>
+        <w:t>}</w:t>
       </w:r>
     </w:p>
     <w:p>
@@ -519,22 +571,43 @@
         <w:t>The top panel contains t</w:t>
       </w:r>
       <w:r>
-        <w:t>he distribution of unadjusted p-values after testing for differential expression between susceptible and resistant individuals in the (A) noninfected or (B) infected state.</w:t>
-      </w:r>
-      <w:r>
-        <w:t xml:space="preserve"> The bottom panel contains the corresponding MA plots for the (C) </w:t>
+        <w:t>he distribution of unadjusted p-values after testing for differential expression between susceptible and resistant individuals in the (</w:t>
+      </w:r>
+      <w:r>
+        <w:t>a) noninfected or (b</w:t>
+      </w:r>
+      <w:r>
+        <w:t>) infected state.</w:t>
+      </w:r>
+      <w:r>
+        <w:t xml:space="preserve"> The bottom panel contains the c</w:t>
+      </w:r>
+      <w:r>
+        <w:t>orresponding MA plots for the (c</w:t>
+      </w:r>
+      <w:r>
+        <w:t xml:space="preserve">) </w:t>
       </w:r>
       <w:r>
         <w:t>noninfected</w:t>
       </w:r>
       <w:r>
-        <w:t xml:space="preserve"> and (D) infected states. </w:t>
+        <w:t xml:space="preserve"> and (d</w:t>
+      </w:r>
+      <w:r>
+        <w:t xml:space="preserve">) infected states. </w:t>
       </w:r>
       <w:r>
         <w:t xml:space="preserve">The </w:t>
       </w:r>
       <w:r>
-        <w:t>x-axis is the average gene expression level and the y-axis is the log fold change in expression level between susceptible and resistant individuals. Red dots indicate genes which are significant differentially expressed after applying a multiple testing correction.</w:t>
+        <w:t xml:space="preserve">x-axis is the average gene expression level and the y-axis is the log fold change in expression level between susceptible and resistant individuals. Red </w:t>
+      </w:r>
+      <w:r>
+        <w:t xml:space="preserve">solid </w:t>
+      </w:r>
+      <w:r>
+        <w:t>dots indicate genes which are significant differentially expressed after applying a multiple testing correction.</w:t>
       </w:r>
     </w:p>
     <w:p>
@@ -570,6 +643,247 @@
         <w:t>Differentially expressed genes are enriched for TB susceptibility loci</w:t>
       </w:r>
     </w:p>
+    <w:p>
+      <w:r>
+        <w:t xml:space="preserve">We next sought to investigate whether the differentially expressed genes we had identified in our </w:t>
+      </w:r>
+      <w:r>
+        <w:rPr>
+          <w:i/>
+        </w:rPr>
+        <w:t>in vitro</w:t>
+      </w:r>
+      <w:r>
+        <w:t xml:space="preserve"> experimental system </w:t>
+      </w:r>
+      <w:r>
+        <w:t xml:space="preserve">were important for the genetic basis of TB susceptibility. To do this, we </w:t>
+      </w:r>
+      <w:r>
+        <w:t xml:space="preserve">compared our results to </w:t>
+      </w:r>
+      <w:r>
+        <w:t>a</w:t>
+      </w:r>
+      <w:r>
+        <w:t xml:space="preserve"> TB susceptibility GWAS conducted in Gambia and Ghana \cite{Thye2010}. Specifically, for each gene we assigned the SNP with the lowest p-value among all SNPs located within 50 kb of its transcription start site (TSS). If the differentially expressed genes are enriched for TB susceptibility loci, we expect a negative correlation between the absolute values of the log fold changes in our experiment and the GWAS p-values. Indeed, this is what we observed</w:t>
+      </w:r>
+      <w:r>
+        <w:t xml:space="preserve"> (</w:t>
+      </w:r>
+      <w:r>
+        <w:t xml:space="preserve">results from Gambia GWAS in </w:t>
+      </w:r>
+      <w:r>
+        <w:t xml:space="preserve">Fig. </w:t>
+      </w:r>
+      <w:r>
+        <w:t>\ref{fig:gwas}</w:t>
+      </w:r>
+      <w:r>
+        <w:t xml:space="preserve">, </w:t>
+      </w:r>
+      <w:r>
+        <w:t xml:space="preserve">results from </w:t>
+      </w:r>
+      <w:r>
+        <w:t>Ghana</w:t>
+      </w:r>
+      <w:r>
+        <w:t xml:space="preserve"> GWAS in </w:t>
+      </w:r>
+      <w:r>
+        <w:t xml:space="preserve">Supplementary </w:t>
+      </w:r>
+      <w:r>
+        <w:t>Fig. \ref{fig:</w:t>
+      </w:r>
+      <w:r>
+        <w:t>ghana</w:t>
+      </w:r>
+      <w:r>
+        <w:t>}</w:t>
+      </w:r>
+      <w:r>
+        <w:t>)</w:t>
+      </w:r>
+      <w:r>
+        <w:t>.</w:t>
+      </w:r>
+      <w:r>
+        <w:t xml:space="preserve"> We fit a best fit linear line using least squares regressio</w:t>
+      </w:r>
+      <w:r>
+        <w:t>n for each of our differential expression tests. Interestingly, we observed the steepest negative slopes for the tests comparing differential expression between susceptible and resistant individuals in the noninfected or infected states</w:t>
+      </w:r>
+      <w:r>
+        <w:t xml:space="preserve"> (Fig. \ref{fig:gwas}b)</w:t>
+      </w:r>
+      <w:r>
+        <w:t xml:space="preserve">. However, the slopes of the best fit lines for the tests of the effect of treatment </w:t>
+      </w:r>
+      <w:r>
+        <w:t xml:space="preserve">in either resistant or susceptible individuals was were also negative. Reassuringly, we did not observe a negative relationship between the GWAS p-values and the mean expression levels (in fact it this had a positive slope). </w:t>
+      </w:r>
+      <w:r>
+        <w:t>Therefore the negative slopes we observed were not an artifact due to the power to call differential expression in our experimental system.</w:t>
+      </w:r>
+    </w:p>
+    <w:p>
+      <w:pPr>
+        <w:jc w:val="center"/>
+      </w:pPr>
+      <w:r>
+        <w:rPr>
+          <w:noProof/>
+        </w:rPr>
+        <w:drawing>
+          <wp:inline distT="0" distB="0" distL="0" distR="0" wp14:anchorId="30652A2D" wp14:editId="340FCA27">
+            <wp:extent cx="5486400" cy="2743200"/>
+            <wp:effectExtent l="0" t="0" r="0" b="0"/>
+            <wp:docPr id="2" name="gwas.png"/>
+            <wp:cNvGraphicFramePr>
+              <a:graphicFrameLocks xmlns:a="http://schemas.openxmlformats.org/drawingml/2006/main" noChangeAspect="1"/>
+            </wp:cNvGraphicFramePr>
+            <a:graphic xmlns:a="http://schemas.openxmlformats.org/drawingml/2006/main">
+              <a:graphicData uri="http://schemas.openxmlformats.org/drawingml/2006/picture">
+                <pic:pic xmlns:pic="http://schemas.openxmlformats.org/drawingml/2006/picture">
+                  <pic:nvPicPr>
+                    <pic:cNvPr id="0" name="gwas.png"/>
+                    <pic:cNvPicPr/>
+                  </pic:nvPicPr>
+                  <pic:blipFill>
+                    <a:blip r:embed="rId11" r:link="rId12">
+                      <a:extLst>
+                        <a:ext uri="{28A0092B-C50C-407E-A947-70E740481C1C}">
+                          <a14:useLocalDpi xmlns:a14="http://schemas.microsoft.com/office/drawing/2010/main" val="0"/>
+                        </a:ext>
+                      </a:extLst>
+                    </a:blip>
+                    <a:stretch>
+                      <a:fillRect/>
+                    </a:stretch>
+                  </pic:blipFill>
+                  <pic:spPr>
+                    <a:xfrm>
+                      <a:off x="0" y="0"/>
+                      <a:ext cx="5486400" cy="2743200"/>
+                    </a:xfrm>
+                    <a:prstGeom prst="rect">
+                      <a:avLst/>
+                    </a:prstGeom>
+                  </pic:spPr>
+                </pic:pic>
+              </a:graphicData>
+            </a:graphic>
+          </wp:inline>
+        </w:drawing>
+      </w:r>
+    </w:p>
+    <w:p>
+      <w:pPr>
+        <w:pStyle w:val="LaTeX"/>
+      </w:pPr>
+      <w:r>
+        <w:t>\begin{figure}[ht]</w:t>
+      </w:r>
+    </w:p>
+    <w:p>
+      <w:pPr>
+        <w:pStyle w:val="LaTeX"/>
+      </w:pPr>
+      <w:r>
+        <w:t>\centering</w:t>
+      </w:r>
+    </w:p>
+    <w:p>
+      <w:pPr>
+        <w:pStyle w:val="LaTeX"/>
+      </w:pPr>
+      <w:r>
+        <w:t>\includegraphics[width=\linewidth]{../</w:t>
+      </w:r>
+      <w:r>
+        <w:t>figure</w:t>
+      </w:r>
+      <w:r>
+        <w:t>/gwas</w:t>
+      </w:r>
+      <w:r>
+        <w:t>.pdf</w:t>
+      </w:r>
+      <w:r>
+        <w:t>}</w:t>
+      </w:r>
+    </w:p>
+    <w:p>
+      <w:pPr>
+        <w:pStyle w:val="LaTeX"/>
+      </w:pPr>
+      <w:r>
+        <w:lastRenderedPageBreak/>
+        <w:t>\caption{</w:t>
+      </w:r>
+    </w:p>
+    <w:p>
+      <w:r>
+        <w:t xml:space="preserve">Comparison of differential expression and GWAS results. (a) </w:t>
+      </w:r>
+      <w:r>
+        <w:t>The relationship between GWAS p-values \cite{Thye2010} and the absolute values of the log fold changes between susceptible and resistant individuals in the noninfected state. The red line is the least squares regression. (b) The slopes (</w:t>
+      </w:r>
+      <w:r>
+        <w:t>$</w:t>
+      </w:r>
+      <w:r>
+        <w:t>\pm</w:t>
+      </w:r>
+      <w:r>
+        <w:t>$</w:t>
+      </w:r>
+      <w:r>
+        <w:t xml:space="preserve"> standard error) of the regression lines for each test. Additionally it includes the comparison of the mean expression level to the GWAS p-values as a control. All slopes are significantly different than 0 (F-test </w:t>
+      </w:r>
+      <w:r>
+        <w:rPr>
+          <w:i/>
+        </w:rPr>
+        <w:t>P</w:t>
+      </w:r>
+      <w:r>
+        <w:t xml:space="preserve"> </w:t>
+      </w:r>
+      <w:r>
+        <w:t>$&lt;$</w:t>
+      </w:r>
+      <w:r>
+        <w:t xml:space="preserve"> 0.05).</w:t>
+      </w:r>
+    </w:p>
+    <w:p>
+      <w:pPr>
+        <w:pStyle w:val="LaTeX"/>
+      </w:pPr>
+      <w:r>
+        <w:t>}</w:t>
+      </w:r>
+    </w:p>
+    <w:p>
+      <w:pPr>
+        <w:pStyle w:val="LaTeX"/>
+      </w:pPr>
+      <w:r>
+        <w:t>\label{fig:gwas}</w:t>
+      </w:r>
+    </w:p>
+    <w:p>
+      <w:pPr>
+        <w:pStyle w:val="LaTeX"/>
+      </w:pPr>
+      <w:r>
+        <w:t>\end{figure}</w:t>
+      </w:r>
+    </w:p>
     <w:p/>
     <w:p>
       <w:pPr>
@@ -580,11 +894,244 @@
       </w:r>
     </w:p>
     <w:p>
+      <w:r>
+        <w:t>Next we attempted to build a gene expression based classifier to predict susceptibility status. We focused on the gene expression levels both because this is where we observed the largest differences between susceptible and resistant individuals (Fig. \ref{fig:limma}ac) and also since it is much more practical to obtain gene expres</w:t>
+      </w:r>
+      <w:r>
+        <w:t xml:space="preserve">sion data from noninfected DCs compared to MTB-infected DCs. </w:t>
+      </w:r>
+      <w:r>
+        <w:t xml:space="preserve">We </w:t>
+      </w:r>
+      <w:r>
+        <w:t>trained</w:t>
+      </w:r>
+      <w:r>
+        <w:t xml:space="preserve"> an elastic net classifier using the 1,057 genes that were differentially expressed at an ASH </w:t>
+      </w:r>
+      <w:r>
+        <w:t>s-value \cite{Stephens2016} less than 5</w:t>
+      </w:r>
+      <w:r>
+        <w:t>\</w:t>
+      </w:r>
+      <w:r>
+        <w:t>%</w:t>
+      </w:r>
+      <w:r>
+        <w:t>, using leave-one-out-cross-validation to select the optimal model parameters</w:t>
+      </w:r>
+      <w:r>
+        <w:t xml:space="preserve">. </w:t>
+      </w:r>
+      <w:r>
+        <w:t xml:space="preserve">Encouragingly, </w:t>
+      </w:r>
+      <w:r>
+        <w:t>we observed a</w:t>
+      </w:r>
+      <w:r>
+        <w:t xml:space="preserve"> clear separation between susceptible and resistant</w:t>
+      </w:r>
+      <w:r>
+        <w:t xml:space="preserve"> individuals when comparing the </w:t>
+      </w:r>
+      <w:r>
+        <w:t>predicted probability of being resistant to TB</w:t>
+      </w:r>
+      <w:r>
+        <w:t xml:space="preserve"> for each sample </w:t>
+      </w:r>
+      <w:r>
+        <w:t>obtained from the cross validation</w:t>
+      </w:r>
+      <w:r>
+        <w:t xml:space="preserve"> (Fig. \ref{fig:classifier})</w:t>
+      </w:r>
+      <w:r>
+        <w:t xml:space="preserve">. </w:t>
+      </w:r>
+      <w:r>
+        <w:t>Using a cutoff of 0.8 for the predicted probability of being resistant to TB infection, we obtain</w:t>
+      </w:r>
+      <w:r>
+        <w:t>ed</w:t>
+      </w:r>
+      <w:r>
+        <w:t xml:space="preserve"> a sensitivity of 100</w:t>
+      </w:r>
+      <w:r>
+        <w:t>\</w:t>
+      </w:r>
+      <w:r>
+        <w:t xml:space="preserve">% (5 out of 5 susceptible individuals labeled as susceptible) and </w:t>
+      </w:r>
+      <w:r>
+        <w:t>a specificity of ~71</w:t>
+      </w:r>
+      <w:r>
+        <w:t>\</w:t>
+      </w:r>
+      <w:r>
+        <w:t>% (5 out of 7 individuals classified as susceptible were true positives).</w:t>
+      </w:r>
+    </w:p>
+    <w:p/>
+    <w:p>
+      <w:r>
+        <w:t>Unfortunately our current data set was too small to properly split into separate training and testing sets. In order to assess the plausibility of our model, we applied the classifier to an independent study which collected genome-wide gene expression levels in DCs from 65 healthy individuals</w:t>
+      </w:r>
+      <w:r>
+        <w:t xml:space="preserve"> \cite{</w:t>
+      </w:r>
+      <w:r>
+        <w:t>Barreiro2012</w:t>
+      </w:r>
+      <w:r>
+        <w:t>}</w:t>
+      </w:r>
+      <w:r>
+        <w:t xml:space="preserve">. </w:t>
+      </w:r>
+      <w:r>
+        <w:t>Using the same cutoff of 0.8 for the probability of being resistant to TB that was determined to be optimal in the training set, ~9\% (6 out of 65) of the individuals were classified as being susceptible to TB, similar to the general estimate that 10\% of the population is susceptible to TB</w:t>
+      </w:r>
+      <w:r>
+        <w:t xml:space="preserve"> (Fig. \ref{fig:classifier})</w:t>
+      </w:r>
+      <w:r>
+        <w:t>.</w:t>
+      </w:r>
+    </w:p>
+    <w:p>
+      <w:pPr>
+        <w:pStyle w:val="LaTeX"/>
+        <w:jc w:val="center"/>
+      </w:pPr>
+      <w:r>
+        <w:rPr>
+          <w:noProof/>
+        </w:rPr>
+        <w:lastRenderedPageBreak/>
+        <w:drawing>
+          <wp:inline distT="0" distB="0" distL="0" distR="0">
+            <wp:extent cx="5486400" cy="2743200"/>
+            <wp:effectExtent l="0" t="0" r="0" b="0"/>
+            <wp:docPr id="3" name="classifier.png"/>
+            <wp:cNvGraphicFramePr>
+              <a:graphicFrameLocks xmlns:a="http://schemas.openxmlformats.org/drawingml/2006/main" noChangeAspect="1"/>
+            </wp:cNvGraphicFramePr>
+            <a:graphic xmlns:a="http://schemas.openxmlformats.org/drawingml/2006/main">
+              <a:graphicData uri="http://schemas.openxmlformats.org/drawingml/2006/picture">
+                <pic:pic xmlns:pic="http://schemas.openxmlformats.org/drawingml/2006/picture">
+                  <pic:nvPicPr>
+                    <pic:cNvPr id="0" name="classifier.png"/>
+                    <pic:cNvPicPr/>
+                  </pic:nvPicPr>
+                  <pic:blipFill>
+                    <a:blip r:embed="rId13" r:link="rId14">
+                      <a:extLst>
+                        <a:ext uri="{28A0092B-C50C-407E-A947-70E740481C1C}">
+                          <a14:useLocalDpi xmlns:a14="http://schemas.microsoft.com/office/drawing/2010/main" val="0"/>
+                        </a:ext>
+                      </a:extLst>
+                    </a:blip>
+                    <a:stretch>
+                      <a:fillRect/>
+                    </a:stretch>
+                  </pic:blipFill>
+                  <pic:spPr>
+                    <a:xfrm>
+                      <a:off x="0" y="0"/>
+                      <a:ext cx="5486400" cy="2743200"/>
+                    </a:xfrm>
+                    <a:prstGeom prst="rect">
+                      <a:avLst/>
+                    </a:prstGeom>
+                  </pic:spPr>
+                </pic:pic>
+              </a:graphicData>
+            </a:graphic>
+          </wp:inline>
+        </w:drawing>
+      </w:r>
+    </w:p>
+    <w:p>
+      <w:pPr>
+        <w:pStyle w:val="LaTeX"/>
+      </w:pPr>
+      <w:r>
+        <w:t>\begin{figure}[ht]</w:t>
+      </w:r>
+    </w:p>
+    <w:p>
+      <w:pPr>
+        <w:pStyle w:val="LaTeX"/>
+      </w:pPr>
+      <w:r>
+        <w:t>\centering</w:t>
+      </w:r>
+    </w:p>
+    <w:p>
+      <w:pPr>
+        <w:pStyle w:val="LaTeX"/>
+      </w:pPr>
+      <w:r>
+        <w:t>\includegraphics[width=\linewidth]{../figure/classifier</w:t>
+      </w:r>
+      <w:r>
+        <w:t>.pdf</w:t>
+      </w:r>
+      <w:r>
+        <w:t>}</w:t>
+      </w:r>
+    </w:p>
+    <w:p>
+      <w:pPr>
+        <w:pStyle w:val="LaTeX"/>
+      </w:pPr>
+      <w:r>
+        <w:t>\caption{</w:t>
+      </w:r>
+    </w:p>
+    <w:p>
+      <w:r>
+        <w:t>Classifying TB susceptible individuals. (left) The  estimates of predicted probability of TB resistance from the leave-one-out-cross-validation for individuals in the current study. The red open circles represent individuals known to be susceptible to TB. The horizontal blue line at a probability of 0.8 separates susceptible and resistant individuals. (right) The estimates of predicted probability of TB resistance from applying the classifier trained on the data from the current study to a test set of independently collected healthy individuals \cite{Barreiro2012}.</w:t>
+      </w:r>
+      <w:bookmarkStart w:id="3" w:name="_GoBack"/>
+      <w:bookmarkEnd w:id="3"/>
+    </w:p>
+    <w:p>
+      <w:pPr>
+        <w:pStyle w:val="LaTeX"/>
+      </w:pPr>
+      <w:r>
+        <w:t>}</w:t>
+      </w:r>
+    </w:p>
+    <w:p>
+      <w:pPr>
+        <w:pStyle w:val="LaTeX"/>
+      </w:pPr>
+      <w:r>
+        <w:t>\label{fig:classifier}</w:t>
+      </w:r>
+    </w:p>
+    <w:p>
+      <w:pPr>
+        <w:pStyle w:val="LaTeX"/>
+      </w:pPr>
+      <w:r>
+        <w:t>\end{figure}</w:t>
+      </w:r>
+    </w:p>
+    <w:p/>
+    <w:p>
       <w:pPr>
         <w:pStyle w:val="Heading1"/>
       </w:pPr>
       <w:bookmarkStart w:id="4" w:name="discussion"/>
-      <w:bookmarkEnd w:id="3"/>
+      <w:bookmarkEnd w:id="2"/>
       <w:r>
         <w:t>Discussion</w:t>
       </w:r>
@@ -592,6 +1139,16 @@
     <w:p>
       <w:r>
         <w:t>To do…</w:t>
+      </w:r>
+    </w:p>
+    <w:p>
+      <w:r>
+        <w:t>Previous work in TB \cite{Thuong2008}</w:t>
+      </w:r>
+    </w:p>
+    <w:p>
+      <w:r>
+        <w:t>Previous work using gene expression to understand susceptibility \cite{Bryant2014}</w:t>
       </w:r>
     </w:p>
     <w:p>
@@ -628,6 +1185,7 @@
         <w:t>. The putatively resistant individuals tested positive for a latent TB infection in an interferon-</w:t>
       </w:r>
       <w:r>
+        <w:lastRenderedPageBreak/>
         <w:t>$</w:t>
       </w:r>
       <w:r>
@@ -722,7 +1280,6 @@
         <w:pStyle w:val="Heading2"/>
       </w:pPr>
       <w:r>
-        <w:lastRenderedPageBreak/>
         <w:t>Quality control</w:t>
       </w:r>
     </w:p>
@@ -860,7 +1417,21 @@
         <w:pStyle w:val="LaTeX"/>
       </w:pPr>
       <w:r>
-        <w:t>$$ Y\ \sim</w:t>
+        <w:t xml:space="preserve">\begin{equation} </w:t>
+      </w:r>
+      <w:r>
+        <w:t>\label{eq:limma</w:t>
+      </w:r>
+      <w:r>
+        <w:t>}</w:t>
+      </w:r>
+    </w:p>
+    <w:p>
+      <w:pPr>
+        <w:pStyle w:val="LaTeX"/>
+      </w:pPr>
+      <w:r>
+        <w:t>Y\ \sim</w:t>
       </w:r>
       <w:r>
         <w:t xml:space="preserve"> </w:t>
@@ -926,7 +1497,15 @@
         <w:t xml:space="preserve"> </w:t>
       </w:r>
       <w:r>
-        <w:t>\epsilon $$</w:t>
+        <w:t>\epsilon</w:t>
+      </w:r>
+    </w:p>
+    <w:p>
+      <w:pPr>
+        <w:pStyle w:val="LaTeX"/>
+      </w:pPr>
+      <w:r>
+        <w:t>\end{equation}</w:t>
       </w:r>
     </w:p>
     <w:p/>
@@ -935,6 +1514,7 @@
         <w:pStyle w:val="Heading2"/>
       </w:pPr>
       <w:r>
+        <w:lastRenderedPageBreak/>
         <w:t>Comparison to GWAS results</w:t>
       </w:r>
     </w:p>
@@ -1056,7 +1636,6 @@
         <w:pStyle w:val="LaTeX"/>
       </w:pPr>
       <w:r>
-        <w:lastRenderedPageBreak/>
         <w:t>\bibliography{references</w:t>
       </w:r>
       <w:r>
@@ -1601,7 +2180,7 @@
       </w:pPr>
     </w:p>
     <w:sectPr>
-      <w:footerReference w:type="default" r:id="rId11"/>
+      <w:footerReference w:type="default" r:id="rId15"/>
       <w:pgSz w:w="12240" w:h="15840"/>
       <w:pgMar w:top="1440" w:right="1008" w:bottom="1440" w:left="1008" w:header="720" w:footer="720" w:gutter="0"/>
       <w:cols w:space="720"/>
@@ -1670,7 +2249,7 @@
           <w:rPr>
             <w:noProof/>
           </w:rPr>
-          <w:t>1</w:t>
+          <w:t>6</w:t>
         </w:r>
         <w:r>
           <w:rPr>
@@ -4011,7 +4590,7 @@
 </file>
 
 <file path=customXml/itemProps1.xml><?xml version="1.0" encoding="utf-8"?>
-<ds:datastoreItem xmlns:ds="http://schemas.openxmlformats.org/officeDocument/2006/customXml" ds:itemID="{E7780347-118B-4951-8AA7-A82DC0D5B712}">
+<ds:datastoreItem xmlns:ds="http://schemas.openxmlformats.org/officeDocument/2006/customXml" ds:itemID="{62605DF5-4389-43BC-84F6-120C5DF17DB1}">
   <ds:schemaRefs>
     <ds:schemaRef ds:uri="http://schemas.openxmlformats.org/officeDocument/2006/bibliography"/>
   </ds:schemaRefs>

</xml_diff>

<commit_message>
Add supplemental figures on batch effects.
</commit_message>
<xml_diff>
--- a/paper/tb-suscept.docx
+++ b/paper/tb-suscept.docx
@@ -29,10 +29,26 @@
         <w:rPr>
           <w:vertAlign w:val="superscript"/>
         </w:rPr>
-        <w:t>1,2</w:t>
-      </w:r>
-      <w:r>
-        <w:t>, Ludovic Tailleux</w:t>
+        <w:t>1</w:t>
+      </w:r>
+      <w:proofErr w:type="gramStart"/>
+      <w:r>
+        <w:rPr>
+          <w:vertAlign w:val="superscript"/>
+        </w:rPr>
+        <w:t>,2</w:t>
+      </w:r>
+      <w:proofErr w:type="gramEnd"/>
+      <w:r>
+        <w:t xml:space="preserve">, </w:t>
+      </w:r>
+      <w:proofErr w:type="spellStart"/>
+      <w:r>
+        <w:t>Ludovic</w:t>
+      </w:r>
+      <w:proofErr w:type="spellEnd"/>
+      <w:r>
+        <w:t xml:space="preserve"> Tailleux</w:t>
       </w:r>
       <w:r>
         <w:rPr>
@@ -71,7 +87,15 @@
         <w:t>*</w:t>
       </w:r>
       <w:r>
-        <w:t>, Yoav Gilad</w:t>
+        <w:t xml:space="preserve">, </w:t>
+      </w:r>
+      <w:proofErr w:type="spellStart"/>
+      <w:r>
+        <w:t>Yoav</w:t>
+      </w:r>
+      <w:proofErr w:type="spellEnd"/>
+      <w:r>
+        <w:t xml:space="preserve"> Gilad</w:t>
       </w:r>
       <w:r>
         <w:rPr>
@@ -142,7 +166,15 @@
         <w:t>3</w:t>
       </w:r>
       <w:r>
-        <w:t>Mycobacterial Genetics Unit, Institut Pasteur, Paris, France</w:t>
+        <w:t xml:space="preserve">Mycobacterial Genetics Unit, </w:t>
+      </w:r>
+      <w:proofErr w:type="spellStart"/>
+      <w:r>
+        <w:t>Institut</w:t>
+      </w:r>
+      <w:proofErr w:type="spellEnd"/>
+      <w:r>
+        <w:t xml:space="preserve"> Pasteur, Paris, France</w:t>
       </w:r>
     </w:p>
     <w:p>
@@ -282,7 +314,23 @@
         <w:t>n altered</w:t>
       </w:r>
       <w:r>
-        <w:t xml:space="preserve"> transcriptome in the noninfected state</w:t>
+        <w:t xml:space="preserve"> </w:t>
+      </w:r>
+      <w:proofErr w:type="spellStart"/>
+      <w:r>
+        <w:t>transcriptome</w:t>
+      </w:r>
+      <w:proofErr w:type="spellEnd"/>
+      <w:r>
+        <w:t xml:space="preserve"> in the </w:t>
+      </w:r>
+      <w:proofErr w:type="spellStart"/>
+      <w:r>
+        <w:t>noninfected</w:t>
+      </w:r>
+      <w:proofErr w:type="spellEnd"/>
+      <w:r>
+        <w:t xml:space="preserve"> state</w:t>
       </w:r>
     </w:p>
     <w:p>
@@ -374,22 +422,78 @@
         <w:t>Fig.</w:t>
       </w:r>
       <w:r>
-        <w:t xml:space="preserve"> \ref{fig:genes}), identify and remove outliers (Supplementary </w:t>
+        <w:t xml:space="preserve"> \ref{</w:t>
+      </w:r>
+      <w:proofErr w:type="spellStart"/>
+      <w:r>
+        <w:t>fig:genes</w:t>
+      </w:r>
+      <w:proofErr w:type="spellEnd"/>
+      <w:r>
+        <w:t xml:space="preserve">}), identify and remove outliers (Supplementary </w:t>
       </w:r>
       <w:r>
         <w:t>Fig.</w:t>
       </w:r>
       <w:r>
-        <w:t xml:space="preserve"> \ref{fig:outliers}), and check for confounding batch effects (Supplementary </w:t>
+        <w:t xml:space="preserve"> \ref{</w:t>
+      </w:r>
+      <w:proofErr w:type="spellStart"/>
+      <w:r>
+        <w:t>fig:outliers</w:t>
+      </w:r>
+      <w:proofErr w:type="spellEnd"/>
+      <w:r>
+        <w:t xml:space="preserve">}), and check for confounding batch effects (Supplementary </w:t>
       </w:r>
       <w:r>
         <w:t>Fig.</w:t>
       </w:r>
       <w:r>
-        <w:t xml:space="preserve"> \ref{fig:batch}).</w:t>
-      </w:r>
-      <w:r>
-        <w:t xml:space="preserve"> Ultimately 6 samples were removed from all downstream analyses (Supplementary Table \ref{tab:outliers}).</w:t>
+        <w:t xml:space="preserve"> \ref{</w:t>
+      </w:r>
+      <w:proofErr w:type="spellStart"/>
+      <w:r>
+        <w:t>fig:batch</w:t>
+      </w:r>
+      <w:proofErr w:type="spellEnd"/>
+      <w:r>
+        <w:t>}</w:t>
+      </w:r>
+      <w:r>
+        <w:t>, \</w:t>
+      </w:r>
+      <w:proofErr w:type="gramStart"/>
+      <w:r>
+        <w:t>ref{</w:t>
+      </w:r>
+      <w:proofErr w:type="spellStart"/>
+      <w:proofErr w:type="gramEnd"/>
+      <w:r>
+        <w:t>fig:infection</w:t>
+      </w:r>
+      <w:proofErr w:type="spellEnd"/>
+      <w:r>
+        <w:t>}</w:t>
+      </w:r>
+      <w:r>
+        <w:t>).</w:t>
+      </w:r>
+      <w:r>
+        <w:t xml:space="preserve"> Ultimately 6 samples were removed from all downstream analyses (Supplementary Table \</w:t>
+      </w:r>
+      <w:proofErr w:type="gramStart"/>
+      <w:r>
+        <w:t>ref{</w:t>
+      </w:r>
+      <w:proofErr w:type="spellStart"/>
+      <w:proofErr w:type="gramEnd"/>
+      <w:r>
+        <w:t>tab:outliers</w:t>
+      </w:r>
+      <w:proofErr w:type="spellEnd"/>
+      <w:r>
+        <w:t>}).</w:t>
       </w:r>
     </w:p>
     <w:p/>
@@ -425,8 +529,18 @@
         <w:t>(</w:t>
       </w:r>
       <w:r>
-        <w:t>\ref{eq:limma</w:t>
-      </w:r>
+        <w:t>\</w:t>
+      </w:r>
+      <w:proofErr w:type="gramStart"/>
+      <w:r>
+        <w:t>ref{</w:t>
+      </w:r>
+      <w:proofErr w:type="spellStart"/>
+      <w:proofErr w:type="gramEnd"/>
+      <w:r>
+        <w:t>eq:limma</w:t>
+      </w:r>
+      <w:proofErr w:type="spellEnd"/>
       <w:r>
         <w:t>}</w:t>
       </w:r>
@@ -446,13 +560,42 @@
         <w:t xml:space="preserve"> (DE)</w:t>
       </w:r>
       <w:r>
-        <w:t xml:space="preserve"> between susceptible and resistant individuals in the noninfected and infected states (Fig. </w:t>
-      </w:r>
-      <w:r>
-        <w:t>\ref{fig:limma}).</w:t>
-      </w:r>
-      <w:r>
-        <w:t xml:space="preserve"> After correcting for multiple testing, we identified X DE genes in the noninfected state, </w:t>
+        <w:t xml:space="preserve"> between susceptible and resistant individuals in the </w:t>
+      </w:r>
+      <w:proofErr w:type="spellStart"/>
+      <w:r>
+        <w:t>noninfected</w:t>
+      </w:r>
+      <w:proofErr w:type="spellEnd"/>
+      <w:r>
+        <w:t xml:space="preserve"> and infected states (Fig. </w:t>
+      </w:r>
+      <w:r>
+        <w:t>\</w:t>
+      </w:r>
+      <w:proofErr w:type="gramStart"/>
+      <w:r>
+        <w:t>ref{</w:t>
+      </w:r>
+      <w:proofErr w:type="spellStart"/>
+      <w:proofErr w:type="gramEnd"/>
+      <w:r>
+        <w:t>fig:limma</w:t>
+      </w:r>
+      <w:proofErr w:type="spellEnd"/>
+      <w:r>
+        <w:t>}).</w:t>
+      </w:r>
+      <w:r>
+        <w:t xml:space="preserve"> After correcting for multiple testing, we identified X DE genes in the </w:t>
+      </w:r>
+      <w:proofErr w:type="spellStart"/>
+      <w:r>
+        <w:t>noninfected</w:t>
+      </w:r>
+      <w:proofErr w:type="spellEnd"/>
+      <w:r>
+        <w:t xml:space="preserve"> state, </w:t>
       </w:r>
       <w:r>
         <w:t>and none in the infected state.</w:t>
@@ -518,7 +661,13 @@
         <w:pStyle w:val="LaTeX"/>
       </w:pPr>
       <w:r>
-        <w:t>\begin{figure}[ht]</w:t>
+        <w:t>\begin{figure}[</w:t>
+      </w:r>
+      <w:r>
+        <w:t>p</w:t>
+      </w:r>
+      <w:r>
+        <w:t>]</w:t>
       </w:r>
     </w:p>
     <w:p>
@@ -534,8 +683,29 @@
         <w:pStyle w:val="LaTeX"/>
       </w:pPr>
       <w:r>
-        <w:t>\includegraphics[width=\linewidth]{</w:t>
-      </w:r>
+        <w:t>\</w:t>
+      </w:r>
+      <w:proofErr w:type="spellStart"/>
+      <w:r>
+        <w:t>includegraphics</w:t>
+      </w:r>
+      <w:proofErr w:type="spellEnd"/>
+      <w:r>
+        <w:t>[width=</w:t>
+      </w:r>
+      <w:r>
+        <w:t>\</w:t>
+      </w:r>
+      <w:proofErr w:type="spellStart"/>
+      <w:r>
+        <w:t>linewidth</w:t>
+      </w:r>
+      <w:proofErr w:type="spellEnd"/>
+      <w:proofErr w:type="gramStart"/>
+      <w:r>
+        <w:t>]{</w:t>
+      </w:r>
+      <w:proofErr w:type="gramEnd"/>
       <w:r>
         <w:t>../</w:t>
       </w:r>
@@ -560,12 +730,22 @@
         <w:pStyle w:val="LaTeX"/>
       </w:pPr>
       <w:r>
-        <w:t>\caption{</w:t>
-      </w:r>
-    </w:p>
-    <w:p>
-      <w:r>
-        <w:t xml:space="preserve">Differential expression analysis. </w:t>
+        <w:t>\</w:t>
+      </w:r>
+      <w:proofErr w:type="gramStart"/>
+      <w:r>
+        <w:t>caption{</w:t>
+      </w:r>
+      <w:proofErr w:type="gramEnd"/>
+    </w:p>
+    <w:p>
+      <w:proofErr w:type="gramStart"/>
+      <w:r>
+        <w:t>Differential expression analysis.</w:t>
+      </w:r>
+      <w:proofErr w:type="gramEnd"/>
+      <w:r>
+        <w:t xml:space="preserve"> </w:t>
       </w:r>
       <w:r>
         <w:t>The top panel contains t</w:t>
@@ -574,7 +754,15 @@
         <w:t>he distribution of unadjusted p-values after testing for differential expression between susceptible and resistant individuals in the (</w:t>
       </w:r>
       <w:r>
-        <w:t>a) noninfected or (b</w:t>
+        <w:t xml:space="preserve">a) </w:t>
+      </w:r>
+      <w:proofErr w:type="spellStart"/>
+      <w:r>
+        <w:t>noninfected</w:t>
+      </w:r>
+      <w:proofErr w:type="spellEnd"/>
+      <w:r>
+        <w:t xml:space="preserve"> or (b</w:t>
       </w:r>
       <w:r>
         <w:t>) infected state.</w:t>
@@ -588,9 +776,11 @@
       <w:r>
         <w:t xml:space="preserve">) </w:t>
       </w:r>
+      <w:proofErr w:type="spellStart"/>
       <w:r>
         <w:t>noninfected</w:t>
       </w:r>
+      <w:proofErr w:type="spellEnd"/>
       <w:r>
         <w:t xml:space="preserve"> and (d</w:t>
       </w:r>
@@ -623,7 +813,15 @@
         <w:pStyle w:val="LaTeX"/>
       </w:pPr>
       <w:r>
-        <w:t>\label{fig:limma}</w:t>
+        <w:t>\label{</w:t>
+      </w:r>
+      <w:proofErr w:type="spellStart"/>
+      <w:r>
+        <w:t>fig:limma</w:t>
+      </w:r>
+      <w:proofErr w:type="spellEnd"/>
+      <w:r>
+        <w:t>}</w:t>
       </w:r>
     </w:p>
     <w:p>
@@ -666,7 +864,15 @@
         <w:t>a</w:t>
       </w:r>
       <w:r>
-        <w:t xml:space="preserve"> TB susceptibility GWAS conducted in Gambia and Ghana \cite{Thye2010}. Specifically, for each gene we assigned the SNP with the lowest p-value among all SNPs located within 50 kb of its transcription start site (TSS). If the differentially expressed genes are enriched for TB susceptibility loci, we expect a negative correlation between the absolute values of the log fold changes in our experiment and the GWAS p-values. Indeed, this is what we observed</w:t>
+        <w:t xml:space="preserve"> TB susceptibility GWAS conducted in Gambia and Ghana \</w:t>
+      </w:r>
+      <w:proofErr w:type="gramStart"/>
+      <w:r>
+        <w:t>cite{</w:t>
+      </w:r>
+      <w:proofErr w:type="gramEnd"/>
+      <w:r>
+        <w:t>Thye2010}. Specifically, for each gene we assigned the SNP with the lowest p-value among all SNPs located within 50 kb of its transcription start site (TSS). If the differentially expressed genes are enriched for TB susceptibility loci, we expect a negative correlation between the absolute values of the log fold changes in our experiment and the GWAS p-values. Indeed, this is what we observed</w:t>
       </w:r>
       <w:r>
         <w:t xml:space="preserve"> (</w:t>
@@ -678,7 +884,15 @@
         <w:t xml:space="preserve">Fig. </w:t>
       </w:r>
       <w:r>
-        <w:t>\ref{fig:gwas}</w:t>
+        <w:t>\ref{</w:t>
+      </w:r>
+      <w:proofErr w:type="spellStart"/>
+      <w:r>
+        <w:t>fig:gwas</w:t>
+      </w:r>
+      <w:proofErr w:type="spellEnd"/>
+      <w:r>
+        <w:t>}</w:t>
       </w:r>
       <w:r>
         <w:t xml:space="preserve">, </w:t>
@@ -696,11 +910,21 @@
         <w:t xml:space="preserve">Supplementary </w:t>
       </w:r>
       <w:r>
-        <w:t>Fig. \ref{fig:</w:t>
+        <w:t>Fig. \</w:t>
+      </w:r>
+      <w:proofErr w:type="gramStart"/>
+      <w:r>
+        <w:t>ref{</w:t>
+      </w:r>
+      <w:proofErr w:type="spellStart"/>
+      <w:proofErr w:type="gramEnd"/>
+      <w:r>
+        <w:t>fig:</w:t>
       </w:r>
       <w:r>
         <w:t>ghana</w:t>
       </w:r>
+      <w:proofErr w:type="spellEnd"/>
       <w:r>
         <w:t>}</w:t>
       </w:r>
@@ -714,16 +938,45 @@
         <w:t xml:space="preserve"> We fit a best fit linear line using least squares regressio</w:t>
       </w:r>
       <w:r>
-        <w:t>n for each of our differential expression tests. Interestingly, we observed the steepest negative slopes for the tests comparing differential expression between susceptible and resistant individuals in the noninfected or infected states</w:t>
-      </w:r>
-      <w:r>
-        <w:t xml:space="preserve"> (Fig. \ref{fig:gwas}b)</w:t>
-      </w:r>
-      <w:r>
-        <w:t xml:space="preserve">. However, the slopes of the best fit lines for the tests of the effect of treatment </w:t>
-      </w:r>
-      <w:r>
-        <w:t xml:space="preserve">in either resistant or susceptible individuals was were also negative. Reassuringly, we did not observe a negative relationship between the GWAS p-values and the mean expression levels (in fact it this had a positive slope). </w:t>
+        <w:t xml:space="preserve">n for each of our differential expression tests. Interestingly, we observed the steepest negative slopes for the tests comparing differential expression between susceptible and resistant individuals in the </w:t>
+      </w:r>
+      <w:proofErr w:type="spellStart"/>
+      <w:r>
+        <w:t>noninfected</w:t>
+      </w:r>
+      <w:proofErr w:type="spellEnd"/>
+      <w:r>
+        <w:t xml:space="preserve"> or infected states</w:t>
+      </w:r>
+      <w:r>
+        <w:t xml:space="preserve"> (Fig. \</w:t>
+      </w:r>
+      <w:proofErr w:type="gramStart"/>
+      <w:r>
+        <w:t>ref{</w:t>
+      </w:r>
+      <w:proofErr w:type="spellStart"/>
+      <w:proofErr w:type="gramEnd"/>
+      <w:r>
+        <w:t>fig:gwas</w:t>
+      </w:r>
+      <w:proofErr w:type="spellEnd"/>
+      <w:r>
+        <w:t>}b)</w:t>
+      </w:r>
+      <w:r>
+        <w:t xml:space="preserve">. However, the slopes of the best fit lines for the </w:t>
+      </w:r>
+      <w:proofErr w:type="gramStart"/>
+      <w:r>
+        <w:t xml:space="preserve">tests of the effect of treatment </w:t>
+      </w:r>
+      <w:r>
+        <w:t>in either resistant or susceptible individuals was</w:t>
+      </w:r>
+      <w:proofErr w:type="gramEnd"/>
+      <w:r>
+        <w:t xml:space="preserve"> were also negative. Reassuringly, we did not observe a negative relationship between the GWAS p-values and the mean expression levels (in fact it this had a positive slope). </w:t>
       </w:r>
       <w:r>
         <w:t>Therefore the negative slopes we observed were not an artifact due to the power to call differential expression in our experimental system.</w:t>
@@ -785,7 +1038,15 @@
         <w:pStyle w:val="LaTeX"/>
       </w:pPr>
       <w:r>
-        <w:t>\begin{figure}[ht]</w:t>
+        <w:t>\begin{figure}[</w:t>
+      </w:r>
+      <w:proofErr w:type="spellStart"/>
+      <w:r>
+        <w:t>ht</w:t>
+      </w:r>
+      <w:proofErr w:type="spellEnd"/>
+      <w:r>
+        <w:t>]</w:t>
       </w:r>
     </w:p>
     <w:p>
@@ -801,7 +1062,28 @@
         <w:pStyle w:val="LaTeX"/>
       </w:pPr>
       <w:r>
-        <w:t>\includegraphics[width=\linewidth]{../</w:t>
+        <w:t>\</w:t>
+      </w:r>
+      <w:proofErr w:type="spellStart"/>
+      <w:r>
+        <w:t>includegraphics</w:t>
+      </w:r>
+      <w:proofErr w:type="spellEnd"/>
+      <w:r>
+        <w:t>[width=\</w:t>
+      </w:r>
+      <w:proofErr w:type="spellStart"/>
+      <w:r>
+        <w:t>linewidth</w:t>
+      </w:r>
+      <w:proofErr w:type="spellEnd"/>
+      <w:proofErr w:type="gramStart"/>
+      <w:r>
+        <w:t>]{</w:t>
+      </w:r>
+      <w:proofErr w:type="gramEnd"/>
+      <w:r>
+        <w:t>../</w:t>
       </w:r>
       <w:r>
         <w:t>figure</w:t>
@@ -822,15 +1104,38 @@
       </w:pPr>
       <w:r>
         <w:lastRenderedPageBreak/>
-        <w:t>\caption{</w:t>
-      </w:r>
-    </w:p>
-    <w:p>
-      <w:r>
-        <w:t xml:space="preserve">Comparison of differential expression and GWAS results. (a) </w:t>
-      </w:r>
-      <w:r>
-        <w:t>The relationship between GWAS p-values \cite{Thye2010} and the absolute values of the log fold changes between susceptible and resistant individuals in the noninfected state. The red line is the least squares regression. (b) The slopes (</w:t>
+        <w:t>\</w:t>
+      </w:r>
+      <w:proofErr w:type="gramStart"/>
+      <w:r>
+        <w:t>caption{</w:t>
+      </w:r>
+      <w:proofErr w:type="gramEnd"/>
+    </w:p>
+    <w:p>
+      <w:proofErr w:type="gramStart"/>
+      <w:r>
+        <w:t>Comparison of differential expression and GWAS results.</w:t>
+      </w:r>
+      <w:proofErr w:type="gramEnd"/>
+      <w:r>
+        <w:t xml:space="preserve"> (a) </w:t>
+      </w:r>
+      <w:proofErr w:type="gramStart"/>
+      <w:r>
+        <w:t>The</w:t>
+      </w:r>
+      <w:proofErr w:type="gramEnd"/>
+      <w:r>
+        <w:t xml:space="preserve"> relationship between GWAS p-values \cite{Thye2010} and the absolute values of the log fold changes between susceptible and resistant individuals in the </w:t>
+      </w:r>
+      <w:proofErr w:type="spellStart"/>
+      <w:r>
+        <w:t>noninfected</w:t>
+      </w:r>
+      <w:proofErr w:type="spellEnd"/>
+      <w:r>
+        <w:t xml:space="preserve"> state. The red line is the least squares regression. (b) The slopes (</w:t>
       </w:r>
       <w:r>
         <w:t>$</w:t>
@@ -873,7 +1178,15 @@
         <w:pStyle w:val="LaTeX"/>
       </w:pPr>
       <w:r>
-        <w:t>\label{fig:gwas}</w:t>
+        <w:t>\label{</w:t>
+      </w:r>
+      <w:proofErr w:type="spellStart"/>
+      <w:r>
+        <w:t>fig:gwas</w:t>
+      </w:r>
+      <w:proofErr w:type="spellEnd"/>
+      <w:r>
+        <w:t>}</w:t>
       </w:r>
     </w:p>
     <w:p>
@@ -890,15 +1203,39 @@
         <w:pStyle w:val="Heading2"/>
       </w:pPr>
       <w:r>
-        <w:t>Gene expression levels in the noninfected state can predict susceptibility status</w:t>
-      </w:r>
-    </w:p>
-    <w:p>
-      <w:r>
-        <w:t>Next we attempted to build a gene expression based classifier to predict susceptibility status. We focused on the gene expression levels both because this is where we observed the largest differences between susceptible and resistant individuals (Fig. \ref{fig:limma}ac) and also since it is much more practical to obtain gene expres</w:t>
-      </w:r>
-      <w:r>
-        <w:t xml:space="preserve">sion data from noninfected DCs compared to MTB-infected DCs. </w:t>
+        <w:t xml:space="preserve">Gene expression levels in the </w:t>
+      </w:r>
+      <w:proofErr w:type="spellStart"/>
+      <w:r>
+        <w:t>noninfected</w:t>
+      </w:r>
+      <w:proofErr w:type="spellEnd"/>
+      <w:r>
+        <w:t xml:space="preserve"> state can predict susceptibility status</w:t>
+      </w:r>
+    </w:p>
+    <w:p>
+      <w:r>
+        <w:t>Next we attempted to build a gene expression based classifier to predict susceptibility status. We focused on the gene expression levels both because this is where we observed the largest differences between susceptible and resistant individuals (Fig. \ref{</w:t>
+      </w:r>
+      <w:proofErr w:type="spellStart"/>
+      <w:r>
+        <w:t>fig:limma</w:t>
+      </w:r>
+      <w:proofErr w:type="spellEnd"/>
+      <w:r>
+        <w:t>}ac) and also since it is much more practical to obtain gene expres</w:t>
+      </w:r>
+      <w:r>
+        <w:t xml:space="preserve">sion data from </w:t>
+      </w:r>
+      <w:proofErr w:type="spellStart"/>
+      <w:r>
+        <w:t>noninfected</w:t>
+      </w:r>
+      <w:proofErr w:type="spellEnd"/>
+      <w:r>
+        <w:t xml:space="preserve"> DCs compared to MTB-infected DCs. </w:t>
       </w:r>
       <w:r>
         <w:t xml:space="preserve">We </w:t>
@@ -946,7 +1283,20 @@
         <w:t>obtained from the cross validation</w:t>
       </w:r>
       <w:r>
-        <w:t xml:space="preserve"> (Fig. \ref{fig:classifier})</w:t>
+        <w:t xml:space="preserve"> (Fig. \</w:t>
+      </w:r>
+      <w:proofErr w:type="gramStart"/>
+      <w:r>
+        <w:t>ref{</w:t>
+      </w:r>
+      <w:proofErr w:type="spellStart"/>
+      <w:proofErr w:type="gramEnd"/>
+      <w:r>
+        <w:t>fig:classifier</w:t>
+      </w:r>
+      <w:proofErr w:type="spellEnd"/>
+      <w:r>
+        <w:t>})</w:t>
       </w:r>
       <w:r>
         <w:t xml:space="preserve">. </w:t>
@@ -982,8 +1332,13 @@
         <w:t>Unfortunately our current data set was too small to properly split into separate training and testing sets. In order to assess the plausibility of our model, we applied the classifier to an independent study which collected genome-wide gene expression levels in DCs from 65 healthy individuals</w:t>
       </w:r>
       <w:r>
-        <w:t xml:space="preserve"> \cite{</w:t>
-      </w:r>
+        <w:t xml:space="preserve"> \</w:t>
+      </w:r>
+      <w:proofErr w:type="gramStart"/>
+      <w:r>
+        <w:t>cite{</w:t>
+      </w:r>
+      <w:proofErr w:type="gramEnd"/>
       <w:r>
         <w:t>Barreiro2012</w:t>
       </w:r>
@@ -997,7 +1352,20 @@
         <w:t>Using the same cutoff of 0.8 for the probability of being resistant to TB that was determined to be optimal in the training set, ~9\% (6 out of 65) of the individuals were classified as being susceptible to TB, similar to the general estimate that 10\% of the population is susceptible to TB</w:t>
       </w:r>
       <w:r>
-        <w:t xml:space="preserve"> (Fig. \ref{fig:classifier})</w:t>
+        <w:t xml:space="preserve"> (Fig. \</w:t>
+      </w:r>
+      <w:proofErr w:type="gramStart"/>
+      <w:r>
+        <w:t>ref{</w:t>
+      </w:r>
+      <w:proofErr w:type="spellStart"/>
+      <w:proofErr w:type="gramEnd"/>
+      <w:r>
+        <w:t>fig:classifier</w:t>
+      </w:r>
+      <w:proofErr w:type="spellEnd"/>
+      <w:r>
+        <w:t>})</w:t>
       </w:r>
       <w:r>
         <w:t>.</w:t>
@@ -1061,7 +1429,15 @@
         <w:pStyle w:val="LaTeX"/>
       </w:pPr>
       <w:r>
-        <w:t>\begin{figure}[ht]</w:t>
+        <w:t>\begin{figure}[</w:t>
+      </w:r>
+      <w:proofErr w:type="spellStart"/>
+      <w:r>
+        <w:t>ht</w:t>
+      </w:r>
+      <w:proofErr w:type="spellEnd"/>
+      <w:r>
+        <w:t>]</w:t>
       </w:r>
     </w:p>
     <w:p>
@@ -1077,7 +1453,28 @@
         <w:pStyle w:val="LaTeX"/>
       </w:pPr>
       <w:r>
-        <w:t>\includegraphics[width=\linewidth]{../figure/classifier</w:t>
+        <w:t>\</w:t>
+      </w:r>
+      <w:proofErr w:type="spellStart"/>
+      <w:r>
+        <w:t>includegraphics</w:t>
+      </w:r>
+      <w:proofErr w:type="spellEnd"/>
+      <w:r>
+        <w:t>[width=\</w:t>
+      </w:r>
+      <w:proofErr w:type="spellStart"/>
+      <w:r>
+        <w:t>linewidth</w:t>
+      </w:r>
+      <w:proofErr w:type="spellEnd"/>
+      <w:proofErr w:type="gramStart"/>
+      <w:r>
+        <w:t>]{</w:t>
+      </w:r>
+      <w:proofErr w:type="gramEnd"/>
+      <w:r>
+        <w:t>../figure/classifier</w:t>
       </w:r>
       <w:r>
         <w:t>.pdf</w:t>
@@ -1091,77 +1488,119 @@
         <w:pStyle w:val="LaTeX"/>
       </w:pPr>
       <w:r>
-        <w:t>\caption{</w:t>
-      </w:r>
-    </w:p>
-    <w:p>
-      <w:r>
-        <w:t>Classifying TB susceptible individuals. (left) The  estimates of predicted probability of TB resistance from the leave-one-out-cross-validation for individuals in the current study. The red open circles represent individuals known to be susceptible to TB. The horizontal blue line at a probability of 0.8 separates susceptible and resistant individuals. (right) The estimates of predicted probability of TB resistance from applying the classifier trained on the data from the current study to a test set of independently collected healthy individuals \cite{Barreiro2012}.</w:t>
-      </w:r>
-      <w:bookmarkStart w:id="3" w:name="_GoBack"/>
+        <w:t>\</w:t>
+      </w:r>
+      <w:proofErr w:type="gramStart"/>
+      <w:r>
+        <w:t>caption{</w:t>
+      </w:r>
+      <w:proofErr w:type="gramEnd"/>
+    </w:p>
+    <w:p>
+      <w:proofErr w:type="gramStart"/>
+      <w:r>
+        <w:t>Classifying TB susceptible individuals.</w:t>
+      </w:r>
+      <w:proofErr w:type="gramEnd"/>
+      <w:r>
+        <w:t xml:space="preserve"> (</w:t>
+      </w:r>
+      <w:proofErr w:type="gramStart"/>
+      <w:r>
+        <w:t>left</w:t>
+      </w:r>
+      <w:proofErr w:type="gramEnd"/>
+      <w:r>
+        <w:t xml:space="preserve">) </w:t>
+      </w:r>
+      <w:proofErr w:type="gramStart"/>
+      <w:r>
+        <w:t>The  estimates</w:t>
+      </w:r>
+      <w:proofErr w:type="gramEnd"/>
+      <w:r>
+        <w:t xml:space="preserve"> of predicted probability of TB resistance from the leave-one-out-cross-validation for individuals in the current study. The red open circles represent individuals known to be susceptible to TB. The horizontal blue line at a probability of 0.8 separates susceptible and resistant individuals. (</w:t>
+      </w:r>
+      <w:proofErr w:type="gramStart"/>
+      <w:r>
+        <w:t>right</w:t>
+      </w:r>
+      <w:proofErr w:type="gramEnd"/>
+      <w:r>
+        <w:t>) The estimates of predicted probability of TB resistance from applying the classifier trained on the data from the current study to a test set of independently collected healthy individuals \cite{Barreiro2012}.</w:t>
+      </w:r>
+    </w:p>
+    <w:p>
+      <w:pPr>
+        <w:pStyle w:val="LaTeX"/>
+      </w:pPr>
+      <w:r>
+        <w:t>}</w:t>
+      </w:r>
+    </w:p>
+    <w:p>
+      <w:pPr>
+        <w:pStyle w:val="LaTeX"/>
+      </w:pPr>
+      <w:r>
+        <w:t>\label{</w:t>
+      </w:r>
+      <w:proofErr w:type="spellStart"/>
+      <w:r>
+        <w:t>fig:classifier</w:t>
+      </w:r>
+      <w:proofErr w:type="spellEnd"/>
+      <w:r>
+        <w:t>}</w:t>
+      </w:r>
+    </w:p>
+    <w:p>
+      <w:pPr>
+        <w:pStyle w:val="LaTeX"/>
+      </w:pPr>
+      <w:r>
+        <w:t>\end{figure}</w:t>
+      </w:r>
+    </w:p>
+    <w:p/>
+    <w:p>
+      <w:pPr>
+        <w:pStyle w:val="Heading1"/>
+      </w:pPr>
+      <w:bookmarkStart w:id="3" w:name="discussion"/>
+      <w:bookmarkEnd w:id="2"/>
+      <w:r>
+        <w:t>Discussion</w:t>
+      </w:r>
+    </w:p>
+    <w:p>
+      <w:proofErr w:type="gramStart"/>
+      <w:r>
+        <w:t>To do…</w:t>
+      </w:r>
+      <w:proofErr w:type="gramEnd"/>
+    </w:p>
+    <w:p>
+      <w:r>
+        <w:t>Previous work in TB \cite{Thuong2008}</w:t>
+      </w:r>
+    </w:p>
+    <w:p>
+      <w:r>
+        <w:t>Previous work using gene expression to understand susceptibility \cite{Bryant2014}</w:t>
+      </w:r>
+    </w:p>
+    <w:p>
+      <w:pPr>
+        <w:pStyle w:val="Heading1"/>
+      </w:pPr>
+      <w:bookmarkStart w:id="4" w:name="methods"/>
       <w:bookmarkEnd w:id="3"/>
-    </w:p>
-    <w:p>
-      <w:pPr>
-        <w:pStyle w:val="LaTeX"/>
-      </w:pPr>
-      <w:r>
-        <w:t>}</w:t>
-      </w:r>
-    </w:p>
-    <w:p>
-      <w:pPr>
-        <w:pStyle w:val="LaTeX"/>
-      </w:pPr>
-      <w:r>
-        <w:t>\label{fig:classifier}</w:t>
-      </w:r>
-    </w:p>
-    <w:p>
-      <w:pPr>
-        <w:pStyle w:val="LaTeX"/>
-      </w:pPr>
-      <w:r>
-        <w:t>\end{figure}</w:t>
-      </w:r>
-    </w:p>
-    <w:p/>
-    <w:p>
-      <w:pPr>
-        <w:pStyle w:val="Heading1"/>
-      </w:pPr>
-      <w:bookmarkStart w:id="4" w:name="discussion"/>
-      <w:bookmarkEnd w:id="2"/>
-      <w:r>
-        <w:t>Discussion</w:t>
-      </w:r>
-    </w:p>
-    <w:p>
-      <w:r>
-        <w:t>To do…</w:t>
-      </w:r>
-    </w:p>
-    <w:p>
-      <w:r>
-        <w:t>Previous work in TB \cite{Thuong2008}</w:t>
-      </w:r>
-    </w:p>
-    <w:p>
-      <w:r>
-        <w:t>Previous work using gene expression to understand susceptibility \cite{Bryant2014}</w:t>
-      </w:r>
-    </w:p>
-    <w:p>
-      <w:pPr>
-        <w:pStyle w:val="Heading1"/>
-      </w:pPr>
-      <w:bookmarkStart w:id="5" w:name="methods"/>
+      <w:r>
+        <w:t>Methods</w:t>
+      </w:r>
+      <w:bookmarkStart w:id="5" w:name="references"/>
       <w:bookmarkEnd w:id="4"/>
-      <w:r>
-        <w:t>Methods</w:t>
-      </w:r>
-      <w:bookmarkStart w:id="6" w:name="references"/>
-      <w:bookmarkEnd w:id="5"/>
     </w:p>
     <w:p>
       <w:pPr>
@@ -1204,7 +1643,15 @@
         <w:t>Institutional</w:t>
       </w:r>
       <w:r>
-        <w:t xml:space="preserve"> Review Boards of the University of Chicago (10-504-B) and the Institut Pasteur (</w:t>
+        <w:t xml:space="preserve"> Review Boards of the University of Chicago (10-504-B) and the </w:t>
+      </w:r>
+      <w:proofErr w:type="spellStart"/>
+      <w:r>
+        <w:t>Institut</w:t>
+      </w:r>
+      <w:proofErr w:type="spellEnd"/>
+      <w:r>
+        <w:t xml:space="preserve"> Pasteur (</w:t>
       </w:r>
       <w:r>
         <w:t>IRB00006966</w:t>
@@ -1232,10 +1679,58 @@
     </w:p>
     <w:p>
       <w:r>
-        <w:t xml:space="preserve">We extracted RNA using the Qiagen miRNeasy Kit and prepared sequencing libraries using the Illumina TruSeq Kit. </w:t>
-      </w:r>
-      <w:r>
-        <w:t xml:space="preserve">We sent the master mixes to the University of Chicago Functional Genomics Facility to be sequenced on an Illumina HiSeq 4000. </w:t>
+        <w:t xml:space="preserve">We extracted RNA using the </w:t>
+      </w:r>
+      <w:proofErr w:type="spellStart"/>
+      <w:r>
+        <w:t>Qiagen</w:t>
+      </w:r>
+      <w:proofErr w:type="spellEnd"/>
+      <w:r>
+        <w:t xml:space="preserve"> </w:t>
+      </w:r>
+      <w:proofErr w:type="spellStart"/>
+      <w:r>
+        <w:t>miRNeasy</w:t>
+      </w:r>
+      <w:proofErr w:type="spellEnd"/>
+      <w:r>
+        <w:t xml:space="preserve"> Kit and prepared sequencing libraries using the </w:t>
+      </w:r>
+      <w:proofErr w:type="spellStart"/>
+      <w:r>
+        <w:t>Illumina</w:t>
+      </w:r>
+      <w:proofErr w:type="spellEnd"/>
+      <w:r>
+        <w:t xml:space="preserve"> </w:t>
+      </w:r>
+      <w:proofErr w:type="spellStart"/>
+      <w:r>
+        <w:t>TruSeq</w:t>
+      </w:r>
+      <w:proofErr w:type="spellEnd"/>
+      <w:r>
+        <w:t xml:space="preserve"> Kit. </w:t>
+      </w:r>
+      <w:r>
+        <w:t xml:space="preserve">We sent the master mixes to the University of Chicago Functional Genomics Facility to be sequenced on an </w:t>
+      </w:r>
+      <w:proofErr w:type="spellStart"/>
+      <w:r>
+        <w:t>Illumina</w:t>
+      </w:r>
+      <w:proofErr w:type="spellEnd"/>
+      <w:r>
+        <w:t xml:space="preserve"> </w:t>
+      </w:r>
+      <w:proofErr w:type="spellStart"/>
+      <w:r>
+        <w:t>HiSeq</w:t>
+      </w:r>
+      <w:proofErr w:type="spellEnd"/>
+      <w:r>
+        <w:t xml:space="preserve"> 4000. </w:t>
       </w:r>
       <w:r>
         <w:t>We designed the batches for RNA extraction, library preparation, and sequencing to balance the experimental factors of interest and thus avoid potential technical confounders.</w:t>
@@ -1254,13 +1749,37 @@
         <w:t>We mapped reads to human gen</w:t>
       </w:r>
       <w:r>
-        <w:t>ome hg38 (GRCh38) using Subread and discarded non-uniquely mapping reads. We assigned mapped reads to</w:t>
+        <w:t xml:space="preserve">ome hg38 (GRCh38) using </w:t>
+      </w:r>
+      <w:proofErr w:type="spellStart"/>
+      <w:r>
+        <w:t>Subread</w:t>
+      </w:r>
+      <w:proofErr w:type="spellEnd"/>
+      <w:r>
+        <w:t xml:space="preserve"> and discarded non-uniquely mapping reads. We assigned mapped reads to</w:t>
       </w:r>
       <w:r>
         <w:t xml:space="preserve"> 19,800</w:t>
       </w:r>
       <w:r>
-        <w:t xml:space="preserve"> Ensembl protein-coding genes (Ensembl 83,</w:t>
+        <w:t xml:space="preserve"> </w:t>
+      </w:r>
+      <w:proofErr w:type="spellStart"/>
+      <w:r>
+        <w:t>Ensembl</w:t>
+      </w:r>
+      <w:proofErr w:type="spellEnd"/>
+      <w:r>
+        <w:t xml:space="preserve"> protein-coding genes (</w:t>
+      </w:r>
+      <w:proofErr w:type="spellStart"/>
+      <w:r>
+        <w:t>Ensembl</w:t>
+      </w:r>
+      <w:proofErr w:type="spellEnd"/>
+      <w:r>
+        <w:t xml:space="preserve"> 83,</w:t>
       </w:r>
       <w:r>
         <w:t xml:space="preserve"> Dec 2015</w:t>
@@ -1272,7 +1791,15 @@
         <w:t>GRCh38.p5</w:t>
       </w:r>
       <w:r>
-        <w:t>) using featureCounts.</w:t>
+        <w:t xml:space="preserve">) using </w:t>
+      </w:r>
+      <w:proofErr w:type="spellStart"/>
+      <w:r>
+        <w:t>featureCounts</w:t>
+      </w:r>
+      <w:proofErr w:type="spellEnd"/>
+      <w:r>
+        <w:t>.</w:t>
       </w:r>
     </w:p>
     <w:p>
@@ -1318,7 +1845,15 @@
         <w:t>2</w:t>
       </w:r>
       <w:r>
-        <w:t xml:space="preserve"> counts per million (cpm)</w:t>
+        <w:t xml:space="preserve"> counts per million (</w:t>
+      </w:r>
+      <w:proofErr w:type="spellStart"/>
+      <w:r>
+        <w:t>cpm</w:t>
+      </w:r>
+      <w:proofErr w:type="spellEnd"/>
+      <w:r>
+        <w:t>)</w:t>
       </w:r>
       <w:r>
         <w:t xml:space="preserve"> </w:t>
@@ -1345,11 +1880,21 @@
         <w:t xml:space="preserve"> </w:t>
       </w:r>
       <w:r>
-        <w:t>for downstream analysis (Supplementary Fig. Sx)</w:t>
+        <w:t xml:space="preserve">for downstream analysis (Supplementary Fig. </w:t>
+      </w:r>
+      <w:proofErr w:type="spellStart"/>
+      <w:proofErr w:type="gramStart"/>
+      <w:r>
+        <w:t>Sx</w:t>
+      </w:r>
+      <w:proofErr w:type="spellEnd"/>
+      <w:r>
+        <w:t>)</w:t>
       </w:r>
       <w:r>
         <w:t>.</w:t>
       </w:r>
+      <w:proofErr w:type="gramEnd"/>
       <w:r>
         <w:t xml:space="preserve"> </w:t>
       </w:r>
@@ -1366,16 +1911,47 @@
         <w:t>outliers</w:t>
       </w:r>
       <w:r>
-        <w:t xml:space="preserve"> (Supplementary Fig. Sx, Sx, Sx</w:t>
-      </w:r>
-      <w:r>
-        <w:t>; Supplementary Table \ref{</w:t>
-      </w:r>
+        <w:t xml:space="preserve"> (Supplementary Fig. </w:t>
+      </w:r>
+      <w:proofErr w:type="spellStart"/>
+      <w:r>
+        <w:t>Sx</w:t>
+      </w:r>
+      <w:proofErr w:type="spellEnd"/>
+      <w:r>
+        <w:t xml:space="preserve">, </w:t>
+      </w:r>
+      <w:proofErr w:type="spellStart"/>
+      <w:r>
+        <w:t>Sx</w:t>
+      </w:r>
+      <w:proofErr w:type="spellEnd"/>
+      <w:r>
+        <w:t xml:space="preserve">, </w:t>
+      </w:r>
+      <w:proofErr w:type="spellStart"/>
+      <w:r>
+        <w:t>Sx</w:t>
+      </w:r>
+      <w:proofErr w:type="spellEnd"/>
+      <w:r>
+        <w:t>; Supplementary Table \</w:t>
+      </w:r>
+      <w:proofErr w:type="gramStart"/>
+      <w:r>
+        <w:t>ref{</w:t>
+      </w:r>
+      <w:proofErr w:type="spellStart"/>
+      <w:proofErr w:type="gramEnd"/>
       <w:r>
         <w:t>tab</w:t>
       </w:r>
       <w:r>
-        <w:t>:outliers})</w:t>
+        <w:t>:outliers</w:t>
+      </w:r>
+      <w:proofErr w:type="spellEnd"/>
+      <w:r>
+        <w:t>})</w:t>
       </w:r>
       <w:r>
         <w:t>.</w:t>
@@ -1393,12 +1969,14 @@
       <w:r>
         <w:t xml:space="preserve">We used </w:t>
       </w:r>
+      <w:proofErr w:type="spellStart"/>
       <w:r>
         <w:t>limma</w:t>
       </w:r>
       <w:r>
         <w:t>+voom</w:t>
       </w:r>
+      <w:proofErr w:type="spellEnd"/>
       <w:r>
         <w:t xml:space="preserve"> \cite{Smyth2004</w:t>
       </w:r>
@@ -1420,8 +1998,13 @@
         <w:t xml:space="preserve">\begin{equation} </w:t>
       </w:r>
       <w:r>
-        <w:t>\label{eq:limma</w:t>
-      </w:r>
+        <w:t>\label{</w:t>
+      </w:r>
+      <w:proofErr w:type="spellStart"/>
+      <w:r>
+        <w:t>eq:limma</w:t>
+      </w:r>
+      <w:proofErr w:type="spellEnd"/>
       <w:r>
         <w:t>}</w:t>
       </w:r>
@@ -1431,8 +2014,13 @@
         <w:pStyle w:val="LaTeX"/>
       </w:pPr>
       <w:r>
-        <w:t>Y\ \sim</w:t>
-      </w:r>
+        <w:t>Y\ \</w:t>
+      </w:r>
+      <w:proofErr w:type="spellStart"/>
+      <w:r>
+        <w:t>sim</w:t>
+      </w:r>
+      <w:proofErr w:type="spellEnd"/>
       <w:r>
         <w:t xml:space="preserve"> </w:t>
       </w:r>
@@ -1449,7 +2037,15 @@
         <w:t xml:space="preserve"> </w:t>
       </w:r>
       <w:r>
-        <w:t>X_{treat}\beta_{treat}</w:t>
+        <w:t>X</w:t>
+      </w:r>
+      <w:proofErr w:type="gramStart"/>
+      <w:r>
+        <w:t>_{</w:t>
+      </w:r>
+      <w:proofErr w:type="gramEnd"/>
+      <w:r>
+        <w:t>treat}\beta_{treat}</w:t>
       </w:r>
       <w:r>
         <w:t xml:space="preserve"> </w:t>
@@ -1473,7 +2069,23 @@
         <w:t xml:space="preserve"> </w:t>
       </w:r>
       <w:r>
-        <w:t>X_{treat,status}\beta_{treat,status}</w:t>
+        <w:t>X_{</w:t>
+      </w:r>
+      <w:proofErr w:type="spellStart"/>
+      <w:r>
+        <w:t>treat,status</w:t>
+      </w:r>
+      <w:proofErr w:type="spellEnd"/>
+      <w:r>
+        <w:t>}\beta_{</w:t>
+      </w:r>
+      <w:proofErr w:type="spellStart"/>
+      <w:r>
+        <w:t>treat,status</w:t>
+      </w:r>
+      <w:proofErr w:type="spellEnd"/>
+      <w:r>
+        <w:t>}</w:t>
       </w:r>
       <w:r>
         <w:t xml:space="preserve"> </w:t>
@@ -1542,7 +2154,15 @@
         <w:t xml:space="preserve">We thank </w:t>
       </w:r>
       <w:r>
-        <w:t>T. Thye for sharing the GWAS data with us</w:t>
+        <w:t xml:space="preserve">T. </w:t>
+      </w:r>
+      <w:proofErr w:type="spellStart"/>
+      <w:r>
+        <w:t>Thye</w:t>
+      </w:r>
+      <w:proofErr w:type="spellEnd"/>
+      <w:r>
+        <w:t xml:space="preserve"> for sharing the GWAS data with us</w:t>
       </w:r>
       <w:r>
         <w:t xml:space="preserve">. </w:t>
@@ -1642,7 +2262,7 @@
         <w:t>}</w:t>
       </w:r>
     </w:p>
-    <w:bookmarkEnd w:id="6"/>
+    <w:bookmarkEnd w:id="5"/>
     <w:p>
       <w:pPr>
         <w:spacing w:after="200" w:line="240" w:lineRule="auto"/>
@@ -1667,14 +2287,6 @@
       <w:r>
         <w:lastRenderedPageBreak/>
         <w:t>Supplementary Information</w:t>
-      </w:r>
-    </w:p>
-    <w:p>
-      <w:pPr>
-        <w:pStyle w:val="Heading2"/>
-      </w:pPr>
-      <w:r>
-        <w:t>Software implementation</w:t>
       </w:r>
     </w:p>
     <w:p>
@@ -1987,7 +2599,15 @@
         <w:pStyle w:val="LaTeX"/>
       </w:pPr>
       <w:r>
-        <w:t>\begin{table}[ht]</w:t>
+        <w:t>\begin{table}[</w:t>
+      </w:r>
+      <w:proofErr w:type="spellStart"/>
+      <w:r>
+        <w:t>ht</w:t>
+      </w:r>
+      <w:proofErr w:type="spellEnd"/>
+      <w:r>
+        <w:t>]</w:t>
       </w:r>
     </w:p>
     <w:p>
@@ -2003,8 +2623,13 @@
         <w:pStyle w:val="LaTeX"/>
       </w:pPr>
       <w:r>
-        <w:t>\caption{</w:t>
-      </w:r>
+        <w:t>\</w:t>
+      </w:r>
+      <w:proofErr w:type="gramStart"/>
+      <w:r>
+        <w:t>caption{</w:t>
+      </w:r>
+      <w:proofErr w:type="gramEnd"/>
     </w:p>
     <w:p>
       <w:r>
@@ -2024,16 +2649,29 @@
         <w:pStyle w:val="LaTeX"/>
       </w:pPr>
       <w:r>
-        <w:t>\begin{tabular}{|l|l|l|}</w:t>
-      </w:r>
-    </w:p>
-    <w:p>
-      <w:pPr>
-        <w:pStyle w:val="LaTeX"/>
-      </w:pPr>
-      <w:r>
-        <w:t>\hline</w:t>
-      </w:r>
+        <w:t>\begin{tabular}{|</w:t>
+      </w:r>
+      <w:proofErr w:type="spellStart"/>
+      <w:r>
+        <w:t>l|l|l</w:t>
+      </w:r>
+      <w:proofErr w:type="spellEnd"/>
+      <w:r>
+        <w:t>|}</w:t>
+      </w:r>
+    </w:p>
+    <w:p>
+      <w:pPr>
+        <w:pStyle w:val="LaTeX"/>
+      </w:pPr>
+      <w:r>
+        <w:t>\</w:t>
+      </w:r>
+      <w:proofErr w:type="spellStart"/>
+      <w:r>
+        <w:t>hline</w:t>
+      </w:r>
+      <w:proofErr w:type="spellEnd"/>
     </w:p>
     <w:p>
       <w:pPr>
@@ -2048,104 +2686,187 @@
         <w:pStyle w:val="LaTeX"/>
       </w:pPr>
       <w:r>
-        <w:t>\hline</w:t>
-      </w:r>
-    </w:p>
-    <w:p>
-      <w:pPr>
-        <w:pStyle w:val="LaTeX"/>
-      </w:pPr>
-      <w:r>
-        <w:t>18-contact-infected &amp; Resistant individual after infection &amp; 1 \\</w:t>
-      </w:r>
-    </w:p>
-    <w:p>
-      <w:pPr>
-        <w:pStyle w:val="LaTeX"/>
-      </w:pPr>
-      <w:r>
-        <w:t>\hline</w:t>
-      </w:r>
-    </w:p>
-    <w:p>
-      <w:pPr>
-        <w:pStyle w:val="LaTeX"/>
-      </w:pPr>
-      <w:r>
-        <w:t>06-contact-none &amp; Resistant individual before infection &amp; 2, 4, 5 \\</w:t>
-      </w:r>
-    </w:p>
-    <w:p>
-      <w:pPr>
-        <w:pStyle w:val="LaTeX"/>
-      </w:pPr>
-      <w:r>
-        <w:t>\hline</w:t>
-      </w:r>
-    </w:p>
-    <w:p>
-      <w:pPr>
-        <w:pStyle w:val="LaTeX"/>
-      </w:pPr>
-      <w:r>
-        <w:t>06-contact-infected &amp; Resistant individual after infection &amp; 2 \\</w:t>
-      </w:r>
-    </w:p>
-    <w:p>
-      <w:pPr>
-        <w:pStyle w:val="LaTeX"/>
-      </w:pPr>
-      <w:r>
-        <w:t>\hline</w:t>
-      </w:r>
-    </w:p>
-    <w:p>
-      <w:pPr>
-        <w:pStyle w:val="LaTeX"/>
-      </w:pPr>
-      <w:r>
-        <w:t>04-tb-none &amp; Susceptible individual before infection &amp; 3, 5, 6 \\</w:t>
-      </w:r>
-    </w:p>
-    <w:p>
-      <w:pPr>
-        <w:pStyle w:val="LaTeX"/>
-      </w:pPr>
-      <w:r>
-        <w:t>\hline</w:t>
-      </w:r>
-    </w:p>
-    <w:p>
-      <w:pPr>
-        <w:pStyle w:val="LaTeX"/>
-      </w:pPr>
-      <w:r>
-        <w:t>02-contact-none &amp; Resistant individual before infection &amp; 3, 5, 6 \\</w:t>
-      </w:r>
-    </w:p>
-    <w:p>
-      <w:pPr>
-        <w:pStyle w:val="LaTeX"/>
-      </w:pPr>
-      <w:r>
-        <w:t>\hline</w:t>
-      </w:r>
-    </w:p>
-    <w:p>
-      <w:pPr>
-        <w:pStyle w:val="LaTeX"/>
-      </w:pPr>
-      <w:r>
-        <w:t>01-tb-infected &amp; Susceptible individual after infection &amp; 5 \\</w:t>
-      </w:r>
-    </w:p>
-    <w:p>
-      <w:pPr>
-        <w:pStyle w:val="LaTeX"/>
-      </w:pPr>
-      <w:r>
-        <w:t>\hline</w:t>
-      </w:r>
+        <w:t>\</w:t>
+      </w:r>
+      <w:proofErr w:type="spellStart"/>
+      <w:r>
+        <w:t>hline</w:t>
+      </w:r>
+      <w:proofErr w:type="spellEnd"/>
+    </w:p>
+    <w:p>
+      <w:pPr>
+        <w:pStyle w:val="LaTeX"/>
+      </w:pPr>
+      <w:r>
+        <w:t xml:space="preserve">18-contact-infected &amp; </w:t>
+      </w:r>
+      <w:proofErr w:type="gramStart"/>
+      <w:r>
+        <w:t>Resistant</w:t>
+      </w:r>
+      <w:proofErr w:type="gramEnd"/>
+      <w:r>
+        <w:t xml:space="preserve"> individual after infection &amp; 1 \\</w:t>
+      </w:r>
+    </w:p>
+    <w:p>
+      <w:pPr>
+        <w:pStyle w:val="LaTeX"/>
+      </w:pPr>
+      <w:r>
+        <w:t>\</w:t>
+      </w:r>
+      <w:proofErr w:type="spellStart"/>
+      <w:r>
+        <w:t>hline</w:t>
+      </w:r>
+      <w:proofErr w:type="spellEnd"/>
+    </w:p>
+    <w:p>
+      <w:pPr>
+        <w:pStyle w:val="LaTeX"/>
+      </w:pPr>
+      <w:r>
+        <w:t xml:space="preserve">06-contact-none &amp; </w:t>
+      </w:r>
+      <w:proofErr w:type="gramStart"/>
+      <w:r>
+        <w:t>Resistant</w:t>
+      </w:r>
+      <w:proofErr w:type="gramEnd"/>
+      <w:r>
+        <w:t xml:space="preserve"> individual before infection &amp; 2, 4, 5 \\</w:t>
+      </w:r>
+    </w:p>
+    <w:p>
+      <w:pPr>
+        <w:pStyle w:val="LaTeX"/>
+      </w:pPr>
+      <w:r>
+        <w:t>\</w:t>
+      </w:r>
+      <w:proofErr w:type="spellStart"/>
+      <w:r>
+        <w:t>hline</w:t>
+      </w:r>
+      <w:proofErr w:type="spellEnd"/>
+    </w:p>
+    <w:p>
+      <w:pPr>
+        <w:pStyle w:val="LaTeX"/>
+      </w:pPr>
+      <w:r>
+        <w:t xml:space="preserve">06-contact-infected &amp; </w:t>
+      </w:r>
+      <w:proofErr w:type="gramStart"/>
+      <w:r>
+        <w:t>Resistant</w:t>
+      </w:r>
+      <w:proofErr w:type="gramEnd"/>
+      <w:r>
+        <w:t xml:space="preserve"> individual after infection &amp; 2 \\</w:t>
+      </w:r>
+    </w:p>
+    <w:p>
+      <w:pPr>
+        <w:pStyle w:val="LaTeX"/>
+      </w:pPr>
+      <w:r>
+        <w:t>\</w:t>
+      </w:r>
+      <w:proofErr w:type="spellStart"/>
+      <w:r>
+        <w:t>hline</w:t>
+      </w:r>
+      <w:proofErr w:type="spellEnd"/>
+    </w:p>
+    <w:p>
+      <w:pPr>
+        <w:pStyle w:val="LaTeX"/>
+      </w:pPr>
+      <w:r>
+        <w:t xml:space="preserve">04-tb-none &amp; </w:t>
+      </w:r>
+      <w:proofErr w:type="gramStart"/>
+      <w:r>
+        <w:t>Susceptible</w:t>
+      </w:r>
+      <w:proofErr w:type="gramEnd"/>
+      <w:r>
+        <w:t xml:space="preserve"> individual before infection &amp; 3, 5, 6 \\</w:t>
+      </w:r>
+    </w:p>
+    <w:p>
+      <w:pPr>
+        <w:pStyle w:val="LaTeX"/>
+      </w:pPr>
+      <w:r>
+        <w:t>\</w:t>
+      </w:r>
+      <w:proofErr w:type="spellStart"/>
+      <w:r>
+        <w:t>hline</w:t>
+      </w:r>
+      <w:proofErr w:type="spellEnd"/>
+    </w:p>
+    <w:p>
+      <w:pPr>
+        <w:pStyle w:val="LaTeX"/>
+      </w:pPr>
+      <w:r>
+        <w:t xml:space="preserve">02-contact-none &amp; </w:t>
+      </w:r>
+      <w:proofErr w:type="gramStart"/>
+      <w:r>
+        <w:t>Resistant</w:t>
+      </w:r>
+      <w:proofErr w:type="gramEnd"/>
+      <w:r>
+        <w:t xml:space="preserve"> individual before infection &amp; 3, 5, 6 \\</w:t>
+      </w:r>
+    </w:p>
+    <w:p>
+      <w:pPr>
+        <w:pStyle w:val="LaTeX"/>
+      </w:pPr>
+      <w:r>
+        <w:t>\</w:t>
+      </w:r>
+      <w:proofErr w:type="spellStart"/>
+      <w:r>
+        <w:t>hline</w:t>
+      </w:r>
+      <w:proofErr w:type="spellEnd"/>
+    </w:p>
+    <w:p>
+      <w:pPr>
+        <w:pStyle w:val="LaTeX"/>
+      </w:pPr>
+      <w:r>
+        <w:t xml:space="preserve">01-tb-infected &amp; </w:t>
+      </w:r>
+      <w:proofErr w:type="gramStart"/>
+      <w:r>
+        <w:t>Susceptible</w:t>
+      </w:r>
+      <w:proofErr w:type="gramEnd"/>
+      <w:r>
+        <w:t xml:space="preserve"> individual after infection &amp; 5 \\</w:t>
+      </w:r>
+    </w:p>
+    <w:p>
+      <w:pPr>
+        <w:pStyle w:val="LaTeX"/>
+      </w:pPr>
+      <w:r>
+        <w:t>\</w:t>
+      </w:r>
+      <w:proofErr w:type="spellStart"/>
+      <w:r>
+        <w:t>hline</w:t>
+      </w:r>
+      <w:proofErr w:type="spellEnd"/>
     </w:p>
     <w:p>
       <w:pPr>
@@ -2162,8 +2883,13 @@
       <w:r>
         <w:t>\label{</w:t>
       </w:r>
-      <w:r>
-        <w:t>tab:outliers}</w:t>
+      <w:proofErr w:type="spellStart"/>
+      <w:r>
+        <w:t>tab:outliers</w:t>
+      </w:r>
+      <w:proofErr w:type="spellEnd"/>
+      <w:r>
+        <w:t>}</w:t>
       </w:r>
     </w:p>
     <w:p>
@@ -2179,8 +2905,384 @@
         <w:pStyle w:val="LaTeX"/>
       </w:pPr>
     </w:p>
+    <w:p>
+      <w:pPr>
+        <w:pStyle w:val="Heading2"/>
+      </w:pPr>
+      <w:r>
+        <w:lastRenderedPageBreak/>
+        <w:t>Supplementary Figures</w:t>
+      </w:r>
+    </w:p>
+    <w:p>
+      <w:pPr>
+        <w:jc w:val="center"/>
+      </w:pPr>
+      <w:r>
+        <w:rPr>
+          <w:noProof/>
+        </w:rPr>
+        <w:drawing>
+          <wp:inline distT="0" distB="0" distL="0" distR="0">
+            <wp:extent cx="5486400" cy="5486400"/>
+            <wp:effectExtent l="0" t="0" r="0" b="0"/>
+            <wp:docPr id="4" name="batch-pca.png"/>
+            <wp:cNvGraphicFramePr>
+              <a:graphicFrameLocks xmlns:a="http://schemas.openxmlformats.org/drawingml/2006/main" noChangeAspect="1"/>
+            </wp:cNvGraphicFramePr>
+            <a:graphic xmlns:a="http://schemas.openxmlformats.org/drawingml/2006/main">
+              <a:graphicData uri="http://schemas.openxmlformats.org/drawingml/2006/picture">
+                <pic:pic xmlns:pic="http://schemas.openxmlformats.org/drawingml/2006/picture">
+                  <pic:nvPicPr>
+                    <pic:cNvPr id="0" name="batch-pca.png"/>
+                    <pic:cNvPicPr/>
+                  </pic:nvPicPr>
+                  <pic:blipFill>
+                    <a:blip r:embed="rId15" r:link="rId16">
+                      <a:extLst>
+                        <a:ext uri="{28A0092B-C50C-407E-A947-70E740481C1C}">
+                          <a14:useLocalDpi xmlns:a14="http://schemas.microsoft.com/office/drawing/2010/main" val="0"/>
+                        </a:ext>
+                      </a:extLst>
+                    </a:blip>
+                    <a:stretch>
+                      <a:fillRect/>
+                    </a:stretch>
+                  </pic:blipFill>
+                  <pic:spPr>
+                    <a:xfrm>
+                      <a:off x="0" y="0"/>
+                      <a:ext cx="5486400" cy="5486400"/>
+                    </a:xfrm>
+                    <a:prstGeom prst="rect">
+                      <a:avLst/>
+                    </a:prstGeom>
+                  </pic:spPr>
+                </pic:pic>
+              </a:graphicData>
+            </a:graphic>
+          </wp:inline>
+        </w:drawing>
+      </w:r>
+    </w:p>
+    <w:p>
+      <w:pPr>
+        <w:pStyle w:val="LaTeX"/>
+      </w:pPr>
+      <w:r>
+        <w:t>\begin{figure}[</w:t>
+      </w:r>
+      <w:proofErr w:type="spellStart"/>
+      <w:r>
+        <w:t>ht</w:t>
+      </w:r>
+      <w:proofErr w:type="spellEnd"/>
+      <w:r>
+        <w:t>]</w:t>
+      </w:r>
+    </w:p>
+    <w:p>
+      <w:pPr>
+        <w:pStyle w:val="LaTeX"/>
+      </w:pPr>
+      <w:r>
+        <w:t>\centering</w:t>
+      </w:r>
+    </w:p>
+    <w:p>
+      <w:pPr>
+        <w:pStyle w:val="LaTeX"/>
+      </w:pPr>
+      <w:r>
+        <w:t>\</w:t>
+      </w:r>
+      <w:proofErr w:type="spellStart"/>
+      <w:r>
+        <w:t>includegraphics</w:t>
+      </w:r>
+      <w:proofErr w:type="spellEnd"/>
+      <w:r>
+        <w:t>[width=\</w:t>
+      </w:r>
+      <w:proofErr w:type="spellStart"/>
+      <w:r>
+        <w:t>linewidth</w:t>
+      </w:r>
+      <w:proofErr w:type="spellEnd"/>
+      <w:proofErr w:type="gramStart"/>
+      <w:r>
+        <w:t>]{</w:t>
+      </w:r>
+      <w:proofErr w:type="gramEnd"/>
+      <w:r>
+        <w:t>../figure/</w:t>
+      </w:r>
+      <w:r>
+        <w:t>batch-pca</w:t>
+      </w:r>
+      <w:r>
+        <w:t>.</w:t>
+      </w:r>
+      <w:r>
+        <w:t>png</w:t>
+      </w:r>
+      <w:r>
+        <w:t>}</w:t>
+      </w:r>
+    </w:p>
+    <w:p>
+      <w:pPr>
+        <w:pStyle w:val="LaTeX"/>
+      </w:pPr>
+      <w:r>
+        <w:t>\</w:t>
+      </w:r>
+      <w:proofErr w:type="gramStart"/>
+      <w:r>
+        <w:t>caption{</w:t>
+      </w:r>
+      <w:proofErr w:type="gramEnd"/>
+    </w:p>
+    <w:p>
+      <w:r>
+        <w:t>Check for technical batch effects using principal components analysis</w:t>
+      </w:r>
+      <w:r>
+        <w:t xml:space="preserve"> (PCA)</w:t>
+      </w:r>
+      <w:r>
+        <w:t>.</w:t>
+      </w:r>
+      <w:r>
+        <w:t xml:space="preserve"> (a) PC1 versus PC2. The text labels are the individual identifiers. Red indicates </w:t>
+      </w:r>
+      <w:proofErr w:type="spellStart"/>
+      <w:r>
+        <w:t>noninfected</w:t>
+      </w:r>
+      <w:proofErr w:type="spellEnd"/>
+      <w:r>
+        <w:t xml:space="preserve"> samples and blue indicates infected. (b) PC3 versus PC4. The colors indicate the different infection batches. (c) PC5 versus PC6. </w:t>
+      </w:r>
+      <w:r>
+        <w:t>The colors indicate the different infection batches. (d) The Pearson correlation of PCs 1-6 with each of the recorded biological and technical covariates.</w:t>
+      </w:r>
+    </w:p>
+    <w:p>
+      <w:pPr>
+        <w:pStyle w:val="LaTeX"/>
+      </w:pPr>
+      <w:r>
+        <w:t>}</w:t>
+      </w:r>
+    </w:p>
+    <w:p>
+      <w:pPr>
+        <w:pStyle w:val="LaTeX"/>
+      </w:pPr>
+      <w:r>
+        <w:t>\label{</w:t>
+      </w:r>
+      <w:proofErr w:type="spellStart"/>
+      <w:r>
+        <w:t>fig:</w:t>
+      </w:r>
+      <w:r>
+        <w:t>batch</w:t>
+      </w:r>
+      <w:bookmarkStart w:id="6" w:name="_GoBack"/>
+      <w:bookmarkEnd w:id="6"/>
+      <w:proofErr w:type="spellEnd"/>
+      <w:r>
+        <w:t>}</w:t>
+      </w:r>
+    </w:p>
+    <w:p>
+      <w:pPr>
+        <w:pStyle w:val="LaTeX"/>
+      </w:pPr>
+      <w:r>
+        <w:t>\end{figure}</w:t>
+      </w:r>
+    </w:p>
+    <w:p>
+      <w:pPr>
+        <w:jc w:val="center"/>
+      </w:pPr>
+      <w:r>
+        <w:rPr>
+          <w:noProof/>
+        </w:rPr>
+        <w:lastRenderedPageBreak/>
+        <w:drawing>
+          <wp:inline distT="0" distB="0" distL="0" distR="0">
+            <wp:extent cx="5486400" cy="5486400"/>
+            <wp:effectExtent l="0" t="0" r="0" b="0"/>
+            <wp:docPr id="5" name="batch-infection.png"/>
+            <wp:cNvGraphicFramePr>
+              <a:graphicFrameLocks xmlns:a="http://schemas.openxmlformats.org/drawingml/2006/main" noChangeAspect="1"/>
+            </wp:cNvGraphicFramePr>
+            <a:graphic xmlns:a="http://schemas.openxmlformats.org/drawingml/2006/main">
+              <a:graphicData uri="http://schemas.openxmlformats.org/drawingml/2006/picture">
+                <pic:pic xmlns:pic="http://schemas.openxmlformats.org/drawingml/2006/picture">
+                  <pic:nvPicPr>
+                    <pic:cNvPr id="0" name="batch-infection.png"/>
+                    <pic:cNvPicPr/>
+                  </pic:nvPicPr>
+                  <pic:blipFill>
+                    <a:blip r:embed="rId17" r:link="rId18">
+                      <a:extLst>
+                        <a:ext uri="{28A0092B-C50C-407E-A947-70E740481C1C}">
+                          <a14:useLocalDpi xmlns:a14="http://schemas.microsoft.com/office/drawing/2010/main" val="0"/>
+                        </a:ext>
+                      </a:extLst>
+                    </a:blip>
+                    <a:stretch>
+                      <a:fillRect/>
+                    </a:stretch>
+                  </pic:blipFill>
+                  <pic:spPr>
+                    <a:xfrm>
+                      <a:off x="0" y="0"/>
+                      <a:ext cx="5486400" cy="5486400"/>
+                    </a:xfrm>
+                    <a:prstGeom prst="rect">
+                      <a:avLst/>
+                    </a:prstGeom>
+                  </pic:spPr>
+                </pic:pic>
+              </a:graphicData>
+            </a:graphic>
+          </wp:inline>
+        </w:drawing>
+      </w:r>
+    </w:p>
+    <w:p>
+      <w:pPr>
+        <w:pStyle w:val="LaTeX"/>
+      </w:pPr>
+      <w:r>
+        <w:t>\begin{figure}[</w:t>
+      </w:r>
+      <w:proofErr w:type="spellStart"/>
+      <w:r>
+        <w:t>ht</w:t>
+      </w:r>
+      <w:proofErr w:type="spellEnd"/>
+      <w:r>
+        <w:t>]</w:t>
+      </w:r>
+    </w:p>
+    <w:p>
+      <w:pPr>
+        <w:pStyle w:val="LaTeX"/>
+      </w:pPr>
+      <w:r>
+        <w:t>\centering</w:t>
+      </w:r>
+    </w:p>
+    <w:p>
+      <w:pPr>
+        <w:pStyle w:val="LaTeX"/>
+      </w:pPr>
+      <w:r>
+        <w:t>\includegraphics[width=\linewidth</w:t>
+      </w:r>
+      <w:proofErr w:type="gramStart"/>
+      <w:r>
+        <w:t>]{</w:t>
+      </w:r>
+      <w:proofErr w:type="gramEnd"/>
+      <w:r>
+        <w:t>../figure/</w:t>
+      </w:r>
+      <w:r>
+        <w:t>batch-infection</w:t>
+      </w:r>
+      <w:r>
+        <w:t>.png}</w:t>
+      </w:r>
+    </w:p>
+    <w:p>
+      <w:pPr>
+        <w:pStyle w:val="LaTeX"/>
+      </w:pPr>
+      <w:r>
+        <w:t>\</w:t>
+      </w:r>
+      <w:proofErr w:type="gramStart"/>
+      <w:r>
+        <w:t>caption{</w:t>
+      </w:r>
+      <w:proofErr w:type="gramEnd"/>
+    </w:p>
+    <w:p>
+      <w:r>
+        <w:t>Ch</w:t>
+      </w:r>
+      <w:r>
+        <w:t>eck for confounding effect of infection batch</w:t>
+      </w:r>
+      <w:r>
+        <w:t>.</w:t>
+      </w:r>
+      <w:r>
+        <w:t xml:space="preserve"> PC3 (a) and PC5 (b) varied by the date of infection. </w:t>
+      </w:r>
+      <w:r>
+        <w:t>Importantly</w:t>
+      </w:r>
+      <w:r>
+        <w:t xml:space="preserve">, however, this technical variation arising from infection batch did not correlate with the susceptibility status of the </w:t>
+      </w:r>
+      <w:r>
+        <w:t>individuals</w:t>
+      </w:r>
+      <w:r>
+        <w:t xml:space="preserve"> (c and d)</w:t>
+      </w:r>
+      <w:r>
+        <w:t>.</w:t>
+      </w:r>
+    </w:p>
+    <w:p>
+      <w:pPr>
+        <w:pStyle w:val="LaTeX"/>
+      </w:pPr>
+      <w:r>
+        <w:t>}</w:t>
+      </w:r>
+    </w:p>
+    <w:p>
+      <w:pPr>
+        <w:pStyle w:val="LaTeX"/>
+      </w:pPr>
+      <w:r>
+        <w:t>\label{</w:t>
+      </w:r>
+      <w:proofErr w:type="spellStart"/>
+      <w:r>
+        <w:t>fig:</w:t>
+      </w:r>
+      <w:r>
+        <w:t>infection</w:t>
+      </w:r>
+      <w:proofErr w:type="spellEnd"/>
+      <w:r>
+        <w:t>}</w:t>
+      </w:r>
+    </w:p>
+    <w:p>
+      <w:pPr>
+        <w:pStyle w:val="LaTeX"/>
+      </w:pPr>
+      <w:r>
+        <w:t>\end{figure}</w:t>
+      </w:r>
+    </w:p>
+    <w:p/>
     <w:sectPr>
-      <w:footerReference w:type="default" r:id="rId15"/>
+      <w:footerReference w:type="default" r:id="rId19"/>
       <w:pgSz w:w="12240" w:h="15840"/>
       <w:pgMar w:top="1440" w:right="1008" w:bottom="1440" w:left="1008" w:header="720" w:footer="720" w:gutter="0"/>
       <w:cols w:space="720"/>
@@ -2249,7 +3351,7 @@
           <w:rPr>
             <w:noProof/>
           </w:rPr>
-          <w:t>6</w:t>
+          <w:t>10</w:t>
         </w:r>
         <w:r>
           <w:rPr>
@@ -4590,7 +5692,7 @@
 </file>
 
 <file path=customXml/itemProps1.xml><?xml version="1.0" encoding="utf-8"?>
-<ds:datastoreItem xmlns:ds="http://schemas.openxmlformats.org/officeDocument/2006/customXml" ds:itemID="{62605DF5-4389-43BC-84F6-120C5DF17DB1}">
+<ds:datastoreItem xmlns:ds="http://schemas.openxmlformats.org/officeDocument/2006/customXml" ds:itemID="{F88F3D6D-6C7A-4A85-83F3-C05793B22AB4}">
   <ds:schemaRefs>
     <ds:schemaRef ds:uri="http://schemas.openxmlformats.org/officeDocument/2006/bibliography"/>
   </ds:schemaRefs>

</xml_diff>

<commit_message>
Add supplementary figures for quality control analyses.
</commit_message>
<xml_diff>
--- a/paper/tb-suscept.docx
+++ b/paper/tb-suscept.docx
@@ -374,7 +374,10 @@
         <w:t>Fig.</w:t>
       </w:r>
       <w:r>
-        <w:t xml:space="preserve"> \ref{fig:genes}), identify and remove outliers (Supplementary </w:t>
+        <w:t xml:space="preserve"> \ref{fig:gene</w:t>
+      </w:r>
+      <w:r>
+        <w:t xml:space="preserve">}), identify and remove outliers (Supplementary </w:t>
       </w:r>
       <w:r>
         <w:t>Fig.</w:t>
@@ -398,7 +401,19 @@
         <w:t>).</w:t>
       </w:r>
       <w:r>
-        <w:t xml:space="preserve"> Ultimately 6 samples were removed from all downstream analyses (Supplementary Table \ref{tab:outliers}).</w:t>
+        <w:t xml:space="preserve"> Ultimately 6 samples were removed from all downstream analyses (Supplementary </w:t>
+      </w:r>
+      <w:r>
+        <w:t>Fig.</w:t>
+      </w:r>
+      <w:r>
+        <w:t xml:space="preserve"> \ref{</w:t>
+      </w:r>
+      <w:r>
+        <w:t>fig</w:t>
+      </w:r>
+      <w:r>
+        <w:t>:outliers}).</w:t>
       </w:r>
     </w:p>
     <w:p/>
@@ -1077,6 +1092,9 @@
         <w:pStyle w:val="LaTeX"/>
       </w:pPr>
       <w:r>
+        <w:t>%</w:t>
+      </w:r>
+      <w:r>
         <w:t>\includegraphics[width=\linewidth]{../figure/classifier</w:t>
       </w:r>
       <w:r>
@@ -1136,13 +1154,7 @@
     </w:p>
     <w:p>
       <w:r>
-        <w:t xml:space="preserve">We obtained </w:t>
-      </w:r>
-      <w:r>
-        <w:t xml:space="preserve">dendritic cells (DCs) </w:t>
-      </w:r>
-      <w:r>
-        <w:t xml:space="preserve">from individuals that were known to be susceptible or resistant to developing active tuberculosis (TB) and measured genome-wide gene expression levels 18 hours post-infection with </w:t>
+        <w:t xml:space="preserve">We obtained dendritic cells (DCs) from individuals that were known to be susceptible or resistant to developing active tuberculosis (TB) and measured genome-wide gene expression levels 18 hours post-infection with </w:t>
       </w:r>
       <w:r>
         <w:rPr>
@@ -1153,6 +1165,15 @@
       <w:r>
         <w:t xml:space="preserve"> (MTB) and noninfected controls.</w:t>
       </w:r>
+      <w:r>
+        <w:t xml:space="preserve"> </w:t>
+      </w:r>
+      <w:r>
+        <w:t>Interestingly</w:t>
+      </w:r>
+      <w:r>
+        <w:t xml:space="preserve">, we identified X genes which were differentially expressed between susceptible and resistant individuals in the noninfected state, including X, Y, and Z (Fig. \ref{fig:limma}. Furthermore, we found that these differentially expressed genes were enriched for low GWAS p-values (Fig. \ref{fig:gwas}) and could be used to classify susceptible and resistant individuals. </w:t>
+      </w:r>
     </w:p>
     <w:p/>
     <w:p>
@@ -1162,7 +1183,17 @@
     </w:p>
     <w:p>
       <w:r>
+        <w:lastRenderedPageBreak/>
         <w:t>Previous work using gene expression to understand susceptibility \cite{Bryant2014}</w:t>
+      </w:r>
+    </w:p>
+    <w:p/>
+    <w:p>
+      <w:r>
+        <w:t>Overall our promising results in this small study suggest that collecting blood samples from a larger cohort of susceptible individuals would enable building a gene expression based classifier able to confidently assess risk of TB susceptibility.</w:t>
+      </w:r>
+      <w:r>
+        <w:t xml:space="preserve"> By reducing the number of resistant individuals receiving treatment for a latent TB infection, we can eliminate the adverse health effects of a 6 month regimen of antibiotics for these individuals and also reduce the selective pressures on MTB to develop drug resistance.</w:t>
       </w:r>
     </w:p>
     <w:p>
@@ -1172,7 +1203,6 @@
       <w:bookmarkStart w:id="4" w:name="methods"/>
       <w:bookmarkEnd w:id="3"/>
       <w:r>
-        <w:lastRenderedPageBreak/>
         <w:t>Methods</w:t>
       </w:r>
       <w:bookmarkStart w:id="5" w:name="references"/>
@@ -1268,13 +1298,14 @@
         <w:t>We mapped reads to human gen</w:t>
       </w:r>
       <w:r>
-        <w:t>ome hg38 (GRCh38) using Subread and discarded non-uniquely mapping reads. We assigned mapped reads to</w:t>
-      </w:r>
-      <w:r>
-        <w:t xml:space="preserve"> 19,800</w:t>
-      </w:r>
-      <w:r>
-        <w:t xml:space="preserve"> Ensembl protein-coding genes (Ensembl 83,</w:t>
+        <w:t>ome hg38 (GRCh38) using Subread and discarded non-uniquely mapping reads. We</w:t>
+      </w:r>
+      <w:r>
+        <w:t xml:space="preserve"> downloaded the exon coordinates of 19,800 Ensembl protein-</w:t>
+      </w:r>
+      <w:r>
+        <w:lastRenderedPageBreak/>
+        <w:t>coding genes (Ensembl 83,</w:t>
       </w:r>
       <w:r>
         <w:t xml:space="preserve"> Dec 2015</w:t>
@@ -1286,7 +1317,19 @@
         <w:t>GRCh38.p5</w:t>
       </w:r>
       <w:r>
-        <w:t>) using featureCounts.</w:t>
+        <w:t xml:space="preserve">) using the R/Bioconductor package biomaRt and </w:t>
+      </w:r>
+      <w:r>
+        <w:t>assigned mapped reads to</w:t>
+      </w:r>
+      <w:r>
+        <w:t xml:space="preserve"> </w:t>
+      </w:r>
+      <w:r>
+        <w:t>these genes</w:t>
+      </w:r>
+      <w:r>
+        <w:t xml:space="preserve"> using featureCounts.</w:t>
       </w:r>
     </w:p>
     <w:p>
@@ -1359,7 +1402,15 @@
         <w:t xml:space="preserve"> </w:t>
       </w:r>
       <w:r>
-        <w:t>for downstream analysis (Supplementary Fig. Sx)</w:t>
+        <w:t>for downstream</w:t>
+      </w:r>
+      <w:r>
+        <w:t xml:space="preserve"> analysis (Supplementary Fig. \ref{fig:gene}</w:t>
+      </w:r>
+      <w:bookmarkStart w:id="6" w:name="_GoBack"/>
+      <w:bookmarkEnd w:id="6"/>
+      <w:r>
+        <w:t>)</w:t>
       </w:r>
       <w:r>
         <w:t>.</w:t>
@@ -1380,13 +1431,22 @@
         <w:t>outliers</w:t>
       </w:r>
       <w:r>
-        <w:t xml:space="preserve"> (Supplementary Fig. Sx, Sx, Sx</w:t>
-      </w:r>
-      <w:r>
-        <w:t>; Supplementary Table \ref{</w:t>
-      </w:r>
-      <w:r>
-        <w:t>tab</w:t>
+        <w:t xml:space="preserve"> (Supplementary Fig. \ref{fig:heat-all}</w:t>
+      </w:r>
+      <w:r>
+        <w:t xml:space="preserve">, </w:t>
+      </w:r>
+      <w:r>
+        <w:t>\ref{fig:heat-filt}</w:t>
+      </w:r>
+      <w:r>
+        <w:t xml:space="preserve">, </w:t>
+      </w:r>
+      <w:r>
+        <w:t>\ref{</w:t>
+      </w:r>
+      <w:r>
+        <w:t>fig</w:t>
       </w:r>
       <w:r>
         <w:t>:outliers})</w:t>
@@ -1398,194 +1458,179 @@
         <w:t xml:space="preserve"> We did this systematically by </w:t>
       </w:r>
       <w:r>
-        <w:t xml:space="preserve">removing any sample that did not fall within the mean $\pm$ two standard deviations from the mean value of the first six </w:t>
+        <w:t>removing any sample that did not fall within the mean $\pm$ two standard deviations from the mean value of the first six PCs. Furthermore, for the first PC which separated the samples by treatment, we calculated a separate mean for the noninfected and infected samples.</w:t>
+      </w:r>
+    </w:p>
+    <w:p/>
+    <w:p>
+      <w:r>
+        <w:t xml:space="preserve">After filtering lowly expressed genes and removing outliers, we recalculated the PCA to check for any potential confounding technical batch effects (Supplementary Fig. \ref{fig:batch}). Reassuringly, the major sources of variation in the data were from the biological factors of interest. PC1 was strongly correlated with the effect of treatment, and PCs 2-6 were correlated with inter-individual variation. </w:t>
+      </w:r>
+      <w:r>
+        <w:t>The only concerning technical factor was the infection experiments, which were done in 12 separate batches. Infection batch correlated with PCs 3 and 5; however, we verified that this variation was not confounded with our primary outcome of interest, TB susceptibility (Supplementary Fig. \ref{fig:infection}).</w:t>
+      </w:r>
+    </w:p>
+    <w:p>
+      <w:pPr>
+        <w:pStyle w:val="Heading2"/>
+      </w:pPr>
+      <w:r>
+        <w:t>Differential expression analysis</w:t>
+      </w:r>
+    </w:p>
+    <w:p>
+      <w:r>
+        <w:t xml:space="preserve">We used </w:t>
+      </w:r>
+      <w:r>
+        <w:t>limma</w:t>
+      </w:r>
+      <w:r>
+        <w:t>+voom</w:t>
+      </w:r>
+      <w:r>
+        <w:t xml:space="preserve"> \cite{Smyth2004</w:t>
+      </w:r>
+      <w:r>
+        <w:t>, Law2014, Ritchie2015</w:t>
+      </w:r>
+      <w:r>
+        <w:t xml:space="preserve">} to implement </w:t>
+      </w:r>
+      <w:r>
+        <w:t>the following linear model to test for differential expression:</w:t>
+      </w:r>
+    </w:p>
+    <w:p>
+      <w:pPr>
+        <w:pStyle w:val="LaTeX"/>
+      </w:pPr>
+      <w:r>
+        <w:t xml:space="preserve">\begin{equation} </w:t>
+      </w:r>
+      <w:r>
+        <w:t>\label{eq:limma</w:t>
+      </w:r>
+      <w:r>
+        <w:t>}</w:t>
+      </w:r>
+    </w:p>
+    <w:p>
+      <w:pPr>
+        <w:pStyle w:val="LaTeX"/>
+      </w:pPr>
+      <w:r>
+        <w:t>Y\ \sim</w:t>
+      </w:r>
+      <w:r>
+        <w:t xml:space="preserve"> </w:t>
+      </w:r>
+      <w:r>
+        <w:t>\beta_</w:t>
+      </w:r>
+      <w:r>
+        <w:t>{</w:t>
+      </w:r>
+      <w:r>
+        <w:t>0</w:t>
+      </w:r>
+      <w:r>
+        <w:t>}</w:t>
+      </w:r>
+      <w:r>
+        <w:t xml:space="preserve"> </w:t>
+      </w:r>
+      <w:r>
+        <w:t>+</w:t>
+      </w:r>
+      <w:r>
+        <w:t xml:space="preserve"> </w:t>
+      </w:r>
+      <w:r>
+        <w:t>X_{treat}\beta_{treat}</w:t>
+      </w:r>
+      <w:r>
+        <w:t xml:space="preserve"> </w:t>
+      </w:r>
+      <w:r>
+        <w:t>+</w:t>
+      </w:r>
+      <w:r>
+        <w:t xml:space="preserve"> </w:t>
+      </w:r>
+      <w:r>
+        <w:t>X_{status}\beta_{status}</w:t>
+      </w:r>
+      <w:r>
+        <w:t xml:space="preserve"> </w:t>
+      </w:r>
+      <w:r>
+        <w:t>+</w:t>
+      </w:r>
+      <w:r>
+        <w:t xml:space="preserve"> </w:t>
+      </w:r>
+      <w:r>
+        <w:t>X_{treat,status}\beta_{treat,status}</w:t>
+      </w:r>
+      <w:r>
+        <w:t xml:space="preserve"> </w:t>
+      </w:r>
+      <w:r>
+        <w:t>+</w:t>
+      </w:r>
+      <w:r>
+        <w:t xml:space="preserve"> </w:t>
+      </w:r>
+      <w:r>
+        <w:t>I</w:t>
+      </w:r>
+      <w:r>
+        <w:t xml:space="preserve"> </w:t>
+      </w:r>
+      <w:r>
+        <w:t>+</w:t>
+      </w:r>
+      <w:r>
+        <w:t xml:space="preserve"> </w:t>
+      </w:r>
+      <w:r>
+        <w:t>\epsilon</w:t>
+      </w:r>
+    </w:p>
+    <w:p>
+      <w:pPr>
+        <w:pStyle w:val="LaTeX"/>
+      </w:pPr>
+      <w:r>
+        <w:t>\end{equation}</w:t>
+      </w:r>
+    </w:p>
+    <w:p>
+      <w:r>
+        <w:t xml:space="preserve">where $\beta_{0}$ is the mean expression level in noninfected cells of resistant individuals, $\beta_{treat}$ is the fixed effect of treatment in resistant individuals, $\beta_{status}$ is the fixed effect of susceptibility status in noninfected cells, $\beta_{treat,status}$ is the fixed effect of treatment in susceptible individuals, and $I$ is the random effect of individual. The random individual effect was implemented using the limma function duplicateCorrelation (cite paper). To </w:t>
       </w:r>
       <w:r>
         <w:lastRenderedPageBreak/>
-        <w:t>PCs. Furthermore, for the first PC which separated the samples by treatment, we calculated a separate mean for the noninfected and infected samples.</w:t>
+        <w:t>jointly model the data with voom and duplicateCorrelation, we followed the recommended best practice of running both voom and duplicateCorrelation twice in succession.</w:t>
       </w:r>
     </w:p>
     <w:p/>
     <w:p>
       <w:r>
-        <w:t xml:space="preserve">After filtering lowly expressed genes and removing outliers, we recalculated the PCA to check for any potential confounding technical batch effects (Supplementary Fig. \ref{fig:batch}). Reassuringly, the major sources of variation in the data were from the biological factors of interest. PC1 was strongly correlated with the effect of treatment, and PCs 2-6 were correlated with inter-individual variation. </w:t>
-      </w:r>
-      <w:r>
-        <w:t>The only concerning technical factor was the infection experiments, which were done in 12 separate batches. Infection batch correlated with PCs 3 and 5; however, we verified that this variation was not confounded with our primary outcome of interest, TB susceptibility (Supplementary Fig. \ref{fig:infection}).</w:t>
-      </w:r>
-    </w:p>
-    <w:p>
-      <w:pPr>
-        <w:pStyle w:val="Heading2"/>
-      </w:pPr>
-      <w:r>
-        <w:t>Differential expression analysis</w:t>
-      </w:r>
-    </w:p>
-    <w:p>
-      <w:r>
-        <w:t xml:space="preserve">We used </w:t>
-      </w:r>
-      <w:r>
-        <w:t>limma</w:t>
-      </w:r>
-      <w:r>
-        <w:t>+voom</w:t>
-      </w:r>
-      <w:r>
-        <w:t xml:space="preserve"> \cite{Smyth2004</w:t>
-      </w:r>
-      <w:r>
-        <w:t>, Law2014, Ritchie2015</w:t>
-      </w:r>
-      <w:r>
-        <w:t xml:space="preserve">} to implement </w:t>
-      </w:r>
-      <w:r>
-        <w:t>the following linear model to test for differential expression:</w:t>
-      </w:r>
-    </w:p>
-    <w:p>
-      <w:pPr>
-        <w:pStyle w:val="LaTeX"/>
-      </w:pPr>
-      <w:r>
-        <w:t xml:space="preserve">\begin{equation} </w:t>
-      </w:r>
-      <w:r>
-        <w:t>\label{eq:limma</w:t>
-      </w:r>
-      <w:r>
-        <w:t>}</w:t>
-      </w:r>
-    </w:p>
-    <w:p>
-      <w:pPr>
-        <w:pStyle w:val="LaTeX"/>
-      </w:pPr>
-      <w:r>
-        <w:t>Y\ \sim</w:t>
+        <w:t>We used the model to test 4 separate hypotheses. We identified genes which were differentially expressed between infected and noninfected DCs of resistant individuals by testing $\beta_{treat}</w:t>
       </w:r>
       <w:r>
         <w:t xml:space="preserve"> </w:t>
       </w:r>
       <w:r>
-        <w:t>\beta_</w:t>
-      </w:r>
-      <w:r>
-        <w:t>{</w:t>
-      </w:r>
-      <w:r>
-        <w:t>0</w:t>
-      </w:r>
-      <w:r>
-        <w:t>}</w:t>
-      </w:r>
-      <w:r>
-        <w:t xml:space="preserve"> </w:t>
-      </w:r>
-      <w:r>
-        <w:t>+</w:t>
-      </w:r>
-      <w:r>
-        <w:t xml:space="preserve"> </w:t>
-      </w:r>
-      <w:r>
-        <w:t>X_{treat}\beta_{treat}</w:t>
-      </w:r>
-      <w:r>
-        <w:t xml:space="preserve"> </w:t>
-      </w:r>
-      <w:r>
-        <w:t>+</w:t>
-      </w:r>
-      <w:r>
-        <w:t xml:space="preserve"> </w:t>
-      </w:r>
-      <w:r>
-        <w:t>X_{status}\beta_{status}</w:t>
-      </w:r>
-      <w:r>
-        <w:t xml:space="preserve"> </w:t>
-      </w:r>
-      <w:r>
-        <w:t>+</w:t>
-      </w:r>
-      <w:r>
-        <w:t xml:space="preserve"> </w:t>
-      </w:r>
-      <w:r>
-        <w:t>X_{treat,status}\beta_{treat,status}</w:t>
-      </w:r>
-      <w:r>
-        <w:t xml:space="preserve"> </w:t>
-      </w:r>
-      <w:r>
-        <w:t>+</w:t>
-      </w:r>
-      <w:r>
-        <w:t xml:space="preserve"> </w:t>
-      </w:r>
-      <w:r>
-        <w:t>I</w:t>
-      </w:r>
-      <w:r>
-        <w:t xml:space="preserve"> </w:t>
-      </w:r>
-      <w:r>
-        <w:t>+</w:t>
-      </w:r>
-      <w:r>
-        <w:t xml:space="preserve"> </w:t>
-      </w:r>
-      <w:r>
-        <w:t>\epsilon</w:t>
-      </w:r>
-    </w:p>
-    <w:p>
-      <w:pPr>
-        <w:pStyle w:val="LaTeX"/>
-      </w:pPr>
-      <w:r>
-        <w:t>\end{equation}</w:t>
-      </w:r>
-    </w:p>
-    <w:p>
-      <w:r>
-        <w:t>where $\beta_{0}$ is the mean expression level in noninfected cells of resistant individuals, $\beta_{treat}$ is the fixed effect of treatment in resistant individuals, $\beta_{status}$ is the fixed effect of susceptibility status in noninfected cells, $\beta_{treat,status}$ is the fixed effect of treatment in susceptible individuals, and $I$ is the random effect of individual. The random individual effect was implemented using the limma function duplicateCorrelation (cite paper). To jointly model the data with voom and duplicateCorrelation, we followed the recommended best practice of running both voom and duplicateCorrelation twice in succession.</w:t>
-      </w:r>
-    </w:p>
-    <w:p/>
-    <w:p>
-      <w:r>
-        <w:t xml:space="preserve">We used the model to test 4 separate hypotheses. We identified genes which were differentially expressed between infected and noninfected DCs of resistant individuals by testing </w:t>
-      </w:r>
-      <w:r>
-        <w:t>$\beta_{treat}</w:t>
-      </w:r>
-      <w:r>
-        <w:t xml:space="preserve"> </w:t>
-      </w:r>
-      <w:r>
         <w:t>=</w:t>
       </w:r>
       <w:r>
-        <w:t xml:space="preserve"> 0</w:t>
-      </w:r>
-      <w:r>
-        <w:t>$</w:t>
-      </w:r>
-      <w:r>
-        <w:t xml:space="preserve">, </w:t>
-      </w:r>
-      <w:r>
-        <w:t xml:space="preserve">genes which were differentially expressed between infected and noninfected DCs of </w:t>
-      </w:r>
-      <w:r>
-        <w:t>susceptible</w:t>
-      </w:r>
-      <w:r>
-        <w:t xml:space="preserve"> individuals by testing $\beta_{treat}</w:t>
+        <w:t xml:space="preserve"> 0$, </w:t>
+      </w:r>
+      <w:r>
+        <w:t>genes which were differentially expressed between infected and noninfected DCs of susceptible individuals by testing $\beta_{treat}</w:t>
       </w:r>
       <w:r>
         <w:t xml:space="preserve"> + \beta</w:t>
@@ -1600,56 +1645,28 @@
         <w:t xml:space="preserve"> = 0$,</w:t>
       </w:r>
       <w:r>
-        <w:t xml:space="preserve"> </w:t>
-      </w:r>
-      <w:r>
-        <w:t xml:space="preserve">genes which were differentially expressed between </w:t>
-      </w:r>
-      <w:r>
-        <w:t xml:space="preserve">susceptible and resistant individuals in the </w:t>
-      </w:r>
-      <w:r>
-        <w:t xml:space="preserve">noninfected </w:t>
-      </w:r>
-      <w:r>
-        <w:t>state</w:t>
-      </w:r>
-      <w:r>
-        <w:t xml:space="preserve"> by testing $\beta_{</w:t>
-      </w:r>
-      <w:r>
-        <w:t>status</w:t>
-      </w:r>
-      <w:r>
-        <w:t>} = 0$,</w:t>
-      </w:r>
-      <w:r>
-        <w:t xml:space="preserve"> and </w:t>
-      </w:r>
-      <w:r>
-        <w:t xml:space="preserve">genes which were differentially expressed between susceptible and resistant individuals in the infected state by testing $\beta_{status} </w:t>
-      </w:r>
-      <w:r>
-        <w:t xml:space="preserve">+ </w:t>
-      </w:r>
-      <w:r>
-        <w:lastRenderedPageBreak/>
-        <w:t>\beta</w:t>
+        <w:t xml:space="preserve"> genes which were differentially expressed between susceptible and resistant individuals in the noninfected state by testing $\beta_{status} = 0$, and genes which were differentially expressed between susceptible and resistant individuals in the infected state by testing $\beta_{status} + \beta</w:t>
       </w:r>
       <w:r>
         <w:t>_</w:t>
       </w:r>
       <w:r>
-        <w:t xml:space="preserve">{treat,status} </w:t>
-      </w:r>
-      <w:r>
-        <w:t>= 0$</w:t>
-      </w:r>
-      <w:r>
-        <w:t>.</w:t>
-      </w:r>
-      <w:r>
-        <w:t xml:space="preserve"> We tested for multiple correction using the adaptive shrinkage </w:t>
+        <w:t>{treat,status} = 0$.</w:t>
+      </w:r>
+      <w:r>
+        <w:t xml:space="preserve"> We </w:t>
+      </w:r>
+      <w:r>
+        <w:t>corrected</w:t>
+      </w:r>
+      <w:r>
+        <w:t xml:space="preserve"> for multiple </w:t>
+      </w:r>
+      <w:r>
+        <w:t>testing</w:t>
+      </w:r>
+      <w:r>
+        <w:t xml:space="preserve"> using the adaptive shrinkage </w:t>
       </w:r>
       <w:r>
         <w:t xml:space="preserve">(ash) </w:t>
@@ -1709,7 +1726,22 @@
     </w:p>
     <w:p>
       <w:r>
-        <w:t>The GWAS p-values were from a study conducted in the Gambia and Ghana populations \cite{Thye2010}. To compare our differential expression results to these genetic associations, we assigned each gene the p-value of the SNP with the minimum p-value out of all the SNPs located within 50 kb up or downstream of its transcription start site. X of the Y were assigned an association p-value. For each of the 4 hypotheses we tested, we performed least squares regression of the differential expression effect sizes (the log fold changes) and the assigned GWAS p-values. We assessed the statistical significance of these regressions using the standard F-test and reported the slope of each regression line (Fig. \ref{fig:gwas} for the Gambia GWAS; Supplementary Fig. X for the Ghana GWAS).</w:t>
+        <w:t>The GWAS p-values were from a study conducted in the Gambia and Ghana populations \cite{Thye2010}. To compare our differential expression results to these genetic associations, we assigned each gene the p-value of the SNP with the minimum p-value out of all the SNPs located within 50 kb up or downstream of its transcription start site.</w:t>
+      </w:r>
+      <w:r>
+        <w:t xml:space="preserve"> Specifically, we obtained the genomic coordinates of the SNPs with the R/Bioconductor package </w:t>
+      </w:r>
+      <w:r>
+        <w:t>SNPlocs.Hsapiens.dbSNP144.GRCh38</w:t>
+      </w:r>
+      <w:r>
+        <w:t xml:space="preserve"> and </w:t>
+      </w:r>
+      <w:r>
+        <w:t>matched SNPs to nearby genes using GenomicRanges.</w:t>
+      </w:r>
+      <w:r>
+        <w:t xml:space="preserve"> X of the Y were assigned an association p-value. For each of the 4 hypotheses we tested, we performed least squares regression of the differential expression effect sizes (the log fold changes) and the assigned GWAS p-values. We assessed the statistical significance of these regressions using the standard F-test and reported the slope of each regression line (Fig. \ref{fig:gwas} for the Gambia GWAS; Supplementary Fig. X for the Ghana GWAS).</w:t>
       </w:r>
     </w:p>
     <w:p>
@@ -1717,6 +1749,7 @@
         <w:pStyle w:val="Heading2"/>
       </w:pPr>
       <w:r>
+        <w:lastRenderedPageBreak/>
         <w:t>Classifier</w:t>
       </w:r>
     </w:p>
@@ -1742,8 +1775,6 @@
       <w:r>
         <w:t xml:space="preserve"> </w:t>
       </w:r>
-      <w:bookmarkStart w:id="6" w:name="_GoBack"/>
-      <w:bookmarkEnd w:id="6"/>
       <w:r>
         <w:t>10</w:t>
       </w:r>
@@ -1784,23 +1815,59 @@
     <w:p/>
     <w:p>
       <w:r>
+        <w:t xml:space="preserve">To identify genes </w:t>
+      </w:r>
+      <w:r>
+        <w:t xml:space="preserve">to use in the classifier, we performed a differential expression analysis on the normalized, batch-corrected data from the current study using the same approach described above (with the exception that we no longer used voom since the data were no longer counts). </w:t>
+      </w:r>
+      <w:r>
+        <w:t xml:space="preserve">We tested for differential expression between susceptible and resistant individuals in the noninfected state and identified X genes at an s-value of 5\%. We used the R package caret (cite) to train an elastic net regression classifer (cite glmnet) and chose the model parameters using </w:t>
+      </w:r>
+      <w:r>
+        <w:t>the kappa statistic</w:t>
+      </w:r>
+      <w:r>
+        <w:t xml:space="preserve">. </w:t>
+      </w:r>
+      <w:r>
+        <w:t>We reported the probability of being TB resistant for each sample in the training set using the estimate from leave-one-out-cross-validation (Fig. \ref{fig:classifier}a). We tested the classifier by predicting the probability of being TB resistant in the 65 healthy samples (Fig. \ref{fig:classifier}b).</w:t>
+      </w:r>
+    </w:p>
+    <w:p>
+      <w:pPr>
+        <w:pStyle w:val="Heading2"/>
+      </w:pPr>
+      <w:r>
+        <w:t>Software implementation</w:t>
+      </w:r>
+    </w:p>
+    <w:p>
+      <w:r>
+        <w:t xml:space="preserve">We automated our analysis using Python and Snakemake cite. Our processing pipeline used the general bioinformatics software FastQC, MultiQC, samtools, and bioawk. We used R for all statistics and data visualization. The computational resources were provided by the </w:t>
+      </w:r>
+      <w:r>
+        <w:t xml:space="preserve">University of Chicago </w:t>
+      </w:r>
+      <w:r>
+        <w:t xml:space="preserve">Research Computing Center. All code is available </w:t>
+      </w:r>
+      <w:r>
+        <w:t xml:space="preserve">for viewing and reuse at </w:t>
+      </w:r>
+      <w:r>
+        <w:t>https://github.com/jdblischak/tb-suscept</w:t>
+      </w:r>
+      <w:r>
+        <w:t>.</w:t>
+      </w:r>
+    </w:p>
+    <w:p>
+      <w:pPr>
+        <w:pStyle w:val="Heading2"/>
+      </w:pPr>
+      <w:r>
         <w:lastRenderedPageBreak/>
-        <w:t xml:space="preserve">To identify genes </w:t>
-      </w:r>
-      <w:r>
-        <w:t xml:space="preserve">to use in the classifier, we performed a differential expression analysis on the normalized, batch-corrected data from the current study using the same approach described above (with the exception that we no longer used voom since the data were no longer counts). </w:t>
-      </w:r>
-      <w:r>
-        <w:t xml:space="preserve">We tested for differential expression between susceptible and resistant individuals in the noninfected state and identified X genes at an s-value of 5\%. We used the R package caret (cite) to train an elastic net regression classifer (cite glmnet) and chose the model parameters using </w:t>
-      </w:r>
-      <w:r>
-        <w:t>the kappa statistic</w:t>
-      </w:r>
-      <w:r>
-        <w:t xml:space="preserve">. </w:t>
-      </w:r>
-      <w:r>
-        <w:t>We reported the probability of being TB resistant for each sample in the training set using the estimate from leave-one-out-cross-validation (Fig. \ref{fig:classifier}a). We tested the classifier by predicting the probability of being TB resistant in the 65 healthy samples (Fig. \ref{fig:classifier}b).</w:t>
+        <w:t>Data availability</w:t>
       </w:r>
     </w:p>
     <w:p>
@@ -1948,509 +2015,6 @@
         <w:pStyle w:val="Heading2"/>
       </w:pPr>
       <w:r>
-        <w:t>Supplementary Tables</w:t>
-      </w:r>
-    </w:p>
-    <w:tbl>
-      <w:tblPr>
-        <w:tblStyle w:val="LightList"/>
-        <w:tblW w:w="10368" w:type="dxa"/>
-        <w:tblLook w:val="04A0" w:firstRow="1" w:lastRow="0" w:firstColumn="1" w:lastColumn="0" w:noHBand="0" w:noVBand="1"/>
-      </w:tblPr>
-      <w:tblGrid>
-        <w:gridCol w:w="3168"/>
-        <w:gridCol w:w="5130"/>
-        <w:gridCol w:w="2070"/>
-      </w:tblGrid>
-      <w:tr>
-        <w:trPr>
-          <w:cnfStyle w:val="100000000000" w:firstRow="1" w:lastRow="0" w:firstColumn="0" w:lastColumn="0" w:oddVBand="0" w:evenVBand="0" w:oddHBand="0" w:evenHBand="0" w:firstRowFirstColumn="0" w:firstRowLastColumn="0" w:lastRowFirstColumn="0" w:lastRowLastColumn="0"/>
-        </w:trPr>
-        <w:tc>
-          <w:tcPr>
-            <w:cnfStyle w:val="001000000000" w:firstRow="0" w:lastRow="0" w:firstColumn="1" w:lastColumn="0" w:oddVBand="0" w:evenVBand="0" w:oddHBand="0" w:evenHBand="0" w:firstRowFirstColumn="0" w:firstRowLastColumn="0" w:lastRowFirstColumn="0" w:lastRowLastColumn="0"/>
-            <w:tcW w:w="3168" w:type="dxa"/>
-          </w:tcPr>
-          <w:p>
-            <w:r>
-              <w:t>ID</w:t>
-            </w:r>
-          </w:p>
-        </w:tc>
-        <w:tc>
-          <w:tcPr>
-            <w:tcW w:w="5130" w:type="dxa"/>
-          </w:tcPr>
-          <w:p>
-            <w:pPr>
-              <w:cnfStyle w:val="100000000000" w:firstRow="1" w:lastRow="0" w:firstColumn="0" w:lastColumn="0" w:oddVBand="0" w:evenVBand="0" w:oddHBand="0" w:evenHBand="0" w:firstRowFirstColumn="0" w:firstRowLastColumn="0" w:lastRowFirstColumn="0" w:lastRowLastColumn="0"/>
-            </w:pPr>
-            <w:r>
-              <w:t>Description</w:t>
-            </w:r>
-          </w:p>
-        </w:tc>
-        <w:tc>
-          <w:tcPr>
-            <w:tcW w:w="2070" w:type="dxa"/>
-          </w:tcPr>
-          <w:p>
-            <w:pPr>
-              <w:cnfStyle w:val="100000000000" w:firstRow="1" w:lastRow="0" w:firstColumn="0" w:lastColumn="0" w:oddVBand="0" w:evenVBand="0" w:oddHBand="0" w:evenHBand="0" w:firstRowFirstColumn="0" w:firstRowLastColumn="0" w:lastRowFirstColumn="0" w:lastRowLastColumn="0"/>
-            </w:pPr>
-            <w:r>
-              <w:t>PCs</w:t>
-            </w:r>
-          </w:p>
-        </w:tc>
-      </w:tr>
-      <w:tr>
-        <w:trPr>
-          <w:cnfStyle w:val="000000100000" w:firstRow="0" w:lastRow="0" w:firstColumn="0" w:lastColumn="0" w:oddVBand="0" w:evenVBand="0" w:oddHBand="1" w:evenHBand="0" w:firstRowFirstColumn="0" w:firstRowLastColumn="0" w:lastRowFirstColumn="0" w:lastRowLastColumn="0"/>
-        </w:trPr>
-        <w:tc>
-          <w:tcPr>
-            <w:cnfStyle w:val="001000000000" w:firstRow="0" w:lastRow="0" w:firstColumn="1" w:lastColumn="0" w:oddVBand="0" w:evenVBand="0" w:oddHBand="0" w:evenHBand="0" w:firstRowFirstColumn="0" w:firstRowLastColumn="0" w:lastRowFirstColumn="0" w:lastRowLastColumn="0"/>
-            <w:tcW w:w="3168" w:type="dxa"/>
-          </w:tcPr>
-          <w:p>
-            <w:r>
-              <w:t>18-contact-infected</w:t>
-            </w:r>
-          </w:p>
-        </w:tc>
-        <w:tc>
-          <w:tcPr>
-            <w:tcW w:w="5130" w:type="dxa"/>
-          </w:tcPr>
-          <w:p>
-            <w:pPr>
-              <w:cnfStyle w:val="000000100000" w:firstRow="0" w:lastRow="0" w:firstColumn="0" w:lastColumn="0" w:oddVBand="0" w:evenVBand="0" w:oddHBand="1" w:evenHBand="0" w:firstRowFirstColumn="0" w:firstRowLastColumn="0" w:lastRowFirstColumn="0" w:lastRowLastColumn="0"/>
-            </w:pPr>
-            <w:r>
-              <w:t>Resistant individual after infection</w:t>
-            </w:r>
-          </w:p>
-        </w:tc>
-        <w:tc>
-          <w:tcPr>
-            <w:tcW w:w="2070" w:type="dxa"/>
-          </w:tcPr>
-          <w:p>
-            <w:pPr>
-              <w:cnfStyle w:val="000000100000" w:firstRow="0" w:lastRow="0" w:firstColumn="0" w:lastColumn="0" w:oddVBand="0" w:evenVBand="0" w:oddHBand="1" w:evenHBand="0" w:firstRowFirstColumn="0" w:firstRowLastColumn="0" w:lastRowFirstColumn="0" w:lastRowLastColumn="0"/>
-            </w:pPr>
-            <w:r>
-              <w:t>1</w:t>
-            </w:r>
-          </w:p>
-        </w:tc>
-      </w:tr>
-      <w:tr>
-        <w:tc>
-          <w:tcPr>
-            <w:cnfStyle w:val="001000000000" w:firstRow="0" w:lastRow="0" w:firstColumn="1" w:lastColumn="0" w:oddVBand="0" w:evenVBand="0" w:oddHBand="0" w:evenHBand="0" w:firstRowFirstColumn="0" w:firstRowLastColumn="0" w:lastRowFirstColumn="0" w:lastRowLastColumn="0"/>
-            <w:tcW w:w="3168" w:type="dxa"/>
-          </w:tcPr>
-          <w:p>
-            <w:r>
-              <w:t>06-contact-none</w:t>
-            </w:r>
-          </w:p>
-        </w:tc>
-        <w:tc>
-          <w:tcPr>
-            <w:tcW w:w="5130" w:type="dxa"/>
-          </w:tcPr>
-          <w:p>
-            <w:pPr>
-              <w:cnfStyle w:val="000000000000" w:firstRow="0" w:lastRow="0" w:firstColumn="0" w:lastColumn="0" w:oddVBand="0" w:evenVBand="0" w:oddHBand="0" w:evenHBand="0" w:firstRowFirstColumn="0" w:firstRowLastColumn="0" w:lastRowFirstColumn="0" w:lastRowLastColumn="0"/>
-            </w:pPr>
-            <w:r>
-              <w:t>Resistant individual before infection</w:t>
-            </w:r>
-          </w:p>
-        </w:tc>
-        <w:tc>
-          <w:tcPr>
-            <w:tcW w:w="2070" w:type="dxa"/>
-          </w:tcPr>
-          <w:p>
-            <w:pPr>
-              <w:cnfStyle w:val="000000000000" w:firstRow="0" w:lastRow="0" w:firstColumn="0" w:lastColumn="0" w:oddVBand="0" w:evenVBand="0" w:oddHBand="0" w:evenHBand="0" w:firstRowFirstColumn="0" w:firstRowLastColumn="0" w:lastRowFirstColumn="0" w:lastRowLastColumn="0"/>
-            </w:pPr>
-            <w:r>
-              <w:t>2, 4, 5</w:t>
-            </w:r>
-          </w:p>
-        </w:tc>
-      </w:tr>
-      <w:tr>
-        <w:trPr>
-          <w:cnfStyle w:val="000000100000" w:firstRow="0" w:lastRow="0" w:firstColumn="0" w:lastColumn="0" w:oddVBand="0" w:evenVBand="0" w:oddHBand="1" w:evenHBand="0" w:firstRowFirstColumn="0" w:firstRowLastColumn="0" w:lastRowFirstColumn="0" w:lastRowLastColumn="0"/>
-        </w:trPr>
-        <w:tc>
-          <w:tcPr>
-            <w:cnfStyle w:val="001000000000" w:firstRow="0" w:lastRow="0" w:firstColumn="1" w:lastColumn="0" w:oddVBand="0" w:evenVBand="0" w:oddHBand="0" w:evenHBand="0" w:firstRowFirstColumn="0" w:firstRowLastColumn="0" w:lastRowFirstColumn="0" w:lastRowLastColumn="0"/>
-            <w:tcW w:w="3168" w:type="dxa"/>
-          </w:tcPr>
-          <w:p>
-            <w:r>
-              <w:t>06-contact-infected</w:t>
-            </w:r>
-          </w:p>
-        </w:tc>
-        <w:tc>
-          <w:tcPr>
-            <w:tcW w:w="5130" w:type="dxa"/>
-          </w:tcPr>
-          <w:p>
-            <w:pPr>
-              <w:cnfStyle w:val="000000100000" w:firstRow="0" w:lastRow="0" w:firstColumn="0" w:lastColumn="0" w:oddVBand="0" w:evenVBand="0" w:oddHBand="1" w:evenHBand="0" w:firstRowFirstColumn="0" w:firstRowLastColumn="0" w:lastRowFirstColumn="0" w:lastRowLastColumn="0"/>
-            </w:pPr>
-            <w:r>
-              <w:t>Resistant individual after infection</w:t>
-            </w:r>
-          </w:p>
-        </w:tc>
-        <w:tc>
-          <w:tcPr>
-            <w:tcW w:w="2070" w:type="dxa"/>
-          </w:tcPr>
-          <w:p>
-            <w:pPr>
-              <w:cnfStyle w:val="000000100000" w:firstRow="0" w:lastRow="0" w:firstColumn="0" w:lastColumn="0" w:oddVBand="0" w:evenVBand="0" w:oddHBand="1" w:evenHBand="0" w:firstRowFirstColumn="0" w:firstRowLastColumn="0" w:lastRowFirstColumn="0" w:lastRowLastColumn="0"/>
-            </w:pPr>
-            <w:r>
-              <w:t>2</w:t>
-            </w:r>
-          </w:p>
-        </w:tc>
-      </w:tr>
-      <w:tr>
-        <w:tc>
-          <w:tcPr>
-            <w:cnfStyle w:val="001000000000" w:firstRow="0" w:lastRow="0" w:firstColumn="1" w:lastColumn="0" w:oddVBand="0" w:evenVBand="0" w:oddHBand="0" w:evenHBand="0" w:firstRowFirstColumn="0" w:firstRowLastColumn="0" w:lastRowFirstColumn="0" w:lastRowLastColumn="0"/>
-            <w:tcW w:w="3168" w:type="dxa"/>
-          </w:tcPr>
-          <w:p>
-            <w:r>
-              <w:t>04-tb-none</w:t>
-            </w:r>
-          </w:p>
-        </w:tc>
-        <w:tc>
-          <w:tcPr>
-            <w:tcW w:w="5130" w:type="dxa"/>
-          </w:tcPr>
-          <w:p>
-            <w:pPr>
-              <w:cnfStyle w:val="000000000000" w:firstRow="0" w:lastRow="0" w:firstColumn="0" w:lastColumn="0" w:oddVBand="0" w:evenVBand="0" w:oddHBand="0" w:evenHBand="0" w:firstRowFirstColumn="0" w:firstRowLastColumn="0" w:lastRowFirstColumn="0" w:lastRowLastColumn="0"/>
-            </w:pPr>
-            <w:r>
-              <w:t>Susceptible individual before infection</w:t>
-            </w:r>
-          </w:p>
-        </w:tc>
-        <w:tc>
-          <w:tcPr>
-            <w:tcW w:w="2070" w:type="dxa"/>
-          </w:tcPr>
-          <w:p>
-            <w:pPr>
-              <w:cnfStyle w:val="000000000000" w:firstRow="0" w:lastRow="0" w:firstColumn="0" w:lastColumn="0" w:oddVBand="0" w:evenVBand="0" w:oddHBand="0" w:evenHBand="0" w:firstRowFirstColumn="0" w:firstRowLastColumn="0" w:lastRowFirstColumn="0" w:lastRowLastColumn="0"/>
-            </w:pPr>
-            <w:r>
-              <w:t>3, 5, 6</w:t>
-            </w:r>
-          </w:p>
-        </w:tc>
-      </w:tr>
-      <w:tr>
-        <w:trPr>
-          <w:cnfStyle w:val="000000100000" w:firstRow="0" w:lastRow="0" w:firstColumn="0" w:lastColumn="0" w:oddVBand="0" w:evenVBand="0" w:oddHBand="1" w:evenHBand="0" w:firstRowFirstColumn="0" w:firstRowLastColumn="0" w:lastRowFirstColumn="0" w:lastRowLastColumn="0"/>
-        </w:trPr>
-        <w:tc>
-          <w:tcPr>
-            <w:cnfStyle w:val="001000000000" w:firstRow="0" w:lastRow="0" w:firstColumn="1" w:lastColumn="0" w:oddVBand="0" w:evenVBand="0" w:oddHBand="0" w:evenHBand="0" w:firstRowFirstColumn="0" w:firstRowLastColumn="0" w:lastRowFirstColumn="0" w:lastRowLastColumn="0"/>
-            <w:tcW w:w="3168" w:type="dxa"/>
-          </w:tcPr>
-          <w:p>
-            <w:r>
-              <w:t>02-contact-none</w:t>
-            </w:r>
-          </w:p>
-        </w:tc>
-        <w:tc>
-          <w:tcPr>
-            <w:tcW w:w="5130" w:type="dxa"/>
-          </w:tcPr>
-          <w:p>
-            <w:pPr>
-              <w:cnfStyle w:val="000000100000" w:firstRow="0" w:lastRow="0" w:firstColumn="0" w:lastColumn="0" w:oddVBand="0" w:evenVBand="0" w:oddHBand="1" w:evenHBand="0" w:firstRowFirstColumn="0" w:firstRowLastColumn="0" w:lastRowFirstColumn="0" w:lastRowLastColumn="0"/>
-            </w:pPr>
-            <w:r>
-              <w:t>Resistant individual before infection</w:t>
-            </w:r>
-          </w:p>
-        </w:tc>
-        <w:tc>
-          <w:tcPr>
-            <w:tcW w:w="2070" w:type="dxa"/>
-          </w:tcPr>
-          <w:p>
-            <w:pPr>
-              <w:cnfStyle w:val="000000100000" w:firstRow="0" w:lastRow="0" w:firstColumn="0" w:lastColumn="0" w:oddVBand="0" w:evenVBand="0" w:oddHBand="1" w:evenHBand="0" w:firstRowFirstColumn="0" w:firstRowLastColumn="0" w:lastRowFirstColumn="0" w:lastRowLastColumn="0"/>
-            </w:pPr>
-            <w:r>
-              <w:t>3, 5, 6</w:t>
-            </w:r>
-          </w:p>
-        </w:tc>
-      </w:tr>
-      <w:tr>
-        <w:tc>
-          <w:tcPr>
-            <w:cnfStyle w:val="001000000000" w:firstRow="0" w:lastRow="0" w:firstColumn="1" w:lastColumn="0" w:oddVBand="0" w:evenVBand="0" w:oddHBand="0" w:evenHBand="0" w:firstRowFirstColumn="0" w:firstRowLastColumn="0" w:lastRowFirstColumn="0" w:lastRowLastColumn="0"/>
-            <w:tcW w:w="3168" w:type="dxa"/>
-          </w:tcPr>
-          <w:p>
-            <w:r>
-              <w:t>01-tb-infected</w:t>
-            </w:r>
-          </w:p>
-        </w:tc>
-        <w:tc>
-          <w:tcPr>
-            <w:tcW w:w="5130" w:type="dxa"/>
-          </w:tcPr>
-          <w:p>
-            <w:pPr>
-              <w:cnfStyle w:val="000000000000" w:firstRow="0" w:lastRow="0" w:firstColumn="0" w:lastColumn="0" w:oddVBand="0" w:evenVBand="0" w:oddHBand="0" w:evenHBand="0" w:firstRowFirstColumn="0" w:firstRowLastColumn="0" w:lastRowFirstColumn="0" w:lastRowLastColumn="0"/>
-            </w:pPr>
-            <w:r>
-              <w:t>Susceptible individual after infection</w:t>
-            </w:r>
-          </w:p>
-        </w:tc>
-        <w:tc>
-          <w:tcPr>
-            <w:tcW w:w="2070" w:type="dxa"/>
-          </w:tcPr>
-          <w:p>
-            <w:pPr>
-              <w:cnfStyle w:val="000000000000" w:firstRow="0" w:lastRow="0" w:firstColumn="0" w:lastColumn="0" w:oddVBand="0" w:evenVBand="0" w:oddHBand="0" w:evenHBand="0" w:firstRowFirstColumn="0" w:firstRowLastColumn="0" w:lastRowFirstColumn="0" w:lastRowLastColumn="0"/>
-            </w:pPr>
-            <w:r>
-              <w:t>5</w:t>
-            </w:r>
-          </w:p>
-        </w:tc>
-      </w:tr>
-    </w:tbl>
-    <w:p>
-      <w:pPr>
-        <w:pStyle w:val="LaTeX"/>
-      </w:pPr>
-      <w:r>
-        <w:t>\begin{table}[ht]</w:t>
-      </w:r>
-    </w:p>
-    <w:p>
-      <w:pPr>
-        <w:pStyle w:val="LaTeX"/>
-      </w:pPr>
-      <w:r>
-        <w:t>\centering</w:t>
-      </w:r>
-    </w:p>
-    <w:p>
-      <w:pPr>
-        <w:pStyle w:val="LaTeX"/>
-      </w:pPr>
-      <w:r>
-        <w:t>\caption{</w:t>
-      </w:r>
-    </w:p>
-    <w:p>
-      <w:r>
-        <w:t>The following outliers were removed from all analyses based on their discordant clustering observed with PCA and hierarchical clustering.</w:t>
-      </w:r>
-    </w:p>
-    <w:p>
-      <w:pPr>
-        <w:pStyle w:val="LaTeX"/>
-      </w:pPr>
-      <w:r>
-        <w:t>}</w:t>
-      </w:r>
-    </w:p>
-    <w:p>
-      <w:pPr>
-        <w:pStyle w:val="LaTeX"/>
-      </w:pPr>
-      <w:r>
-        <w:t>\begin{tabular}{|l|l|l|}</w:t>
-      </w:r>
-    </w:p>
-    <w:p>
-      <w:pPr>
-        <w:pStyle w:val="LaTeX"/>
-      </w:pPr>
-      <w:r>
-        <w:t>\hline</w:t>
-      </w:r>
-    </w:p>
-    <w:p>
-      <w:pPr>
-        <w:pStyle w:val="LaTeX"/>
-      </w:pPr>
-      <w:r>
-        <w:t>ID &amp; Description &amp; PCs \\</w:t>
-      </w:r>
-    </w:p>
-    <w:p>
-      <w:pPr>
-        <w:pStyle w:val="LaTeX"/>
-      </w:pPr>
-      <w:r>
-        <w:t>\hline</w:t>
-      </w:r>
-    </w:p>
-    <w:p>
-      <w:pPr>
-        <w:pStyle w:val="LaTeX"/>
-      </w:pPr>
-      <w:r>
-        <w:t>18-contact-infected &amp; Resistant individual after infection &amp; 1 \\</w:t>
-      </w:r>
-    </w:p>
-    <w:p>
-      <w:pPr>
-        <w:pStyle w:val="LaTeX"/>
-      </w:pPr>
-      <w:r>
-        <w:t>\hline</w:t>
-      </w:r>
-    </w:p>
-    <w:p>
-      <w:pPr>
-        <w:pStyle w:val="LaTeX"/>
-      </w:pPr>
-      <w:r>
-        <w:t>06-contact-none &amp; Resistant individual before infection &amp; 2, 4, 5 \\</w:t>
-      </w:r>
-    </w:p>
-    <w:p>
-      <w:pPr>
-        <w:pStyle w:val="LaTeX"/>
-      </w:pPr>
-      <w:r>
-        <w:t>\hline</w:t>
-      </w:r>
-    </w:p>
-    <w:p>
-      <w:pPr>
-        <w:pStyle w:val="LaTeX"/>
-      </w:pPr>
-      <w:r>
-        <w:t>06-contact-infected &amp; Resistant individual after infection &amp; 2 \\</w:t>
-      </w:r>
-    </w:p>
-    <w:p>
-      <w:pPr>
-        <w:pStyle w:val="LaTeX"/>
-      </w:pPr>
-      <w:r>
-        <w:t>\hline</w:t>
-      </w:r>
-    </w:p>
-    <w:p>
-      <w:pPr>
-        <w:pStyle w:val="LaTeX"/>
-      </w:pPr>
-      <w:r>
-        <w:t>04-tb-none &amp; Susceptible individual before infection &amp; 3, 5, 6 \\</w:t>
-      </w:r>
-    </w:p>
-    <w:p>
-      <w:pPr>
-        <w:pStyle w:val="LaTeX"/>
-      </w:pPr>
-      <w:r>
-        <w:t>\hline</w:t>
-      </w:r>
-    </w:p>
-    <w:p>
-      <w:pPr>
-        <w:pStyle w:val="LaTeX"/>
-      </w:pPr>
-      <w:r>
-        <w:t>02-contact-none &amp; Resistant individual before infection &amp; 3, 5, 6 \\</w:t>
-      </w:r>
-    </w:p>
-    <w:p>
-      <w:pPr>
-        <w:pStyle w:val="LaTeX"/>
-      </w:pPr>
-      <w:r>
-        <w:t>\hline</w:t>
-      </w:r>
-    </w:p>
-    <w:p>
-      <w:pPr>
-        <w:pStyle w:val="LaTeX"/>
-      </w:pPr>
-      <w:r>
-        <w:t>01-tb-infected &amp; Susceptible individual after infection &amp; 5 \\</w:t>
-      </w:r>
-    </w:p>
-    <w:p>
-      <w:pPr>
-        <w:pStyle w:val="LaTeX"/>
-      </w:pPr>
-      <w:r>
-        <w:t>\hline</w:t>
-      </w:r>
-    </w:p>
-    <w:p>
-      <w:pPr>
-        <w:pStyle w:val="LaTeX"/>
-      </w:pPr>
-      <w:r>
-        <w:t>\end{tabular}</w:t>
-      </w:r>
-    </w:p>
-    <w:p>
-      <w:pPr>
-        <w:pStyle w:val="LaTeX"/>
-      </w:pPr>
-      <w:r>
-        <w:t>\label{</w:t>
-      </w:r>
-      <w:r>
-        <w:t>tab:outliers}</w:t>
-      </w:r>
-    </w:p>
-    <w:p>
-      <w:pPr>
-        <w:pStyle w:val="LaTeX"/>
-      </w:pPr>
-      <w:r>
-        <w:t>\end{table}</w:t>
-      </w:r>
-    </w:p>
-    <w:p>
-      <w:pPr>
-        <w:pStyle w:val="LaTeX"/>
-      </w:pPr>
-    </w:p>
-    <w:p>
-      <w:pPr>
-        <w:pStyle w:val="Heading2"/>
-      </w:pPr>
-      <w:r>
-        <w:lastRenderedPageBreak/>
         <w:t>Supplementary Figures</w:t>
       </w:r>
     </w:p>
@@ -2464,9 +2028,9 @@
         </w:rPr>
         <w:drawing>
           <wp:inline distT="0" distB="0" distL="0" distR="0">
-            <wp:extent cx="5486400" cy="5486400"/>
+            <wp:extent cx="5486400" cy="1828800"/>
             <wp:effectExtent l="0" t="0" r="0" b="0"/>
-            <wp:docPr id="4" name="batch-pca.png"/>
+            <wp:docPr id="6" name="gene-exp-distribution.png"/>
             <wp:cNvGraphicFramePr>
               <a:graphicFrameLocks xmlns:a="http://schemas.openxmlformats.org/drawingml/2006/main" noChangeAspect="1"/>
             </wp:cNvGraphicFramePr>
@@ -2474,11 +2038,136 @@
               <a:graphicData uri="http://schemas.openxmlformats.org/drawingml/2006/picture">
                 <pic:pic xmlns:pic="http://schemas.openxmlformats.org/drawingml/2006/picture">
                   <pic:nvPicPr>
-                    <pic:cNvPr id="0" name="batch-pca.png"/>
+                    <pic:cNvPr id="0" name="gene-exp-distribution.png"/>
                     <pic:cNvPicPr/>
                   </pic:nvPicPr>
                   <pic:blipFill>
-                    <a:blip r:embed="rId16" r:link="rId17">
+                    <a:blip r:embed="rId16" r:link="rId17" cstate="print">
+                      <a:extLst>
+                        <a:ext uri="{28A0092B-C50C-407E-A947-70E740481C1C}">
+                          <a14:useLocalDpi xmlns:a14="http://schemas.microsoft.com/office/drawing/2010/main" val="0"/>
+                        </a:ext>
+                      </a:extLst>
+                    </a:blip>
+                    <a:stretch>
+                      <a:fillRect/>
+                    </a:stretch>
+                  </pic:blipFill>
+                  <pic:spPr>
+                    <a:xfrm>
+                      <a:off x="0" y="0"/>
+                      <a:ext cx="5486400" cy="1828800"/>
+                    </a:xfrm>
+                    <a:prstGeom prst="rect">
+                      <a:avLst/>
+                    </a:prstGeom>
+                  </pic:spPr>
+                </pic:pic>
+              </a:graphicData>
+            </a:graphic>
+          </wp:inline>
+        </w:drawing>
+      </w:r>
+    </w:p>
+    <w:p>
+      <w:pPr>
+        <w:pStyle w:val="LaTeX"/>
+      </w:pPr>
+      <w:r>
+        <w:t>\begin{figure}[ht]</w:t>
+      </w:r>
+    </w:p>
+    <w:p>
+      <w:pPr>
+        <w:pStyle w:val="LaTeX"/>
+      </w:pPr>
+      <w:r>
+        <w:t>\centering</w:t>
+      </w:r>
+    </w:p>
+    <w:p>
+      <w:pPr>
+        <w:pStyle w:val="LaTeX"/>
+      </w:pPr>
+      <w:r>
+        <w:t>\includegraphics[width=\linewidth]{../figure/gene-exp-distribution</w:t>
+      </w:r>
+      <w:r>
+        <w:t>.pdf</w:t>
+      </w:r>
+      <w:r>
+        <w:t>}</w:t>
+      </w:r>
+    </w:p>
+    <w:p>
+      <w:pPr>
+        <w:pStyle w:val="LaTeX"/>
+      </w:pPr>
+      <w:r>
+        <w:t>\caption{</w:t>
+      </w:r>
+    </w:p>
+    <w:p>
+      <w:r>
+        <w:t>Gene expression distributions before and after filtering.</w:t>
+      </w:r>
+    </w:p>
+    <w:p>
+      <w:pPr>
+        <w:pStyle w:val="LaTeX"/>
+      </w:pPr>
+      <w:r>
+        <w:t>}</w:t>
+      </w:r>
+    </w:p>
+    <w:p>
+      <w:pPr>
+        <w:pStyle w:val="LaTeX"/>
+      </w:pPr>
+      <w:r>
+        <w:t>\label{fig:</w:t>
+      </w:r>
+      <w:r>
+        <w:t>gene</w:t>
+      </w:r>
+      <w:r>
+        <w:t>}</w:t>
+      </w:r>
+    </w:p>
+    <w:p>
+      <w:pPr>
+        <w:pStyle w:val="LaTeX"/>
+      </w:pPr>
+      <w:r>
+        <w:t>\end{figure}</w:t>
+      </w:r>
+    </w:p>
+    <w:p>
+      <w:pPr>
+        <w:jc w:val="center"/>
+      </w:pPr>
+      <w:r>
+        <w:rPr>
+          <w:noProof/>
+        </w:rPr>
+        <w:lastRenderedPageBreak/>
+        <w:drawing>
+          <wp:inline distT="0" distB="0" distL="0" distR="0">
+            <wp:extent cx="5486400" cy="5486400"/>
+            <wp:effectExtent l="0" t="0" r="0" b="0"/>
+            <wp:docPr id="7" name="heatmap-all-samples.png"/>
+            <wp:cNvGraphicFramePr>
+              <a:graphicFrameLocks xmlns:a="http://schemas.openxmlformats.org/drawingml/2006/main" noChangeAspect="1"/>
+            </wp:cNvGraphicFramePr>
+            <a:graphic xmlns:a="http://schemas.openxmlformats.org/drawingml/2006/main">
+              <a:graphicData uri="http://schemas.openxmlformats.org/drawingml/2006/picture">
+                <pic:pic xmlns:pic="http://schemas.openxmlformats.org/drawingml/2006/picture">
+                  <pic:nvPicPr>
+                    <pic:cNvPr id="0" name="heatmap-all-samples.png"/>
+                    <pic:cNvPicPr/>
+                  </pic:nvPicPr>
+                  <pic:blipFill>
+                    <a:blip r:embed="rId18" r:link="rId19" cstate="print">
                       <a:extLst>
                         <a:ext uri="{28A0092B-C50C-407E-A947-70E740481C1C}">
                           <a14:useLocalDpi xmlns:a14="http://schemas.microsoft.com/office/drawing/2010/main" val="0"/>
@@ -2526,7 +2215,7 @@
         <w:pStyle w:val="LaTeX"/>
       </w:pPr>
       <w:r>
-        <w:t>\includegraphics[width=\linewidth]{../figure/batch-pca.png}</w:t>
+        <w:t>\includegraphics[width=\linewidth]{../figure/heatmap-all-samples.pdf}</w:t>
       </w:r>
     </w:p>
     <w:p>
@@ -2539,19 +2228,7 @@
     </w:p>
     <w:p>
       <w:r>
-        <w:t>Check for technical batch effects using principal components analysis</w:t>
-      </w:r>
-      <w:r>
-        <w:t xml:space="preserve"> (PCA)</w:t>
-      </w:r>
-      <w:r>
-        <w:t>.</w:t>
-      </w:r>
-      <w:r>
-        <w:t xml:space="preserve"> (a) PC1 versus PC2. The text labels are the individual identifiers. Red indicates noninfected samples and blue indicates infected. (b) PC3 versus PC4. The colors indicate the different infection batches. (c) PC5 versus PC6. </w:t>
-      </w:r>
-      <w:r>
-        <w:t>The colors indicate the different infection batches. (d) The Pearson correlation of PCs 1-6 with each of the recorded biological and technical covariates.</w:t>
+        <w:t>Heatmap of correlation matrix of samples.</w:t>
       </w:r>
     </w:p>
     <w:p>
@@ -2567,13 +2244,7 @@
         <w:pStyle w:val="LaTeX"/>
       </w:pPr>
       <w:r>
-        <w:t>\label{fig:</w:t>
-      </w:r>
-      <w:r>
-        <w:t>batch</w:t>
-      </w:r>
-      <w:r>
-        <w:t>}</w:t>
+        <w:t>\label{fig:heat-all}</w:t>
       </w:r>
     </w:p>
     <w:p>
@@ -2597,7 +2268,7 @@
           <wp:inline distT="0" distB="0" distL="0" distR="0">
             <wp:extent cx="5486400" cy="5486400"/>
             <wp:effectExtent l="0" t="0" r="0" b="0"/>
-            <wp:docPr id="5" name="batch-infection.png"/>
+            <wp:docPr id="9" name="heatmap-no-outliers.png"/>
             <wp:cNvGraphicFramePr>
               <a:graphicFrameLocks xmlns:a="http://schemas.openxmlformats.org/drawingml/2006/main" noChangeAspect="1"/>
             </wp:cNvGraphicFramePr>
@@ -2605,11 +2276,11 @@
               <a:graphicData uri="http://schemas.openxmlformats.org/drawingml/2006/picture">
                 <pic:pic xmlns:pic="http://schemas.openxmlformats.org/drawingml/2006/picture">
                   <pic:nvPicPr>
-                    <pic:cNvPr id="0" name="batch-infection.png"/>
+                    <pic:cNvPr id="0" name="heatmap-no-outliers.png"/>
                     <pic:cNvPicPr/>
                   </pic:nvPicPr>
                   <pic:blipFill>
-                    <a:blip r:embed="rId18" r:link="rId19">
+                    <a:blip r:embed="rId20" r:link="rId21" cstate="print">
                       <a:extLst>
                         <a:ext uri="{28A0092B-C50C-407E-A947-70E740481C1C}">
                           <a14:useLocalDpi xmlns:a14="http://schemas.microsoft.com/office/drawing/2010/main" val="0"/>
@@ -2657,7 +2328,400 @@
         <w:pStyle w:val="LaTeX"/>
       </w:pPr>
       <w:r>
-        <w:t>\includegraphics[width=\linewidth]{../figure/batch-infection.png}</w:t>
+        <w:t>\includegraphics[width=\linewidth]{../figure/heatmap-</w:t>
+      </w:r>
+      <w:r>
+        <w:t>no-outliers</w:t>
+      </w:r>
+      <w:r>
+        <w:t>.pdf}</w:t>
+      </w:r>
+    </w:p>
+    <w:p>
+      <w:pPr>
+        <w:pStyle w:val="LaTeX"/>
+      </w:pPr>
+      <w:r>
+        <w:t>\caption{</w:t>
+      </w:r>
+    </w:p>
+    <w:p>
+      <w:r>
+        <w:t xml:space="preserve">Heatmap </w:t>
+      </w:r>
+      <w:r>
+        <w:t>of correlation matrix after removing outliers</w:t>
+      </w:r>
+      <w:r>
+        <w:t>.</w:t>
+      </w:r>
+    </w:p>
+    <w:p>
+      <w:pPr>
+        <w:pStyle w:val="LaTeX"/>
+      </w:pPr>
+      <w:r>
+        <w:t>}</w:t>
+      </w:r>
+    </w:p>
+    <w:p>
+      <w:pPr>
+        <w:pStyle w:val="LaTeX"/>
+      </w:pPr>
+      <w:r>
+        <w:t>\label{fig:</w:t>
+      </w:r>
+      <w:r>
+        <w:t>heat-filt</w:t>
+      </w:r>
+      <w:r>
+        <w:t>}</w:t>
+      </w:r>
+    </w:p>
+    <w:p>
+      <w:pPr>
+        <w:pStyle w:val="LaTeX"/>
+      </w:pPr>
+      <w:r>
+        <w:t>\end{figure}</w:t>
+      </w:r>
+    </w:p>
+    <w:p>
+      <w:pPr>
+        <w:pStyle w:val="LaTeX"/>
+      </w:pPr>
+    </w:p>
+    <w:p>
+      <w:pPr>
+        <w:jc w:val="center"/>
+      </w:pPr>
+      <w:r>
+        <w:rPr>
+          <w:noProof/>
+        </w:rPr>
+        <w:lastRenderedPageBreak/>
+        <w:drawing>
+          <wp:inline distT="0" distB="0" distL="0" distR="0">
+            <wp:extent cx="5486400" cy="5486400"/>
+            <wp:effectExtent l="0" t="0" r="0" b="0"/>
+            <wp:docPr id="8" name="outliers.png"/>
+            <wp:cNvGraphicFramePr>
+              <a:graphicFrameLocks xmlns:a="http://schemas.openxmlformats.org/drawingml/2006/main" noChangeAspect="1"/>
+            </wp:cNvGraphicFramePr>
+            <a:graphic xmlns:a="http://schemas.openxmlformats.org/drawingml/2006/main">
+              <a:graphicData uri="http://schemas.openxmlformats.org/drawingml/2006/picture">
+                <pic:pic xmlns:pic="http://schemas.openxmlformats.org/drawingml/2006/picture">
+                  <pic:nvPicPr>
+                    <pic:cNvPr id="0" name="outliers.png"/>
+                    <pic:cNvPicPr/>
+                  </pic:nvPicPr>
+                  <pic:blipFill>
+                    <a:blip r:embed="rId22" r:link="rId23" cstate="print">
+                      <a:extLst>
+                        <a:ext uri="{28A0092B-C50C-407E-A947-70E740481C1C}">
+                          <a14:useLocalDpi xmlns:a14="http://schemas.microsoft.com/office/drawing/2010/main" val="0"/>
+                        </a:ext>
+                      </a:extLst>
+                    </a:blip>
+                    <a:stretch>
+                      <a:fillRect/>
+                    </a:stretch>
+                  </pic:blipFill>
+                  <pic:spPr>
+                    <a:xfrm>
+                      <a:off x="0" y="0"/>
+                      <a:ext cx="5486400" cy="5486400"/>
+                    </a:xfrm>
+                    <a:prstGeom prst="rect">
+                      <a:avLst/>
+                    </a:prstGeom>
+                  </pic:spPr>
+                </pic:pic>
+              </a:graphicData>
+            </a:graphic>
+          </wp:inline>
+        </w:drawing>
+      </w:r>
+    </w:p>
+    <w:p>
+      <w:pPr>
+        <w:pStyle w:val="LaTeX"/>
+      </w:pPr>
+      <w:r>
+        <w:t>\begin{figure}[ht]</w:t>
+      </w:r>
+    </w:p>
+    <w:p>
+      <w:pPr>
+        <w:pStyle w:val="LaTeX"/>
+      </w:pPr>
+      <w:r>
+        <w:t>\centering</w:t>
+      </w:r>
+    </w:p>
+    <w:p>
+      <w:pPr>
+        <w:pStyle w:val="LaTeX"/>
+      </w:pPr>
+      <w:r>
+        <w:t>\includegraphics[width=\linewidth]{../figure/outliers.pdf}</w:t>
+      </w:r>
+    </w:p>
+    <w:p>
+      <w:pPr>
+        <w:pStyle w:val="LaTeX"/>
+      </w:pPr>
+      <w:r>
+        <w:t>\caption{</w:t>
+      </w:r>
+    </w:p>
+    <w:p>
+      <w:r>
+        <w:t>Remove outliers.</w:t>
+      </w:r>
+    </w:p>
+    <w:p>
+      <w:pPr>
+        <w:pStyle w:val="LaTeX"/>
+      </w:pPr>
+      <w:r>
+        <w:t>}</w:t>
+      </w:r>
+    </w:p>
+    <w:p>
+      <w:pPr>
+        <w:pStyle w:val="LaTeX"/>
+      </w:pPr>
+      <w:r>
+        <w:t>\label{fig:outliers}</w:t>
+      </w:r>
+    </w:p>
+    <w:p>
+      <w:pPr>
+        <w:pStyle w:val="LaTeX"/>
+      </w:pPr>
+      <w:r>
+        <w:t>\end{figure}</w:t>
+      </w:r>
+    </w:p>
+    <w:p/>
+    <w:p>
+      <w:pPr>
+        <w:jc w:val="center"/>
+      </w:pPr>
+      <w:r>
+        <w:rPr>
+          <w:noProof/>
+        </w:rPr>
+        <w:lastRenderedPageBreak/>
+        <w:drawing>
+          <wp:inline distT="0" distB="0" distL="0" distR="0">
+            <wp:extent cx="5486400" cy="5486400"/>
+            <wp:effectExtent l="0" t="0" r="0" b="0"/>
+            <wp:docPr id="4" name="batch-pca.png"/>
+            <wp:cNvGraphicFramePr>
+              <a:graphicFrameLocks xmlns:a="http://schemas.openxmlformats.org/drawingml/2006/main" noChangeAspect="1"/>
+            </wp:cNvGraphicFramePr>
+            <a:graphic xmlns:a="http://schemas.openxmlformats.org/drawingml/2006/main">
+              <a:graphicData uri="http://schemas.openxmlformats.org/drawingml/2006/picture">
+                <pic:pic xmlns:pic="http://schemas.openxmlformats.org/drawingml/2006/picture">
+                  <pic:nvPicPr>
+                    <pic:cNvPr id="0" name="batch-pca.png"/>
+                    <pic:cNvPicPr/>
+                  </pic:nvPicPr>
+                  <pic:blipFill>
+                    <a:blip r:embed="rId24" r:link="rId25" cstate="print">
+                      <a:extLst>
+                        <a:ext uri="{28A0092B-C50C-407E-A947-70E740481C1C}">
+                          <a14:useLocalDpi xmlns:a14="http://schemas.microsoft.com/office/drawing/2010/main" val="0"/>
+                        </a:ext>
+                      </a:extLst>
+                    </a:blip>
+                    <a:stretch>
+                      <a:fillRect/>
+                    </a:stretch>
+                  </pic:blipFill>
+                  <pic:spPr>
+                    <a:xfrm>
+                      <a:off x="0" y="0"/>
+                      <a:ext cx="5486400" cy="5486400"/>
+                    </a:xfrm>
+                    <a:prstGeom prst="rect">
+                      <a:avLst/>
+                    </a:prstGeom>
+                  </pic:spPr>
+                </pic:pic>
+              </a:graphicData>
+            </a:graphic>
+          </wp:inline>
+        </w:drawing>
+      </w:r>
+    </w:p>
+    <w:p>
+      <w:pPr>
+        <w:pStyle w:val="LaTeX"/>
+      </w:pPr>
+      <w:r>
+        <w:t>\begin{figure}[ht]</w:t>
+      </w:r>
+    </w:p>
+    <w:p>
+      <w:pPr>
+        <w:pStyle w:val="LaTeX"/>
+      </w:pPr>
+      <w:r>
+        <w:t>\centering</w:t>
+      </w:r>
+    </w:p>
+    <w:p>
+      <w:pPr>
+        <w:pStyle w:val="LaTeX"/>
+      </w:pPr>
+      <w:r>
+        <w:t>\includegraphics[width=\li</w:t>
+      </w:r>
+      <w:r>
+        <w:t>newidth]{../figure/batch-pca.pdf</w:t>
+      </w:r>
+      <w:r>
+        <w:t>}</w:t>
+      </w:r>
+    </w:p>
+    <w:p>
+      <w:pPr>
+        <w:pStyle w:val="LaTeX"/>
+      </w:pPr>
+      <w:r>
+        <w:t>\caption{</w:t>
+      </w:r>
+    </w:p>
+    <w:p>
+      <w:r>
+        <w:t>Check for technical batch effects using principal components analysis</w:t>
+      </w:r>
+      <w:r>
+        <w:t xml:space="preserve"> (PCA)</w:t>
+      </w:r>
+      <w:r>
+        <w:t>.</w:t>
+      </w:r>
+      <w:r>
+        <w:t xml:space="preserve"> (a) PC1 versus PC2. The text labels are the individual identifiers. Red indicates noninfected samples and blue indicates infected. (b) PC3 versus PC4. The colors indicate the different infection batches. (c) PC5 versus PC6. </w:t>
+      </w:r>
+      <w:r>
+        <w:t>The colors indicate the different infection batches. (d) The Pearson correlation of PCs 1-6 with each of the recorded biological and technical covariates.</w:t>
+      </w:r>
+    </w:p>
+    <w:p>
+      <w:pPr>
+        <w:pStyle w:val="LaTeX"/>
+      </w:pPr>
+      <w:r>
+        <w:t>}</w:t>
+      </w:r>
+    </w:p>
+    <w:p>
+      <w:pPr>
+        <w:pStyle w:val="LaTeX"/>
+      </w:pPr>
+      <w:r>
+        <w:t>\label{fig:</w:t>
+      </w:r>
+      <w:r>
+        <w:t>batch</w:t>
+      </w:r>
+      <w:r>
+        <w:t>}</w:t>
+      </w:r>
+    </w:p>
+    <w:p>
+      <w:pPr>
+        <w:pStyle w:val="LaTeX"/>
+      </w:pPr>
+      <w:r>
+        <w:t>\end{figure}</w:t>
+      </w:r>
+    </w:p>
+    <w:p>
+      <w:pPr>
+        <w:jc w:val="center"/>
+      </w:pPr>
+      <w:r>
+        <w:rPr>
+          <w:noProof/>
+        </w:rPr>
+        <w:lastRenderedPageBreak/>
+        <w:drawing>
+          <wp:inline distT="0" distB="0" distL="0" distR="0">
+            <wp:extent cx="5486400" cy="5486400"/>
+            <wp:effectExtent l="0" t="0" r="0" b="0"/>
+            <wp:docPr id="5" name="batch-infection.png"/>
+            <wp:cNvGraphicFramePr>
+              <a:graphicFrameLocks xmlns:a="http://schemas.openxmlformats.org/drawingml/2006/main" noChangeAspect="1"/>
+            </wp:cNvGraphicFramePr>
+            <a:graphic xmlns:a="http://schemas.openxmlformats.org/drawingml/2006/main">
+              <a:graphicData uri="http://schemas.openxmlformats.org/drawingml/2006/picture">
+                <pic:pic xmlns:pic="http://schemas.openxmlformats.org/drawingml/2006/picture">
+                  <pic:nvPicPr>
+                    <pic:cNvPr id="0" name="batch-infection.png"/>
+                    <pic:cNvPicPr/>
+                  </pic:nvPicPr>
+                  <pic:blipFill>
+                    <a:blip r:embed="rId26" r:link="rId27" cstate="print">
+                      <a:extLst>
+                        <a:ext uri="{28A0092B-C50C-407E-A947-70E740481C1C}">
+                          <a14:useLocalDpi xmlns:a14="http://schemas.microsoft.com/office/drawing/2010/main" val="0"/>
+                        </a:ext>
+                      </a:extLst>
+                    </a:blip>
+                    <a:stretch>
+                      <a:fillRect/>
+                    </a:stretch>
+                  </pic:blipFill>
+                  <pic:spPr>
+                    <a:xfrm>
+                      <a:off x="0" y="0"/>
+                      <a:ext cx="5486400" cy="5486400"/>
+                    </a:xfrm>
+                    <a:prstGeom prst="rect">
+                      <a:avLst/>
+                    </a:prstGeom>
+                  </pic:spPr>
+                </pic:pic>
+              </a:graphicData>
+            </a:graphic>
+          </wp:inline>
+        </w:drawing>
+      </w:r>
+    </w:p>
+    <w:p>
+      <w:pPr>
+        <w:pStyle w:val="LaTeX"/>
+      </w:pPr>
+      <w:r>
+        <w:t>\begin{figure}[ht]</w:t>
+      </w:r>
+    </w:p>
+    <w:p>
+      <w:pPr>
+        <w:pStyle w:val="LaTeX"/>
+      </w:pPr>
+      <w:r>
+        <w:t>\centering</w:t>
+      </w:r>
+    </w:p>
+    <w:p>
+      <w:pPr>
+        <w:pStyle w:val="LaTeX"/>
+      </w:pPr>
+      <w:r>
+        <w:t>\includegraphics[width=\linewidt</w:t>
+      </w:r>
+      <w:r>
+        <w:t>h]{../figure/batch-infection.pdf</w:t>
+      </w:r>
+      <w:r>
+        <w:t>}</w:t>
       </w:r>
     </w:p>
     <w:p>
@@ -2717,7 +2781,7 @@
     </w:p>
     <w:p/>
     <w:sectPr>
-      <w:footerReference w:type="default" r:id="rId20"/>
+      <w:footerReference w:type="default" r:id="rId28"/>
       <w:pgSz w:w="12240" w:h="15840"/>
       <w:pgMar w:top="1440" w:right="1008" w:bottom="1440" w:left="1008" w:header="720" w:footer="720" w:gutter="0"/>
       <w:cols w:space="720"/>
@@ -2786,7 +2850,7 @@
           <w:rPr>
             <w:noProof/>
           </w:rPr>
-          <w:t>9</w:t>
+          <w:t>8</w:t>
         </w:r>
         <w:r>
           <w:rPr>
@@ -5127,7 +5191,7 @@
 </file>
 
 <file path=customXml/itemProps1.xml><?xml version="1.0" encoding="utf-8"?>
-<ds:datastoreItem xmlns:ds="http://schemas.openxmlformats.org/officeDocument/2006/customXml" ds:itemID="{B76BD212-AE30-40E4-A2CA-D9BD1B1A94B9}">
+<ds:datastoreItem xmlns:ds="http://schemas.openxmlformats.org/officeDocument/2006/customXml" ds:itemID="{8C80BD42-BEA0-4E96-87E4-E81154196AC6}">
   <ds:schemaRefs>
     <ds:schemaRef ds:uri="http://schemas.openxmlformats.org/officeDocument/2006/bibliography"/>
   </ds:schemaRefs>

</xml_diff>

<commit_message>
Update name of contrasts and figures for limma analysis.
</commit_message>
<xml_diff>
--- a/paper/tb-suscept.docx
+++ b/paper/tb-suscept.docx
@@ -1407,8 +1407,6 @@
       <w:r>
         <w:t xml:space="preserve"> analysis (Supplementary Fig. \ref{fig:gene}</w:t>
       </w:r>
-      <w:bookmarkStart w:id="6" w:name="_GoBack"/>
-      <w:bookmarkEnd w:id="6"/>
       <w:r>
         <w:t>)</w:t>
       </w:r>
@@ -2780,6 +2778,83 @@
       </w:r>
     </w:p>
     <w:p/>
+    <w:p>
+      <w:pPr>
+        <w:pStyle w:val="LaTeX"/>
+      </w:pPr>
+      <w:r>
+        <w:t>\begin{figure}[ht]</w:t>
+      </w:r>
+    </w:p>
+    <w:p>
+      <w:pPr>
+        <w:pStyle w:val="LaTeX"/>
+      </w:pPr>
+      <w:r>
+        <w:t>\centering</w:t>
+      </w:r>
+    </w:p>
+    <w:p>
+      <w:pPr>
+        <w:pStyle w:val="LaTeX"/>
+      </w:pPr>
+      <w:r>
+        <w:t>\includegraphics[width=\linewidth]{../figure/</w:t>
+      </w:r>
+      <w:r>
+        <w:t>limma-supp</w:t>
+      </w:r>
+      <w:r>
+        <w:t>.pdf}</w:t>
+      </w:r>
+    </w:p>
+    <w:p>
+      <w:pPr>
+        <w:pStyle w:val="LaTeX"/>
+      </w:pPr>
+      <w:r>
+        <w:t>\caption{</w:t>
+      </w:r>
+    </w:p>
+    <w:p>
+      <w:r>
+        <w:t>Effect of treatment.</w:t>
+      </w:r>
+    </w:p>
+    <w:p>
+      <w:pPr>
+        <w:pStyle w:val="LaTeX"/>
+      </w:pPr>
+      <w:r>
+        <w:lastRenderedPageBreak/>
+        <w:t>}</w:t>
+      </w:r>
+    </w:p>
+    <w:p>
+      <w:pPr>
+        <w:pStyle w:val="LaTeX"/>
+      </w:pPr>
+      <w:r>
+        <w:t>\label{fig:</w:t>
+      </w:r>
+      <w:r>
+        <w:t>limma-supp</w:t>
+      </w:r>
+      <w:bookmarkStart w:id="6" w:name="_GoBack"/>
+      <w:bookmarkEnd w:id="6"/>
+      <w:r>
+        <w:t>}</w:t>
+      </w:r>
+    </w:p>
+    <w:p>
+      <w:pPr>
+        <w:pStyle w:val="LaTeX"/>
+      </w:pPr>
+      <w:r>
+        <w:t>\end{figure}</w:t>
+      </w:r>
+    </w:p>
+    <w:p/>
     <w:sectPr>
       <w:footerReference w:type="default" r:id="rId28"/>
       <w:pgSz w:w="12240" w:h="15840"/>
@@ -2850,7 +2925,7 @@
           <w:rPr>
             <w:noProof/>
           </w:rPr>
-          <w:t>8</w:t>
+          <w:t>18</w:t>
         </w:r>
         <w:r>
           <w:rPr>
@@ -5191,7 +5266,7 @@
 </file>
 
 <file path=customXml/itemProps1.xml><?xml version="1.0" encoding="utf-8"?>
-<ds:datastoreItem xmlns:ds="http://schemas.openxmlformats.org/officeDocument/2006/customXml" ds:itemID="{8C80BD42-BEA0-4E96-87E4-E81154196AC6}">
+<ds:datastoreItem xmlns:ds="http://schemas.openxmlformats.org/officeDocument/2006/customXml" ds:itemID="{70A0F3B6-8CE3-45E6-B350-E9BFC4545376}">
   <ds:schemaRefs>
     <ds:schemaRef ds:uri="http://schemas.openxmlformats.org/officeDocument/2006/bibliography"/>
   </ds:schemaRefs>

</xml_diff>

<commit_message>
Add figures and update captions.
</commit_message>
<xml_diff>
--- a/paper/tb-suscept.docx
+++ b/paper/tb-suscept.docx
@@ -29,10 +29,26 @@
         <w:rPr>
           <w:vertAlign w:val="superscript"/>
         </w:rPr>
-        <w:t>1,2</w:t>
-      </w:r>
-      <w:r>
-        <w:t>, Ludovic Tailleux</w:t>
+        <w:t>1</w:t>
+      </w:r>
+      <w:proofErr w:type="gramStart"/>
+      <w:r>
+        <w:rPr>
+          <w:vertAlign w:val="superscript"/>
+        </w:rPr>
+        <w:t>,2</w:t>
+      </w:r>
+      <w:proofErr w:type="gramEnd"/>
+      <w:r>
+        <w:t xml:space="preserve">, </w:t>
+      </w:r>
+      <w:proofErr w:type="spellStart"/>
+      <w:r>
+        <w:t>Ludovic</w:t>
+      </w:r>
+      <w:proofErr w:type="spellEnd"/>
+      <w:r>
+        <w:t xml:space="preserve"> Tailleux</w:t>
       </w:r>
       <w:r>
         <w:rPr>
@@ -71,7 +87,15 @@
         <w:t>*</w:t>
       </w:r>
       <w:r>
-        <w:t>, Yoav Gilad</w:t>
+        <w:t xml:space="preserve">, </w:t>
+      </w:r>
+      <w:proofErr w:type="spellStart"/>
+      <w:r>
+        <w:t>Yoav</w:t>
+      </w:r>
+      <w:proofErr w:type="spellEnd"/>
+      <w:r>
+        <w:t xml:space="preserve"> Gilad</w:t>
       </w:r>
       <w:r>
         <w:rPr>
@@ -142,7 +166,15 @@
         <w:t>3</w:t>
       </w:r>
       <w:r>
-        <w:t>Mycobacterial Genetics Unit, Institut Pasteur, Paris, France</w:t>
+        <w:t xml:space="preserve">Mycobacterial Genetics Unit, </w:t>
+      </w:r>
+      <w:proofErr w:type="spellStart"/>
+      <w:r>
+        <w:t>Institut</w:t>
+      </w:r>
+      <w:proofErr w:type="spellEnd"/>
+      <w:r>
+        <w:t xml:space="preserve"> Pasteur, Paris, France</w:t>
       </w:r>
     </w:p>
     <w:p>
@@ -282,7 +314,23 @@
         <w:t>n altered</w:t>
       </w:r>
       <w:r>
-        <w:t xml:space="preserve"> transcriptome in the noninfected state</w:t>
+        <w:t xml:space="preserve"> </w:t>
+      </w:r>
+      <w:proofErr w:type="spellStart"/>
+      <w:r>
+        <w:t>transcriptome</w:t>
+      </w:r>
+      <w:proofErr w:type="spellEnd"/>
+      <w:r>
+        <w:t xml:space="preserve"> in the </w:t>
+      </w:r>
+      <w:proofErr w:type="spellStart"/>
+      <w:r>
+        <w:t>noninfected</w:t>
+      </w:r>
+      <w:proofErr w:type="spellEnd"/>
+      <w:r>
+        <w:t xml:space="preserve"> state</w:t>
       </w:r>
     </w:p>
     <w:p>
@@ -374,8 +422,13 @@
         <w:t>Fig.</w:t>
       </w:r>
       <w:r>
-        <w:t xml:space="preserve"> \ref{fig:gene</w:t>
-      </w:r>
+        <w:t xml:space="preserve"> \ref{</w:t>
+      </w:r>
+      <w:proofErr w:type="spellStart"/>
+      <w:r>
+        <w:t>fig:gene</w:t>
+      </w:r>
+      <w:proofErr w:type="spellEnd"/>
       <w:r>
         <w:t xml:space="preserve">}), identify and remove outliers (Supplementary </w:t>
       </w:r>
@@ -383,19 +436,45 @@
         <w:t>Fig.</w:t>
       </w:r>
       <w:r>
-        <w:t xml:space="preserve"> \ref{fig:outliers}), and check for confounding batch effects (Supplementary </w:t>
+        <w:t xml:space="preserve"> \ref{</w:t>
+      </w:r>
+      <w:proofErr w:type="spellStart"/>
+      <w:r>
+        <w:t>fig:outliers</w:t>
+      </w:r>
+      <w:proofErr w:type="spellEnd"/>
+      <w:r>
+        <w:t xml:space="preserve">}), and check for confounding batch effects (Supplementary </w:t>
       </w:r>
       <w:r>
         <w:t>Fig.</w:t>
       </w:r>
       <w:r>
-        <w:t xml:space="preserve"> \ref{fig:batch</w:t>
-      </w:r>
+        <w:t xml:space="preserve"> \ref{</w:t>
+      </w:r>
+      <w:proofErr w:type="spellStart"/>
+      <w:r>
+        <w:t>fig:batch</w:t>
+      </w:r>
+      <w:proofErr w:type="spellEnd"/>
       <w:r>
         <w:t>}</w:t>
       </w:r>
       <w:r>
-        <w:t>, \ref{fig:infection}</w:t>
+        <w:t>, \</w:t>
+      </w:r>
+      <w:proofErr w:type="gramStart"/>
+      <w:r>
+        <w:t>ref{</w:t>
+      </w:r>
+      <w:proofErr w:type="spellStart"/>
+      <w:proofErr w:type="gramEnd"/>
+      <w:r>
+        <w:t>fig:infection</w:t>
+      </w:r>
+      <w:proofErr w:type="spellEnd"/>
+      <w:r>
+        <w:t>}</w:t>
       </w:r>
       <w:r>
         <w:t>).</w:t>
@@ -407,13 +486,23 @@
         <w:t>Fig.</w:t>
       </w:r>
       <w:r>
-        <w:t xml:space="preserve"> \ref{</w:t>
-      </w:r>
+        <w:t xml:space="preserve"> \</w:t>
+      </w:r>
+      <w:proofErr w:type="gramStart"/>
+      <w:r>
+        <w:t>ref{</w:t>
+      </w:r>
+      <w:proofErr w:type="spellStart"/>
+      <w:proofErr w:type="gramEnd"/>
       <w:r>
         <w:t>fig</w:t>
       </w:r>
       <w:r>
-        <w:t>:outliers}).</w:t>
+        <w:t>:outliers</w:t>
+      </w:r>
+      <w:proofErr w:type="spellEnd"/>
+      <w:r>
+        <w:t>}).</w:t>
       </w:r>
     </w:p>
     <w:p/>
@@ -449,8 +538,18 @@
         <w:t>(</w:t>
       </w:r>
       <w:r>
-        <w:t>\ref{eq:limma</w:t>
-      </w:r>
+        <w:t>\</w:t>
+      </w:r>
+      <w:proofErr w:type="gramStart"/>
+      <w:r>
+        <w:t>ref{</w:t>
+      </w:r>
+      <w:proofErr w:type="spellStart"/>
+      <w:proofErr w:type="gramEnd"/>
+      <w:r>
+        <w:t>eq:limma</w:t>
+      </w:r>
+      <w:proofErr w:type="spellEnd"/>
       <w:r>
         <w:t>}</w:t>
       </w:r>
@@ -470,13 +569,42 @@
         <w:t xml:space="preserve"> (DE)</w:t>
       </w:r>
       <w:r>
-        <w:t xml:space="preserve"> between susceptible and resistant individuals in the noninfected and infected states (Fig. </w:t>
-      </w:r>
-      <w:r>
-        <w:t>\ref{fig:limma}).</w:t>
-      </w:r>
-      <w:r>
-        <w:t xml:space="preserve"> After correcting for multiple testing, we identified X DE genes in the noninfected state, </w:t>
+        <w:t xml:space="preserve"> between susceptible and resistant individuals in the </w:t>
+      </w:r>
+      <w:proofErr w:type="spellStart"/>
+      <w:r>
+        <w:t>noninfected</w:t>
+      </w:r>
+      <w:proofErr w:type="spellEnd"/>
+      <w:r>
+        <w:t xml:space="preserve"> and infected states (Fig. </w:t>
+      </w:r>
+      <w:r>
+        <w:t>\</w:t>
+      </w:r>
+      <w:proofErr w:type="gramStart"/>
+      <w:r>
+        <w:t>ref{</w:t>
+      </w:r>
+      <w:proofErr w:type="spellStart"/>
+      <w:proofErr w:type="gramEnd"/>
+      <w:r>
+        <w:t>fig:limma</w:t>
+      </w:r>
+      <w:proofErr w:type="spellEnd"/>
+      <w:r>
+        <w:t>}).</w:t>
+      </w:r>
+      <w:r>
+        <w:t xml:space="preserve"> After correcting for multiple testing, we identified X DE genes in the </w:t>
+      </w:r>
+      <w:proofErr w:type="spellStart"/>
+      <w:r>
+        <w:t>noninfected</w:t>
+      </w:r>
+      <w:proofErr w:type="spellEnd"/>
+      <w:r>
+        <w:t xml:space="preserve"> state, </w:t>
       </w:r>
       <w:r>
         <w:t>and none in the infected state.</w:t>
@@ -570,14 +698,29 @@
         <w:pStyle w:val="LaTeX"/>
       </w:pPr>
       <w:r>
-        <w:t>\includegraphics[width=</w:t>
-      </w:r>
-      <w:r>
-        <w:t>\linewidth</w:t>
-      </w:r>
+        <w:t>\</w:t>
+      </w:r>
+      <w:proofErr w:type="spellStart"/>
+      <w:r>
+        <w:t>includegraphics</w:t>
+      </w:r>
+      <w:proofErr w:type="spellEnd"/>
+      <w:r>
+        <w:t>[width=</w:t>
+      </w:r>
+      <w:r>
+        <w:t>\</w:t>
+      </w:r>
+      <w:proofErr w:type="spellStart"/>
+      <w:r>
+        <w:t>linewidth</w:t>
+      </w:r>
+      <w:proofErr w:type="spellEnd"/>
+      <w:proofErr w:type="gramStart"/>
       <w:r>
         <w:t>]{</w:t>
       </w:r>
+      <w:proofErr w:type="gramEnd"/>
       <w:r>
         <w:t>../</w:t>
       </w:r>
@@ -602,12 +745,22 @@
         <w:pStyle w:val="LaTeX"/>
       </w:pPr>
       <w:r>
-        <w:t>\caption{</w:t>
-      </w:r>
-    </w:p>
-    <w:p>
-      <w:r>
-        <w:t xml:space="preserve">Differential expression analysis. </w:t>
+        <w:t>\</w:t>
+      </w:r>
+      <w:proofErr w:type="gramStart"/>
+      <w:r>
+        <w:t>caption{</w:t>
+      </w:r>
+      <w:proofErr w:type="gramEnd"/>
+    </w:p>
+    <w:p>
+      <w:proofErr w:type="gramStart"/>
+      <w:r>
+        <w:t>Differential expression analysis.</w:t>
+      </w:r>
+      <w:proofErr w:type="gramEnd"/>
+      <w:r>
+        <w:t xml:space="preserve"> </w:t>
       </w:r>
       <w:r>
         <w:t>The top panel contains t</w:t>
@@ -616,7 +769,15 @@
         <w:t>he distribution of unadjusted p-values after testing for differential expression between susceptible and resistant individuals in the (</w:t>
       </w:r>
       <w:r>
-        <w:t>a) noninfected or (b</w:t>
+        <w:t xml:space="preserve">a) </w:t>
+      </w:r>
+      <w:proofErr w:type="spellStart"/>
+      <w:r>
+        <w:t>noninfected</w:t>
+      </w:r>
+      <w:proofErr w:type="spellEnd"/>
+      <w:r>
+        <w:t xml:space="preserve"> or (b</w:t>
       </w:r>
       <w:r>
         <w:t>) infected state.</w:t>
@@ -625,14 +786,22 @@
         <w:t xml:space="preserve"> The bottom panel contains the c</w:t>
       </w:r>
       <w:r>
-        <w:t>orresponding MA plots for the (c</w:t>
+        <w:t xml:space="preserve">orresponding </w:t>
+      </w:r>
+      <w:r>
+        <w:t>volcano</w:t>
+      </w:r>
+      <w:r>
+        <w:t xml:space="preserve"> plots for the (c</w:t>
       </w:r>
       <w:r>
         <w:t xml:space="preserve">) </w:t>
       </w:r>
+      <w:proofErr w:type="spellStart"/>
       <w:r>
         <w:t>noninfected</w:t>
       </w:r>
+      <w:proofErr w:type="spellEnd"/>
       <w:r>
         <w:t xml:space="preserve"> and (d</w:t>
       </w:r>
@@ -643,13 +812,49 @@
         <w:t xml:space="preserve">The </w:t>
       </w:r>
       <w:r>
-        <w:t xml:space="preserve">x-axis is the average gene expression level and the y-axis is the log fold change in expression level between susceptible and resistant individuals. Red </w:t>
-      </w:r>
-      <w:r>
-        <w:t xml:space="preserve">solid </w:t>
-      </w:r>
-      <w:r>
-        <w:t>dots indicate genes which are significant differentially expressed after applying a multiple testing correction.</w:t>
+        <w:t xml:space="preserve">x-axis is the </w:t>
+      </w:r>
+      <w:r>
+        <w:t>log fold change in</w:t>
+      </w:r>
+      <w:r>
+        <w:t xml:space="preserve"> gene expression level </w:t>
+      </w:r>
+      <w:r>
+        <w:t xml:space="preserve">between susceptible and resistant individuals </w:t>
+      </w:r>
+      <w:r>
+        <w:t xml:space="preserve">and the y-axis is the </w:t>
+      </w:r>
+      <w:r>
+        <w:t>–</w:t>
+      </w:r>
+      <w:r>
+        <w:t>log</w:t>
+      </w:r>
+      <w:r>
+        <w:rPr>
+          <w:vertAlign w:val="subscript"/>
+        </w:rPr>
+        <w:t>10</w:t>
+      </w:r>
+      <w:r>
+        <w:t xml:space="preserve"> p-value</w:t>
+      </w:r>
+      <w:r>
+        <w:t xml:space="preserve">. Red </w:t>
+      </w:r>
+      <w:r>
+        <w:t>indicate</w:t>
+      </w:r>
+      <w:r>
+        <w:t>s</w:t>
+      </w:r>
+      <w:r>
+        <w:t xml:space="preserve"> genes which are significant differentially expressed </w:t>
+      </w:r>
+      <w:r>
+        <w:t>with a q-value less than 10%.</w:t>
       </w:r>
     </w:p>
     <w:p>
@@ -665,23 +870,31 @@
         <w:pStyle w:val="LaTeX"/>
       </w:pPr>
       <w:r>
-        <w:t>\label{fig:limma}</w:t>
-      </w:r>
-    </w:p>
-    <w:p>
-      <w:pPr>
-        <w:pStyle w:val="LaTeX"/>
+        <w:t>\label{</w:t>
+      </w:r>
+      <w:proofErr w:type="spellStart"/>
+      <w:r>
+        <w:t>fig:limma</w:t>
+      </w:r>
+      <w:proofErr w:type="spellEnd"/>
+      <w:r>
+        <w:t>}</w:t>
+      </w:r>
+    </w:p>
+    <w:p>
+      <w:pPr>
+        <w:pStyle w:val="LaTeX"/>
+      </w:pPr>
+      <w:r>
+        <w:t>\end{figure}</w:t>
+      </w:r>
+    </w:p>
+    <w:p>
+      <w:pPr>
+        <w:pStyle w:val="Heading2"/>
       </w:pPr>
       <w:r>
         <w:lastRenderedPageBreak/>
-        <w:t>\end{figure}</w:t>
-      </w:r>
-    </w:p>
-    <w:p>
-      <w:pPr>
-        <w:pStyle w:val="Heading2"/>
-      </w:pPr>
-      <w:r>
         <w:t>Differentially expressed genes are enriched for TB susceptibility loci</w:t>
       </w:r>
     </w:p>
@@ -708,7 +921,15 @@
         <w:t>a</w:t>
       </w:r>
       <w:r>
-        <w:t xml:space="preserve"> TB susceptibility GWAS conducted in Gambia and Ghana \cite{Thye2010}. Specifically, for each gene we assigned the SNP with the lowest p-value among all SNPs located within 50 kb of its transcription start site (TSS). If the differentially expressed genes are enriched for TB susceptibility loci, we expect a negative correlation between the absolute values of the log fold changes in our experiment and the GWAS p-values. Indeed, this is what we observed</w:t>
+        <w:t xml:space="preserve"> TB susceptibility GWAS conducted in Gambia and Ghana \</w:t>
+      </w:r>
+      <w:proofErr w:type="gramStart"/>
+      <w:r>
+        <w:t>cite{</w:t>
+      </w:r>
+      <w:proofErr w:type="gramEnd"/>
+      <w:r>
+        <w:t>Thye2010}. Specifically, for each gene we assigned the SNP with the lowest p-value among all SNPs located within 50 kb of its transcription start site (TSS). If the differentially expressed genes are enriched for TB susceptibility loci, we expect a negative correlation between the absolute values of the log fold changes in our experiment and the GWAS p-values. Indeed, this is what we observed</w:t>
       </w:r>
       <w:r>
         <w:t xml:space="preserve"> (</w:t>
@@ -720,10 +941,31 @@
         <w:t xml:space="preserve">Fig. </w:t>
       </w:r>
       <w:r>
-        <w:t>\ref{fig:gwas}</w:t>
-      </w:r>
-      <w:r>
-        <w:t>, results from Ghana GWAS in Supplementary Fig. \ref{fig:ghana}</w:t>
+        <w:t>\ref{</w:t>
+      </w:r>
+      <w:proofErr w:type="spellStart"/>
+      <w:r>
+        <w:t>fig:gwas</w:t>
+      </w:r>
+      <w:proofErr w:type="spellEnd"/>
+      <w:r>
+        <w:t>}</w:t>
+      </w:r>
+      <w:r>
+        <w:t>, results from Ghana GWAS in Supplementary Fig. \</w:t>
+      </w:r>
+      <w:proofErr w:type="gramStart"/>
+      <w:r>
+        <w:t>ref{</w:t>
+      </w:r>
+      <w:proofErr w:type="spellStart"/>
+      <w:proofErr w:type="gramEnd"/>
+      <w:r>
+        <w:t>fig:ghana</w:t>
+      </w:r>
+      <w:proofErr w:type="spellEnd"/>
+      <w:r>
+        <w:t>}</w:t>
       </w:r>
       <w:r>
         <w:t>)</w:t>
@@ -735,16 +977,45 @@
         <w:t xml:space="preserve"> We fit a best fit linear line using least squares regressio</w:t>
       </w:r>
       <w:r>
-        <w:t>n for each of our differential expression tests. Interestingly, we observed the steepest negative slopes for the tests comparing differential expression between susceptible and resistant individuals in the noninfected or infected states</w:t>
-      </w:r>
-      <w:r>
-        <w:t xml:space="preserve"> (Fig. \ref{fig:gwas}b)</w:t>
-      </w:r>
-      <w:r>
-        <w:t xml:space="preserve">. However, the slopes of the best fit lines for the tests of the effect of treatment </w:t>
-      </w:r>
-      <w:r>
-        <w:t xml:space="preserve">in either resistant or susceptible individuals was were also negative. Reassuringly, we did not observe a negative relationship between the GWAS p-values and the mean expression levels (in fact it this had a positive slope). </w:t>
+        <w:t xml:space="preserve">n for each of our differential expression tests. Interestingly, we observed the steepest negative slopes for the tests comparing differential expression between susceptible and resistant individuals in the </w:t>
+      </w:r>
+      <w:proofErr w:type="spellStart"/>
+      <w:r>
+        <w:t>noninfected</w:t>
+      </w:r>
+      <w:proofErr w:type="spellEnd"/>
+      <w:r>
+        <w:t xml:space="preserve"> or infected states</w:t>
+      </w:r>
+      <w:r>
+        <w:t xml:space="preserve"> (Fig. \</w:t>
+      </w:r>
+      <w:proofErr w:type="gramStart"/>
+      <w:r>
+        <w:t>ref{</w:t>
+      </w:r>
+      <w:proofErr w:type="spellStart"/>
+      <w:proofErr w:type="gramEnd"/>
+      <w:r>
+        <w:t>fig:gwas</w:t>
+      </w:r>
+      <w:proofErr w:type="spellEnd"/>
+      <w:r>
+        <w:t>}b)</w:t>
+      </w:r>
+      <w:r>
+        <w:t xml:space="preserve">. However, the slopes of the best fit lines for the </w:t>
+      </w:r>
+      <w:proofErr w:type="gramStart"/>
+      <w:r>
+        <w:t xml:space="preserve">tests of the effect of treatment </w:t>
+      </w:r>
+      <w:r>
+        <w:t>in either resistant or susceptible individuals was</w:t>
+      </w:r>
+      <w:proofErr w:type="gramEnd"/>
+      <w:r>
+        <w:t xml:space="preserve"> were also negative. Reassuringly, we did not observe a negative relationship between the GWAS p-values and the mean expression levels (in fact it this had a positive slope). </w:t>
       </w:r>
       <w:r>
         <w:t>Therefore the negative slopes we observed were not an artifact due to the power to call differential expression in our experimental system.</w:t>
@@ -806,7 +1077,15 @@
         <w:pStyle w:val="LaTeX"/>
       </w:pPr>
       <w:r>
-        <w:t>\begin{figure}[ht]</w:t>
+        <w:t>\begin{figure}[</w:t>
+      </w:r>
+      <w:proofErr w:type="spellStart"/>
+      <w:r>
+        <w:t>ht</w:t>
+      </w:r>
+      <w:proofErr w:type="spellEnd"/>
+      <w:r>
+        <w:t>]</w:t>
       </w:r>
     </w:p>
     <w:p>
@@ -822,7 +1101,28 @@
         <w:pStyle w:val="LaTeX"/>
       </w:pPr>
       <w:r>
-        <w:t>\includegraphics[width=\linewidth]{../</w:t>
+        <w:t>\</w:t>
+      </w:r>
+      <w:proofErr w:type="spellStart"/>
+      <w:r>
+        <w:t>includegraphics</w:t>
+      </w:r>
+      <w:proofErr w:type="spellEnd"/>
+      <w:r>
+        <w:t>[width=\</w:t>
+      </w:r>
+      <w:proofErr w:type="spellStart"/>
+      <w:r>
+        <w:t>linewidth</w:t>
+      </w:r>
+      <w:proofErr w:type="spellEnd"/>
+      <w:proofErr w:type="gramStart"/>
+      <w:r>
+        <w:t>]{</w:t>
+      </w:r>
+      <w:proofErr w:type="gramEnd"/>
+      <w:r>
+        <w:t>../</w:t>
       </w:r>
       <w:r>
         <w:t>figure</w:t>
@@ -842,16 +1142,39 @@
         <w:pStyle w:val="LaTeX"/>
       </w:pPr>
       <w:r>
+        <w:t>\</w:t>
+      </w:r>
+      <w:proofErr w:type="gramStart"/>
+      <w:r>
+        <w:t>caption{</w:t>
+      </w:r>
+      <w:proofErr w:type="gramEnd"/>
+    </w:p>
+    <w:p>
+      <w:proofErr w:type="gramStart"/>
+      <w:r>
         <w:lastRenderedPageBreak/>
-        <w:t>\caption{</w:t>
-      </w:r>
-    </w:p>
-    <w:p>
-      <w:r>
-        <w:t xml:space="preserve">Comparison of differential expression and GWAS results. (a) </w:t>
-      </w:r>
-      <w:r>
-        <w:t>The relationship between GWAS p-values \cite{Thye2010} and the absolute values of the log fold changes between susceptible and resistant individuals in the noninfected state. The red line is the least squares regression. (b) The slopes (</w:t>
+        <w:t>Comparison of differential expression and GWAS results.</w:t>
+      </w:r>
+      <w:proofErr w:type="gramEnd"/>
+      <w:r>
+        <w:t xml:space="preserve"> (a) </w:t>
+      </w:r>
+      <w:proofErr w:type="gramStart"/>
+      <w:r>
+        <w:t>The</w:t>
+      </w:r>
+      <w:proofErr w:type="gramEnd"/>
+      <w:r>
+        <w:t xml:space="preserve"> relationship between GWAS p-values \cite{Thye2010} and the absolute values of the log fold changes between susceptible and resistant individuals in the </w:t>
+      </w:r>
+      <w:proofErr w:type="spellStart"/>
+      <w:r>
+        <w:t>noninfected</w:t>
+      </w:r>
+      <w:proofErr w:type="spellEnd"/>
+      <w:r>
+        <w:t xml:space="preserve"> state. The red line is the least squares regression. (b) The slopes (</w:t>
       </w:r>
       <w:r>
         <w:t>$</w:t>
@@ -863,7 +1186,28 @@
         <w:t>$</w:t>
       </w:r>
       <w:r>
-        <w:t xml:space="preserve"> standard error) of the regression lines for each test. Additionally it includes the comparison of the mean expression level to the GWAS p-values as a control. All slopes are significantly different than 0 (F-test </w:t>
+        <w:t xml:space="preserve"> </w:t>
+      </w:r>
+      <w:r>
+        <w:t xml:space="preserve">2x </w:t>
+      </w:r>
+      <w:r>
+        <w:t>standard error) of the regression lines for each test.</w:t>
+      </w:r>
+      <w:r>
+        <w:t xml:space="preserve"> </w:t>
+      </w:r>
+      <w:r>
+        <w:t xml:space="preserve">The results from the GWAS in Gambia are in red and those from Ghana in blue. </w:t>
+      </w:r>
+      <w:r>
+        <w:t>All slopes are s</w:t>
+      </w:r>
+      <w:r>
+        <w:t>ignificantly different than 0 (t</w:t>
+      </w:r>
+      <w:r>
+        <w:t xml:space="preserve">-test </w:t>
       </w:r>
       <w:r>
         <w:rPr>
@@ -878,7 +1222,24 @@
         <w:t>&lt;</w:t>
       </w:r>
       <w:r>
-        <w:t xml:space="preserve"> 0.05).</w:t>
+        <w:t xml:space="preserve"> 0.05), except for the slope</w:t>
+      </w:r>
+      <w:r>
+        <w:t xml:space="preserve"> between the Ghana GWAS p-values and</w:t>
+      </w:r>
+      <w:r>
+        <w:t xml:space="preserve"> </w:t>
+      </w:r>
+      <w:r>
+        <w:t xml:space="preserve">the absolute values of the log fold changes between susceptible and resistant individuals in the </w:t>
+      </w:r>
+      <w:proofErr w:type="spellStart"/>
+      <w:r>
+        <w:t>noninfected</w:t>
+      </w:r>
+      <w:proofErr w:type="spellEnd"/>
+      <w:r>
+        <w:t xml:space="preserve"> state.</w:t>
       </w:r>
     </w:p>
     <w:p>
@@ -894,7 +1255,15 @@
         <w:pStyle w:val="LaTeX"/>
       </w:pPr>
       <w:r>
-        <w:t>\label{fig:gwas}</w:t>
+        <w:t>\label{</w:t>
+      </w:r>
+      <w:proofErr w:type="spellStart"/>
+      <w:r>
+        <w:t>fig:gwas</w:t>
+      </w:r>
+      <w:proofErr w:type="spellEnd"/>
+      <w:r>
+        <w:t>}</w:t>
       </w:r>
     </w:p>
     <w:p>
@@ -911,15 +1280,39 @@
         <w:pStyle w:val="Heading2"/>
       </w:pPr>
       <w:r>
-        <w:t>Gene expression levels in the noninfected state can predict susceptibility status</w:t>
-      </w:r>
-    </w:p>
-    <w:p>
-      <w:r>
-        <w:t>Next we attempted to build a gene expression based classifier to predict susceptibility status. We focused on the gene expression levels both because this is where we observed the largest differences between susceptible and resistant individuals (Fig. \ref{fig:limma}ac) and also since it is much more practical to obtain gene expres</w:t>
-      </w:r>
-      <w:r>
-        <w:t xml:space="preserve">sion data from noninfected DCs compared to MTB-infected DCs. </w:t>
+        <w:t xml:space="preserve">Gene expression levels in the </w:t>
+      </w:r>
+      <w:proofErr w:type="spellStart"/>
+      <w:r>
+        <w:t>noninfected</w:t>
+      </w:r>
+      <w:proofErr w:type="spellEnd"/>
+      <w:r>
+        <w:t xml:space="preserve"> state can predict susceptibility status</w:t>
+      </w:r>
+    </w:p>
+    <w:p>
+      <w:r>
+        <w:t>Next we attempted to build a gene expression based classifier to predict susceptibility status. We focused on the gene expression levels both because this is where we observed the largest differences between susceptible and resistant individuals (Fig. \ref{</w:t>
+      </w:r>
+      <w:proofErr w:type="spellStart"/>
+      <w:r>
+        <w:t>fig:limma</w:t>
+      </w:r>
+      <w:proofErr w:type="spellEnd"/>
+      <w:r>
+        <w:t>}ac) and also since it is much more practical to obtain gene expres</w:t>
+      </w:r>
+      <w:r>
+        <w:t xml:space="preserve">sion data from </w:t>
+      </w:r>
+      <w:proofErr w:type="spellStart"/>
+      <w:r>
+        <w:t>noninfected</w:t>
+      </w:r>
+      <w:proofErr w:type="spellEnd"/>
+      <w:r>
+        <w:t xml:space="preserve"> DCs compared to MTB-infected DCs. </w:t>
       </w:r>
       <w:r>
         <w:t xml:space="preserve">We </w:t>
@@ -964,7 +1357,20 @@
         <w:t>obtained from the cross validation</w:t>
       </w:r>
       <w:r>
-        <w:t xml:space="preserve"> (Fig. \ref{fig:classifier})</w:t>
+        <w:t xml:space="preserve"> (Fig. \</w:t>
+      </w:r>
+      <w:proofErr w:type="gramStart"/>
+      <w:r>
+        <w:t>ref{</w:t>
+      </w:r>
+      <w:proofErr w:type="spellStart"/>
+      <w:proofErr w:type="gramEnd"/>
+      <w:r>
+        <w:t>fig:classifier</w:t>
+      </w:r>
+      <w:proofErr w:type="spellEnd"/>
+      <w:r>
+        <w:t>})</w:t>
       </w:r>
       <w:r>
         <w:t xml:space="preserve">. </w:t>
@@ -976,12 +1382,7 @@
         <w:t>ed</w:t>
       </w:r>
       <w:r>
-        <w:t xml:space="preserve"> a sensitivity of 100</w:t>
-      </w:r>
-      <w:bookmarkStart w:id="3" w:name="_GoBack"/>
-      <w:bookmarkEnd w:id="3"/>
-      <w:r>
-        <w:t xml:space="preserve">% (5 out of 5 susceptible individuals labeled as susceptible) and </w:t>
+        <w:t xml:space="preserve"> a sensitivity of 100% (5 out of 5 susceptible individuals labeled as susceptible) and </w:t>
       </w:r>
       <w:r>
         <w:t>a specificity of ~71</w:t>
@@ -999,8 +1400,13 @@
         <w:t>Unfortunately our current data set was too small to properly split into separate training and testing sets. In order to assess the plausibility of our model, we applied the classifier to an independent study which collected genome-wide gene expression levels in DCs from 65 healthy individuals</w:t>
       </w:r>
       <w:r>
-        <w:t xml:space="preserve"> \cite{</w:t>
-      </w:r>
+        <w:t xml:space="preserve"> \</w:t>
+      </w:r>
+      <w:proofErr w:type="gramStart"/>
+      <w:r>
+        <w:t>cite{</w:t>
+      </w:r>
+      <w:proofErr w:type="gramEnd"/>
       <w:r>
         <w:t>Barreiro2012</w:t>
       </w:r>
@@ -1017,7 +1423,11 @@
         <w:t>%</w:t>
       </w:r>
       <w:r>
-        <w:t xml:space="preserve"> (6 out of 65) of the individuals were classified as being susceptible to TB, similar to the general estimate that 10</w:t>
+        <w:t xml:space="preserve"> (6 out of 65) of the individuals </w:t>
+      </w:r>
+      <w:r>
+        <w:lastRenderedPageBreak/>
+        <w:t>were classified as being susceptible to TB, similar to the general estimate that 10</w:t>
       </w:r>
       <w:r>
         <w:t>%</w:t>
@@ -1026,7 +1436,20 @@
         <w:t xml:space="preserve"> of the population is susceptible to TB</w:t>
       </w:r>
       <w:r>
-        <w:t xml:space="preserve"> (Fig. \ref{fig:classifier})</w:t>
+        <w:t xml:space="preserve"> (Fig. \</w:t>
+      </w:r>
+      <w:proofErr w:type="gramStart"/>
+      <w:r>
+        <w:t>ref{</w:t>
+      </w:r>
+      <w:proofErr w:type="spellStart"/>
+      <w:proofErr w:type="gramEnd"/>
+      <w:r>
+        <w:t>fig:classifier</w:t>
+      </w:r>
+      <w:proofErr w:type="spellEnd"/>
+      <w:r>
+        <w:t>})</w:t>
       </w:r>
       <w:r>
         <w:t>.</w:t>
@@ -1034,19 +1457,17 @@
     </w:p>
     <w:p>
       <w:pPr>
-        <w:pStyle w:val="LaTeX"/>
         <w:jc w:val="center"/>
       </w:pPr>
       <w:r>
         <w:rPr>
           <w:noProof/>
         </w:rPr>
-        <w:lastRenderedPageBreak/>
         <w:drawing>
           <wp:inline distT="0" distB="0" distL="0" distR="0">
             <wp:extent cx="5486400" cy="2743200"/>
             <wp:effectExtent l="0" t="0" r="0" b="0"/>
-            <wp:docPr id="3" name="classifier.png"/>
+            <wp:docPr id="15" name="classifier-svm.png"/>
             <wp:cNvGraphicFramePr>
               <a:graphicFrameLocks xmlns:a="http://schemas.openxmlformats.org/drawingml/2006/main" noChangeAspect="1"/>
             </wp:cNvGraphicFramePr>
@@ -1054,11 +1475,11 @@
               <a:graphicData uri="http://schemas.openxmlformats.org/drawingml/2006/picture">
                 <pic:pic xmlns:pic="http://schemas.openxmlformats.org/drawingml/2006/picture">
                   <pic:nvPicPr>
-                    <pic:cNvPr id="0" name="classifier.png"/>
+                    <pic:cNvPr id="0" name="classifier-svm.png"/>
                     <pic:cNvPicPr/>
                   </pic:nvPicPr>
                   <pic:blipFill>
-                    <a:blip r:embed="rId13" r:link="rId14">
+                    <a:blip r:embed="rId13" r:link="rId14" cstate="print">
                       <a:extLst>
                         <a:ext uri="{28A0092B-C50C-407E-A947-70E740481C1C}">
                           <a14:useLocalDpi xmlns:a14="http://schemas.microsoft.com/office/drawing/2010/main" val="0"/>
@@ -1090,7 +1511,15 @@
         <w:pStyle w:val="LaTeX"/>
       </w:pPr>
       <w:r>
-        <w:t>\begin{figure}[ht]</w:t>
+        <w:t>\begin{figure}[</w:t>
+      </w:r>
+      <w:proofErr w:type="spellStart"/>
+      <w:r>
+        <w:t>ht</w:t>
+      </w:r>
+      <w:proofErr w:type="spellEnd"/>
+      <w:r>
+        <w:t>]</w:t>
       </w:r>
     </w:p>
     <w:p>
@@ -1106,10 +1535,31 @@
         <w:pStyle w:val="LaTeX"/>
       </w:pPr>
       <w:r>
-        <w:t>%</w:t>
-      </w:r>
-      <w:r>
-        <w:t>\includegraphics[width=\linewidth]{../figure/classifier</w:t>
+        <w:t>\</w:t>
+      </w:r>
+      <w:proofErr w:type="spellStart"/>
+      <w:r>
+        <w:t>includegraphics</w:t>
+      </w:r>
+      <w:proofErr w:type="spellEnd"/>
+      <w:r>
+        <w:t>[width=\</w:t>
+      </w:r>
+      <w:proofErr w:type="spellStart"/>
+      <w:r>
+        <w:t>linewidth</w:t>
+      </w:r>
+      <w:proofErr w:type="spellEnd"/>
+      <w:proofErr w:type="gramStart"/>
+      <w:r>
+        <w:t>]{</w:t>
+      </w:r>
+      <w:proofErr w:type="gramEnd"/>
+      <w:r>
+        <w:t>../figure/classifier</w:t>
+      </w:r>
+      <w:r>
+        <w:t>-svm</w:t>
       </w:r>
       <w:r>
         <w:t>.pdf</w:t>
@@ -1123,12 +1573,58 @@
         <w:pStyle w:val="LaTeX"/>
       </w:pPr>
       <w:r>
-        <w:t>\caption{</w:t>
-      </w:r>
-    </w:p>
-    <w:p>
-      <w:r>
-        <w:t>Classifying TB susceptible individuals. (left) The  estimates of predicted probability of TB resistance from the leave-one-out-cross-validation for individuals in the current study. The red open circles represent individuals known to be susceptible to TB. The horizontal blue line at a probability of 0.8 separates susceptible and resistant individuals. (right) The estimates of predicted probability of TB resistance from applying the classifier trained on the data from the current study to a test set of independently collected healthy individuals \cite{Barreiro2012}.</w:t>
+        <w:t>\</w:t>
+      </w:r>
+      <w:proofErr w:type="gramStart"/>
+      <w:r>
+        <w:t>caption{</w:t>
+      </w:r>
+      <w:proofErr w:type="gramEnd"/>
+    </w:p>
+    <w:p>
+      <w:proofErr w:type="gramStart"/>
+      <w:r>
+        <w:t>Classifying TB susc</w:t>
+      </w:r>
+      <w:r>
+        <w:t>eptible individuals</w:t>
+      </w:r>
+      <w:r>
+        <w:t xml:space="preserve"> using a support vector machine algorithm</w:t>
+      </w:r>
+      <w:r>
+        <w:t>.</w:t>
+      </w:r>
+      <w:proofErr w:type="gramEnd"/>
+      <w:r>
+        <w:t xml:space="preserve"> (</w:t>
+      </w:r>
+      <w:r>
+        <w:t>a</w:t>
+      </w:r>
+      <w:r>
+        <w:t>) The</w:t>
+      </w:r>
+      <w:r>
+        <w:t xml:space="preserve"> estimates of predicted probability of TB resistance from the leave-one-out-cross-validation for individuals in the current study. The red circles represent individuals known to be susceptible to TB</w:t>
+      </w:r>
+      <w:r>
+        <w:t>, and blue those resistant to TB</w:t>
+      </w:r>
+      <w:r>
+        <w:t>. The horizontal blue line at a probability of 0.</w:t>
+      </w:r>
+      <w:r>
+        <w:t>75</w:t>
+      </w:r>
+      <w:r>
+        <w:t xml:space="preserve"> separates susceptible and resistant individuals. (</w:t>
+      </w:r>
+      <w:r>
+        <w:t>b</w:t>
+      </w:r>
+      <w:r>
+        <w:t>) The estimates of predicted probability of TB resistance from applying the classifier trained on the data from the current study to a test set of independently collected healthy individuals \cite{Barreiro2012}.</w:t>
       </w:r>
     </w:p>
     <w:p>
@@ -1144,7 +1640,15 @@
         <w:pStyle w:val="LaTeX"/>
       </w:pPr>
       <w:r>
-        <w:t>\label{fig:classifier}</w:t>
+        <w:t>\label{</w:t>
+      </w:r>
+      <w:proofErr w:type="spellStart"/>
+      <w:r>
+        <w:t>fig:classifier</w:t>
+      </w:r>
+      <w:proofErr w:type="spellEnd"/>
+      <w:r>
+        <w:t>}</w:t>
       </w:r>
     </w:p>
     <w:p>
@@ -1160,7 +1664,7 @@
       <w:pPr>
         <w:pStyle w:val="Heading1"/>
       </w:pPr>
-      <w:bookmarkStart w:id="4" w:name="discussion"/>
+      <w:bookmarkStart w:id="3" w:name="discussion"/>
       <w:bookmarkEnd w:id="2"/>
       <w:r>
         <w:t>Discussion</w:t>
@@ -1177,7 +1681,15 @@
         <w:t>Mycobacterium tuberculosis</w:t>
       </w:r>
       <w:r>
-        <w:t xml:space="preserve"> (MTB) and noninfected controls.</w:t>
+        <w:t xml:space="preserve"> (MTB) and </w:t>
+      </w:r>
+      <w:proofErr w:type="spellStart"/>
+      <w:r>
+        <w:t>noninfected</w:t>
+      </w:r>
+      <w:proofErr w:type="spellEnd"/>
+      <w:r>
+        <w:t xml:space="preserve"> controls.</w:t>
       </w:r>
       <w:r>
         <w:t xml:space="preserve"> </w:t>
@@ -1186,7 +1698,40 @@
         <w:t>Interestingly</w:t>
       </w:r>
       <w:r>
-        <w:t xml:space="preserve">, we identified X genes which were differentially expressed between susceptible and resistant individuals in the noninfected state, including X, Y, and Z (Fig. \ref{fig:limma}. Furthermore, we found that these differentially expressed genes were enriched for low GWAS p-values (Fig. \ref{fig:gwas}) and could be used to classify susceptible and resistant individuals. </w:t>
+        <w:t xml:space="preserve">, we identified X genes which were differentially expressed between susceptible and resistant individuals in the </w:t>
+      </w:r>
+      <w:proofErr w:type="spellStart"/>
+      <w:r>
+        <w:t>noninfected</w:t>
+      </w:r>
+      <w:proofErr w:type="spellEnd"/>
+      <w:r>
+        <w:t xml:space="preserve"> state, including X, Y, and Z (Fig. \</w:t>
+      </w:r>
+      <w:proofErr w:type="gramStart"/>
+      <w:r>
+        <w:t>ref{</w:t>
+      </w:r>
+      <w:proofErr w:type="spellStart"/>
+      <w:proofErr w:type="gramEnd"/>
+      <w:r>
+        <w:t>fig:limma</w:t>
+      </w:r>
+      <w:proofErr w:type="spellEnd"/>
+      <w:r>
+        <w:t xml:space="preserve">}. </w:t>
+      </w:r>
+      <w:r>
+        <w:lastRenderedPageBreak/>
+        <w:t>Furthermore, we found that these differentially expressed genes were enriched for low GWAS p-values (Fig. \ref{</w:t>
+      </w:r>
+      <w:proofErr w:type="spellStart"/>
+      <w:r>
+        <w:t>fig:gwas</w:t>
+      </w:r>
+      <w:proofErr w:type="spellEnd"/>
+      <w:r>
+        <w:t xml:space="preserve">}) and could be used to classify susceptible and resistant individuals. </w:t>
       </w:r>
     </w:p>
     <w:p/>
@@ -1197,113 +1742,169 @@
     </w:p>
     <w:p>
       <w:r>
+        <w:t>Previous work using gene expression to understand susceptibility \cite{Bryant2014}</w:t>
+      </w:r>
+    </w:p>
+    <w:p/>
+    <w:p>
+      <w:r>
+        <w:t>Overall our promising results in this small study suggest that collecting blood samples from a larger cohort of susceptible individuals would enable building a gene expression based classifier able to confidently assess risk of TB susceptibility.</w:t>
+      </w:r>
+      <w:r>
+        <w:t xml:space="preserve"> By reducing the number of resistant individuals receiving treatment for a latent TB infection, we can eliminate the adverse health effects of a 6 month regimen of antibiotics for these individuals and also reduce the selective pressures on MTB to develop drug resistance.</w:t>
+      </w:r>
+    </w:p>
+    <w:p>
+      <w:pPr>
+        <w:pStyle w:val="Heading1"/>
+      </w:pPr>
+      <w:bookmarkStart w:id="4" w:name="methods"/>
+      <w:bookmarkEnd w:id="3"/>
+      <w:r>
+        <w:t>Methods</w:t>
+      </w:r>
+      <w:bookmarkStart w:id="5" w:name="references"/>
+      <w:bookmarkEnd w:id="4"/>
+    </w:p>
+    <w:p>
+      <w:pPr>
+        <w:pStyle w:val="Heading2"/>
+      </w:pPr>
+      <w:r>
+        <w:t>Sample collection</w:t>
+      </w:r>
+    </w:p>
+    <w:p>
+      <w:r>
+        <w:t xml:space="preserve">We </w:t>
+      </w:r>
+      <w:r>
+        <w:t>collected whole blood samples from healthy Caucasian male individuals</w:t>
+      </w:r>
+      <w:r>
+        <w:t xml:space="preserve"> living in France</w:t>
+      </w:r>
+      <w:r>
+        <w:t>. The putatively resistant individuals tested positive for a latent TB infection in an interferon-</w:t>
+      </w:r>
+      <w:r>
+        <w:t>$</w:t>
+      </w:r>
+      <w:r>
+        <w:t>\gamma</w:t>
+      </w:r>
+      <w:r>
+        <w:t>$</w:t>
+      </w:r>
+      <w:r>
+        <w:t xml:space="preserve"> release assay, but had never developed active TB. The putatively sensitive individuals had developed active TB in the past, but were currently healthy. </w:t>
+      </w:r>
+      <w:r>
+        <w:t xml:space="preserve">Our protocol was approved by the </w:t>
+      </w:r>
+      <w:r>
+        <w:t>Institutional</w:t>
+      </w:r>
+      <w:r>
+        <w:t xml:space="preserve"> Review Boards of the University of Chicago (10-504-B) and the </w:t>
+      </w:r>
+      <w:proofErr w:type="spellStart"/>
+      <w:r>
+        <w:t>Institut</w:t>
+      </w:r>
+      <w:proofErr w:type="spellEnd"/>
+      <w:r>
+        <w:t xml:space="preserve"> Pasteur (</w:t>
+      </w:r>
+      <w:r>
+        <w:t>IRB00006966</w:t>
+      </w:r>
+      <w:r>
+        <w:t>).</w:t>
+      </w:r>
+    </w:p>
+    <w:p>
+      <w:pPr>
+        <w:pStyle w:val="Heading2"/>
+      </w:pPr>
+      <w:r>
+        <w:t>Isolation and infection of dendritic cells</w:t>
+      </w:r>
+    </w:p>
+    <w:p/>
+    <w:p>
+      <w:pPr>
+        <w:pStyle w:val="Heading2"/>
+      </w:pPr>
+      <w:r>
+        <w:t>RNA extraction and sequencing</w:t>
+      </w:r>
+    </w:p>
+    <w:p>
+      <w:r>
+        <w:t xml:space="preserve">We extracted RNA using the </w:t>
+      </w:r>
+      <w:proofErr w:type="spellStart"/>
+      <w:r>
+        <w:t>Qiagen</w:t>
+      </w:r>
+      <w:proofErr w:type="spellEnd"/>
+      <w:r>
+        <w:t xml:space="preserve"> </w:t>
+      </w:r>
+      <w:proofErr w:type="spellStart"/>
+      <w:r>
+        <w:t>miRNeasy</w:t>
+      </w:r>
+      <w:proofErr w:type="spellEnd"/>
+      <w:r>
+        <w:t xml:space="preserve"> Kit and prepared sequencing libraries using the </w:t>
+      </w:r>
+      <w:proofErr w:type="spellStart"/>
+      <w:r>
+        <w:t>Illumina</w:t>
+      </w:r>
+      <w:proofErr w:type="spellEnd"/>
+      <w:r>
+        <w:t xml:space="preserve"> </w:t>
+      </w:r>
+      <w:proofErr w:type="spellStart"/>
+      <w:r>
+        <w:t>TruSeq</w:t>
+      </w:r>
+      <w:proofErr w:type="spellEnd"/>
+      <w:r>
+        <w:t xml:space="preserve"> Kit. </w:t>
+      </w:r>
+      <w:r>
+        <w:t xml:space="preserve">We sent the master mixes to the University of Chicago Functional Genomics Facility to be sequenced on an </w:t>
+      </w:r>
+      <w:proofErr w:type="spellStart"/>
+      <w:r>
+        <w:t>Illumina</w:t>
+      </w:r>
+      <w:proofErr w:type="spellEnd"/>
+      <w:r>
+        <w:t xml:space="preserve"> </w:t>
+      </w:r>
+      <w:proofErr w:type="spellStart"/>
+      <w:r>
+        <w:t>HiSeq</w:t>
+      </w:r>
+      <w:proofErr w:type="spellEnd"/>
+      <w:r>
+        <w:t xml:space="preserve"> 4000. </w:t>
+      </w:r>
+      <w:r>
+        <w:t>We designed the batches for RNA extraction, library preparation, and sequencing to balance the experimental factors of interest and thus avoid potential technical confounders.</w:t>
+      </w:r>
+    </w:p>
+    <w:p>
+      <w:pPr>
+        <w:pStyle w:val="Heading2"/>
+      </w:pPr>
+      <w:r>
         <w:lastRenderedPageBreak/>
-        <w:t>Previous work using gene expression to understand susceptibility \cite{Bryant2014}</w:t>
-      </w:r>
-    </w:p>
-    <w:p/>
-    <w:p>
-      <w:r>
-        <w:t>Overall our promising results in this small study suggest that collecting blood samples from a larger cohort of susceptible individuals would enable building a gene expression based classifier able to confidently assess risk of TB susceptibility.</w:t>
-      </w:r>
-      <w:r>
-        <w:t xml:space="preserve"> By reducing the number of resistant individuals receiving treatment for a latent TB infection, we can eliminate the adverse health effects of a 6 month regimen of antibiotics for these individuals and also reduce the selective pressures on MTB to develop drug resistance.</w:t>
-      </w:r>
-    </w:p>
-    <w:p>
-      <w:pPr>
-        <w:pStyle w:val="Heading1"/>
-      </w:pPr>
-      <w:bookmarkStart w:id="5" w:name="methods"/>
-      <w:bookmarkEnd w:id="4"/>
-      <w:r>
-        <w:t>Methods</w:t>
-      </w:r>
-      <w:bookmarkStart w:id="6" w:name="references"/>
-      <w:bookmarkEnd w:id="5"/>
-    </w:p>
-    <w:p>
-      <w:pPr>
-        <w:pStyle w:val="Heading2"/>
-      </w:pPr>
-      <w:r>
-        <w:t>Sample collection</w:t>
-      </w:r>
-    </w:p>
-    <w:p>
-      <w:r>
-        <w:t xml:space="preserve">We </w:t>
-      </w:r>
-      <w:r>
-        <w:t>collected whole blood samples from healthy Caucasian male individuals</w:t>
-      </w:r>
-      <w:r>
-        <w:t xml:space="preserve"> living in France</w:t>
-      </w:r>
-      <w:r>
-        <w:t>. The putatively resistant individuals tested positive for a latent TB infection in an interferon-</w:t>
-      </w:r>
-      <w:r>
-        <w:t>$</w:t>
-      </w:r>
-      <w:r>
-        <w:t>\gamma</w:t>
-      </w:r>
-      <w:r>
-        <w:t>$</w:t>
-      </w:r>
-      <w:r>
-        <w:t xml:space="preserve"> release assay, but had never developed active TB. The putatively sensitive individuals had developed active TB in the past, but were currently healthy. </w:t>
-      </w:r>
-      <w:r>
-        <w:t xml:space="preserve">Our protocol was approved by the </w:t>
-      </w:r>
-      <w:r>
-        <w:t>Institutional</w:t>
-      </w:r>
-      <w:r>
-        <w:t xml:space="preserve"> Review Boards of the University of Chicago (10-504-B) and the Institut Pasteur (</w:t>
-      </w:r>
-      <w:r>
-        <w:t>IRB00006966</w:t>
-      </w:r>
-      <w:r>
-        <w:t>).</w:t>
-      </w:r>
-    </w:p>
-    <w:p>
-      <w:pPr>
-        <w:pStyle w:val="Heading2"/>
-      </w:pPr>
-      <w:r>
-        <w:t>Isolation and infection of dendritic cells</w:t>
-      </w:r>
-    </w:p>
-    <w:p/>
-    <w:p>
-      <w:pPr>
-        <w:pStyle w:val="Heading2"/>
-      </w:pPr>
-      <w:r>
-        <w:t>RNA extraction and sequencing</w:t>
-      </w:r>
-    </w:p>
-    <w:p>
-      <w:r>
-        <w:t xml:space="preserve">We extracted RNA using the Qiagen miRNeasy Kit and prepared sequencing libraries using the Illumina TruSeq Kit. </w:t>
-      </w:r>
-      <w:r>
-        <w:t xml:space="preserve">We sent the master mixes to the University of Chicago Functional Genomics Facility to be sequenced on an Illumina HiSeq 4000. </w:t>
-      </w:r>
-      <w:r>
-        <w:t>We designed the batches for RNA extraction, library preparation, and sequencing to balance the experimental factors of interest and thus avoid potential technical confounders.</w:t>
-      </w:r>
-    </w:p>
-    <w:p>
-      <w:pPr>
-        <w:pStyle w:val="Heading2"/>
-      </w:pPr>
-      <w:r>
         <w:t>Read mapping</w:t>
       </w:r>
     </w:p>
@@ -1312,14 +1913,34 @@
         <w:t>We mapped reads to human gen</w:t>
       </w:r>
       <w:r>
-        <w:t>ome hg38 (GRCh38) using Subread and discarded non-uniquely mapping reads. We</w:t>
-      </w:r>
-      <w:r>
-        <w:t xml:space="preserve"> downloaded the exon coordinates of 19,800 Ensembl protein-</w:t>
-      </w:r>
-      <w:r>
-        <w:lastRenderedPageBreak/>
-        <w:t>coding genes (Ensembl 83,</w:t>
+        <w:t xml:space="preserve">ome hg38 (GRCh38) using </w:t>
+      </w:r>
+      <w:proofErr w:type="spellStart"/>
+      <w:r>
+        <w:t>Subread</w:t>
+      </w:r>
+      <w:proofErr w:type="spellEnd"/>
+      <w:r>
+        <w:t xml:space="preserve"> and discarded non-uniquely mapping reads. We</w:t>
+      </w:r>
+      <w:r>
+        <w:t xml:space="preserve"> downloaded the exon coordinates of 19,800 </w:t>
+      </w:r>
+      <w:proofErr w:type="spellStart"/>
+      <w:r>
+        <w:t>Ensembl</w:t>
+      </w:r>
+      <w:proofErr w:type="spellEnd"/>
+      <w:r>
+        <w:t xml:space="preserve"> protein-coding genes (</w:t>
+      </w:r>
+      <w:proofErr w:type="spellStart"/>
+      <w:r>
+        <w:t>Ensembl</w:t>
+      </w:r>
+      <w:proofErr w:type="spellEnd"/>
+      <w:r>
+        <w:t xml:space="preserve"> 83,</w:t>
       </w:r>
       <w:r>
         <w:t xml:space="preserve"> Dec 2015</w:t>
@@ -1331,7 +1952,23 @@
         <w:t>GRCh38.p5</w:t>
       </w:r>
       <w:r>
-        <w:t xml:space="preserve">) using the R/Bioconductor package biomaRt and </w:t>
+        <w:t>) using the R/</w:t>
+      </w:r>
+      <w:proofErr w:type="spellStart"/>
+      <w:r>
+        <w:t>Bioconductor</w:t>
+      </w:r>
+      <w:proofErr w:type="spellEnd"/>
+      <w:r>
+        <w:t xml:space="preserve"> package </w:t>
+      </w:r>
+      <w:proofErr w:type="spellStart"/>
+      <w:r>
+        <w:t>biomaRt</w:t>
+      </w:r>
+      <w:proofErr w:type="spellEnd"/>
+      <w:r>
+        <w:t xml:space="preserve"> and </w:t>
       </w:r>
       <w:r>
         <w:t>assigned mapped reads to</w:t>
@@ -1343,7 +1980,15 @@
         <w:t>these genes</w:t>
       </w:r>
       <w:r>
-        <w:t xml:space="preserve"> using featureCounts.</w:t>
+        <w:t xml:space="preserve"> using </w:t>
+      </w:r>
+      <w:proofErr w:type="spellStart"/>
+      <w:r>
+        <w:t>featureCounts</w:t>
+      </w:r>
+      <w:proofErr w:type="spellEnd"/>
+      <w:r>
+        <w:t>.</w:t>
       </w:r>
     </w:p>
     <w:p>
@@ -1389,7 +2034,15 @@
         <w:t>2</w:t>
       </w:r>
       <w:r>
-        <w:t xml:space="preserve"> counts per million (cpm)</w:t>
+        <w:t xml:space="preserve"> counts per million (</w:t>
+      </w:r>
+      <w:proofErr w:type="spellStart"/>
+      <w:r>
+        <w:t>cpm</w:t>
+      </w:r>
+      <w:proofErr w:type="spellEnd"/>
+      <w:r>
+        <w:t>)</w:t>
       </w:r>
       <w:r>
         <w:t xml:space="preserve"> </w:t>
@@ -1419,7 +2072,20 @@
         <w:t>for downstream</w:t>
       </w:r>
       <w:r>
-        <w:t xml:space="preserve"> analysis (Supplementary Fig. \ref{fig:gene}</w:t>
+        <w:t xml:space="preserve"> analysis (Supplementary Fig. \</w:t>
+      </w:r>
+      <w:proofErr w:type="gramStart"/>
+      <w:r>
+        <w:t>ref{</w:t>
+      </w:r>
+      <w:proofErr w:type="spellStart"/>
+      <w:proofErr w:type="gramEnd"/>
+      <w:r>
+        <w:t>fig:gene</w:t>
+      </w:r>
+      <w:proofErr w:type="spellEnd"/>
+      <w:r>
+        <w:t>}</w:t>
       </w:r>
       <w:r>
         <w:t>)</w:t>
@@ -1443,25 +2109,51 @@
         <w:t>outliers</w:t>
       </w:r>
       <w:r>
-        <w:t xml:space="preserve"> (Supplementary Fig. \ref{fig:heat-all}</w:t>
+        <w:t xml:space="preserve"> (Supplementary Fig. \ref{</w:t>
+      </w:r>
+      <w:proofErr w:type="spellStart"/>
+      <w:r>
+        <w:t>fig:heat-all</w:t>
+      </w:r>
+      <w:proofErr w:type="spellEnd"/>
+      <w:r>
+        <w:t>}</w:t>
       </w:r>
       <w:r>
         <w:t xml:space="preserve">, </w:t>
       </w:r>
       <w:r>
-        <w:t>\ref{fig:heat-filt}</w:t>
+        <w:t>\ref{</w:t>
+      </w:r>
+      <w:proofErr w:type="spellStart"/>
+      <w:r>
+        <w:t>fig:heat-filt</w:t>
+      </w:r>
+      <w:proofErr w:type="spellEnd"/>
+      <w:r>
+        <w:t>}</w:t>
       </w:r>
       <w:r>
         <w:t xml:space="preserve">, </w:t>
       </w:r>
       <w:r>
-        <w:t>\ref{</w:t>
-      </w:r>
+        <w:t>\</w:t>
+      </w:r>
+      <w:proofErr w:type="gramStart"/>
+      <w:r>
+        <w:t>ref{</w:t>
+      </w:r>
+      <w:proofErr w:type="spellStart"/>
+      <w:proofErr w:type="gramEnd"/>
       <w:r>
         <w:t>fig</w:t>
       </w:r>
       <w:r>
-        <w:t>:outliers})</w:t>
+        <w:t>:outliers</w:t>
+      </w:r>
+      <w:proofErr w:type="spellEnd"/>
+      <w:r>
+        <w:t>})</w:t>
       </w:r>
       <w:r>
         <w:t>.</w:t>
@@ -1470,16 +2162,50 @@
         <w:t xml:space="preserve"> We did this systematically by </w:t>
       </w:r>
       <w:r>
-        <w:t>removing any sample that did not fall within the mean $\pm$ two standard deviations from the mean value of the first six PCs. Furthermore, for the first PC which separated the samples by treatment, we calculated a separate mean for the noninfected and infected samples.</w:t>
+        <w:t xml:space="preserve">removing any sample that did not fall within the mean $\pm$ two standard deviations from the mean value of the first six PCs. Furthermore, for the first PC which separated the samples by treatment, we calculated a separate mean for the </w:t>
+      </w:r>
+      <w:proofErr w:type="spellStart"/>
+      <w:r>
+        <w:t>noninfected</w:t>
+      </w:r>
+      <w:proofErr w:type="spellEnd"/>
+      <w:r>
+        <w:t xml:space="preserve"> and infected samples.</w:t>
       </w:r>
     </w:p>
     <w:p/>
     <w:p>
       <w:r>
-        <w:t xml:space="preserve">After filtering lowly expressed genes and removing outliers, we recalculated the PCA to check for any potential confounding technical batch effects (Supplementary Fig. \ref{fig:batch}). Reassuringly, the major sources of variation in the data were from the biological factors of interest. PC1 was strongly correlated with the effect of treatment, and PCs 2-6 were correlated with inter-individual variation. </w:t>
-      </w:r>
-      <w:r>
-        <w:t>The only concerning technical factor was the infection experiments, which were done in 12 separate batches. Infection batch correlated with PCs 3 and 5; however, we verified that this variation was not confounded with our primary outcome of interest, TB susceptibility (Supplementary Fig. \ref{fig:infection}).</w:t>
+        <w:t>After filtering lowly expressed genes and removing outliers, we recalculated the PCA to check for any potential confounding technical batch effects (Supplementary Fig. \</w:t>
+      </w:r>
+      <w:proofErr w:type="gramStart"/>
+      <w:r>
+        <w:t>ref{</w:t>
+      </w:r>
+      <w:proofErr w:type="spellStart"/>
+      <w:proofErr w:type="gramEnd"/>
+      <w:r>
+        <w:t>fig:batch</w:t>
+      </w:r>
+      <w:proofErr w:type="spellEnd"/>
+      <w:r>
+        <w:t xml:space="preserve">}). Reassuringly, the major sources of variation in the data were from the biological factors of interest. PC1 was strongly correlated with the effect of treatment, and PCs 2-6 were correlated with inter-individual variation. </w:t>
+      </w:r>
+      <w:r>
+        <w:t>The only concerning technical factor was the infection experiments, which were done in 12 separate batches. Infection batch correlated with PCs 3 and 5; however, we verified that this variation was not confounded with our primary outcome of interest, TB susceptibility (Supplementary Fig. \</w:t>
+      </w:r>
+      <w:proofErr w:type="gramStart"/>
+      <w:r>
+        <w:t>ref{</w:t>
+      </w:r>
+      <w:proofErr w:type="spellStart"/>
+      <w:proofErr w:type="gramEnd"/>
+      <w:r>
+        <w:t>fig:infection</w:t>
+      </w:r>
+      <w:proofErr w:type="spellEnd"/>
+      <w:r>
+        <w:t>}).</w:t>
       </w:r>
     </w:p>
     <w:p>
@@ -1494,12 +2220,14 @@
       <w:r>
         <w:t xml:space="preserve">We used </w:t>
       </w:r>
+      <w:proofErr w:type="spellStart"/>
       <w:r>
         <w:t>limma</w:t>
       </w:r>
       <w:r>
         <w:t>+voom</w:t>
       </w:r>
+      <w:proofErr w:type="spellEnd"/>
       <w:r>
         <w:t xml:space="preserve"> \cite{Smyth2004</w:t>
       </w:r>
@@ -1521,8 +2249,13 @@
         <w:t xml:space="preserve">\begin{equation} </w:t>
       </w:r>
       <w:r>
-        <w:t>\label{eq:limma</w:t>
-      </w:r>
+        <w:t>\label{</w:t>
+      </w:r>
+      <w:proofErr w:type="spellStart"/>
+      <w:r>
+        <w:t>eq:limma</w:t>
+      </w:r>
+      <w:proofErr w:type="spellEnd"/>
       <w:r>
         <w:t>}</w:t>
       </w:r>
@@ -1532,8 +2265,13 @@
         <w:pStyle w:val="LaTeX"/>
       </w:pPr>
       <w:r>
-        <w:t>Y\ \sim</w:t>
-      </w:r>
+        <w:t>Y\ \</w:t>
+      </w:r>
+      <w:proofErr w:type="spellStart"/>
+      <w:r>
+        <w:t>sim</w:t>
+      </w:r>
+      <w:proofErr w:type="spellEnd"/>
       <w:r>
         <w:t xml:space="preserve"> </w:t>
       </w:r>
@@ -1559,7 +2297,15 @@
         <w:t xml:space="preserve"> </w:t>
       </w:r>
       <w:r>
-        <w:t>X_{treat}\beta_{treat}</w:t>
+        <w:t>X</w:t>
+      </w:r>
+      <w:proofErr w:type="gramStart"/>
+      <w:r>
+        <w:t>_{</w:t>
+      </w:r>
+      <w:proofErr w:type="gramEnd"/>
+      <w:r>
+        <w:t>treat}\beta_{treat}</w:t>
       </w:r>
       <w:r>
         <w:t xml:space="preserve"> </w:t>
@@ -1583,7 +2329,23 @@
         <w:t xml:space="preserve"> </w:t>
       </w:r>
       <w:r>
-        <w:t>X_{treat,status}\beta_{treat,status}</w:t>
+        <w:t>X_{</w:t>
+      </w:r>
+      <w:proofErr w:type="spellStart"/>
+      <w:r>
+        <w:t>treat,status</w:t>
+      </w:r>
+      <w:proofErr w:type="spellEnd"/>
+      <w:r>
+        <w:t>}\beta_{</w:t>
+      </w:r>
+      <w:proofErr w:type="spellStart"/>
+      <w:r>
+        <w:t>treat,status</w:t>
+      </w:r>
+      <w:proofErr w:type="spellEnd"/>
+      <w:r>
+        <w:t>}</w:t>
       </w:r>
       <w:r>
         <w:t xml:space="preserve"> </w:t>
@@ -1620,17 +2382,97 @@
     </w:p>
     <w:p>
       <w:r>
-        <w:t xml:space="preserve">where $\beta_{0}$ is the mean expression level in noninfected cells of resistant individuals, $\beta_{treat}$ is the fixed effect of treatment in resistant individuals, $\beta_{status}$ is the fixed effect of susceptibility status in noninfected cells, $\beta_{treat,status}$ is the fixed effect of treatment in susceptible individuals, and $I$ is the random effect of individual. The random individual effect was implemented using the limma function duplicateCorrelation (cite paper). To </w:t>
+        <w:t xml:space="preserve">where $\beta_{0}$ is the mean expression level in </w:t>
+      </w:r>
+      <w:proofErr w:type="spellStart"/>
+      <w:r>
+        <w:t>noninfected</w:t>
+      </w:r>
+      <w:proofErr w:type="spellEnd"/>
+      <w:r>
+        <w:t xml:space="preserve"> cells of resistant individuals, $\beta_{treat}$ is the fixed effect of treatment in resistant individuals, $\beta_{status}$ is the </w:t>
       </w:r>
       <w:r>
         <w:lastRenderedPageBreak/>
-        <w:t>jointly model the data with voom and duplicateCorrelation, we followed the recommended best practice of running both voom and duplicateCorrelation twice in succession.</w:t>
+        <w:t xml:space="preserve">fixed effect of susceptibility status in </w:t>
+      </w:r>
+      <w:proofErr w:type="spellStart"/>
+      <w:r>
+        <w:t>noninfected</w:t>
+      </w:r>
+      <w:proofErr w:type="spellEnd"/>
+      <w:r>
+        <w:t xml:space="preserve"> cells, $\beta_{</w:t>
+      </w:r>
+      <w:proofErr w:type="spellStart"/>
+      <w:r>
+        <w:t>treat,status</w:t>
+      </w:r>
+      <w:proofErr w:type="spellEnd"/>
+      <w:r>
+        <w:t xml:space="preserve">}$ is the fixed effect of treatment in susceptible individuals, and $I$ is the random effect of individual. The random individual effect was implemented using the </w:t>
+      </w:r>
+      <w:proofErr w:type="spellStart"/>
+      <w:r>
+        <w:t>limma</w:t>
+      </w:r>
+      <w:proofErr w:type="spellEnd"/>
+      <w:r>
+        <w:t xml:space="preserve"> function </w:t>
+      </w:r>
+      <w:proofErr w:type="spellStart"/>
+      <w:r>
+        <w:t>duplicateCorrelation</w:t>
+      </w:r>
+      <w:proofErr w:type="spellEnd"/>
+      <w:r>
+        <w:t xml:space="preserve"> (cite paper). To jointly model the data with </w:t>
+      </w:r>
+      <w:proofErr w:type="spellStart"/>
+      <w:r>
+        <w:t>voom</w:t>
+      </w:r>
+      <w:proofErr w:type="spellEnd"/>
+      <w:r>
+        <w:t xml:space="preserve"> and </w:t>
+      </w:r>
+      <w:proofErr w:type="spellStart"/>
+      <w:r>
+        <w:t>duplicateCorrelation</w:t>
+      </w:r>
+      <w:proofErr w:type="spellEnd"/>
+      <w:r>
+        <w:t xml:space="preserve">, we followed the recommended best practice of running both </w:t>
+      </w:r>
+      <w:proofErr w:type="spellStart"/>
+      <w:r>
+        <w:t>voom</w:t>
+      </w:r>
+      <w:proofErr w:type="spellEnd"/>
+      <w:r>
+        <w:t xml:space="preserve"> and </w:t>
+      </w:r>
+      <w:proofErr w:type="spellStart"/>
+      <w:r>
+        <w:t>duplicateCorrelation</w:t>
+      </w:r>
+      <w:proofErr w:type="spellEnd"/>
+      <w:r>
+        <w:t xml:space="preserve"> twice in succession.</w:t>
       </w:r>
     </w:p>
     <w:p/>
     <w:p>
       <w:r>
-        <w:t>We used the model to test 4 separate hypotheses. We identified genes which were differentially expressed between infected and noninfected DCs of resistant individuals by testing $\beta_{treat}</w:t>
+        <w:t xml:space="preserve">We used the model to test 4 separate hypotheses. We identified genes which were differentially expressed between infected and </w:t>
+      </w:r>
+      <w:proofErr w:type="spellStart"/>
+      <w:r>
+        <w:t>noninfected</w:t>
+      </w:r>
+      <w:proofErr w:type="spellEnd"/>
+      <w:r>
+        <w:t xml:space="preserve"> DCs of resistant individuals by testing $\beta_{treat}</w:t>
       </w:r>
       <w:r>
         <w:t xml:space="preserve"> </w:t>
@@ -1642,7 +2484,15 @@
         <w:t xml:space="preserve"> 0$, </w:t>
       </w:r>
       <w:r>
-        <w:t>genes which were differentially expressed between infected and noninfected DCs of susceptible individuals by testing $\beta_{treat}</w:t>
+        <w:t xml:space="preserve">genes which were differentially expressed between infected and </w:t>
+      </w:r>
+      <w:proofErr w:type="spellStart"/>
+      <w:r>
+        <w:t>noninfected</w:t>
+      </w:r>
+      <w:proofErr w:type="spellEnd"/>
+      <w:r>
+        <w:t xml:space="preserve"> DCs of susceptible individuals by testing $\beta_{treat}</w:t>
       </w:r>
       <w:r>
         <w:t xml:space="preserve"> + \beta</w:t>
@@ -1651,19 +2501,43 @@
         <w:t>_</w:t>
       </w:r>
       <w:r>
-        <w:t>{treat,status}</w:t>
+        <w:t>{</w:t>
+      </w:r>
+      <w:proofErr w:type="spellStart"/>
+      <w:r>
+        <w:t>treat,status</w:t>
+      </w:r>
+      <w:proofErr w:type="spellEnd"/>
+      <w:r>
+        <w:t>}</w:t>
       </w:r>
       <w:r>
         <w:t xml:space="preserve"> = 0$,</w:t>
       </w:r>
       <w:r>
-        <w:t xml:space="preserve"> genes which were differentially expressed between susceptible and resistant individuals in the noninfected state by testing $\beta_{status} = 0$, and genes which were differentially expressed between susceptible and resistant individuals in the infected state by testing $\beta_{status} + \beta</w:t>
+        <w:t xml:space="preserve"> genes which were differentially expressed between susceptible and resistant individuals in the </w:t>
+      </w:r>
+      <w:proofErr w:type="spellStart"/>
+      <w:r>
+        <w:t>noninfected</w:t>
+      </w:r>
+      <w:proofErr w:type="spellEnd"/>
+      <w:r>
+        <w:t xml:space="preserve"> state by testing $\beta_{status} = 0$, and genes which were differentially expressed between susceptible and resistant individuals in the infected state by testing $\beta_{status} + \beta</w:t>
       </w:r>
       <w:r>
         <w:t>_</w:t>
       </w:r>
       <w:r>
-        <w:t>{treat,status} = 0$.</w:t>
+        <w:t>{</w:t>
+      </w:r>
+      <w:proofErr w:type="spellStart"/>
+      <w:r>
+        <w:t>treat,status</w:t>
+      </w:r>
+      <w:proofErr w:type="spellEnd"/>
+      <w:r>
+        <w:t>} = 0$.</w:t>
       </w:r>
       <w:r>
         <w:t xml:space="preserve"> We </w:t>
@@ -1684,7 +2558,15 @@
         <w:t xml:space="preserve">(ash) </w:t>
       </w:r>
       <w:r>
-        <w:t>approached implemented in ashr (</w:t>
+        <w:t xml:space="preserve">approached implemented in </w:t>
+      </w:r>
+      <w:proofErr w:type="spellStart"/>
+      <w:r>
+        <w:t>ashr</w:t>
+      </w:r>
+      <w:proofErr w:type="spellEnd"/>
+      <w:r>
+        <w:t xml:space="preserve"> (</w:t>
       </w:r>
       <w:hyperlink r:id="rId15" w:history="1">
         <w:r>
@@ -1707,7 +2589,15 @@
         <w:t xml:space="preserve">An alternative to traditional false discovery rate (FDR) methods, ash is an empirical Bayesian method </w:t>
       </w:r>
       <w:r>
-        <w:t>that estimates whether an observed effect size was assigned the correct sign (termed the local false sign rate) instead of attempting to estimate whether an observed effect size is different from zero \cite{Stephens2016}. We report differentially expressed genes as those with an s-value below 10</w:t>
+        <w:t>that estimates whether an observed effect size was assigned the correct sign (termed the local false sign rate) instead of attempting to estimate whether an observed effect size is different from zero \</w:t>
+      </w:r>
+      <w:proofErr w:type="gramStart"/>
+      <w:r>
+        <w:t>cite{</w:t>
+      </w:r>
+      <w:proofErr w:type="gramEnd"/>
+      <w:r>
+        <w:t>Stephens2016}. We report differentially expressed genes as those with an s-value below 10</w:t>
       </w:r>
       <w:r>
         <w:t>%</w:t>
@@ -1738,10 +2628,26 @@
     </w:p>
     <w:p>
       <w:r>
-        <w:t>The GWAS p-values were from a study conducted in the Gambia and Ghana populations \cite{Thye2010}. To compare our differential expression results to these genetic associations, we assigned each gene the p-value of the SNP with the minimum p-value out of all the SNPs located within 50 kb up or downstream of its transcription start site.</w:t>
-      </w:r>
-      <w:r>
-        <w:t xml:space="preserve"> Specifically, we obtained the genomic coordinates of the SNPs with the R/Bioconductor package </w:t>
+        <w:t>The GWAS p-values were from a study conducted in the Gambia and Ghana populations \</w:t>
+      </w:r>
+      <w:proofErr w:type="gramStart"/>
+      <w:r>
+        <w:t>cite{</w:t>
+      </w:r>
+      <w:proofErr w:type="gramEnd"/>
+      <w:r>
+        <w:t>Thye2010}. To compare our differential expression results to these genetic associations, we assigned each gene the p-value of the SNP with the minimum p-value out of all the SNPs located within 50 kb up or downstream of its transcription start site.</w:t>
+      </w:r>
+      <w:r>
+        <w:t xml:space="preserve"> Specifically, we obtained the genomic coordinates of the SNPs with the R/</w:t>
+      </w:r>
+      <w:proofErr w:type="spellStart"/>
+      <w:r>
+        <w:t>Bioconductor</w:t>
+      </w:r>
+      <w:proofErr w:type="spellEnd"/>
+      <w:r>
+        <w:t xml:space="preserve"> package </w:t>
       </w:r>
       <w:r>
         <w:t>SNPlocs.Hsapiens.dbSNP144.GRCh38</w:t>
@@ -1750,244 +2656,451 @@
         <w:t xml:space="preserve"> and </w:t>
       </w:r>
       <w:r>
-        <w:t>matched SNPs to nearby genes using GenomicRanges.</w:t>
-      </w:r>
-      <w:r>
-        <w:t xml:space="preserve"> X of the Y were assigned an association p-value. For each of the 4 hypotheses we tested, we performed least squares regression of the differential expression effect sizes (the log fold changes) and the assigned GWAS p-values. We assessed the statistical significance of these regressions using the standard F-test and reported the slope of each regression line (Fig. \ref{fig:gwas} for the Gambia GWAS; Supplementary Fig. X for the Ghana GWAS).</w:t>
-      </w:r>
+        <w:t xml:space="preserve">matched SNPs to nearby genes using </w:t>
+      </w:r>
+      <w:proofErr w:type="spellStart"/>
+      <w:r>
+        <w:t>GenomicRanges</w:t>
+      </w:r>
+      <w:proofErr w:type="spellEnd"/>
+      <w:r>
+        <w:t>.</w:t>
+      </w:r>
+      <w:r>
+        <w:t xml:space="preserve"> X of the Y </w:t>
+      </w:r>
+      <w:proofErr w:type="gramStart"/>
+      <w:r>
+        <w:t>were</w:t>
+      </w:r>
+      <w:proofErr w:type="gramEnd"/>
+      <w:r>
+        <w:t xml:space="preserve"> assigned an association p-value. For each of the 4 hypotheses we tested, we performed least squares regression of the differential expression effect sizes (the log fold changes) and the assigned GWAS p-values. We assessed the statistical significance of these regressions using the standard F-test and reported the slope of </w:t>
+      </w:r>
+      <w:r>
+        <w:lastRenderedPageBreak/>
+        <w:t xml:space="preserve">each regression line (Fig. </w:t>
+      </w:r>
+      <w:proofErr w:type="gramStart"/>
+      <w:r>
+        <w:t>\ref{</w:t>
+      </w:r>
+      <w:proofErr w:type="spellStart"/>
+      <w:r>
+        <w:t>fig:gwas</w:t>
+      </w:r>
+      <w:proofErr w:type="spellEnd"/>
+      <w:r>
+        <w:t>} for the Gambia GWAS; Supplementary Fig. X for the Ghana GWAS).</w:t>
+      </w:r>
+      <w:proofErr w:type="gramEnd"/>
     </w:p>
     <w:p>
       <w:pPr>
         <w:pStyle w:val="Heading2"/>
       </w:pPr>
       <w:r>
+        <w:t>Classifier</w:t>
+      </w:r>
+    </w:p>
+    <w:p>
+      <w:r>
+        <w:t xml:space="preserve">The training set included the X </w:t>
+      </w:r>
+      <w:proofErr w:type="spellStart"/>
+      <w:r>
+        <w:t>noninfected</w:t>
+      </w:r>
+      <w:proofErr w:type="spellEnd"/>
+      <w:r>
+        <w:t xml:space="preserve"> samples from this study with known susceptibility status. The test set included the 65 </w:t>
+      </w:r>
+      <w:proofErr w:type="spellStart"/>
+      <w:r>
+        <w:t>noninfected</w:t>
+      </w:r>
+      <w:proofErr w:type="spellEnd"/>
+      <w:r>
+        <w:t xml:space="preserve"> samples from</w:t>
+      </w:r>
+      <w:r>
+        <w:t xml:space="preserve"> one of our previous studies</w:t>
+      </w:r>
+      <w:r>
+        <w:t xml:space="preserve"> </w:t>
+      </w:r>
+      <w:r>
+        <w:t>in which the susceptibility status is unknown, and thus assumed to be similar to that in the general population (</w:t>
+      </w:r>
+      <w:r>
+        <w:t>~</w:t>
+      </w:r>
+      <w:r>
+        <w:t>10</w:t>
+      </w:r>
+      <w:r>
+        <w:t>%</w:t>
+      </w:r>
+      <w:r>
+        <w:t xml:space="preserve">) </w:t>
+      </w:r>
+      <w:r>
+        <w:t>\cite</w:t>
+      </w:r>
+      <w:r>
+        <w:t>{Barreiro2012}.</w:t>
+      </w:r>
+      <w:r>
+        <w:t xml:space="preserve"> </w:t>
+      </w:r>
+      <w:r>
+        <w:t xml:space="preserve">Because the two studies are substantially different, we took multiple steps to make them comparable. </w:t>
+      </w:r>
+      <w:proofErr w:type="gramStart"/>
+      <w:r>
+        <w:t>First, w</w:t>
+      </w:r>
+      <w:r>
+        <w:t>e subset to include only those 9,450</w:t>
+      </w:r>
+      <w:r>
+        <w:t xml:space="preserve"> genes which were assayed in both.</w:t>
+      </w:r>
+      <w:proofErr w:type="gramEnd"/>
+      <w:r>
+        <w:t xml:space="preserve"> Second, because the dynamic range obtained from RNA-</w:t>
+      </w:r>
+      <w:proofErr w:type="spellStart"/>
+      <w:r>
+        <w:t>seq</w:t>
+      </w:r>
+      <w:proofErr w:type="spellEnd"/>
+      <w:r>
+        <w:t xml:space="preserve"> (current study) and microarrays (</w:t>
+      </w:r>
+      <w:r>
+        <w:t xml:space="preserve">previous study </w:t>
+      </w:r>
+      <w:r>
+        <w:t xml:space="preserve">\cite{Barreiro2012}) are very different, we normalized the gene expression levels to a standard normal with $\mu = 0$ and $\sigma = 1$ (Supplementary Fig. </w:t>
+      </w:r>
+      <w:proofErr w:type="gramStart"/>
+      <w:r>
+        <w:t>SX).</w:t>
+      </w:r>
+      <w:proofErr w:type="gramEnd"/>
+      <w:r>
+        <w:t xml:space="preserve"> Third, </w:t>
+      </w:r>
+      <w:r>
+        <w:t xml:space="preserve">we corrected for the large, expected batch effect between the two studies by regressing out the first principal component of the combined expression data using the </w:t>
+      </w:r>
+      <w:proofErr w:type="spellStart"/>
+      <w:r>
+        <w:t>limma</w:t>
+      </w:r>
+      <w:proofErr w:type="spellEnd"/>
+      <w:r>
+        <w:t xml:space="preserve"> function </w:t>
+      </w:r>
+      <w:proofErr w:type="spellStart"/>
+      <w:r>
+        <w:t>removeBatchEffect</w:t>
+      </w:r>
+      <w:proofErr w:type="spellEnd"/>
+      <w:r>
+        <w:t xml:space="preserve"> \cite{Ritchie2015} (Supplementary Fig. </w:t>
+      </w:r>
+      <w:proofErr w:type="gramStart"/>
+      <w:r>
+        <w:t>SX).</w:t>
+      </w:r>
+      <w:proofErr w:type="gramEnd"/>
+    </w:p>
+    <w:p/>
+    <w:p>
+      <w:r>
+        <w:t xml:space="preserve">To identify genes </w:t>
+      </w:r>
+      <w:r>
+        <w:t xml:space="preserve">to use in the classifier, we performed a differential expression analysis on the normalized, batch-corrected data from the current study using the same approach described above (with the exception that we no longer used </w:t>
+      </w:r>
+      <w:proofErr w:type="spellStart"/>
+      <w:r>
+        <w:t>voom</w:t>
+      </w:r>
+      <w:proofErr w:type="spellEnd"/>
+      <w:r>
+        <w:t xml:space="preserve"> since the data were no longer counts). </w:t>
+      </w:r>
+      <w:r>
+        <w:t xml:space="preserve">We tested for differential expression between susceptible and resistant individuals in the </w:t>
+      </w:r>
+      <w:proofErr w:type="spellStart"/>
+      <w:r>
+        <w:t>noninfected</w:t>
+      </w:r>
+      <w:proofErr w:type="spellEnd"/>
+      <w:r>
+        <w:t xml:space="preserve"> state and identified X genes at an s-value of 5</w:t>
+      </w:r>
+      <w:r>
+        <w:t>%</w:t>
+      </w:r>
+      <w:r>
+        <w:t xml:space="preserve">. We used the R package caret (cite) to train an elastic net regression </w:t>
+      </w:r>
+      <w:proofErr w:type="spellStart"/>
+      <w:r>
+        <w:t>classifer</w:t>
+      </w:r>
+      <w:proofErr w:type="spellEnd"/>
+      <w:r>
+        <w:t xml:space="preserve"> (cite </w:t>
+      </w:r>
+      <w:proofErr w:type="spellStart"/>
+      <w:r>
+        <w:t>glmnet</w:t>
+      </w:r>
+      <w:proofErr w:type="spellEnd"/>
+      <w:r>
+        <w:t xml:space="preserve">) and chose the model parameters using </w:t>
+      </w:r>
+      <w:r>
+        <w:t>the kappa statistic</w:t>
+      </w:r>
+      <w:r>
+        <w:t xml:space="preserve">. </w:t>
+      </w:r>
+      <w:r>
+        <w:t>We reported the probability of being TB resistant for each sample in the training set using the estimate from leave-one-out-cross-validation (Fig. \</w:t>
+      </w:r>
+      <w:proofErr w:type="gramStart"/>
+      <w:r>
+        <w:t>ref{</w:t>
+      </w:r>
+      <w:proofErr w:type="spellStart"/>
+      <w:proofErr w:type="gramEnd"/>
+      <w:r>
+        <w:t>fig:classifier</w:t>
+      </w:r>
+      <w:proofErr w:type="spellEnd"/>
+      <w:r>
+        <w:t>}a). We tested the classifier by predicting the probability of being TB resistant in the 65 healthy samples (Fig. \</w:t>
+      </w:r>
+      <w:proofErr w:type="gramStart"/>
+      <w:r>
+        <w:t>ref{</w:t>
+      </w:r>
+      <w:proofErr w:type="spellStart"/>
+      <w:proofErr w:type="gramEnd"/>
+      <w:r>
+        <w:t>fig:classifier</w:t>
+      </w:r>
+      <w:proofErr w:type="spellEnd"/>
+      <w:r>
+        <w:t>}b).</w:t>
+      </w:r>
+    </w:p>
+    <w:p>
+      <w:pPr>
+        <w:pStyle w:val="Heading2"/>
+      </w:pPr>
+      <w:r>
+        <w:t>Software implementation</w:t>
+      </w:r>
+    </w:p>
+    <w:p>
+      <w:r>
+        <w:t xml:space="preserve">We automated our analysis using Python and </w:t>
+      </w:r>
+      <w:proofErr w:type="spellStart"/>
+      <w:r>
+        <w:t>Snakemake</w:t>
+      </w:r>
+      <w:proofErr w:type="spellEnd"/>
+      <w:r>
+        <w:t xml:space="preserve"> cite. Our processing pipeline used the general bioinformatics software </w:t>
+      </w:r>
+      <w:proofErr w:type="spellStart"/>
+      <w:r>
+        <w:t>FastQC</w:t>
+      </w:r>
+      <w:proofErr w:type="spellEnd"/>
+      <w:r>
+        <w:t xml:space="preserve">, </w:t>
+      </w:r>
+      <w:proofErr w:type="spellStart"/>
+      <w:r>
+        <w:t>MultiQC</w:t>
+      </w:r>
+      <w:proofErr w:type="spellEnd"/>
+      <w:r>
+        <w:t xml:space="preserve">, </w:t>
+      </w:r>
+      <w:proofErr w:type="spellStart"/>
+      <w:r>
+        <w:t>samtools</w:t>
+      </w:r>
+      <w:proofErr w:type="spellEnd"/>
+      <w:r>
+        <w:t xml:space="preserve">, and </w:t>
+      </w:r>
+      <w:proofErr w:type="spellStart"/>
+      <w:r>
+        <w:t>bioawk</w:t>
+      </w:r>
+      <w:proofErr w:type="spellEnd"/>
+      <w:r>
+        <w:t xml:space="preserve">. We used R for all statistics and data visualization. The computational resources were provided by the </w:t>
+      </w:r>
+      <w:r>
+        <w:t xml:space="preserve">University </w:t>
+      </w:r>
+      <w:proofErr w:type="gramStart"/>
+      <w:r>
+        <w:t>of</w:t>
+      </w:r>
+      <w:proofErr w:type="gramEnd"/>
+      <w:r>
+        <w:t xml:space="preserve"> </w:t>
+      </w:r>
+      <w:r>
         <w:lastRenderedPageBreak/>
-        <w:t>Classifier</w:t>
-      </w:r>
-    </w:p>
-    <w:p>
-      <w:r>
-        <w:t xml:space="preserve">The training set included the X noninfected samples from this study with known susceptibility status. The test set included the 65 </w:t>
-      </w:r>
-      <w:r>
-        <w:t>noninfected samples from</w:t>
-      </w:r>
-      <w:r>
-        <w:t xml:space="preserve"> one of our previous studies</w:t>
+        <w:t xml:space="preserve">Chicago </w:t>
+      </w:r>
+      <w:r>
+        <w:t xml:space="preserve">Research Computing Center. All code is available </w:t>
+      </w:r>
+      <w:r>
+        <w:t xml:space="preserve">for viewing and reuse at </w:t>
+      </w:r>
+      <w:r>
+        <w:t>https://github.com/jdblischak/tb-suscept</w:t>
+      </w:r>
+      <w:r>
+        <w:t>.</w:t>
+      </w:r>
+    </w:p>
+    <w:p>
+      <w:pPr>
+        <w:pStyle w:val="Heading2"/>
+      </w:pPr>
+      <w:r>
+        <w:t>Data availability</w:t>
+      </w:r>
+    </w:p>
+    <w:p>
+      <w:pPr>
+        <w:pStyle w:val="Heading1"/>
+      </w:pPr>
+      <w:r>
+        <w:t>Acknowledgements</w:t>
+      </w:r>
+    </w:p>
+    <w:p>
+      <w:r>
+        <w:t xml:space="preserve">We thank </w:t>
+      </w:r>
+      <w:r>
+        <w:t xml:space="preserve">T. </w:t>
+      </w:r>
+      <w:proofErr w:type="spellStart"/>
+      <w:r>
+        <w:t>Thye</w:t>
+      </w:r>
+      <w:proofErr w:type="spellEnd"/>
+      <w:r>
+        <w:t xml:space="preserve"> for sharing the GWAS data with us</w:t>
+      </w:r>
+      <w:r>
+        <w:t xml:space="preserve">. </w:t>
+      </w:r>
+      <w:r>
+        <w:t>This study was funded by National Institutes of Health</w:t>
+      </w:r>
+      <w:r>
+        <w:t xml:space="preserve"> (NIH)</w:t>
+      </w:r>
+      <w:r>
+        <w:t xml:space="preserve"> Grant AI087658 to YG</w:t>
+      </w:r>
+      <w:r>
+        <w:t xml:space="preserve"> and L</w:t>
+      </w:r>
+      <w:r>
+        <w:t>T</w:t>
+      </w:r>
+      <w:r>
+        <w:t>.</w:t>
+      </w:r>
+      <w:r>
+        <w:t xml:space="preserve"> JDB was supported by NIH T32GM007197. The content is solely the responsibility of the authors and does not necessarily represent the official views of the </w:t>
+      </w:r>
+      <w:r>
+        <w:t>NIH</w:t>
+      </w:r>
+      <w:r>
+        <w:t>.</w:t>
+      </w:r>
+    </w:p>
+    <w:p>
+      <w:pPr>
+        <w:pStyle w:val="Heading1"/>
+      </w:pPr>
+      <w:r>
+        <w:t>Author Contributions</w:t>
+      </w:r>
+    </w:p>
+    <w:p>
+      <w:r>
+        <w:t>YG, LT</w:t>
+      </w:r>
+      <w:r>
+        <w:t>,</w:t>
+      </w:r>
+      <w:r>
+        <w:t xml:space="preserve"> and LBB conceived of the study and designed the experiments. LT performed the infection experiments. </w:t>
+      </w:r>
+      <w:r>
+        <w:t>MM</w:t>
+      </w:r>
+      <w:r>
+        <w:t xml:space="preserve"> extracted the RNA </w:t>
+      </w:r>
+      <w:r>
+        <w:t>and</w:t>
+      </w:r>
+      <w:r>
+        <w:t xml:space="preserve"> prepared the sequencing libraries. </w:t>
+      </w:r>
+      <w:r>
+        <w:t xml:space="preserve">JDB </w:t>
+      </w:r>
+      <w:r>
+        <w:t>analyzed the results.</w:t>
       </w:r>
       <w:r>
         <w:t xml:space="preserve"> </w:t>
       </w:r>
       <w:r>
-        <w:t>in which the susceptibility status is unknown, and thus assumed to be similar to that in the general population (</w:t>
-      </w:r>
-      <w:r>
-        <w:t>~</w:t>
-      </w:r>
-      <w:r>
-        <w:t>10</w:t>
-      </w:r>
-      <w:r>
-        <w:t>%</w:t>
-      </w:r>
-      <w:r>
-        <w:t xml:space="preserve">) </w:t>
-      </w:r>
-      <w:r>
-        <w:t>\cite</w:t>
-      </w:r>
-      <w:r>
-        <w:t>{Barreiro2012}.</w:t>
-      </w:r>
-      <w:r>
-        <w:t xml:space="preserve"> </w:t>
-      </w:r>
-      <w:r>
-        <w:t>Because the two studies are substantially different, we took multiple steps to make them comparable. First, w</w:t>
-      </w:r>
-      <w:r>
-        <w:t>e subset to include only those 9,450</w:t>
-      </w:r>
-      <w:r>
-        <w:t xml:space="preserve"> genes which were assayed in both. Second, because the dynamic range obtained from RNA-seq (current study) and microarrays (</w:t>
-      </w:r>
-      <w:r>
-        <w:t xml:space="preserve">previous study </w:t>
-      </w:r>
-      <w:r>
-        <w:t xml:space="preserve">\cite{Barreiro2012}) are very different, we normalized the gene expression levels to a standard normal with $\mu = 0$ and $\sigma = 1$ (Supplementary Fig. SX). Third, </w:t>
-      </w:r>
-      <w:r>
-        <w:t>we corrected for the large, expected batch effect between the two studies by regressing out the first principal component of the combined expression data using the limma function removeBatchEffect \cite{Ritchie2015} (Supplementary Fig. SX).</w:t>
+        <w:t xml:space="preserve">LBB and YG supervised the project. JDB and </w:t>
+      </w:r>
+      <w:r>
+        <w:t xml:space="preserve">YG wrote the </w:t>
+      </w:r>
+      <w:r>
+        <w:t>original draft</w:t>
+      </w:r>
+      <w:r>
+        <w:t>. A</w:t>
+      </w:r>
+      <w:r>
+        <w:t>ll authors reviewed the manuscript.</w:t>
       </w:r>
     </w:p>
     <w:p/>
     <w:p>
-      <w:r>
-        <w:t xml:space="preserve">To identify genes </w:t>
-      </w:r>
-      <w:r>
-        <w:t xml:space="preserve">to use in the classifier, we performed a differential expression analysis on the normalized, batch-corrected data from the current study using the same approach described above (with the exception that we no longer used voom since the data were no longer counts). </w:t>
-      </w:r>
-      <w:r>
-        <w:t>We tested for differential expression between susceptible and resistant individuals in the noninfected state and identified X genes at an s-value of 5</w:t>
-      </w:r>
-      <w:r>
-        <w:t>%</w:t>
-      </w:r>
-      <w:r>
-        <w:t xml:space="preserve">. We used the R package caret (cite) to train an elastic net regression classifer (cite glmnet) and chose the model parameters using </w:t>
-      </w:r>
-      <w:r>
-        <w:t>the kappa statistic</w:t>
-      </w:r>
-      <w:r>
-        <w:t xml:space="preserve">. </w:t>
-      </w:r>
-      <w:r>
-        <w:t>We reported the probability of being TB resistant for each sample in the training set using the estimate from leave-one-out-cross-validation (Fig. \ref{fig:classifier}a). We tested the classifier by predicting the probability of being TB resistant in the 65 healthy samples (Fig. \ref{fig:classifier}b).</w:t>
-      </w:r>
-    </w:p>
-    <w:p>
-      <w:pPr>
-        <w:pStyle w:val="Heading2"/>
-      </w:pPr>
-      <w:r>
-        <w:t>Software implementation</w:t>
-      </w:r>
-    </w:p>
-    <w:p>
-      <w:r>
-        <w:t xml:space="preserve">We automated our analysis using Python and Snakemake cite. Our processing pipeline used the general bioinformatics software FastQC, MultiQC, samtools, and bioawk. We used R for all statistics and data visualization. The computational resources were provided by the </w:t>
-      </w:r>
-      <w:r>
-        <w:t xml:space="preserve">University of Chicago </w:t>
-      </w:r>
-      <w:r>
-        <w:t xml:space="preserve">Research Computing Center. All code is available </w:t>
-      </w:r>
-      <w:r>
-        <w:t xml:space="preserve">for viewing and reuse at </w:t>
-      </w:r>
-      <w:r>
-        <w:t>https://github.com/jdblischak/tb-suscept</w:t>
-      </w:r>
-      <w:r>
-        <w:t>.</w:t>
-      </w:r>
-    </w:p>
-    <w:p>
-      <w:pPr>
-        <w:pStyle w:val="Heading2"/>
-      </w:pPr>
-      <w:r>
-        <w:lastRenderedPageBreak/>
-        <w:t>Data availability</w:t>
-      </w:r>
-    </w:p>
-    <w:p>
-      <w:pPr>
-        <w:pStyle w:val="Heading1"/>
-      </w:pPr>
-      <w:r>
-        <w:t>Acknowledgements</w:t>
-      </w:r>
-    </w:p>
-    <w:p>
-      <w:r>
-        <w:t xml:space="preserve">We thank </w:t>
-      </w:r>
-      <w:r>
-        <w:t>T. Thye for sharing the GWAS data with us</w:t>
-      </w:r>
-      <w:r>
-        <w:t xml:space="preserve">. </w:t>
-      </w:r>
-      <w:r>
-        <w:t>This study was funded by National Institutes of Health</w:t>
-      </w:r>
-      <w:r>
-        <w:t xml:space="preserve"> (NIH)</w:t>
-      </w:r>
-      <w:r>
-        <w:t xml:space="preserve"> Grant AI087658 to YG</w:t>
-      </w:r>
-      <w:r>
-        <w:t xml:space="preserve"> and L</w:t>
-      </w:r>
-      <w:r>
-        <w:t>T</w:t>
-      </w:r>
-      <w:r>
-        <w:t>.</w:t>
-      </w:r>
-      <w:r>
-        <w:t xml:space="preserve"> JDB was supported by NIH T32GM007197. The content is solely the responsibility of the authors and does not necessarily represent the official views of the </w:t>
-      </w:r>
-      <w:r>
-        <w:t>NIH</w:t>
-      </w:r>
-      <w:r>
-        <w:t>.</w:t>
-      </w:r>
-    </w:p>
-    <w:p>
-      <w:pPr>
-        <w:pStyle w:val="Heading1"/>
-      </w:pPr>
-      <w:r>
-        <w:t>Author Contributions</w:t>
-      </w:r>
-    </w:p>
-    <w:p>
-      <w:r>
-        <w:t>YG, LT</w:t>
-      </w:r>
-      <w:r>
-        <w:t>,</w:t>
-      </w:r>
-      <w:r>
-        <w:t xml:space="preserve"> and LBB conceived of the study and designed the experiments. LT performed the infection experiments. </w:t>
-      </w:r>
-      <w:r>
-        <w:t>MM</w:t>
-      </w:r>
-      <w:r>
-        <w:t xml:space="preserve"> extracted the RNA </w:t>
-      </w:r>
-      <w:r>
-        <w:t>and</w:t>
-      </w:r>
-      <w:r>
-        <w:t xml:space="preserve"> prepared the sequencing libraries. </w:t>
-      </w:r>
-      <w:r>
-        <w:t xml:space="preserve">JDB </w:t>
-      </w:r>
-      <w:r>
-        <w:t>analyzed the results.</w:t>
-      </w:r>
-      <w:r>
-        <w:t xml:space="preserve"> </w:t>
-      </w:r>
-      <w:r>
-        <w:t xml:space="preserve">LBB and YG supervised the project. JDB and </w:t>
-      </w:r>
-      <w:r>
-        <w:t xml:space="preserve">YG wrote the </w:t>
-      </w:r>
-      <w:r>
-        <w:t>original draft</w:t>
-      </w:r>
-      <w:r>
-        <w:t>. A</w:t>
-      </w:r>
-      <w:r>
-        <w:t>ll authors reviewed the manuscript.</w:t>
-      </w:r>
-    </w:p>
-    <w:p/>
-    <w:p>
       <w:pPr>
         <w:pStyle w:val="LaTeX"/>
       </w:pPr>
@@ -1998,7 +3111,7 @@
         <w:t>}</w:t>
       </w:r>
     </w:p>
-    <w:bookmarkEnd w:id="6"/>
+    <w:bookmarkEnd w:id="5"/>
     <w:p>
       <w:pPr>
         <w:spacing w:after="200" w:line="240" w:lineRule="auto"/>
@@ -2089,7 +3202,15 @@
         <w:pStyle w:val="LaTeX"/>
       </w:pPr>
       <w:r>
-        <w:t>\begin{figure}[ht]</w:t>
+        <w:t>\begin{figure}[</w:t>
+      </w:r>
+      <w:proofErr w:type="spellStart"/>
+      <w:r>
+        <w:t>ht</w:t>
+      </w:r>
+      <w:proofErr w:type="spellEnd"/>
+      <w:r>
+        <w:t>]</w:t>
       </w:r>
     </w:p>
     <w:p>
@@ -2105,7 +3226,15 @@
         <w:pStyle w:val="LaTeX"/>
       </w:pPr>
       <w:r>
-        <w:t>\includegraphics[width=\linewidth]{../figure/gene-exp-distribution</w:t>
+        <w:t>\includegraphics[width=\linewidth</w:t>
+      </w:r>
+      <w:proofErr w:type="gramStart"/>
+      <w:r>
+        <w:t>]{</w:t>
+      </w:r>
+      <w:proofErr w:type="gramEnd"/>
+      <w:r>
+        <w:t>../figure/gene-exp-distribution</w:t>
       </w:r>
       <w:r>
         <w:t>.pdf</w:t>
@@ -2119,12 +3248,125 @@
         <w:pStyle w:val="LaTeX"/>
       </w:pPr>
       <w:r>
-        <w:t>\caption{</w:t>
-      </w:r>
-    </w:p>
-    <w:p>
-      <w:r>
-        <w:t>Gene expression distributions before and after filtering.</w:t>
+        <w:t>\</w:t>
+      </w:r>
+      <w:proofErr w:type="gramStart"/>
+      <w:r>
+        <w:t>caption{</w:t>
+      </w:r>
+      <w:proofErr w:type="gramEnd"/>
+    </w:p>
+    <w:p>
+      <w:proofErr w:type="gramStart"/>
+      <w:r>
+        <w:t>Gene expression distributions before and after filtering</w:t>
+      </w:r>
+      <w:r>
+        <w:t xml:space="preserve"> genes and samples</w:t>
+      </w:r>
+      <w:r>
+        <w:t>.</w:t>
+      </w:r>
+      <w:proofErr w:type="gramEnd"/>
+      <w:r>
+        <w:t xml:space="preserve"> The log</w:t>
+      </w:r>
+      <w:r>
+        <w:rPr>
+          <w:vertAlign w:val="subscript"/>
+        </w:rPr>
+        <w:t>2</w:t>
+      </w:r>
+      <w:r>
+        <w:t xml:space="preserve"> counts per million (</w:t>
+      </w:r>
+      <w:proofErr w:type="spellStart"/>
+      <w:r>
+        <w:t>cpm</w:t>
+      </w:r>
+      <w:proofErr w:type="spellEnd"/>
+      <w:r>
+        <w:t>) of each sample is plotted as a dashed gray line. The solid red line represents the median value across all the samples. The vertical sol</w:t>
+      </w:r>
+      <w:r>
+        <w:t>i</w:t>
+      </w:r>
+      <w:r>
+        <w:t>d blue line</w:t>
+      </w:r>
+      <w:r>
+        <w:t xml:space="preserve"> at</w:t>
+      </w:r>
+      <w:r>
+        <w:t xml:space="preserve"> $x = 0$ represents the cutoff used to filter lowly expressed genes based on their median log</w:t>
+      </w:r>
+      <w:r>
+        <w:rPr>
+          <w:vertAlign w:val="subscript"/>
+        </w:rPr>
+        <w:t>2</w:t>
+      </w:r>
+      <w:r>
+        <w:t xml:space="preserve"> </w:t>
+      </w:r>
+      <w:proofErr w:type="spellStart"/>
+      <w:r>
+        <w:t>cpm</w:t>
+      </w:r>
+      <w:proofErr w:type="spellEnd"/>
+      <w:r>
+        <w:t>. The left panel i</w:t>
+      </w:r>
+      <w:r>
+        <w:t>s the data from all 19,800</w:t>
+      </w:r>
+      <w:r>
+        <w:t xml:space="preserve"> genes and 50 samples, the middle panel is the data from the </w:t>
+      </w:r>
+      <w:r>
+        <w:t>11</w:t>
+      </w:r>
+      <w:r>
+        <w:t>,</w:t>
+      </w:r>
+      <w:r>
+        <w:t>336</w:t>
+      </w:r>
+      <w:r>
+        <w:t xml:space="preserve"> </w:t>
+      </w:r>
+      <w:r>
+        <w:t>genes remaini</w:t>
+      </w:r>
+      <w:r>
+        <w:t xml:space="preserve">ng after removing lowly expressed genes, and the right panel is the data from </w:t>
+      </w:r>
+      <w:r>
+        <w:t>11</w:t>
+      </w:r>
+      <w:r>
+        <w:t>,</w:t>
+      </w:r>
+      <w:r>
+        <w:t>336</w:t>
+      </w:r>
+      <w:r>
+        <w:t xml:space="preserve"> </w:t>
+      </w:r>
+      <w:r>
+        <w:t xml:space="preserve">genes and the </w:t>
+      </w:r>
+      <w:r>
+        <w:t>44</w:t>
+      </w:r>
+      <w:r>
+        <w:t xml:space="preserve"> samples rema</w:t>
+      </w:r>
+      <w:r>
+        <w:t>i</w:t>
+      </w:r>
+      <w:r>
+        <w:t>ning after removing outliers.</w:t>
       </w:r>
     </w:p>
     <w:p>
@@ -2140,11 +3382,16 @@
         <w:pStyle w:val="LaTeX"/>
       </w:pPr>
       <w:r>
-        <w:t>\label{fig:</w:t>
+        <w:t>\label{</w:t>
+      </w:r>
+      <w:proofErr w:type="spellStart"/>
+      <w:r>
+        <w:t>fig:</w:t>
       </w:r>
       <w:r>
         <w:t>gene</w:t>
       </w:r>
+      <w:proofErr w:type="spellEnd"/>
       <w:r>
         <w:t>}</w:t>
       </w:r>
@@ -2214,7 +3461,15 @@
         <w:pStyle w:val="LaTeX"/>
       </w:pPr>
       <w:r>
-        <w:t>\begin{figure}[ht]</w:t>
+        <w:t>\begin{figure}[</w:t>
+      </w:r>
+      <w:proofErr w:type="spellStart"/>
+      <w:r>
+        <w:t>ht</w:t>
+      </w:r>
+      <w:proofErr w:type="spellEnd"/>
+      <w:r>
+        <w:t>]</w:t>
       </w:r>
     </w:p>
     <w:p>
@@ -2230,20 +3485,91 @@
         <w:pStyle w:val="LaTeX"/>
       </w:pPr>
       <w:r>
-        <w:t>\includegraphics[width=\linewidth]{../figure/heatmap-all-samples.pdf}</w:t>
-      </w:r>
-    </w:p>
-    <w:p>
-      <w:pPr>
-        <w:pStyle w:val="LaTeX"/>
-      </w:pPr>
-      <w:r>
-        <w:t>\caption{</w:t>
-      </w:r>
-    </w:p>
-    <w:p>
-      <w:r>
-        <w:t>Heatmap of correlation matrix of samples.</w:t>
+        <w:t>\includegraphics[width=\linewidth</w:t>
+      </w:r>
+      <w:proofErr w:type="gramStart"/>
+      <w:r>
+        <w:t>]{</w:t>
+      </w:r>
+      <w:proofErr w:type="gramEnd"/>
+      <w:r>
+        <w:t>../figure/heatmap-all-samples.pdf}</w:t>
+      </w:r>
+    </w:p>
+    <w:p>
+      <w:pPr>
+        <w:pStyle w:val="LaTeX"/>
+      </w:pPr>
+      <w:r>
+        <w:t>\</w:t>
+      </w:r>
+      <w:proofErr w:type="gramStart"/>
+      <w:r>
+        <w:t>caption{</w:t>
+      </w:r>
+      <w:proofErr w:type="gramEnd"/>
+    </w:p>
+    <w:p>
+      <w:proofErr w:type="spellStart"/>
+      <w:proofErr w:type="gramStart"/>
+      <w:r>
+        <w:t>Heatmap</w:t>
+      </w:r>
+      <w:proofErr w:type="spellEnd"/>
+      <w:r>
+        <w:t xml:space="preserve"> of correlation matrix of samples.</w:t>
+      </w:r>
+      <w:proofErr w:type="gramEnd"/>
+      <w:r>
+        <w:t xml:space="preserve"> </w:t>
+      </w:r>
+      <w:r>
+        <w:t>Each square represents t</w:t>
+      </w:r>
+      <w:r>
+        <w:t xml:space="preserve">he Pearson correlation </w:t>
+      </w:r>
+      <w:r>
+        <w:t>between the log</w:t>
+      </w:r>
+      <w:r>
+        <w:rPr>
+          <w:vertAlign w:val="subscript"/>
+        </w:rPr>
+        <w:t>2</w:t>
+      </w:r>
+      <w:r>
+        <w:t xml:space="preserve"> </w:t>
+      </w:r>
+      <w:proofErr w:type="spellStart"/>
+      <w:r>
+        <w:t>cpm</w:t>
+      </w:r>
+      <w:proofErr w:type="spellEnd"/>
+      <w:r>
+        <w:t xml:space="preserve"> expression values of two samples. Red indicates a low correlation of zero and white represents a high correlation of 1. The </w:t>
+      </w:r>
+      <w:proofErr w:type="spellStart"/>
+      <w:r>
+        <w:t>dendrogram</w:t>
+      </w:r>
+      <w:proofErr w:type="spellEnd"/>
+      <w:r>
+        <w:t xml:space="preserve"> displays the results of hierarchical clustering </w:t>
+      </w:r>
+      <w:r>
+        <w:t>with the complete linkage method</w:t>
+      </w:r>
+      <w:r>
+        <w:t xml:space="preserve">. The outliers of the </w:t>
+      </w:r>
+      <w:proofErr w:type="spellStart"/>
+      <w:r>
+        <w:t>noninfected</w:t>
+      </w:r>
+      <w:proofErr w:type="spellEnd"/>
+      <w:r>
+        <w:t xml:space="preserve"> samples are s04-suscept-noninf, r02-resist-noninf, and r06-resist-noninf. The outliers of the infected samples are s01-suscep-infect, r06-resist-infect, and r18-resist-infect.</w:t>
       </w:r>
     </w:p>
     <w:p>
@@ -2259,7 +3585,15 @@
         <w:pStyle w:val="LaTeX"/>
       </w:pPr>
       <w:r>
-        <w:t>\label{fig:heat-all}</w:t>
+        <w:t>\label{</w:t>
+      </w:r>
+      <w:proofErr w:type="spellStart"/>
+      <w:r>
+        <w:t>fig:heat-all</w:t>
+      </w:r>
+      <w:proofErr w:type="spellEnd"/>
+      <w:r>
+        <w:t>}</w:t>
       </w:r>
     </w:p>
     <w:p>
@@ -2327,7 +3661,15 @@
         <w:pStyle w:val="LaTeX"/>
       </w:pPr>
       <w:r>
-        <w:t>\begin{figure}[ht]</w:t>
+        <w:t>\begin{figure}[</w:t>
+      </w:r>
+      <w:proofErr w:type="spellStart"/>
+      <w:r>
+        <w:t>ht</w:t>
+      </w:r>
+      <w:proofErr w:type="spellEnd"/>
+      <w:r>
+        <w:t>]</w:t>
       </w:r>
     </w:p>
     <w:p>
@@ -2343,7 +3685,15 @@
         <w:pStyle w:val="LaTeX"/>
       </w:pPr>
       <w:r>
-        <w:t>\includegraphics[width=\linewidth]{../figure/heatmap-</w:t>
+        <w:t>\includegraphics[width=\linewidth</w:t>
+      </w:r>
+      <w:proofErr w:type="gramStart"/>
+      <w:r>
+        <w:t>]{</w:t>
+      </w:r>
+      <w:proofErr w:type="gramEnd"/>
+      <w:r>
+        <w:t>../figure/heatmap-</w:t>
       </w:r>
       <w:r>
         <w:t>no-outliers</w:t>
@@ -2357,12 +3707,23 @@
         <w:pStyle w:val="LaTeX"/>
       </w:pPr>
       <w:r>
-        <w:t>\caption{</w:t>
-      </w:r>
-    </w:p>
-    <w:p>
-      <w:r>
-        <w:t xml:space="preserve">Heatmap </w:t>
+        <w:t>\</w:t>
+      </w:r>
+      <w:proofErr w:type="gramStart"/>
+      <w:r>
+        <w:t>caption{</w:t>
+      </w:r>
+      <w:proofErr w:type="gramEnd"/>
+    </w:p>
+    <w:p>
+      <w:proofErr w:type="spellStart"/>
+      <w:proofErr w:type="gramStart"/>
+      <w:r>
+        <w:t>Heatmap</w:t>
+      </w:r>
+      <w:proofErr w:type="spellEnd"/>
+      <w:r>
+        <w:t xml:space="preserve"> </w:t>
       </w:r>
       <w:r>
         <w:t>of correlation matrix after removing outliers</w:t>
@@ -2370,6 +3731,41 @@
       <w:r>
         <w:t>.</w:t>
       </w:r>
+      <w:proofErr w:type="gramEnd"/>
+      <w:r>
+        <w:t xml:space="preserve"> Each square represents the Pearson correlation between the log</w:t>
+      </w:r>
+      <w:r>
+        <w:rPr>
+          <w:vertAlign w:val="subscript"/>
+        </w:rPr>
+        <w:t>2</w:t>
+      </w:r>
+      <w:r>
+        <w:t xml:space="preserve"> </w:t>
+      </w:r>
+      <w:proofErr w:type="spellStart"/>
+      <w:r>
+        <w:t>cpm</w:t>
+      </w:r>
+      <w:proofErr w:type="spellEnd"/>
+      <w:r>
+        <w:t xml:space="preserve"> expression values of two samples. Red indicates a low correlation of zero and white represents a high correlation of 1. The </w:t>
+      </w:r>
+      <w:proofErr w:type="spellStart"/>
+      <w:r>
+        <w:t>dendrogram</w:t>
+      </w:r>
+      <w:proofErr w:type="spellEnd"/>
+      <w:r>
+        <w:t xml:space="preserve"> displays the results of hierarchical </w:t>
+      </w:r>
+      <w:r>
+        <w:t>clustering with the complete linkage method</w:t>
+      </w:r>
+      <w:r>
+        <w:t>.</w:t>
+      </w:r>
     </w:p>
     <w:p>
       <w:pPr>
@@ -2384,11 +3780,16 @@
         <w:pStyle w:val="LaTeX"/>
       </w:pPr>
       <w:r>
-        <w:t>\label{fig:</w:t>
+        <w:t>\label{</w:t>
+      </w:r>
+      <w:proofErr w:type="spellStart"/>
+      <w:r>
+        <w:t>fig:</w:t>
       </w:r>
       <w:r>
         <w:t>heat-filt</w:t>
       </w:r>
+      <w:proofErr w:type="spellEnd"/>
       <w:r>
         <w:t>}</w:t>
       </w:r>
@@ -2463,7 +3864,15 @@
         <w:pStyle w:val="LaTeX"/>
       </w:pPr>
       <w:r>
-        <w:t>\begin{figure}[ht]</w:t>
+        <w:t>\begin{figure}[</w:t>
+      </w:r>
+      <w:proofErr w:type="spellStart"/>
+      <w:r>
+        <w:t>ht</w:t>
+      </w:r>
+      <w:proofErr w:type="spellEnd"/>
+      <w:r>
+        <w:t>]</w:t>
       </w:r>
     </w:p>
     <w:p>
@@ -2479,20 +3888,103 @@
         <w:pStyle w:val="LaTeX"/>
       </w:pPr>
       <w:r>
-        <w:t>\includegraphics[width=\linewidth]{../figure/outliers.pdf}</w:t>
-      </w:r>
-    </w:p>
-    <w:p>
-      <w:pPr>
-        <w:pStyle w:val="LaTeX"/>
-      </w:pPr>
-      <w:r>
-        <w:t>\caption{</w:t>
-      </w:r>
-    </w:p>
-    <w:p>
-      <w:r>
-        <w:t>Remove outliers.</w:t>
+        <w:t>\</w:t>
+      </w:r>
+      <w:proofErr w:type="spellStart"/>
+      <w:r>
+        <w:t>includegraphics</w:t>
+      </w:r>
+      <w:proofErr w:type="spellEnd"/>
+      <w:r>
+        <w:t>[width=\</w:t>
+      </w:r>
+      <w:proofErr w:type="spellStart"/>
+      <w:r>
+        <w:t>linewidth</w:t>
+      </w:r>
+      <w:proofErr w:type="spellEnd"/>
+      <w:proofErr w:type="gramStart"/>
+      <w:r>
+        <w:t>]{</w:t>
+      </w:r>
+      <w:proofErr w:type="gramEnd"/>
+      <w:r>
+        <w:t>../figure/outliers.pdf}</w:t>
+      </w:r>
+    </w:p>
+    <w:p>
+      <w:pPr>
+        <w:pStyle w:val="LaTeX"/>
+      </w:pPr>
+      <w:r>
+        <w:t>\</w:t>
+      </w:r>
+      <w:proofErr w:type="gramStart"/>
+      <w:r>
+        <w:t>caption{</w:t>
+      </w:r>
+      <w:proofErr w:type="gramEnd"/>
+    </w:p>
+    <w:p>
+      <w:proofErr w:type="gramStart"/>
+      <w:r>
+        <w:t xml:space="preserve">Principal components analysis </w:t>
+      </w:r>
+      <w:r>
+        <w:t xml:space="preserve">(PCA) </w:t>
+      </w:r>
+      <w:r>
+        <w:t>to identify</w:t>
+      </w:r>
+      <w:r>
+        <w:t xml:space="preserve"> outliers.</w:t>
+      </w:r>
+      <w:proofErr w:type="gramEnd"/>
+      <w:r>
+        <w:t xml:space="preserve"> </w:t>
+      </w:r>
+      <w:proofErr w:type="gramStart"/>
+      <w:r>
+        <w:t>PC1 versus PC2 (a), PC3 versus PC4 (b), and PC5 versus PC6 (c).</w:t>
+      </w:r>
+      <w:proofErr w:type="gramEnd"/>
+      <w:r>
+        <w:t xml:space="preserve"> Each sample is represented by its 3-letter ID. “</w:t>
+      </w:r>
+      <w:proofErr w:type="gramStart"/>
+      <w:r>
+        <w:t>s</w:t>
+      </w:r>
+      <w:proofErr w:type="gramEnd"/>
+      <w:r>
+        <w:t xml:space="preserve">” stands for susceptible and </w:t>
+      </w:r>
+      <w:r>
+        <w:t xml:space="preserve">“r” for resistant, and the text is colored on the basis of treatment status (blue is </w:t>
+      </w:r>
+      <w:proofErr w:type="spellStart"/>
+      <w:r>
+        <w:t>noninfected</w:t>
+      </w:r>
+      <w:proofErr w:type="spellEnd"/>
+      <w:r>
+        <w:t xml:space="preserve">; red is infected). The value is </w:t>
+      </w:r>
+      <w:proofErr w:type="gramStart"/>
+      <w:r>
+        <w:t>parentheses in each axis is</w:t>
+      </w:r>
+      <w:proofErr w:type="gramEnd"/>
+      <w:r>
+        <w:t xml:space="preserve"> the percentage of total variation accounted for by that PC. The outliers are listed in (d). These samples do not fall within 2 standard deviations of the mean value of the PCs listed in the right column. Note that a separate mean was calculated for the </w:t>
+      </w:r>
+      <w:proofErr w:type="spellStart"/>
+      <w:r>
+        <w:t>noninfected</w:t>
+      </w:r>
+      <w:proofErr w:type="spellEnd"/>
+      <w:r>
+        <w:t xml:space="preserve"> and infected samples for PC1 only.</w:t>
       </w:r>
     </w:p>
     <w:p>
@@ -2508,14 +4000,23 @@
         <w:pStyle w:val="LaTeX"/>
       </w:pPr>
       <w:r>
-        <w:t>\label{fig:outliers}</w:t>
-      </w:r>
-    </w:p>
-    <w:p>
-      <w:pPr>
-        <w:pStyle w:val="LaTeX"/>
-      </w:pPr>
-      <w:r>
+        <w:t>\label{</w:t>
+      </w:r>
+      <w:proofErr w:type="spellStart"/>
+      <w:r>
+        <w:t>fig:outliers</w:t>
+      </w:r>
+      <w:proofErr w:type="spellEnd"/>
+      <w:r>
+        <w:t>}</w:t>
+      </w:r>
+    </w:p>
+    <w:p>
+      <w:pPr>
+        <w:pStyle w:val="LaTeX"/>
+      </w:pPr>
+      <w:r>
+        <w:lastRenderedPageBreak/>
         <w:t>\end{figure}</w:t>
       </w:r>
     </w:p>
@@ -2528,7 +4029,6 @@
         <w:rPr>
           <w:noProof/>
         </w:rPr>
-        <w:lastRenderedPageBreak/>
         <w:drawing>
           <wp:inline distT="0" distB="0" distL="0" distR="0">
             <wp:extent cx="5486400" cy="5486400"/>
@@ -2577,7 +4077,15 @@
         <w:pStyle w:val="LaTeX"/>
       </w:pPr>
       <w:r>
-        <w:t>\begin{figure}[ht]</w:t>
+        <w:t>\begin{figure}[</w:t>
+      </w:r>
+      <w:proofErr w:type="spellStart"/>
+      <w:r>
+        <w:t>ht</w:t>
+      </w:r>
+      <w:proofErr w:type="spellEnd"/>
+      <w:r>
+        <w:t>]</w:t>
       </w:r>
     </w:p>
     <w:p>
@@ -2593,10 +4101,31 @@
         <w:pStyle w:val="LaTeX"/>
       </w:pPr>
       <w:r>
-        <w:t>\includegraphics[width=\li</w:t>
-      </w:r>
-      <w:r>
-        <w:t>newidth]{../figure/batch-pca.pdf</w:t>
+        <w:t>\</w:t>
+      </w:r>
+      <w:proofErr w:type="spellStart"/>
+      <w:r>
+        <w:t>includegraphics</w:t>
+      </w:r>
+      <w:proofErr w:type="spellEnd"/>
+      <w:r>
+        <w:t>[width=\</w:t>
+      </w:r>
+      <w:proofErr w:type="spellStart"/>
+      <w:r>
+        <w:t>li</w:t>
+      </w:r>
+      <w:r>
+        <w:t>newidth</w:t>
+      </w:r>
+      <w:proofErr w:type="spellEnd"/>
+      <w:proofErr w:type="gramStart"/>
+      <w:r>
+        <w:t>]{</w:t>
+      </w:r>
+      <w:proofErr w:type="gramEnd"/>
+      <w:r>
+        <w:t>../figure/batch-pca.pdf</w:t>
       </w:r>
       <w:r>
         <w:t>}</w:t>
@@ -2607,8 +4136,13 @@
         <w:pStyle w:val="LaTeX"/>
       </w:pPr>
       <w:r>
-        <w:t>\caption{</w:t>
-      </w:r>
+        <w:t>\</w:t>
+      </w:r>
+      <w:proofErr w:type="gramStart"/>
+      <w:r>
+        <w:t>caption{</w:t>
+      </w:r>
+      <w:proofErr w:type="gramEnd"/>
     </w:p>
     <w:p>
       <w:r>
@@ -2621,7 +4155,15 @@
         <w:t>.</w:t>
       </w:r>
       <w:r>
-        <w:t xml:space="preserve"> (a) PC1 versus PC2. The text labels are the individual identifiers. Red indicates noninfected samples and blue indicates infected. (b) PC3 versus PC4. The colors indicate the different infection batches. (c) PC5 versus PC6. </w:t>
+        <w:t xml:space="preserve"> (a) PC1 versus PC2. The text labels are the individual identifiers. Red indicates </w:t>
+      </w:r>
+      <w:proofErr w:type="spellStart"/>
+      <w:r>
+        <w:t>noninfected</w:t>
+      </w:r>
+      <w:proofErr w:type="spellEnd"/>
+      <w:r>
+        <w:t xml:space="preserve"> samples and blue indicates infected. (b) PC3 versus PC4. The colors indicate the different infection batches. (c) PC5 versus PC6. </w:t>
       </w:r>
       <w:r>
         <w:t>The colors indicate the different infection batches. (d) The Pearson correlation of PCs 1-6 with each of the recorded biological and technical covariates.</w:t>
@@ -2640,11 +4182,16 @@
         <w:pStyle w:val="LaTeX"/>
       </w:pPr>
       <w:r>
-        <w:t>\label{fig:</w:t>
+        <w:t>\label{</w:t>
+      </w:r>
+      <w:proofErr w:type="spellStart"/>
+      <w:r>
+        <w:t>fig:</w:t>
       </w:r>
       <w:r>
         <w:t>batch</w:t>
       </w:r>
+      <w:proofErr w:type="spellEnd"/>
       <w:r>
         <w:t>}</w:t>
       </w:r>
@@ -2714,7 +4261,15 @@
         <w:pStyle w:val="LaTeX"/>
       </w:pPr>
       <w:r>
-        <w:t>\begin{figure}[ht]</w:t>
+        <w:t>\begin{figure}[</w:t>
+      </w:r>
+      <w:proofErr w:type="spellStart"/>
+      <w:r>
+        <w:t>ht</w:t>
+      </w:r>
+      <w:proofErr w:type="spellEnd"/>
+      <w:r>
+        <w:t>]</w:t>
       </w:r>
     </w:p>
     <w:p>
@@ -2733,7 +4288,15 @@
         <w:t>\includegraphics[width=\linewidt</w:t>
       </w:r>
       <w:r>
-        <w:t>h]{../figure/batch-infection.pdf</w:t>
+        <w:t>h</w:t>
+      </w:r>
+      <w:proofErr w:type="gramStart"/>
+      <w:r>
+        <w:t>]{</w:t>
+      </w:r>
+      <w:proofErr w:type="gramEnd"/>
+      <w:r>
+        <w:t>../figure/batch-infection.pdf</w:t>
       </w:r>
       <w:r>
         <w:t>}</w:t>
@@ -2744,8 +4307,13 @@
         <w:pStyle w:val="LaTeX"/>
       </w:pPr>
       <w:r>
-        <w:t>\caption{</w:t>
-      </w:r>
+        <w:t>\</w:t>
+      </w:r>
+      <w:proofErr w:type="gramStart"/>
+      <w:r>
+        <w:t>caption{</w:t>
+      </w:r>
+      <w:proofErr w:type="gramEnd"/>
     </w:p>
     <w:p>
       <w:r>
@@ -2783,7 +4351,15 @@
         <w:pStyle w:val="LaTeX"/>
       </w:pPr>
       <w:r>
-        <w:t>\label{fig:infection}</w:t>
+        <w:t>\label{</w:t>
+      </w:r>
+      <w:proofErr w:type="spellStart"/>
+      <w:r>
+        <w:t>fig:infection</w:t>
+      </w:r>
+      <w:proofErr w:type="spellEnd"/>
+      <w:r>
+        <w:t>}</w:t>
       </w:r>
     </w:p>
     <w:p>
@@ -2794,13 +4370,72 @@
         <w:t>\end{figure}</w:t>
       </w:r>
     </w:p>
-    <w:p/>
-    <w:p>
-      <w:pPr>
-        <w:pStyle w:val="LaTeX"/>
-      </w:pPr>
-      <w:r>
-        <w:t>\begin{figure}[ht]</w:t>
+    <w:p>
+      <w:pPr>
+        <w:jc w:val="center"/>
+      </w:pPr>
+      <w:r>
+        <w:rPr>
+          <w:noProof/>
+        </w:rPr>
+        <w:lastRenderedPageBreak/>
+        <w:drawing>
+          <wp:inline distT="0" distB="0" distL="0" distR="0">
+            <wp:extent cx="5486400" cy="5486400"/>
+            <wp:effectExtent l="0" t="0" r="0" b="0"/>
+            <wp:docPr id="10" name="limma-supp.png"/>
+            <wp:cNvGraphicFramePr>
+              <a:graphicFrameLocks xmlns:a="http://schemas.openxmlformats.org/drawingml/2006/main" noChangeAspect="1"/>
+            </wp:cNvGraphicFramePr>
+            <a:graphic xmlns:a="http://schemas.openxmlformats.org/drawingml/2006/main">
+              <a:graphicData uri="http://schemas.openxmlformats.org/drawingml/2006/picture">
+                <pic:pic xmlns:pic="http://schemas.openxmlformats.org/drawingml/2006/picture">
+                  <pic:nvPicPr>
+                    <pic:cNvPr id="0" name="limma-supp.png"/>
+                    <pic:cNvPicPr/>
+                  </pic:nvPicPr>
+                  <pic:blipFill>
+                    <a:blip r:embed="rId28" r:link="rId29" cstate="print">
+                      <a:extLst>
+                        <a:ext uri="{28A0092B-C50C-407E-A947-70E740481C1C}">
+                          <a14:useLocalDpi xmlns:a14="http://schemas.microsoft.com/office/drawing/2010/main" val="0"/>
+                        </a:ext>
+                      </a:extLst>
+                    </a:blip>
+                    <a:stretch>
+                      <a:fillRect/>
+                    </a:stretch>
+                  </pic:blipFill>
+                  <pic:spPr>
+                    <a:xfrm>
+                      <a:off x="0" y="0"/>
+                      <a:ext cx="5486400" cy="5486400"/>
+                    </a:xfrm>
+                    <a:prstGeom prst="rect">
+                      <a:avLst/>
+                    </a:prstGeom>
+                  </pic:spPr>
+                </pic:pic>
+              </a:graphicData>
+            </a:graphic>
+          </wp:inline>
+        </w:drawing>
+      </w:r>
+    </w:p>
+    <w:p>
+      <w:pPr>
+        <w:pStyle w:val="LaTeX"/>
+      </w:pPr>
+      <w:r>
+        <w:t>\begin{figure}[</w:t>
+      </w:r>
+      <w:proofErr w:type="spellStart"/>
+      <w:r>
+        <w:t>ht</w:t>
+      </w:r>
+      <w:proofErr w:type="spellEnd"/>
+      <w:r>
+        <w:t>]</w:t>
       </w:r>
     </w:p>
     <w:p>
@@ -2816,20 +4451,89 @@
         <w:pStyle w:val="LaTeX"/>
       </w:pPr>
       <w:r>
-        <w:t>\includegraphics[width=\linewidth]{../figure/limma-supp.pdf}</w:t>
-      </w:r>
-    </w:p>
-    <w:p>
-      <w:pPr>
-        <w:pStyle w:val="LaTeX"/>
-      </w:pPr>
-      <w:r>
-        <w:t>\caption{</w:t>
-      </w:r>
-    </w:p>
-    <w:p>
-      <w:r>
-        <w:t>Effect of treatment.</w:t>
+        <w:t>\</w:t>
+      </w:r>
+      <w:proofErr w:type="spellStart"/>
+      <w:r>
+        <w:t>includegraphics</w:t>
+      </w:r>
+      <w:proofErr w:type="spellEnd"/>
+      <w:r>
+        <w:t>[width=\</w:t>
+      </w:r>
+      <w:proofErr w:type="spellStart"/>
+      <w:r>
+        <w:t>linewidth</w:t>
+      </w:r>
+      <w:proofErr w:type="spellEnd"/>
+      <w:proofErr w:type="gramStart"/>
+      <w:r>
+        <w:t>]{</w:t>
+      </w:r>
+      <w:proofErr w:type="gramEnd"/>
+      <w:r>
+        <w:t>../figure/limma-supp.pdf}</w:t>
+      </w:r>
+    </w:p>
+    <w:p>
+      <w:pPr>
+        <w:pStyle w:val="LaTeX"/>
+      </w:pPr>
+      <w:r>
+        <w:t>\</w:t>
+      </w:r>
+      <w:proofErr w:type="gramStart"/>
+      <w:r>
+        <w:t>caption{</w:t>
+      </w:r>
+      <w:proofErr w:type="gramEnd"/>
+    </w:p>
+    <w:p>
+      <w:proofErr w:type="gramStart"/>
+      <w:r>
+        <w:t>Effect of treatment with MTB.</w:t>
+      </w:r>
+      <w:proofErr w:type="gramEnd"/>
+      <w:r>
+        <w:t xml:space="preserve"> The top panel contains the distribution of unadjusted p-values after testing for differential expression between the </w:t>
+      </w:r>
+      <w:proofErr w:type="spellStart"/>
+      <w:r>
+        <w:t>noninfected</w:t>
+      </w:r>
+      <w:proofErr w:type="spellEnd"/>
+      <w:r>
+        <w:t xml:space="preserve"> and infected states in (a) resistant and (b) susc</w:t>
+      </w:r>
+      <w:r>
+        <w:t>eptible individuals</w:t>
+      </w:r>
+      <w:r>
+        <w:t xml:space="preserve">. The bottom panel contains the corresponding volcano plots for the (c) </w:t>
+      </w:r>
+      <w:r>
+        <w:t>resistant</w:t>
+      </w:r>
+      <w:r>
+        <w:t xml:space="preserve"> and (d) </w:t>
+      </w:r>
+      <w:r>
+        <w:t>susceptible individuals</w:t>
+      </w:r>
+      <w:r>
+        <w:t>. The x-axis is the log fold change in gene expression level between susceptible and resistant individuals and the y-axis is the –log</w:t>
+      </w:r>
+      <w:r>
+        <w:rPr>
+          <w:vertAlign w:val="subscript"/>
+        </w:rPr>
+        <w:t>10</w:t>
+      </w:r>
+      <w:r>
+        <w:t xml:space="preserve"> p-value. Red indicates genes which are significant differentially expressed with a q-value less than 10%.</w:t>
+      </w:r>
+      <w:r>
+        <w:t xml:space="preserve"> Because of the extremely skewed p-value distribution, all genes are significantly differentially expressed at this false discovery rate.</w:t>
       </w:r>
     </w:p>
     <w:p>
@@ -2846,7 +4550,15 @@
         <w:pStyle w:val="LaTeX"/>
       </w:pPr>
       <w:r>
-        <w:t>\label{fig:limma-supp}</w:t>
+        <w:t>\label{</w:t>
+      </w:r>
+      <w:proofErr w:type="spellStart"/>
+      <w:r>
+        <w:t>fig:limma-supp</w:t>
+      </w:r>
+      <w:proofErr w:type="spellEnd"/>
+      <w:r>
+        <w:t>}</w:t>
       </w:r>
     </w:p>
     <w:p>
@@ -2857,9 +4569,733 @@
         <w:t>\end{figure}</w:t>
       </w:r>
     </w:p>
-    <w:p/>
+    <w:p>
+      <w:pPr>
+        <w:jc w:val="center"/>
+      </w:pPr>
+      <w:r>
+        <w:rPr>
+          <w:noProof/>
+        </w:rPr>
+        <w:drawing>
+          <wp:inline distT="0" distB="0" distL="0" distR="0">
+            <wp:extent cx="5486400" cy="2743200"/>
+            <wp:effectExtent l="0" t="0" r="0" b="0"/>
+            <wp:docPr id="11" name="gwas-n-snps.png"/>
+            <wp:cNvGraphicFramePr>
+              <a:graphicFrameLocks xmlns:a="http://schemas.openxmlformats.org/drawingml/2006/main" noChangeAspect="1"/>
+            </wp:cNvGraphicFramePr>
+            <a:graphic xmlns:a="http://schemas.openxmlformats.org/drawingml/2006/main">
+              <a:graphicData uri="http://schemas.openxmlformats.org/drawingml/2006/picture">
+                <pic:pic xmlns:pic="http://schemas.openxmlformats.org/drawingml/2006/picture">
+                  <pic:nvPicPr>
+                    <pic:cNvPr id="0" name="gwas-n-snps.png"/>
+                    <pic:cNvPicPr/>
+                  </pic:nvPicPr>
+                  <pic:blipFill>
+                    <a:blip r:embed="rId30" r:link="rId31" cstate="print">
+                      <a:extLst>
+                        <a:ext uri="{28A0092B-C50C-407E-A947-70E740481C1C}">
+                          <a14:useLocalDpi xmlns:a14="http://schemas.microsoft.com/office/drawing/2010/main" val="0"/>
+                        </a:ext>
+                      </a:extLst>
+                    </a:blip>
+                    <a:stretch>
+                      <a:fillRect/>
+                    </a:stretch>
+                  </pic:blipFill>
+                  <pic:spPr>
+                    <a:xfrm>
+                      <a:off x="0" y="0"/>
+                      <a:ext cx="5486400" cy="2743200"/>
+                    </a:xfrm>
+                    <a:prstGeom prst="rect">
+                      <a:avLst/>
+                    </a:prstGeom>
+                  </pic:spPr>
+                </pic:pic>
+              </a:graphicData>
+            </a:graphic>
+          </wp:inline>
+        </w:drawing>
+      </w:r>
+    </w:p>
+    <w:p>
+      <w:pPr>
+        <w:pStyle w:val="LaTeX"/>
+      </w:pPr>
+      <w:r>
+        <w:t>\begin{figure}[</w:t>
+      </w:r>
+      <w:proofErr w:type="spellStart"/>
+      <w:r>
+        <w:t>ht</w:t>
+      </w:r>
+      <w:proofErr w:type="spellEnd"/>
+      <w:r>
+        <w:t>]</w:t>
+      </w:r>
+    </w:p>
+    <w:p>
+      <w:pPr>
+        <w:pStyle w:val="LaTeX"/>
+      </w:pPr>
+      <w:r>
+        <w:t>\centering</w:t>
+      </w:r>
+    </w:p>
+    <w:p>
+      <w:pPr>
+        <w:pStyle w:val="LaTeX"/>
+      </w:pPr>
+      <w:r>
+        <w:t>\</w:t>
+      </w:r>
+      <w:proofErr w:type="spellStart"/>
+      <w:r>
+        <w:t>includegraphics</w:t>
+      </w:r>
+      <w:proofErr w:type="spellEnd"/>
+      <w:r>
+        <w:t>[width=\</w:t>
+      </w:r>
+      <w:proofErr w:type="spellStart"/>
+      <w:r>
+        <w:t>linewidth</w:t>
+      </w:r>
+      <w:proofErr w:type="spellEnd"/>
+      <w:proofErr w:type="gramStart"/>
+      <w:r>
+        <w:t>]{</w:t>
+      </w:r>
+      <w:proofErr w:type="gramEnd"/>
+      <w:r>
+        <w:t>../figure/gwas-n-snps.pdf}</w:t>
+      </w:r>
+    </w:p>
+    <w:p>
+      <w:pPr>
+        <w:pStyle w:val="LaTeX"/>
+      </w:pPr>
+      <w:r>
+        <w:t>\</w:t>
+      </w:r>
+      <w:proofErr w:type="gramStart"/>
+      <w:r>
+        <w:t>caption{</w:t>
+      </w:r>
+      <w:proofErr w:type="gramEnd"/>
+    </w:p>
+    <w:p>
+      <w:r>
+        <w:t>Relationship between the minimum GWAS p-value assigned to a gene and the number of SNPs nearby that gene.</w:t>
+      </w:r>
+      <w:r>
+        <w:t xml:space="preserve"> The x-axis is the number of SNPs tested in the GWAS that are located 50 kb up or downstream of the TSS of each gene. The y-axis </w:t>
+      </w:r>
+      <w:r>
+        <w:t xml:space="preserve">is </w:t>
+      </w:r>
+      <w:r>
+        <w:t>the minimum GWAS p-value of the SNPs nearby each gene. The red line is the least squares regression line.</w:t>
+      </w:r>
+      <w:r>
+        <w:t xml:space="preserve"> The slope is significantly different than zero (t-test </w:t>
+      </w:r>
+      <w:r>
+        <w:rPr>
+          <w:i/>
+        </w:rPr>
+        <w:t>P</w:t>
+      </w:r>
+      <w:r>
+        <w:t xml:space="preserve"> &lt; 0) for both the (a) Gambia and (b) Ghana studies.</w:t>
+      </w:r>
+    </w:p>
+    <w:p>
+      <w:pPr>
+        <w:pStyle w:val="LaTeX"/>
+      </w:pPr>
+      <w:r>
+        <w:t>}</w:t>
+      </w:r>
+    </w:p>
+    <w:p>
+      <w:pPr>
+        <w:pStyle w:val="LaTeX"/>
+      </w:pPr>
+      <w:r>
+        <w:t>\label{</w:t>
+      </w:r>
+      <w:proofErr w:type="spellStart"/>
+      <w:r>
+        <w:t>fig:</w:t>
+      </w:r>
+      <w:r>
+        <w:t>gwas-n-snps</w:t>
+      </w:r>
+      <w:proofErr w:type="spellEnd"/>
+      <w:r>
+        <w:t>}</w:t>
+      </w:r>
+    </w:p>
+    <w:p>
+      <w:pPr>
+        <w:pStyle w:val="LaTeX"/>
+      </w:pPr>
+      <w:r>
+        <w:t>\end{figure}</w:t>
+      </w:r>
+    </w:p>
+    <w:p>
+      <w:pPr>
+        <w:jc w:val="center"/>
+      </w:pPr>
+      <w:r>
+        <w:rPr>
+          <w:noProof/>
+        </w:rPr>
+        <w:drawing>
+          <wp:inline distT="0" distB="0" distL="0" distR="0">
+            <wp:extent cx="5486400" cy="1828800"/>
+            <wp:effectExtent l="0" t="0" r="0" b="0"/>
+            <wp:docPr id="12" name="classifier-compare.png"/>
+            <wp:cNvGraphicFramePr>
+              <a:graphicFrameLocks xmlns:a="http://schemas.openxmlformats.org/drawingml/2006/main" noChangeAspect="1"/>
+            </wp:cNvGraphicFramePr>
+            <a:graphic xmlns:a="http://schemas.openxmlformats.org/drawingml/2006/main">
+              <a:graphicData uri="http://schemas.openxmlformats.org/drawingml/2006/picture">
+                <pic:pic xmlns:pic="http://schemas.openxmlformats.org/drawingml/2006/picture">
+                  <pic:nvPicPr>
+                    <pic:cNvPr id="0" name="classifier-compare.png"/>
+                    <pic:cNvPicPr/>
+                  </pic:nvPicPr>
+                  <pic:blipFill>
+                    <a:blip r:embed="rId32" r:link="rId33" cstate="print">
+                      <a:extLst>
+                        <a:ext uri="{28A0092B-C50C-407E-A947-70E740481C1C}">
+                          <a14:useLocalDpi xmlns:a14="http://schemas.microsoft.com/office/drawing/2010/main" val="0"/>
+                        </a:ext>
+                      </a:extLst>
+                    </a:blip>
+                    <a:stretch>
+                      <a:fillRect/>
+                    </a:stretch>
+                  </pic:blipFill>
+                  <pic:spPr>
+                    <a:xfrm>
+                      <a:off x="0" y="0"/>
+                      <a:ext cx="5486400" cy="1828800"/>
+                    </a:xfrm>
+                    <a:prstGeom prst="rect">
+                      <a:avLst/>
+                    </a:prstGeom>
+                  </pic:spPr>
+                </pic:pic>
+              </a:graphicData>
+            </a:graphic>
+          </wp:inline>
+        </w:drawing>
+      </w:r>
+    </w:p>
+    <w:p>
+      <w:pPr>
+        <w:pStyle w:val="LaTeX"/>
+      </w:pPr>
+      <w:r>
+        <w:t>\begin{figure}[</w:t>
+      </w:r>
+      <w:proofErr w:type="spellStart"/>
+      <w:r>
+        <w:t>ht</w:t>
+      </w:r>
+      <w:proofErr w:type="spellEnd"/>
+      <w:r>
+        <w:t>]</w:t>
+      </w:r>
+    </w:p>
+    <w:p>
+      <w:pPr>
+        <w:pStyle w:val="LaTeX"/>
+      </w:pPr>
+      <w:r>
+        <w:t>\centering</w:t>
+      </w:r>
+    </w:p>
+    <w:p>
+      <w:pPr>
+        <w:pStyle w:val="LaTeX"/>
+      </w:pPr>
+      <w:r>
+        <w:t>\includegraphics[width=\linewidth</w:t>
+      </w:r>
+      <w:proofErr w:type="gramStart"/>
+      <w:r>
+        <w:t>]{</w:t>
+      </w:r>
+      <w:proofErr w:type="gramEnd"/>
+      <w:r>
+        <w:t>../figure/</w:t>
+      </w:r>
+      <w:r>
+        <w:t>classifier-compare</w:t>
+      </w:r>
+      <w:r>
+        <w:t>.pdf}</w:t>
+      </w:r>
+    </w:p>
+    <w:p>
+      <w:pPr>
+        <w:pStyle w:val="LaTeX"/>
+      </w:pPr>
+      <w:r>
+        <w:t>\</w:t>
+      </w:r>
+      <w:proofErr w:type="gramStart"/>
+      <w:r>
+        <w:t>caption{</w:t>
+      </w:r>
+      <w:proofErr w:type="gramEnd"/>
+    </w:p>
+    <w:p>
+      <w:proofErr w:type="gramStart"/>
+      <w:r>
+        <w:t xml:space="preserve">Comparing the </w:t>
+      </w:r>
+      <w:r>
+        <w:t>classification results of different methods</w:t>
+      </w:r>
+      <w:r>
+        <w:t xml:space="preserve"> and number of input genes.</w:t>
+      </w:r>
+      <w:proofErr w:type="gramEnd"/>
+      <w:r>
+        <w:t xml:space="preserve"> We compared 3 different machine learning methods (elastic net, support vector machine, random </w:t>
+      </w:r>
+      <w:r>
+        <w:lastRenderedPageBreak/>
+        <w:t>forest) and used 5 different sets of input genes. The input genes</w:t>
+      </w:r>
+      <w:r>
+        <w:t xml:space="preserve"> (x-axis)</w:t>
+      </w:r>
+      <w:r>
+        <w:t xml:space="preserve"> were obtained by varying the q-value cutoff for differential expression between susceptible and resistant individuals in the </w:t>
+      </w:r>
+      <w:proofErr w:type="spellStart"/>
+      <w:r>
+        <w:t>noninfected</w:t>
+      </w:r>
+      <w:proofErr w:type="spellEnd"/>
+      <w:r>
+        <w:t xml:space="preserve"> state from 5% to 25%.</w:t>
+      </w:r>
+      <w:r>
+        <w:t xml:space="preserve"> </w:t>
+      </w:r>
+      <w:r>
+        <w:t>The evaluation metric (y-axis) was t</w:t>
+      </w:r>
+      <w:r>
+        <w:t>he difference of</w:t>
+      </w:r>
+      <w:r>
+        <w:t xml:space="preserve"> the mean assigned probability of being TB resistant</w:t>
+      </w:r>
+      <w:r>
+        <w:t xml:space="preserve"> between the known resistant and susceptible individuals in the current study.</w:t>
+      </w:r>
+    </w:p>
+    <w:p>
+      <w:pPr>
+        <w:pStyle w:val="LaTeX"/>
+      </w:pPr>
+      <w:r>
+        <w:t>}</w:t>
+      </w:r>
+    </w:p>
+    <w:p>
+      <w:pPr>
+        <w:pStyle w:val="LaTeX"/>
+      </w:pPr>
+      <w:r>
+        <w:t>\label{</w:t>
+      </w:r>
+      <w:proofErr w:type="spellStart"/>
+      <w:r>
+        <w:t>fig:</w:t>
+      </w:r>
+      <w:r>
+        <w:t>class-compare</w:t>
+      </w:r>
+      <w:proofErr w:type="spellEnd"/>
+      <w:r>
+        <w:t>}</w:t>
+      </w:r>
+    </w:p>
+    <w:p>
+      <w:pPr>
+        <w:pStyle w:val="LaTeX"/>
+      </w:pPr>
+      <w:r>
+        <w:t>\end{figure}</w:t>
+      </w:r>
+    </w:p>
+    <w:p>
+      <w:pPr>
+        <w:jc w:val="center"/>
+      </w:pPr>
+      <w:r>
+        <w:rPr>
+          <w:noProof/>
+        </w:rPr>
+        <w:drawing>
+          <wp:inline distT="0" distB="0" distL="0" distR="0">
+            <wp:extent cx="5486400" cy="2743200"/>
+            <wp:effectExtent l="0" t="0" r="0" b="0"/>
+            <wp:docPr id="13" name="classifier-en.png"/>
+            <wp:cNvGraphicFramePr>
+              <a:graphicFrameLocks xmlns:a="http://schemas.openxmlformats.org/drawingml/2006/main" noChangeAspect="1"/>
+            </wp:cNvGraphicFramePr>
+            <a:graphic xmlns:a="http://schemas.openxmlformats.org/drawingml/2006/main">
+              <a:graphicData uri="http://schemas.openxmlformats.org/drawingml/2006/picture">
+                <pic:pic xmlns:pic="http://schemas.openxmlformats.org/drawingml/2006/picture">
+                  <pic:nvPicPr>
+                    <pic:cNvPr id="0" name="classifier-en.png"/>
+                    <pic:cNvPicPr/>
+                  </pic:nvPicPr>
+                  <pic:blipFill>
+                    <a:blip r:embed="rId34" r:link="rId35" cstate="print">
+                      <a:extLst>
+                        <a:ext uri="{28A0092B-C50C-407E-A947-70E740481C1C}">
+                          <a14:useLocalDpi xmlns:a14="http://schemas.microsoft.com/office/drawing/2010/main" val="0"/>
+                        </a:ext>
+                      </a:extLst>
+                    </a:blip>
+                    <a:stretch>
+                      <a:fillRect/>
+                    </a:stretch>
+                  </pic:blipFill>
+                  <pic:spPr>
+                    <a:xfrm>
+                      <a:off x="0" y="0"/>
+                      <a:ext cx="5486400" cy="2743200"/>
+                    </a:xfrm>
+                    <a:prstGeom prst="rect">
+                      <a:avLst/>
+                    </a:prstGeom>
+                  </pic:spPr>
+                </pic:pic>
+              </a:graphicData>
+            </a:graphic>
+          </wp:inline>
+        </w:drawing>
+      </w:r>
+    </w:p>
+    <w:p>
+      <w:pPr>
+        <w:pStyle w:val="LaTeX"/>
+      </w:pPr>
+      <w:r>
+        <w:t>\begin{figure}[</w:t>
+      </w:r>
+      <w:proofErr w:type="spellStart"/>
+      <w:r>
+        <w:t>ht</w:t>
+      </w:r>
+      <w:proofErr w:type="spellEnd"/>
+      <w:r>
+        <w:t>]</w:t>
+      </w:r>
+    </w:p>
+    <w:p>
+      <w:pPr>
+        <w:pStyle w:val="LaTeX"/>
+      </w:pPr>
+      <w:r>
+        <w:t>\centering</w:t>
+      </w:r>
+    </w:p>
+    <w:p>
+      <w:pPr>
+        <w:pStyle w:val="LaTeX"/>
+      </w:pPr>
+      <w:r>
+        <w:t>\</w:t>
+      </w:r>
+      <w:proofErr w:type="spellStart"/>
+      <w:r>
+        <w:t>includegraphics</w:t>
+      </w:r>
+      <w:proofErr w:type="spellEnd"/>
+      <w:r>
+        <w:t>[width=\</w:t>
+      </w:r>
+      <w:proofErr w:type="spellStart"/>
+      <w:r>
+        <w:t>linewidth</w:t>
+      </w:r>
+      <w:proofErr w:type="spellEnd"/>
+      <w:proofErr w:type="gramStart"/>
+      <w:r>
+        <w:t>]{</w:t>
+      </w:r>
+      <w:proofErr w:type="gramEnd"/>
+      <w:r>
+        <w:t>../figure/</w:t>
+      </w:r>
+      <w:r>
+        <w:t>classifier-en</w:t>
+      </w:r>
+      <w:r>
+        <w:t>.pdf}</w:t>
+      </w:r>
+    </w:p>
+    <w:p>
+      <w:pPr>
+        <w:pStyle w:val="LaTeX"/>
+      </w:pPr>
+      <w:r>
+        <w:t>\</w:t>
+      </w:r>
+      <w:proofErr w:type="gramStart"/>
+      <w:r>
+        <w:t>caption{</w:t>
+      </w:r>
+      <w:proofErr w:type="gramEnd"/>
+    </w:p>
+    <w:p>
+      <w:proofErr w:type="gramStart"/>
+      <w:r>
+        <w:t>Classifying TB susceptible individuals</w:t>
+      </w:r>
+      <w:r>
+        <w:t xml:space="preserve"> using an elastic net </w:t>
+      </w:r>
+      <w:r>
+        <w:t>algorithm.</w:t>
+      </w:r>
+      <w:proofErr w:type="gramEnd"/>
+      <w:r>
+        <w:t xml:space="preserve"> (a) The estimates of predicted probability of TB resistance from the leave-one-out-cross-validation for individuals in the current study. The red circles represent individuals known to be susceptible to TB, and blue those resistant to TB. The horizontal blue line at a probability of 0.75 </w:t>
+      </w:r>
+      <w:r>
+        <w:t xml:space="preserve">almost </w:t>
+      </w:r>
+      <w:r>
+        <w:t>separates susceptible and resistant individuals. (b) The estimates of predicted probability of TB resistance from applying the classifier trained on the data from the current study to a test set of independently collected healthy individuals \cite{Barreiro2012}.</w:t>
+      </w:r>
+    </w:p>
+    <w:p>
+      <w:pPr>
+        <w:pStyle w:val="LaTeX"/>
+      </w:pPr>
+      <w:r>
+        <w:t>}</w:t>
+      </w:r>
+    </w:p>
+    <w:p>
+      <w:pPr>
+        <w:pStyle w:val="LaTeX"/>
+      </w:pPr>
+      <w:r>
+        <w:t>\label{</w:t>
+      </w:r>
+      <w:proofErr w:type="spellStart"/>
+      <w:r>
+        <w:t>fig:</w:t>
+      </w:r>
+      <w:r>
+        <w:t>class-en</w:t>
+      </w:r>
+      <w:proofErr w:type="spellEnd"/>
+      <w:r>
+        <w:t>}</w:t>
+      </w:r>
+    </w:p>
+    <w:p>
+      <w:pPr>
+        <w:pStyle w:val="LaTeX"/>
+      </w:pPr>
+      <w:r>
+        <w:t>\end{figure}</w:t>
+      </w:r>
+    </w:p>
+    <w:p>
+      <w:pPr>
+        <w:jc w:val="center"/>
+      </w:pPr>
+      <w:r>
+        <w:rPr>
+          <w:noProof/>
+        </w:rPr>
+        <w:lastRenderedPageBreak/>
+        <w:drawing>
+          <wp:inline distT="0" distB="0" distL="0" distR="0">
+            <wp:extent cx="5486400" cy="2743200"/>
+            <wp:effectExtent l="0" t="0" r="0" b="0"/>
+            <wp:docPr id="14" name="classifier-rf.png"/>
+            <wp:cNvGraphicFramePr>
+              <a:graphicFrameLocks xmlns:a="http://schemas.openxmlformats.org/drawingml/2006/main" noChangeAspect="1"/>
+            </wp:cNvGraphicFramePr>
+            <a:graphic xmlns:a="http://schemas.openxmlformats.org/drawingml/2006/main">
+              <a:graphicData uri="http://schemas.openxmlformats.org/drawingml/2006/picture">
+                <pic:pic xmlns:pic="http://schemas.openxmlformats.org/drawingml/2006/picture">
+                  <pic:nvPicPr>
+                    <pic:cNvPr id="0" name="classifier-rf.png"/>
+                    <pic:cNvPicPr/>
+                  </pic:nvPicPr>
+                  <pic:blipFill>
+                    <a:blip r:embed="rId36" r:link="rId37" cstate="print">
+                      <a:extLst>
+                        <a:ext uri="{28A0092B-C50C-407E-A947-70E740481C1C}">
+                          <a14:useLocalDpi xmlns:a14="http://schemas.microsoft.com/office/drawing/2010/main" val="0"/>
+                        </a:ext>
+                      </a:extLst>
+                    </a:blip>
+                    <a:stretch>
+                      <a:fillRect/>
+                    </a:stretch>
+                  </pic:blipFill>
+                  <pic:spPr>
+                    <a:xfrm>
+                      <a:off x="0" y="0"/>
+                      <a:ext cx="5486400" cy="2743200"/>
+                    </a:xfrm>
+                    <a:prstGeom prst="rect">
+                      <a:avLst/>
+                    </a:prstGeom>
+                  </pic:spPr>
+                </pic:pic>
+              </a:graphicData>
+            </a:graphic>
+          </wp:inline>
+        </w:drawing>
+      </w:r>
+    </w:p>
+    <w:p>
+      <w:pPr>
+        <w:pStyle w:val="LaTeX"/>
+      </w:pPr>
+      <w:r>
+        <w:t>\begin{figure}[</w:t>
+      </w:r>
+      <w:proofErr w:type="spellStart"/>
+      <w:r>
+        <w:t>ht</w:t>
+      </w:r>
+      <w:proofErr w:type="spellEnd"/>
+      <w:r>
+        <w:t>]</w:t>
+      </w:r>
+    </w:p>
+    <w:p>
+      <w:pPr>
+        <w:pStyle w:val="LaTeX"/>
+      </w:pPr>
+      <w:r>
+        <w:t>\centering</w:t>
+      </w:r>
+    </w:p>
+    <w:p>
+      <w:pPr>
+        <w:pStyle w:val="LaTeX"/>
+      </w:pPr>
+      <w:r>
+        <w:t>\</w:t>
+      </w:r>
+      <w:proofErr w:type="spellStart"/>
+      <w:r>
+        <w:t>includegraphics</w:t>
+      </w:r>
+      <w:proofErr w:type="spellEnd"/>
+      <w:r>
+        <w:t>[width=\</w:t>
+      </w:r>
+      <w:proofErr w:type="spellStart"/>
+      <w:r>
+        <w:t>linewidth</w:t>
+      </w:r>
+      <w:proofErr w:type="spellEnd"/>
+      <w:proofErr w:type="gramStart"/>
+      <w:r>
+        <w:t>]{</w:t>
+      </w:r>
+      <w:proofErr w:type="gramEnd"/>
+      <w:r>
+        <w:t>../figure/classifier-rf.pdf}</w:t>
+      </w:r>
+    </w:p>
+    <w:p>
+      <w:pPr>
+        <w:pStyle w:val="LaTeX"/>
+      </w:pPr>
+      <w:r>
+        <w:t>\</w:t>
+      </w:r>
+      <w:proofErr w:type="gramStart"/>
+      <w:r>
+        <w:t>caption{</w:t>
+      </w:r>
+      <w:proofErr w:type="gramEnd"/>
+    </w:p>
+    <w:p>
+      <w:proofErr w:type="gramStart"/>
+      <w:r>
+        <w:t xml:space="preserve">Classifying TB susceptible individuals using a </w:t>
+      </w:r>
+      <w:r>
+        <w:t>random forest</w:t>
+      </w:r>
+      <w:r>
+        <w:t xml:space="preserve"> algorithm.</w:t>
+      </w:r>
+      <w:proofErr w:type="gramEnd"/>
+      <w:r>
+        <w:t xml:space="preserve"> (a) The estimates of predicted probability of TB resistance from the leave-one-out-cross-validation for individuals in the current study. The red circles represent individuals known to be susceptible to TB, and blue those resistant to TB. The horizontal blue line at a probability of 0.75 separates susceptible and resistant individuals. (b) The estimates of predicted probability of TB resistance from applying the classifier trained on the data from the current study to a test set of independently collected healthy individuals \cite{Barreiro2012}.</w:t>
+      </w:r>
+      <w:bookmarkStart w:id="6" w:name="_GoBack"/>
+      <w:bookmarkEnd w:id="6"/>
+    </w:p>
+    <w:p>
+      <w:pPr>
+        <w:pStyle w:val="LaTeX"/>
+      </w:pPr>
+      <w:r>
+        <w:t>}</w:t>
+      </w:r>
+    </w:p>
+    <w:p>
+      <w:pPr>
+        <w:pStyle w:val="LaTeX"/>
+      </w:pPr>
+      <w:r>
+        <w:t>\label{</w:t>
+      </w:r>
+      <w:proofErr w:type="spellStart"/>
+      <w:r>
+        <w:t>fig:class-rf</w:t>
+      </w:r>
+      <w:proofErr w:type="spellEnd"/>
+      <w:r>
+        <w:t>}</w:t>
+      </w:r>
+    </w:p>
+    <w:p>
+      <w:pPr>
+        <w:pStyle w:val="LaTeX"/>
+      </w:pPr>
+      <w:r>
+        <w:t>\end{figure}</w:t>
+      </w:r>
+    </w:p>
+    <w:p>
+      <w:pPr>
+        <w:jc w:val="left"/>
+      </w:pPr>
+    </w:p>
     <w:sectPr>
-      <w:footerReference w:type="default" r:id="rId28"/>
+      <w:footerReference w:type="default" r:id="rId38"/>
       <w:pgSz w:w="12240" w:h="15840"/>
       <w:pgMar w:top="1440" w:right="1008" w:bottom="1440" w:left="1008" w:header="720" w:footer="720" w:gutter="0"/>
       <w:cols w:space="720"/>
@@ -2928,7 +5364,7 @@
           <w:rPr>
             <w:noProof/>
           </w:rPr>
-          <w:t>5</w:t>
+          <w:t>21</w:t>
         </w:r>
         <w:r>
           <w:rPr>
@@ -5269,7 +7705,7 @@
 </file>
 
 <file path=customXml/itemProps1.xml><?xml version="1.0" encoding="utf-8"?>
-<ds:datastoreItem xmlns:ds="http://schemas.openxmlformats.org/officeDocument/2006/customXml" ds:itemID="{2160731E-B26A-43F0-B867-94FC9B9C00D4}">
+<ds:datastoreItem xmlns:ds="http://schemas.openxmlformats.org/officeDocument/2006/customXml" ds:itemID="{76161C40-A691-4657-BC6F-55F327AD9822}">
   <ds:schemaRefs>
     <ds:schemaRef ds:uri="http://schemas.openxmlformats.org/officeDocument/2006/bibliography"/>
   </ds:schemaRefs>

</xml_diff>

<commit_message>
Minor edits to get paper to build properly.
</commit_message>
<xml_diff>
--- a/paper/tb-suscept.docx
+++ b/paper/tb-suscept.docx
@@ -935,40 +935,23 @@
         <w:t xml:space="preserve"> (</w:t>
       </w:r>
       <w:r>
-        <w:t xml:space="preserve">results from Gambia GWAS in </w:t>
-      </w:r>
-      <w:r>
         <w:t xml:space="preserve">Fig. </w:t>
       </w:r>
       <w:r>
-        <w:t>\ref{</w:t>
-      </w:r>
-      <w:proofErr w:type="spellStart"/>
+        <w:t>\</w:t>
+      </w:r>
+      <w:proofErr w:type="gramStart"/>
+      <w:r>
+        <w:t>ref{</w:t>
+      </w:r>
+      <w:proofErr w:type="spellStart"/>
+      <w:proofErr w:type="gramEnd"/>
       <w:r>
         <w:t>fig:gwas</w:t>
       </w:r>
       <w:proofErr w:type="spellEnd"/>
       <w:r>
-        <w:t>}</w:t>
-      </w:r>
-      <w:r>
-        <w:t>, results from Ghana GWAS in Supplementary Fig. \</w:t>
-      </w:r>
-      <w:proofErr w:type="gramStart"/>
-      <w:r>
-        <w:t>ref{</w:t>
-      </w:r>
-      <w:proofErr w:type="spellStart"/>
-      <w:proofErr w:type="gramEnd"/>
-      <w:r>
-        <w:t>fig:ghana</w:t>
-      </w:r>
-      <w:proofErr w:type="spellEnd"/>
-      <w:r>
-        <w:t>}</w:t>
-      </w:r>
-      <w:r>
-        <w:t>)</w:t>
+        <w:t>})</w:t>
       </w:r>
       <w:r>
         <w:t>.</w:t>
@@ -1802,10 +1785,7 @@
         <w:t>IRB00006966</w:t>
       </w:r>
       <w:r>
-        <w:t>).</w:t>
-      </w:r>
-      <w:r>
-        <w:t xml:space="preserve"> All study participants provided written </w:t>
+        <w:t xml:space="preserve">). All study participants provided written </w:t>
       </w:r>
       <w:r>
         <w:t>informed consent</w:t>
@@ -1878,13 +1858,7 @@
       </w:r>
       <w:proofErr w:type="spellEnd"/>
       <w:r>
-        <w:t xml:space="preserve"> centrifugation, extracted monocytes via CD14 positive selection, and differentiated the monocytes into </w:t>
-      </w:r>
-      <w:r>
-        <w:t>dendritic cells (DCs)</w:t>
-      </w:r>
-      <w:r>
-        <w:t xml:space="preserve"> by culturing them for 5 days in </w:t>
+        <w:t xml:space="preserve"> centrifugation, extracted monocytes via CD14 positive selection, and differentiated the monocytes into dendritic cells (DCs) by culturing them for 5 days in </w:t>
       </w:r>
       <w:r>
         <w:t>RPMI 1640 (Invitrogen) supplemented with 10% heat-inactivated FCS (</w:t>
@@ -2727,13 +2701,7 @@
         <w:t xml:space="preserve"> adaptive shrinkage</w:t>
       </w:r>
       <w:r>
-        <w:t xml:space="preserve"> </w:t>
-      </w:r>
-      <w:r>
-        <w:t>\cite{Stephens2016}</w:t>
-      </w:r>
-      <w:r>
-        <w:t xml:space="preserve"> and considered</w:t>
+        <w:t xml:space="preserve"> \cite{Stephens2016} and considered</w:t>
       </w:r>
       <w:r>
         <w:t xml:space="preserve"> differentially </w:t>
@@ -2870,6 +2838,9 @@
       </w:r>
       <w:proofErr w:type="spellEnd"/>
       <w:r>
+        <w:t>}</w:t>
+      </w:r>
+      <w:r>
         <w:t xml:space="preserve">). </w:t>
       </w:r>
       <w:r>
@@ -2891,15 +2862,10 @@
       <w:proofErr w:type="spellStart"/>
       <w:proofErr w:type="gramEnd"/>
       <w:r>
-        <w:t>gwas</w:t>
-      </w:r>
-      <w:proofErr w:type="spellEnd"/>
-      <w:r>
-        <w:t>-n-</w:t>
-      </w:r>
-      <w:proofErr w:type="spellStart"/>
-      <w:r>
-        <w:t>snps</w:t>
+        <w:t>fig:</w:t>
+      </w:r>
+      <w:r>
+        <w:t>gwas-n-snps</w:t>
       </w:r>
       <w:proofErr w:type="spellEnd"/>
       <w:r>
@@ -2956,10 +2922,7 @@
         <w:t>in which the susceptibility status is unknown</w:t>
       </w:r>
       <w:r>
-        <w:t xml:space="preserve"> </w:t>
-      </w:r>
-      <w:r>
-        <w:t>\cite{Barreiro2012}</w:t>
+        <w:t xml:space="preserve"> \cite{Barreiro2012}</w:t>
       </w:r>
       <w:r>
         <w:t>, and thus assumed to be similar to that in the general population (</w:t>
@@ -3211,10 +3174,77 @@
         <w:t>ially expressed at a q-value of 5%</w:t>
       </w:r>
       <w:r>
+        <w:t xml:space="preserve"> (Supplementary Fig. \</w:t>
+      </w:r>
+      <w:proofErr w:type="gramStart"/>
+      <w:r>
+        <w:t>ref{</w:t>
+      </w:r>
+      <w:proofErr w:type="spellStart"/>
+      <w:proofErr w:type="gramEnd"/>
+      <w:r>
+        <w:t>fig:class-compare</w:t>
+      </w:r>
+      <w:proofErr w:type="spellEnd"/>
+      <w:r>
+        <w:t>})</w:t>
+      </w:r>
+      <w:r>
+        <w:t>; however, both the elastic net</w:t>
+      </w:r>
+      <w:r>
+        <w:t xml:space="preserve"> (Supplementary Fig. </w:t>
+      </w:r>
+      <w:proofErr w:type="gramStart"/>
+      <w:r>
+        <w:t>\ref{</w:t>
+      </w:r>
+      <w:proofErr w:type="spellStart"/>
+      <w:r>
+        <w:t>fig:class-</w:t>
+      </w:r>
+      <w:r>
+        <w:t>en</w:t>
+      </w:r>
+      <w:proofErr w:type="spellEnd"/>
+      <w:r>
+        <w:t>})</w:t>
+      </w:r>
+      <w:r>
+        <w:t xml:space="preserve"> and random forest</w:t>
+      </w:r>
+      <w:r>
+        <w:t xml:space="preserve"> (Supplementary Fig.</w:t>
+      </w:r>
+      <w:proofErr w:type="gramEnd"/>
+      <w:r>
+        <w:t xml:space="preserve"> \ref{</w:t>
+      </w:r>
+      <w:proofErr w:type="spellStart"/>
+      <w:r>
+        <w:t>fig:class-</w:t>
+      </w:r>
+      <w:r>
+        <w:t>rf</w:t>
+      </w:r>
+      <w:proofErr w:type="spellEnd"/>
+      <w:r>
+        <w:t>})</w:t>
+      </w:r>
+      <w:r>
+        <w:t xml:space="preserve"> had similar performance</w:t>
+      </w:r>
+      <w:r>
+        <w:t>.</w:t>
+      </w:r>
+      <w:r>
         <w:t xml:space="preserve"> </w:t>
       </w:r>
       <w:r>
-        <w:t>(Supplementary Fig. \</w:t>
+        <w:t>Lastly, w</w:t>
+      </w:r>
+      <w:r>
+        <w:t>e tested the classifier by predicting the probability of being TB resistant in the 65 healthy samples (Fig. \</w:t>
       </w:r>
       <w:proofErr w:type="gramStart"/>
       <w:r>
@@ -3223,263 +3253,185 @@
       <w:proofErr w:type="spellStart"/>
       <w:proofErr w:type="gramEnd"/>
       <w:r>
-        <w:t>fig:class-compare</w:t>
-      </w:r>
-      <w:proofErr w:type="spellEnd"/>
-      <w:r>
-        <w:t>})</w:t>
-      </w:r>
-      <w:r>
-        <w:t>; however, both the elastic net</w:t>
-      </w:r>
-      <w:r>
-        <w:t xml:space="preserve"> </w:t>
-      </w:r>
-      <w:r>
-        <w:t xml:space="preserve">(Supplementary Fig. </w:t>
+        <w:t>fig:classifier</w:t>
+      </w:r>
+      <w:proofErr w:type="spellEnd"/>
+      <w:r>
+        <w:t>}b).</w:t>
+      </w:r>
+      <w:r>
+        <w:t xml:space="preserve"> For evaluating the predictions on the test set of </w:t>
+      </w:r>
+      <w:r>
+        <w:t xml:space="preserve">individuals with </w:t>
+      </w:r>
+      <w:r>
+        <w:t>unknown susceptibility status, we used a relaxed cutoff of the probability of being TB resistant of 0.75, which was based on the ability of the model</w:t>
+      </w:r>
+      <w:r>
+        <w:t xml:space="preserve"> at this cutoff</w:t>
+      </w:r>
+      <w:r>
+        <w:t xml:space="preserve"> to classify </w:t>
+      </w:r>
+      <w:r>
+        <w:t>all TB susceptible individuals in the training set as susceptible with only 2 false positives.</w:t>
+      </w:r>
+    </w:p>
+    <w:p>
+      <w:pPr>
+        <w:pStyle w:val="Heading2"/>
+      </w:pPr>
+      <w:r>
+        <w:t>Software implementation</w:t>
+      </w:r>
+    </w:p>
+    <w:p>
+      <w:r>
+        <w:t>We automated our anal</w:t>
+      </w:r>
+      <w:r>
+        <w:t xml:space="preserve">ysis using Python and </w:t>
+      </w:r>
+      <w:proofErr w:type="spellStart"/>
+      <w:r>
+        <w:t>Snakemake</w:t>
+      </w:r>
+      <w:proofErr w:type="spellEnd"/>
+      <w:r>
+        <w:t xml:space="preserve"> (cite)</w:t>
+      </w:r>
+      <w:r>
+        <w:t xml:space="preserve">. Our processing pipeline used the general bioinformatics software </w:t>
+      </w:r>
+      <w:proofErr w:type="spellStart"/>
+      <w:r>
+        <w:t>FastQC</w:t>
+      </w:r>
+      <w:proofErr w:type="spellEnd"/>
+      <w:r>
+        <w:t xml:space="preserve">, </w:t>
+      </w:r>
+      <w:proofErr w:type="spellStart"/>
+      <w:r>
+        <w:t>MultiQC</w:t>
+      </w:r>
+      <w:proofErr w:type="spellEnd"/>
+      <w:r>
+        <w:t xml:space="preserve">, </w:t>
+      </w:r>
+      <w:proofErr w:type="spellStart"/>
+      <w:r>
+        <w:t>samtools</w:t>
+      </w:r>
+      <w:proofErr w:type="spellEnd"/>
+      <w:r>
+        <w:t xml:space="preserve">, and </w:t>
+      </w:r>
+      <w:proofErr w:type="spellStart"/>
+      <w:r>
+        <w:t>bioawk</w:t>
+      </w:r>
+      <w:proofErr w:type="spellEnd"/>
+      <w:r>
+        <w:t xml:space="preserve">. We used R for all statistics and data visualization. The computational resources were provided by the </w:t>
+      </w:r>
+      <w:r>
+        <w:t xml:space="preserve">University </w:t>
       </w:r>
       <w:proofErr w:type="gramStart"/>
       <w:r>
-        <w:t>\ref{</w:t>
-      </w:r>
-      <w:proofErr w:type="spellStart"/>
-      <w:r>
-        <w:t>fig:class-</w:t>
-      </w:r>
-      <w:r>
-        <w:t>en</w:t>
-      </w:r>
-      <w:proofErr w:type="spellEnd"/>
-      <w:r>
-        <w:t>})</w:t>
-      </w:r>
-      <w:r>
-        <w:t xml:space="preserve"> and random forest</w:t>
-      </w:r>
-      <w:r>
-        <w:t xml:space="preserve"> </w:t>
-      </w:r>
-      <w:r>
-        <w:t>(Supplementary Fig.</w:t>
+        <w:t>of</w:t>
       </w:r>
       <w:proofErr w:type="gramEnd"/>
       <w:r>
-        <w:t xml:space="preserve"> \ref{</w:t>
-      </w:r>
-      <w:proofErr w:type="spellStart"/>
-      <w:r>
-        <w:t>fig:class-</w:t>
-      </w:r>
-      <w:r>
-        <w:t>rf</w:t>
-      </w:r>
-      <w:proofErr w:type="spellEnd"/>
-      <w:r>
-        <w:t>})</w:t>
-      </w:r>
-      <w:r>
-        <w:t xml:space="preserve"> had similar performance</w:t>
+        <w:t xml:space="preserve"> Chicago </w:t>
+      </w:r>
+      <w:r>
+        <w:t xml:space="preserve">Research Computing Center. All code is available </w:t>
+      </w:r>
+      <w:r>
+        <w:t xml:space="preserve">for viewing and reuse at </w:t>
+      </w:r>
+      <w:r>
+        <w:t>https://github.com/jdblischak/tb-suscept</w:t>
       </w:r>
       <w:r>
         <w:t>.</w:t>
       </w:r>
-      <w:r>
-        <w:t xml:space="preserve"> </w:t>
-      </w:r>
-      <w:r>
-        <w:t>Lastly, w</w:t>
-      </w:r>
-      <w:r>
-        <w:t>e tested the classifier by predicting the probability of being TB resistant in the 65 healthy samples (Fig. \</w:t>
+    </w:p>
+    <w:p>
+      <w:pPr>
+        <w:pStyle w:val="Heading2"/>
+      </w:pPr>
+      <w:r>
+        <w:t>Data availability</w:t>
+      </w:r>
+    </w:p>
+    <w:p>
+      <w:r>
+        <w:t>T</w:t>
+      </w:r>
+      <w:r>
+        <w:t>h</w:t>
+      </w:r>
+      <w:r>
+        <w:t xml:space="preserve">e </w:t>
+      </w:r>
+      <w:r>
+        <w:t xml:space="preserve">raw </w:t>
+      </w:r>
+      <w:proofErr w:type="spellStart"/>
+      <w:r>
+        <w:t>fastq</w:t>
+      </w:r>
+      <w:proofErr w:type="spellEnd"/>
+      <w:r>
+        <w:t xml:space="preserve"> files</w:t>
+      </w:r>
+      <w:r>
+        <w:t xml:space="preserve"> have been deposited in NCBI's Gene Expression Omnibus</w:t>
+      </w:r>
+      <w:r>
+        <w:t xml:space="preserve"> (cite)</w:t>
+      </w:r>
+      <w:r>
+        <w:t xml:space="preserve"> and are accessible through GEO Series accession number GSE</w:t>
+      </w:r>
+      <w:r>
+        <w:t>XXXXX</w:t>
+      </w:r>
+      <w:r>
+        <w:t xml:space="preserve"> (http://www.ncbi.nlm.nih.gov/</w:t>
+      </w:r>
+      <w:r>
+        <w:t>geo/ query/</w:t>
+      </w:r>
+      <w:proofErr w:type="spellStart"/>
+      <w:r>
+        <w:t>acc.cgi</w:t>
       </w:r>
       <w:proofErr w:type="gramStart"/>
       <w:r>
-        <w:t>ref{</w:t>
-      </w:r>
-      <w:proofErr w:type="spellStart"/>
+        <w:t>?acc</w:t>
+      </w:r>
+      <w:proofErr w:type="spellEnd"/>
       <w:proofErr w:type="gramEnd"/>
       <w:r>
-        <w:t>fig:classifier</w:t>
-      </w:r>
-      <w:proofErr w:type="spellEnd"/>
-      <w:r>
-        <w:t>}b).</w:t>
-      </w:r>
-      <w:r>
-        <w:t xml:space="preserve"> For evaluating the predictions on the test set of </w:t>
-      </w:r>
-      <w:r>
-        <w:t xml:space="preserve">individuals with </w:t>
-      </w:r>
-      <w:r>
-        <w:t>unknown susceptibility status, we used a relaxed cutoff of the probability of being TB resistant of 0.75, which was based on the ability of the model</w:t>
-      </w:r>
-      <w:r>
-        <w:t xml:space="preserve"> at this cutoff</w:t>
-      </w:r>
-      <w:r>
-        <w:t xml:space="preserve"> to classify </w:t>
-      </w:r>
-      <w:r>
-        <w:t>all TB susceptible individuals in the training set as susceptible with only 2 false positives.</w:t>
-      </w:r>
-    </w:p>
-    <w:p>
-      <w:pPr>
-        <w:pStyle w:val="Heading2"/>
-      </w:pPr>
-      <w:r>
-        <w:t>Software implementation</w:t>
-      </w:r>
-    </w:p>
-    <w:p>
-      <w:r>
-        <w:t>We automated our anal</w:t>
-      </w:r>
-      <w:r>
-        <w:t xml:space="preserve">ysis using Python and </w:t>
-      </w:r>
-      <w:proofErr w:type="spellStart"/>
-      <w:r>
-        <w:t>Snakemake</w:t>
-      </w:r>
-      <w:proofErr w:type="spellEnd"/>
-      <w:r>
-        <w:t xml:space="preserve"> (cite)</w:t>
-      </w:r>
-      <w:r>
-        <w:t xml:space="preserve">. Our processing pipeline used the general bioinformatics software </w:t>
-      </w:r>
-      <w:proofErr w:type="spellStart"/>
-      <w:r>
-        <w:t>FastQC</w:t>
-      </w:r>
-      <w:proofErr w:type="spellEnd"/>
-      <w:r>
-        <w:t xml:space="preserve">, </w:t>
-      </w:r>
-      <w:proofErr w:type="spellStart"/>
-      <w:r>
-        <w:t>MultiQC</w:t>
-      </w:r>
-      <w:proofErr w:type="spellEnd"/>
-      <w:r>
-        <w:t xml:space="preserve">, </w:t>
-      </w:r>
-      <w:proofErr w:type="spellStart"/>
-      <w:r>
-        <w:t>samtools</w:t>
-      </w:r>
-      <w:proofErr w:type="spellEnd"/>
-      <w:r>
-        <w:t xml:space="preserve">, and </w:t>
-      </w:r>
-      <w:proofErr w:type="spellStart"/>
-      <w:r>
-        <w:t>bioawk</w:t>
-      </w:r>
-      <w:proofErr w:type="spellEnd"/>
-      <w:r>
-        <w:t xml:space="preserve">. We used R for all statistics and data visualization. The computational resources were provided by the </w:t>
-      </w:r>
-      <w:r>
-        <w:t xml:space="preserve">University </w:t>
-      </w:r>
-      <w:proofErr w:type="gramStart"/>
-      <w:r>
-        <w:t>of</w:t>
-      </w:r>
-      <w:proofErr w:type="gramEnd"/>
-      <w:r>
-        <w:t xml:space="preserve"> Chicago </w:t>
-      </w:r>
-      <w:r>
-        <w:t xml:space="preserve">Research Computing Center. All code is available </w:t>
-      </w:r>
-      <w:r>
-        <w:t xml:space="preserve">for viewing and reuse at </w:t>
+        <w:t>=GSEXXXXX</w:t>
+      </w:r>
+      <w:r>
+        <w:t xml:space="preserve">). </w:t>
+      </w:r>
+      <w:r>
+        <w:t xml:space="preserve">The counts matrix and other summary data sets are available at </w:t>
       </w:r>
       <w:r>
         <w:t>https://github.com/jdblischak/tb-suscept</w:t>
       </w:r>
       <w:r>
-        <w:t>.</w:t>
-      </w:r>
-    </w:p>
-    <w:p>
-      <w:pPr>
-        <w:pStyle w:val="Heading2"/>
-      </w:pPr>
-      <w:r>
-        <w:t>Data availability</w:t>
-      </w:r>
-    </w:p>
-    <w:p>
-      <w:r>
-        <w:t>T</w:t>
-      </w:r>
-      <w:r>
-        <w:t>h</w:t>
-      </w:r>
-      <w:r>
-        <w:t xml:space="preserve">e </w:t>
-      </w:r>
-      <w:r>
-        <w:t xml:space="preserve">raw </w:t>
-      </w:r>
-      <w:proofErr w:type="spellStart"/>
-      <w:r>
-        <w:t>fastq</w:t>
-      </w:r>
-      <w:proofErr w:type="spellEnd"/>
-      <w:r>
-        <w:t xml:space="preserve"> files</w:t>
-      </w:r>
-      <w:r>
-        <w:t xml:space="preserve"> have been deposited in NCBI's Gene Expression Omnibus</w:t>
-      </w:r>
-      <w:r>
-        <w:t xml:space="preserve"> (cite)</w:t>
-      </w:r>
-      <w:r>
-        <w:t xml:space="preserve"> and are accessible through GEO Series accession number GSE</w:t>
-      </w:r>
-      <w:r>
-        <w:t>XXXXX</w:t>
-      </w:r>
-      <w:r>
-        <w:t xml:space="preserve"> (http://www.ncbi.nlm.nih.gov/</w:t>
-      </w:r>
-      <w:r>
-        <w:t>geo/ query/</w:t>
-      </w:r>
-      <w:proofErr w:type="spellStart"/>
-      <w:r>
-        <w:t>acc.cgi</w:t>
-      </w:r>
-      <w:proofErr w:type="gramStart"/>
-      <w:r>
-        <w:t>?acc</w:t>
-      </w:r>
-      <w:proofErr w:type="spellEnd"/>
-      <w:proofErr w:type="gramEnd"/>
-      <w:r>
-        <w:t>=GSEXXXXX</w:t>
-      </w:r>
-      <w:r>
-        <w:t xml:space="preserve">). </w:t>
-      </w:r>
-      <w:r>
-        <w:t xml:space="preserve">The counts matrix and other summary data sets are available at </w:t>
-      </w:r>
-      <w:r>
-        <w:t>https://github.com/jdblischak/tb-suscept</w:t>
-      </w:r>
-      <w:r>
         <w:t>/data.</w:t>
       </w:r>
-      <w:bookmarkStart w:id="6" w:name="_GoBack"/>
-      <w:bookmarkEnd w:id="6"/>
     </w:p>
     <w:p>
       <w:pPr>
@@ -3642,148 +3594,188 @@
       <w:pPr>
         <w:jc w:val="center"/>
       </w:pPr>
-    </w:p>
-    <w:p>
-      <w:pPr>
-        <w:pStyle w:val="LaTeX"/>
-      </w:pPr>
-      <w:r>
-        <w:t>\begin{figure}[</w:t>
-      </w:r>
-      <w:proofErr w:type="spellStart"/>
-      <w:r>
-        <w:t>ht</w:t>
-      </w:r>
-      <w:proofErr w:type="spellEnd"/>
-      <w:r>
-        <w:t>]</w:t>
-      </w:r>
-    </w:p>
-    <w:p>
-      <w:pPr>
-        <w:pStyle w:val="LaTeX"/>
-      </w:pPr>
-      <w:r>
-        <w:t>\centering</w:t>
-      </w:r>
-    </w:p>
-    <w:p>
-      <w:pPr>
-        <w:pStyle w:val="LaTeX"/>
-      </w:pPr>
-      <w:r>
-        <w:t>\</w:t>
-      </w:r>
-      <w:proofErr w:type="spellStart"/>
-      <w:r>
-        <w:t>includegraphics</w:t>
-      </w:r>
-      <w:proofErr w:type="spellEnd"/>
-      <w:r>
-        <w:t>[width=\</w:t>
-      </w:r>
-      <w:proofErr w:type="spellStart"/>
-      <w:r>
-        <w:t>linewidth</w:t>
-      </w:r>
-      <w:proofErr w:type="spellEnd"/>
-      <w:proofErr w:type="gramStart"/>
-      <w:r>
-        <w:t>]{</w:t>
-      </w:r>
-      <w:proofErr w:type="gramEnd"/>
-      <w:r>
-        <w:t>../figure/</w:t>
-      </w:r>
-      <w:r>
-        <w:t>processing</w:t>
-      </w:r>
-      <w:r>
-        <w:t>.pdf}</w:t>
-      </w:r>
-    </w:p>
-    <w:p>
-      <w:pPr>
-        <w:pStyle w:val="LaTeX"/>
-      </w:pPr>
-      <w:r>
-        <w:t>\</w:t>
-      </w:r>
-      <w:proofErr w:type="gramStart"/>
-      <w:r>
-        <w:t>caption{</w:t>
-      </w:r>
-      <w:proofErr w:type="gramEnd"/>
-    </w:p>
-    <w:p>
-      <w:proofErr w:type="gramStart"/>
-      <w:r>
-        <w:t>Batch processing</w:t>
-      </w:r>
-      <w:r>
-        <w:t>.</w:t>
-      </w:r>
-      <w:proofErr w:type="gramEnd"/>
-      <w:r>
-        <w:t xml:space="preserve"> We designed the processing of the samples to minimize the introduction of technical batch effects. Specifically, we attempted to balance the processing of samples obtained from susceptible and resistant individuals.</w:t>
-      </w:r>
-      <w:r>
-        <w:t xml:space="preserve"> In the diagram, each box represents a batch.</w:t>
-      </w:r>
-      <w:r>
-        <w:t xml:space="preserve"> “Infection” labels the batches of the infection experiments, “Arrival” labels the batch shipments of cell lysates arrived in Chicago, USA from Paris, France, “Extraction” labels the batches of RNA extraction, “Master Mix” labels </w:t>
-      </w:r>
-      <w:r>
-        <w:t xml:space="preserve">the </w:t>
-      </w:r>
-      <w:r>
-        <w:t>batches of library preparation, and “Sequencing” labels the batches of flow cells.</w:t>
-      </w:r>
-    </w:p>
-    <w:p>
-      <w:pPr>
-        <w:pStyle w:val="LaTeX"/>
-      </w:pPr>
-      <w:r>
-        <w:t>}</w:t>
-      </w:r>
-    </w:p>
-    <w:p>
-      <w:pPr>
-        <w:pStyle w:val="LaTeX"/>
-      </w:pPr>
-      <w:r>
-        <w:t>\label{</w:t>
-      </w:r>
-      <w:proofErr w:type="spellStart"/>
-      <w:r>
-        <w:t>fig:</w:t>
-      </w:r>
-      <w:r>
-        <w:t>process</w:t>
-      </w:r>
-      <w:proofErr w:type="spellEnd"/>
-      <w:r>
-        <w:t>}</w:t>
-      </w:r>
-    </w:p>
-    <w:p>
-      <w:pPr>
-        <w:pStyle w:val="LaTeX"/>
-      </w:pPr>
-      <w:r>
-        <w:t>\end{figure}</w:t>
-      </w:r>
-    </w:p>
-    <w:p/>
-    <w:p>
-      <w:pPr>
-        <w:jc w:val="center"/>
-      </w:pPr>
       <w:r>
         <w:rPr>
           <w:noProof/>
         </w:rPr>
+        <w:drawing>
+          <wp:inline distT="0" distB="0" distL="0" distR="0">
+            <wp:extent cx="5486400" cy="4114800"/>
+            <wp:effectExtent l="0" t="0" r="0" b="0"/>
+            <wp:docPr id="3" name="processing.png"/>
+            <wp:cNvGraphicFramePr>
+              <a:graphicFrameLocks xmlns:a="http://schemas.openxmlformats.org/drawingml/2006/main" noChangeAspect="1"/>
+            </wp:cNvGraphicFramePr>
+            <a:graphic xmlns:a="http://schemas.openxmlformats.org/drawingml/2006/main">
+              <a:graphicData uri="http://schemas.openxmlformats.org/drawingml/2006/picture">
+                <pic:pic xmlns:pic="http://schemas.openxmlformats.org/drawingml/2006/picture">
+                  <pic:nvPicPr>
+                    <pic:cNvPr id="0" name="processing.png"/>
+                    <pic:cNvPicPr/>
+                  </pic:nvPicPr>
+                  <pic:blipFill>
+                    <a:blip r:embed="rId15" r:link="rId16">
+                      <a:extLst>
+                        <a:ext uri="{28A0092B-C50C-407E-A947-70E740481C1C}">
+                          <a14:useLocalDpi xmlns:a14="http://schemas.microsoft.com/office/drawing/2010/main" val="0"/>
+                        </a:ext>
+                      </a:extLst>
+                    </a:blip>
+                    <a:stretch>
+                      <a:fillRect/>
+                    </a:stretch>
+                  </pic:blipFill>
+                  <pic:spPr>
+                    <a:xfrm>
+                      <a:off x="0" y="0"/>
+                      <a:ext cx="5486400" cy="4114800"/>
+                    </a:xfrm>
+                    <a:prstGeom prst="rect">
+                      <a:avLst/>
+                    </a:prstGeom>
+                  </pic:spPr>
+                </pic:pic>
+              </a:graphicData>
+            </a:graphic>
+          </wp:inline>
+        </w:drawing>
+      </w:r>
+    </w:p>
+    <w:p>
+      <w:pPr>
+        <w:pStyle w:val="LaTeX"/>
+      </w:pPr>
+      <w:r>
+        <w:t>\begin{figure}[</w:t>
+      </w:r>
+      <w:proofErr w:type="spellStart"/>
+      <w:r>
+        <w:t>ht</w:t>
+      </w:r>
+      <w:proofErr w:type="spellEnd"/>
+      <w:r>
+        <w:t>]</w:t>
+      </w:r>
+    </w:p>
+    <w:p>
+      <w:pPr>
+        <w:pStyle w:val="LaTeX"/>
+      </w:pPr>
+      <w:r>
+        <w:t>\centering</w:t>
+      </w:r>
+      <w:bookmarkStart w:id="6" w:name="_GoBack"/>
+      <w:bookmarkEnd w:id="6"/>
+    </w:p>
+    <w:p>
+      <w:pPr>
+        <w:pStyle w:val="LaTeX"/>
+      </w:pPr>
+      <w:r>
+        <w:t>\</w:t>
+      </w:r>
+      <w:proofErr w:type="spellStart"/>
+      <w:r>
+        <w:t>includegraphics</w:t>
+      </w:r>
+      <w:proofErr w:type="spellEnd"/>
+      <w:r>
+        <w:t>[width=\</w:t>
+      </w:r>
+      <w:proofErr w:type="spellStart"/>
+      <w:r>
+        <w:t>linewidth</w:t>
+      </w:r>
+      <w:proofErr w:type="spellEnd"/>
+      <w:proofErr w:type="gramStart"/>
+      <w:r>
+        <w:t>]{</w:t>
+      </w:r>
+      <w:proofErr w:type="gramEnd"/>
+      <w:r>
+        <w:t>../figure/processing.pdf}</w:t>
+      </w:r>
+    </w:p>
+    <w:p>
+      <w:pPr>
+        <w:pStyle w:val="LaTeX"/>
+      </w:pPr>
+      <w:r>
+        <w:t>\</w:t>
+      </w:r>
+      <w:proofErr w:type="gramStart"/>
+      <w:r>
+        <w:t>caption{</w:t>
+      </w:r>
+      <w:proofErr w:type="gramEnd"/>
+    </w:p>
+    <w:p>
+      <w:proofErr w:type="gramStart"/>
+      <w:r>
+        <w:t>Batch processing</w:t>
+      </w:r>
+      <w:r>
+        <w:t>.</w:t>
+      </w:r>
+      <w:proofErr w:type="gramEnd"/>
+      <w:r>
+        <w:t xml:space="preserve"> We designed the processing of the samples to minimize the introduction of technical batch effects. Specifically, we attempted to balance the processing of samples obtained from susceptible and resistant individuals.</w:t>
+      </w:r>
+      <w:r>
+        <w:t xml:space="preserve"> In the diagram, each box represents a batch.</w:t>
+      </w:r>
+      <w:r>
+        <w:t xml:space="preserve"> “Infection” labels the batches of the infection experiments, “Arrival” labels the batch shipments of cell lysates arrived in Chicago, USA from Paris, France, “Extraction” labels the batches of RNA extraction, “Master Mix” labels </w:t>
+      </w:r>
+      <w:r>
+        <w:t xml:space="preserve">the </w:t>
+      </w:r>
+      <w:r>
+        <w:t>batches of library preparation, and “Sequencing” labels the batches of flow cells.</w:t>
+      </w:r>
+    </w:p>
+    <w:p>
+      <w:pPr>
+        <w:pStyle w:val="LaTeX"/>
+      </w:pPr>
+      <w:r>
+        <w:t>}</w:t>
+      </w:r>
+    </w:p>
+    <w:p>
+      <w:pPr>
+        <w:pStyle w:val="LaTeX"/>
+      </w:pPr>
+      <w:r>
+        <w:t>\label{</w:t>
+      </w:r>
+      <w:proofErr w:type="spellStart"/>
+      <w:r>
+        <w:t>fig:process</w:t>
+      </w:r>
+      <w:proofErr w:type="spellEnd"/>
+      <w:r>
+        <w:t>}</w:t>
+      </w:r>
+    </w:p>
+    <w:p>
+      <w:pPr>
+        <w:pStyle w:val="LaTeX"/>
+      </w:pPr>
+      <w:r>
+        <w:t>\end{figure}</w:t>
+      </w:r>
+    </w:p>
+    <w:p/>
+    <w:p>
+      <w:pPr>
+        <w:jc w:val="center"/>
+      </w:pPr>
+      <w:r>
+        <w:rPr>
+          <w:noProof/>
+        </w:rPr>
+        <w:lastRenderedPageBreak/>
         <w:drawing>
           <wp:inline distT="0" distB="0" distL="0" distR="0">
             <wp:extent cx="5486400" cy="1828800"/>
@@ -3800,7 +3792,7 @@
                     <pic:cNvPicPr/>
                   </pic:nvPicPr>
                   <pic:blipFill>
-                    <a:blip r:embed="rId15" r:link="rId16" cstate="print">
+                    <a:blip r:embed="rId17" r:link="rId18" cstate="print">
                       <a:extLst>
                         <a:ext uri="{28A0092B-C50C-407E-A947-70E740481C1C}">
                           <a14:useLocalDpi xmlns:a14="http://schemas.microsoft.com/office/drawing/2010/main" val="0"/>
@@ -4004,7 +3996,6 @@
         <w:pStyle w:val="LaTeX"/>
       </w:pPr>
       <w:r>
-        <w:lastRenderedPageBreak/>
         <w:t>}</w:t>
       </w:r>
     </w:p>
@@ -4043,6 +4034,7 @@
         <w:rPr>
           <w:noProof/>
         </w:rPr>
+        <w:lastRenderedPageBreak/>
         <w:drawing>
           <wp:inline distT="0" distB="0" distL="0" distR="0">
             <wp:extent cx="5486400" cy="5486400"/>
@@ -4056,206 +4048,6 @@
                 <pic:pic xmlns:pic="http://schemas.openxmlformats.org/drawingml/2006/picture">
                   <pic:nvPicPr>
                     <pic:cNvPr id="0" name="heatmap-all-samples.png"/>
-                    <pic:cNvPicPr/>
-                  </pic:nvPicPr>
-                  <pic:blipFill>
-                    <a:blip r:embed="rId17" r:link="rId18" cstate="print">
-                      <a:extLst>
-                        <a:ext uri="{28A0092B-C50C-407E-A947-70E740481C1C}">
-                          <a14:useLocalDpi xmlns:a14="http://schemas.microsoft.com/office/drawing/2010/main" val="0"/>
-                        </a:ext>
-                      </a:extLst>
-                    </a:blip>
-                    <a:stretch>
-                      <a:fillRect/>
-                    </a:stretch>
-                  </pic:blipFill>
-                  <pic:spPr>
-                    <a:xfrm>
-                      <a:off x="0" y="0"/>
-                      <a:ext cx="5486400" cy="5486400"/>
-                    </a:xfrm>
-                    <a:prstGeom prst="rect">
-                      <a:avLst/>
-                    </a:prstGeom>
-                  </pic:spPr>
-                </pic:pic>
-              </a:graphicData>
-            </a:graphic>
-          </wp:inline>
-        </w:drawing>
-      </w:r>
-    </w:p>
-    <w:p>
-      <w:pPr>
-        <w:pStyle w:val="LaTeX"/>
-      </w:pPr>
-      <w:r>
-        <w:t>\begin{figure}[</w:t>
-      </w:r>
-      <w:proofErr w:type="spellStart"/>
-      <w:r>
-        <w:t>ht</w:t>
-      </w:r>
-      <w:proofErr w:type="spellEnd"/>
-      <w:r>
-        <w:t>]</w:t>
-      </w:r>
-    </w:p>
-    <w:p>
-      <w:pPr>
-        <w:pStyle w:val="LaTeX"/>
-      </w:pPr>
-      <w:r>
-        <w:t>\centering</w:t>
-      </w:r>
-    </w:p>
-    <w:p>
-      <w:pPr>
-        <w:pStyle w:val="LaTeX"/>
-      </w:pPr>
-      <w:r>
-        <w:t>\includegraphics[width=\linewidth</w:t>
-      </w:r>
-      <w:proofErr w:type="gramStart"/>
-      <w:r>
-        <w:t>]{</w:t>
-      </w:r>
-      <w:proofErr w:type="gramEnd"/>
-      <w:r>
-        <w:t>../figure/heatmap-all-samples.pdf}</w:t>
-      </w:r>
-    </w:p>
-    <w:p>
-      <w:pPr>
-        <w:pStyle w:val="LaTeX"/>
-      </w:pPr>
-      <w:r>
-        <w:t>\</w:t>
-      </w:r>
-      <w:proofErr w:type="gramStart"/>
-      <w:r>
-        <w:t>caption{</w:t>
-      </w:r>
-      <w:proofErr w:type="gramEnd"/>
-    </w:p>
-    <w:p>
-      <w:proofErr w:type="spellStart"/>
-      <w:proofErr w:type="gramStart"/>
-      <w:r>
-        <w:t>Heatmap</w:t>
-      </w:r>
-      <w:proofErr w:type="spellEnd"/>
-      <w:r>
-        <w:t xml:space="preserve"> of correlation matrix of samples.</w:t>
-      </w:r>
-      <w:proofErr w:type="gramEnd"/>
-      <w:r>
-        <w:t xml:space="preserve"> </w:t>
-      </w:r>
-      <w:r>
-        <w:t>Each square represents t</w:t>
-      </w:r>
-      <w:r>
-        <w:t xml:space="preserve">he Pearson correlation </w:t>
-      </w:r>
-      <w:r>
-        <w:t>between the log</w:t>
-      </w:r>
-      <w:r>
-        <w:rPr>
-          <w:vertAlign w:val="subscript"/>
-        </w:rPr>
-        <w:t>2</w:t>
-      </w:r>
-      <w:r>
-        <w:t xml:space="preserve"> </w:t>
-      </w:r>
-      <w:proofErr w:type="spellStart"/>
-      <w:r>
-        <w:t>cpm</w:t>
-      </w:r>
-      <w:proofErr w:type="spellEnd"/>
-      <w:r>
-        <w:t xml:space="preserve"> expression values of two samples. Red indicates a low correlation of zero and white represents a high correlation of 1. The </w:t>
-      </w:r>
-      <w:proofErr w:type="spellStart"/>
-      <w:r>
-        <w:t>dendrogram</w:t>
-      </w:r>
-      <w:proofErr w:type="spellEnd"/>
-      <w:r>
-        <w:t xml:space="preserve"> displays the results of hierarchical clustering </w:t>
-      </w:r>
-      <w:r>
-        <w:t>with the complete linkage method</w:t>
-      </w:r>
-      <w:r>
-        <w:t xml:space="preserve">. The outliers of the </w:t>
-      </w:r>
-      <w:proofErr w:type="spellStart"/>
-      <w:r>
-        <w:t>noninfected</w:t>
-      </w:r>
-      <w:proofErr w:type="spellEnd"/>
-      <w:r>
-        <w:t xml:space="preserve"> samples are s04-suscept-noninf, r02-resist-noninf, and r06-resist-noninf. The outliers of the infected samples are s01-suscep-infect, r06-resist-infect, and r18-resist-infect.</w:t>
-      </w:r>
-    </w:p>
-    <w:p>
-      <w:pPr>
-        <w:pStyle w:val="LaTeX"/>
-      </w:pPr>
-      <w:r>
-        <w:t>}</w:t>
-      </w:r>
-    </w:p>
-    <w:p>
-      <w:pPr>
-        <w:pStyle w:val="LaTeX"/>
-      </w:pPr>
-      <w:r>
-        <w:t>\label{</w:t>
-      </w:r>
-      <w:proofErr w:type="spellStart"/>
-      <w:r>
-        <w:t>fig:heat-all</w:t>
-      </w:r>
-      <w:proofErr w:type="spellEnd"/>
-      <w:r>
-        <w:t>}</w:t>
-      </w:r>
-    </w:p>
-    <w:p>
-      <w:pPr>
-        <w:pStyle w:val="LaTeX"/>
-      </w:pPr>
-      <w:r>
-        <w:lastRenderedPageBreak/>
-        <w:t>\end{figure}</w:t>
-      </w:r>
-    </w:p>
-    <w:p>
-      <w:pPr>
-        <w:jc w:val="center"/>
-      </w:pPr>
-      <w:r>
-        <w:rPr>
-          <w:noProof/>
-        </w:rPr>
-        <w:drawing>
-          <wp:inline distT="0" distB="0" distL="0" distR="0">
-            <wp:extent cx="5486400" cy="5486400"/>
-            <wp:effectExtent l="0" t="0" r="0" b="0"/>
-            <wp:docPr id="9" name="heatmap-no-outliers.png"/>
-            <wp:cNvGraphicFramePr>
-              <a:graphicFrameLocks xmlns:a="http://schemas.openxmlformats.org/drawingml/2006/main" noChangeAspect="1"/>
-            </wp:cNvGraphicFramePr>
-            <a:graphic xmlns:a="http://schemas.openxmlformats.org/drawingml/2006/main">
-              <a:graphicData uri="http://schemas.openxmlformats.org/drawingml/2006/picture">
-                <pic:pic xmlns:pic="http://schemas.openxmlformats.org/drawingml/2006/picture">
-                  <pic:nvPicPr>
-                    <pic:cNvPr id="0" name="heatmap-no-outliers.png"/>
                     <pic:cNvPicPr/>
                   </pic:nvPicPr>
                   <pic:blipFill>
@@ -4323,13 +4115,7 @@
       </w:r>
       <w:proofErr w:type="gramEnd"/>
       <w:r>
-        <w:t>../figure/heatmap-</w:t>
-      </w:r>
-      <w:r>
-        <w:t>no-outliers</w:t>
-      </w:r>
-      <w:r>
-        <w:t>.pdf}</w:t>
+        <w:t>../figure/heatmap-all-samples.pdf}</w:t>
       </w:r>
     </w:p>
     <w:p>
@@ -4353,17 +4139,20 @@
       </w:r>
       <w:proofErr w:type="spellEnd"/>
       <w:r>
+        <w:t xml:space="preserve"> of correlation matrix of samples.</w:t>
+      </w:r>
+      <w:proofErr w:type="gramEnd"/>
+      <w:r>
         <w:t xml:space="preserve"> </w:t>
       </w:r>
       <w:r>
-        <w:t>of correlation matrix after removing outliers</w:t>
-      </w:r>
-      <w:r>
-        <w:t>.</w:t>
-      </w:r>
-      <w:proofErr w:type="gramEnd"/>
-      <w:r>
-        <w:t xml:space="preserve"> Each square represents the Pearson correlation between the log</w:t>
+        <w:t>Each square represents t</w:t>
+      </w:r>
+      <w:r>
+        <w:t xml:space="preserve">he Pearson correlation </w:t>
+      </w:r>
+      <w:r>
+        <w:t>between the log</w:t>
       </w:r>
       <w:r>
         <w:rPr>
@@ -4388,13 +4177,21 @@
       </w:r>
       <w:proofErr w:type="spellEnd"/>
       <w:r>
-        <w:t xml:space="preserve"> displays the results of hierarchical </w:t>
-      </w:r>
-      <w:r>
-        <w:t>clustering with the complete linkage method</w:t>
-      </w:r>
-      <w:r>
-        <w:t>.</w:t>
+        <w:t xml:space="preserve"> displays the results of hierarchical clustering </w:t>
+      </w:r>
+      <w:r>
+        <w:t>with the complete linkage method</w:t>
+      </w:r>
+      <w:r>
+        <w:t xml:space="preserve">. The outliers of the </w:t>
+      </w:r>
+      <w:proofErr w:type="spellStart"/>
+      <w:r>
+        <w:t>noninfected</w:t>
+      </w:r>
+      <w:proofErr w:type="spellEnd"/>
+      <w:r>
+        <w:t xml:space="preserve"> samples are s04-suscept-noninf, r02-resist-noninf, and r06-resist-noninf. The outliers of the infected samples are s01-suscep-infect, r06-resist-infect, and r18-resist-infect.</w:t>
       </w:r>
     </w:p>
     <w:p>
@@ -4414,10 +4211,7 @@
       </w:r>
       <w:proofErr w:type="spellStart"/>
       <w:r>
-        <w:t>fig:</w:t>
-      </w:r>
-      <w:r>
-        <w:t>heat-filt</w:t>
+        <w:t>fig:heat-all</w:t>
       </w:r>
       <w:proofErr w:type="spellEnd"/>
       <w:r>
@@ -4431,11 +4225,6 @@
       <w:r>
         <w:t>\end{figure}</w:t>
       </w:r>
-    </w:p>
-    <w:p>
-      <w:pPr>
-        <w:pStyle w:val="LaTeX"/>
-      </w:pPr>
     </w:p>
     <w:p>
       <w:pPr>
@@ -4450,7 +4239,7 @@
           <wp:inline distT="0" distB="0" distL="0" distR="0">
             <wp:extent cx="5486400" cy="5486400"/>
             <wp:effectExtent l="0" t="0" r="0" b="0"/>
-            <wp:docPr id="8" name="outliers.png"/>
+            <wp:docPr id="9" name="heatmap-no-outliers.png"/>
             <wp:cNvGraphicFramePr>
               <a:graphicFrameLocks xmlns:a="http://schemas.openxmlformats.org/drawingml/2006/main" noChangeAspect="1"/>
             </wp:cNvGraphicFramePr>
@@ -4458,7 +4247,7 @@
               <a:graphicData uri="http://schemas.openxmlformats.org/drawingml/2006/picture">
                 <pic:pic xmlns:pic="http://schemas.openxmlformats.org/drawingml/2006/picture">
                   <pic:nvPicPr>
-                    <pic:cNvPr id="0" name="outliers.png"/>
+                    <pic:cNvPr id="0" name="heatmap-no-outliers.png"/>
                     <pic:cNvPicPr/>
                   </pic:nvPicPr>
                   <pic:blipFill>
@@ -4518,103 +4307,86 @@
         <w:pStyle w:val="LaTeX"/>
       </w:pPr>
       <w:r>
+        <w:t>\includegraphics[width=\linewidth</w:t>
+      </w:r>
+      <w:proofErr w:type="gramStart"/>
+      <w:r>
+        <w:t>]{</w:t>
+      </w:r>
+      <w:proofErr w:type="gramEnd"/>
+      <w:r>
+        <w:t>../figure/heatmap-</w:t>
+      </w:r>
+      <w:r>
+        <w:t>no-outliers</w:t>
+      </w:r>
+      <w:r>
+        <w:t>.pdf}</w:t>
+      </w:r>
+    </w:p>
+    <w:p>
+      <w:pPr>
+        <w:pStyle w:val="LaTeX"/>
+      </w:pPr>
+      <w:r>
         <w:t>\</w:t>
       </w:r>
-      <w:proofErr w:type="spellStart"/>
-      <w:r>
-        <w:t>includegraphics</w:t>
-      </w:r>
-      <w:proofErr w:type="spellEnd"/>
-      <w:r>
-        <w:t>[width=\</w:t>
-      </w:r>
-      <w:proofErr w:type="spellStart"/>
-      <w:r>
-        <w:t>linewidth</w:t>
-      </w:r>
-      <w:proofErr w:type="spellEnd"/>
       <w:proofErr w:type="gramStart"/>
       <w:r>
-        <w:t>]{</w:t>
+        <w:t>caption{</w:t>
       </w:r>
       <w:proofErr w:type="gramEnd"/>
-      <w:r>
-        <w:t>../figure/outliers.pdf}</w:t>
-      </w:r>
-    </w:p>
-    <w:p>
-      <w:pPr>
-        <w:pStyle w:val="LaTeX"/>
-      </w:pPr>
-      <w:r>
-        <w:t>\</w:t>
-      </w:r>
+    </w:p>
+    <w:p>
+      <w:proofErr w:type="spellStart"/>
       <w:proofErr w:type="gramStart"/>
       <w:r>
-        <w:t>caption{</w:t>
+        <w:t>Heatmap</w:t>
+      </w:r>
+      <w:proofErr w:type="spellEnd"/>
+      <w:r>
+        <w:t xml:space="preserve"> </w:t>
+      </w:r>
+      <w:r>
+        <w:t>of correlation matrix after removing outliers</w:t>
+      </w:r>
+      <w:r>
+        <w:t>.</w:t>
       </w:r>
       <w:proofErr w:type="gramEnd"/>
-    </w:p>
-    <w:p>
-      <w:proofErr w:type="gramStart"/>
-      <w:r>
-        <w:t xml:space="preserve">Principal components analysis </w:t>
-      </w:r>
-      <w:r>
-        <w:t xml:space="preserve">(PCA) </w:t>
-      </w:r>
-      <w:r>
-        <w:t>to identify</w:t>
-      </w:r>
-      <w:r>
-        <w:t xml:space="preserve"> outliers.</w:t>
-      </w:r>
-      <w:proofErr w:type="gramEnd"/>
+      <w:r>
+        <w:t xml:space="preserve"> Each square represents the Pearson correlation between the log</w:t>
+      </w:r>
+      <w:r>
+        <w:rPr>
+          <w:vertAlign w:val="subscript"/>
+        </w:rPr>
+        <w:t>2</w:t>
+      </w:r>
       <w:r>
         <w:t xml:space="preserve"> </w:t>
       </w:r>
-      <w:proofErr w:type="gramStart"/>
-      <w:r>
-        <w:t>PC1 versus PC2 (a), PC3 versus PC4 (b), and PC5 versus PC6 (c).</w:t>
-      </w:r>
-      <w:proofErr w:type="gramEnd"/>
-      <w:r>
-        <w:t xml:space="preserve"> Each sample is represented by its 3-letter ID. “</w:t>
-      </w:r>
-      <w:proofErr w:type="gramStart"/>
-      <w:r>
-        <w:t>s</w:t>
-      </w:r>
-      <w:proofErr w:type="gramEnd"/>
-      <w:r>
-        <w:t xml:space="preserve">” stands for susceptible and </w:t>
-      </w:r>
-      <w:r>
-        <w:t xml:space="preserve">“r” for resistant, and the text is colored on the basis of treatment status (blue is </w:t>
-      </w:r>
-      <w:proofErr w:type="spellStart"/>
-      <w:r>
-        <w:t>noninfected</w:t>
-      </w:r>
-      <w:proofErr w:type="spellEnd"/>
-      <w:r>
-        <w:t xml:space="preserve">; red is infected). The value is </w:t>
-      </w:r>
-      <w:proofErr w:type="gramStart"/>
-      <w:r>
-        <w:t>parentheses in each axis is</w:t>
-      </w:r>
-      <w:proofErr w:type="gramEnd"/>
-      <w:r>
-        <w:t xml:space="preserve"> the percentage of total variation accounted for by that PC. The outliers are listed in (d). These samples do not fall within 2 standard deviations of the mean value of the PCs listed in the right column. Note that a separate mean was calculated for the </w:t>
-      </w:r>
-      <w:proofErr w:type="spellStart"/>
-      <w:r>
-        <w:t>noninfected</w:t>
-      </w:r>
-      <w:proofErr w:type="spellEnd"/>
-      <w:r>
-        <w:t xml:space="preserve"> and infected samples for PC1 only.</w:t>
+      <w:proofErr w:type="spellStart"/>
+      <w:r>
+        <w:t>cpm</w:t>
+      </w:r>
+      <w:proofErr w:type="spellEnd"/>
+      <w:r>
+        <w:t xml:space="preserve"> expression values of two samples. Red indicates a low correlation of zero and white represents a high correlation of 1. The </w:t>
+      </w:r>
+      <w:proofErr w:type="spellStart"/>
+      <w:r>
+        <w:t>dendrogram</w:t>
+      </w:r>
+      <w:proofErr w:type="spellEnd"/>
+      <w:r>
+        <w:t xml:space="preserve"> displays the results of hierarchical </w:t>
+      </w:r>
+      <w:r>
+        <w:t>clustering with the complete linkage method</w:t>
+      </w:r>
+      <w:r>
+        <w:t>.</w:t>
       </w:r>
     </w:p>
     <w:p>
@@ -4634,7 +4406,10 @@
       </w:r>
       <w:proofErr w:type="spellStart"/>
       <w:r>
-        <w:t>fig:outliers</w:t>
+        <w:t>fig:</w:t>
+      </w:r>
+      <w:r>
+        <w:t>heat-filt</w:t>
       </w:r>
       <w:proofErr w:type="spellEnd"/>
       <w:r>
@@ -4646,11 +4421,14 @@
         <w:pStyle w:val="LaTeX"/>
       </w:pPr>
       <w:r>
-        <w:lastRenderedPageBreak/>
         <w:t>\end{figure}</w:t>
       </w:r>
     </w:p>
-    <w:p/>
+    <w:p>
+      <w:pPr>
+        <w:pStyle w:val="LaTeX"/>
+      </w:pPr>
+    </w:p>
     <w:p>
       <w:pPr>
         <w:jc w:val="center"/>
@@ -4659,11 +4437,12 @@
         <w:rPr>
           <w:noProof/>
         </w:rPr>
+        <w:lastRenderedPageBreak/>
         <w:drawing>
           <wp:inline distT="0" distB="0" distL="0" distR="0">
             <wp:extent cx="5486400" cy="5486400"/>
             <wp:effectExtent l="0" t="0" r="0" b="0"/>
-            <wp:docPr id="4" name="batch-pca.png"/>
+            <wp:docPr id="8" name="outliers.png"/>
             <wp:cNvGraphicFramePr>
               <a:graphicFrameLocks xmlns:a="http://schemas.openxmlformats.org/drawingml/2006/main" noChangeAspect="1"/>
             </wp:cNvGraphicFramePr>
@@ -4671,7 +4450,7 @@
               <a:graphicData uri="http://schemas.openxmlformats.org/drawingml/2006/picture">
                 <pic:pic xmlns:pic="http://schemas.openxmlformats.org/drawingml/2006/picture">
                   <pic:nvPicPr>
-                    <pic:cNvPr id="0" name="batch-pca.png"/>
+                    <pic:cNvPr id="0" name="outliers.png"/>
                     <pic:cNvPicPr/>
                   </pic:nvPicPr>
                   <pic:blipFill>
@@ -4743,10 +4522,7 @@
       </w:r>
       <w:proofErr w:type="spellStart"/>
       <w:r>
-        <w:t>li</w:t>
-      </w:r>
-      <w:r>
-        <w:t>newidth</w:t>
+        <w:t>linewidth</w:t>
       </w:r>
       <w:proofErr w:type="spellEnd"/>
       <w:proofErr w:type="gramStart"/>
@@ -4755,8 +4531,88 @@
       </w:r>
       <w:proofErr w:type="gramEnd"/>
       <w:r>
-        <w:t>../figure/batch-pca.pdf</w:t>
-      </w:r>
+        <w:t>../figure/outliers.pdf}</w:t>
+      </w:r>
+    </w:p>
+    <w:p>
+      <w:pPr>
+        <w:pStyle w:val="LaTeX"/>
+      </w:pPr>
+      <w:r>
+        <w:t>\</w:t>
+      </w:r>
+      <w:proofErr w:type="gramStart"/>
+      <w:r>
+        <w:t>caption{</w:t>
+      </w:r>
+      <w:proofErr w:type="gramEnd"/>
+    </w:p>
+    <w:p>
+      <w:proofErr w:type="gramStart"/>
+      <w:r>
+        <w:t xml:space="preserve">Principal components analysis </w:t>
+      </w:r>
+      <w:r>
+        <w:t xml:space="preserve">(PCA) </w:t>
+      </w:r>
+      <w:r>
+        <w:t>to identify</w:t>
+      </w:r>
+      <w:r>
+        <w:t xml:space="preserve"> outliers.</w:t>
+      </w:r>
+      <w:proofErr w:type="gramEnd"/>
+      <w:r>
+        <w:t xml:space="preserve"> </w:t>
+      </w:r>
+      <w:proofErr w:type="gramStart"/>
+      <w:r>
+        <w:t>PC1 versus PC2 (a), PC3 versus PC4 (b), and PC5 versus PC6 (c).</w:t>
+      </w:r>
+      <w:proofErr w:type="gramEnd"/>
+      <w:r>
+        <w:t xml:space="preserve"> Each sample is represented by its 3-letter ID. “</w:t>
+      </w:r>
+      <w:proofErr w:type="gramStart"/>
+      <w:r>
+        <w:t>s</w:t>
+      </w:r>
+      <w:proofErr w:type="gramEnd"/>
+      <w:r>
+        <w:t xml:space="preserve">” stands for susceptible and </w:t>
+      </w:r>
+      <w:r>
+        <w:t xml:space="preserve">“r” for resistant, and the text is colored on the basis of treatment status (blue is </w:t>
+      </w:r>
+      <w:proofErr w:type="spellStart"/>
+      <w:r>
+        <w:t>noninfected</w:t>
+      </w:r>
+      <w:proofErr w:type="spellEnd"/>
+      <w:r>
+        <w:t xml:space="preserve">; red is infected). The value is </w:t>
+      </w:r>
+      <w:proofErr w:type="gramStart"/>
+      <w:r>
+        <w:t>parentheses in each axis is</w:t>
+      </w:r>
+      <w:proofErr w:type="gramEnd"/>
+      <w:r>
+        <w:t xml:space="preserve"> the percentage of total variation accounted for by that PC. The outliers are listed in (d). These samples do not fall within 2 standard deviations of the mean value of the PCs listed in the right column. Note that a separate mean was calculated for the </w:t>
+      </w:r>
+      <w:proofErr w:type="spellStart"/>
+      <w:r>
+        <w:t>noninfected</w:t>
+      </w:r>
+      <w:proofErr w:type="spellEnd"/>
+      <w:r>
+        <w:t xml:space="preserve"> and infected samples for PC1 only.</w:t>
+      </w:r>
+    </w:p>
+    <w:p>
+      <w:pPr>
+        <w:pStyle w:val="LaTeX"/>
+      </w:pPr>
       <w:r>
         <w:t>}</w:t>
       </w:r>
@@ -4766,43 +4622,13 @@
         <w:pStyle w:val="LaTeX"/>
       </w:pPr>
       <w:r>
-        <w:t>\</w:t>
-      </w:r>
-      <w:proofErr w:type="gramStart"/>
-      <w:r>
-        <w:t>caption{</w:t>
-      </w:r>
-      <w:proofErr w:type="gramEnd"/>
-    </w:p>
-    <w:p>
-      <w:r>
-        <w:t>Check for technical batch effects using principal components analysis</w:t>
-      </w:r>
-      <w:r>
-        <w:t xml:space="preserve"> (PCA)</w:t>
-      </w:r>
-      <w:r>
-        <w:t>.</w:t>
-      </w:r>
-      <w:r>
-        <w:t xml:space="preserve"> (a) PC1 versus PC2. The text labels are the individual identifiers. Red indicates </w:t>
-      </w:r>
-      <w:proofErr w:type="spellStart"/>
-      <w:r>
-        <w:t>noninfected</w:t>
-      </w:r>
-      <w:proofErr w:type="spellEnd"/>
-      <w:r>
-        <w:t xml:space="preserve"> samples and blue indicates infected. (b) PC3 versus PC4. The colors indicate the different infection batches. (c) PC5 versus PC6. </w:t>
-      </w:r>
-      <w:r>
-        <w:t>The colors indicate the different infection batches. (d) The Pearson correlation of PCs 1-6 with each of the recorded biological and technical covariates.</w:t>
-      </w:r>
-    </w:p>
-    <w:p>
-      <w:pPr>
-        <w:pStyle w:val="LaTeX"/>
-      </w:pPr>
+        <w:t>\label{</w:t>
+      </w:r>
+      <w:proofErr w:type="spellStart"/>
+      <w:r>
+        <w:t>fig:outliers</w:t>
+      </w:r>
+      <w:proofErr w:type="spellEnd"/>
       <w:r>
         <w:t>}</w:t>
       </w:r>
@@ -4812,28 +4638,11 @@
         <w:pStyle w:val="LaTeX"/>
       </w:pPr>
       <w:r>
-        <w:t>\label{</w:t>
-      </w:r>
-      <w:proofErr w:type="spellStart"/>
-      <w:r>
-        <w:t>fig:</w:t>
-      </w:r>
-      <w:r>
-        <w:t>batch</w:t>
-      </w:r>
-      <w:proofErr w:type="spellEnd"/>
-      <w:r>
-        <w:t>}</w:t>
-      </w:r>
-    </w:p>
-    <w:p>
-      <w:pPr>
-        <w:pStyle w:val="LaTeX"/>
-      </w:pPr>
-      <w:r>
+        <w:lastRenderedPageBreak/>
         <w:t>\end{figure}</w:t>
       </w:r>
     </w:p>
+    <w:p/>
     <w:p>
       <w:pPr>
         <w:jc w:val="center"/>
@@ -4842,12 +4651,11 @@
         <w:rPr>
           <w:noProof/>
         </w:rPr>
-        <w:lastRenderedPageBreak/>
         <w:drawing>
           <wp:inline distT="0" distB="0" distL="0" distR="0">
             <wp:extent cx="5486400" cy="5486400"/>
             <wp:effectExtent l="0" t="0" r="0" b="0"/>
-            <wp:docPr id="5" name="batch-infection.png"/>
+            <wp:docPr id="4" name="batch-pca.png"/>
             <wp:cNvGraphicFramePr>
               <a:graphicFrameLocks xmlns:a="http://schemas.openxmlformats.org/drawingml/2006/main" noChangeAspect="1"/>
             </wp:cNvGraphicFramePr>
@@ -4855,7 +4663,7 @@
               <a:graphicData uri="http://schemas.openxmlformats.org/drawingml/2006/picture">
                 <pic:pic xmlns:pic="http://schemas.openxmlformats.org/drawingml/2006/picture">
                   <pic:nvPicPr>
-                    <pic:cNvPr id="0" name="batch-infection.png"/>
+                    <pic:cNvPr id="0" name="batch-pca.png"/>
                     <pic:cNvPicPr/>
                   </pic:nvPicPr>
                   <pic:blipFill>
@@ -4915,18 +4723,31 @@
         <w:pStyle w:val="LaTeX"/>
       </w:pPr>
       <w:r>
-        <w:t>\includegraphics[width=\linewidt</w:t>
-      </w:r>
-      <w:r>
-        <w:t>h</w:t>
-      </w:r>
+        <w:t>\</w:t>
+      </w:r>
+      <w:proofErr w:type="spellStart"/>
+      <w:r>
+        <w:t>includegraphics</w:t>
+      </w:r>
+      <w:proofErr w:type="spellEnd"/>
+      <w:r>
+        <w:t>[width=\</w:t>
+      </w:r>
+      <w:proofErr w:type="spellStart"/>
+      <w:r>
+        <w:t>li</w:t>
+      </w:r>
+      <w:r>
+        <w:t>newidth</w:t>
+      </w:r>
+      <w:proofErr w:type="spellEnd"/>
       <w:proofErr w:type="gramStart"/>
       <w:r>
         <w:t>]{</w:t>
       </w:r>
       <w:proofErr w:type="gramEnd"/>
       <w:r>
-        <w:t>../figure/batch-infection.pdf</w:t>
+        <w:t>../figure/batch-pca.pdf</w:t>
       </w:r>
       <w:r>
         <w:t>}</w:t>
@@ -4947,26 +4768,28 @@
     </w:p>
     <w:p>
       <w:r>
-        <w:t>Check for confounding effect of infection batch.</w:t>
-      </w:r>
-      <w:r>
-        <w:t xml:space="preserve"> PC3 (a) and PC5 (b) varied by the date of infection. </w:t>
-      </w:r>
-      <w:r>
-        <w:t>Importantly</w:t>
-      </w:r>
-      <w:r>
-        <w:t xml:space="preserve">, however, this technical variation arising from infection batch did not correlate with the susceptibility status of the </w:t>
-      </w:r>
-      <w:r>
-        <w:t>individuals</w:t>
-      </w:r>
-      <w:r>
-        <w:t xml:space="preserve"> (c and d)</w:t>
+        <w:t>Check for technical batch effects using principal components analysis</w:t>
+      </w:r>
+      <w:r>
+        <w:t xml:space="preserve"> (PCA)</w:t>
       </w:r>
       <w:r>
         <w:t>.</w:t>
       </w:r>
+      <w:r>
+        <w:t xml:space="preserve"> (a) PC1 versus PC2. The text labels are the individual identifiers. Red indicates </w:t>
+      </w:r>
+      <w:proofErr w:type="spellStart"/>
+      <w:r>
+        <w:t>noninfected</w:t>
+      </w:r>
+      <w:proofErr w:type="spellEnd"/>
+      <w:r>
+        <w:t xml:space="preserve"> samples and blue indicates infected. (b) PC3 versus PC4. The colors indicate the different infection batches. (c) PC5 versus PC6. </w:t>
+      </w:r>
+      <w:r>
+        <w:t>The colors indicate the different infection batches. (d) The Pearson correlation of PCs 1-6 with each of the recorded biological and technical covariates.</w:t>
+      </w:r>
     </w:p>
     <w:p>
       <w:pPr>
@@ -4985,7 +4808,10 @@
       </w:r>
       <w:proofErr w:type="spellStart"/>
       <w:r>
-        <w:t>fig:infection</w:t>
+        <w:t>fig:</w:t>
+      </w:r>
+      <w:r>
+        <w:t>batch</w:t>
       </w:r>
       <w:proofErr w:type="spellEnd"/>
       <w:r>
@@ -5013,7 +4839,7 @@
           <wp:inline distT="0" distB="0" distL="0" distR="0">
             <wp:extent cx="5486400" cy="5486400"/>
             <wp:effectExtent l="0" t="0" r="0" b="0"/>
-            <wp:docPr id="10" name="limma-supp.png"/>
+            <wp:docPr id="5" name="batch-infection.png"/>
             <wp:cNvGraphicFramePr>
               <a:graphicFrameLocks xmlns:a="http://schemas.openxmlformats.org/drawingml/2006/main" noChangeAspect="1"/>
             </wp:cNvGraphicFramePr>
@@ -5021,7 +4847,7 @@
               <a:graphicData uri="http://schemas.openxmlformats.org/drawingml/2006/picture">
                 <pic:pic xmlns:pic="http://schemas.openxmlformats.org/drawingml/2006/picture">
                   <pic:nvPicPr>
-                    <pic:cNvPr id="0" name="limma-supp.png"/>
+                    <pic:cNvPr id="0" name="batch-infection.png"/>
                     <pic:cNvPicPr/>
                   </pic:nvPicPr>
                   <pic:blipFill>
@@ -5081,6 +4907,172 @@
         <w:pStyle w:val="LaTeX"/>
       </w:pPr>
       <w:r>
+        <w:t>\includegraphics[width=\linewidt</w:t>
+      </w:r>
+      <w:r>
+        <w:t>h</w:t>
+      </w:r>
+      <w:proofErr w:type="gramStart"/>
+      <w:r>
+        <w:t>]{</w:t>
+      </w:r>
+      <w:proofErr w:type="gramEnd"/>
+      <w:r>
+        <w:t>../figure/batch-infection.pdf</w:t>
+      </w:r>
+      <w:r>
+        <w:t>}</w:t>
+      </w:r>
+    </w:p>
+    <w:p>
+      <w:pPr>
+        <w:pStyle w:val="LaTeX"/>
+      </w:pPr>
+      <w:r>
+        <w:t>\</w:t>
+      </w:r>
+      <w:proofErr w:type="gramStart"/>
+      <w:r>
+        <w:t>caption{</w:t>
+      </w:r>
+      <w:proofErr w:type="gramEnd"/>
+    </w:p>
+    <w:p>
+      <w:r>
+        <w:t>Check for confounding effect of infection batch.</w:t>
+      </w:r>
+      <w:r>
+        <w:t xml:space="preserve"> PC3 (a) and PC5 (b) varied by the date of infection. </w:t>
+      </w:r>
+      <w:r>
+        <w:t>Importantly</w:t>
+      </w:r>
+      <w:r>
+        <w:t xml:space="preserve">, however, this technical variation arising from infection batch did not correlate with the susceptibility status of the </w:t>
+      </w:r>
+      <w:r>
+        <w:t>individuals</w:t>
+      </w:r>
+      <w:r>
+        <w:t xml:space="preserve"> (c and d)</w:t>
+      </w:r>
+      <w:r>
+        <w:t>.</w:t>
+      </w:r>
+    </w:p>
+    <w:p>
+      <w:pPr>
+        <w:pStyle w:val="LaTeX"/>
+      </w:pPr>
+      <w:r>
+        <w:t>}</w:t>
+      </w:r>
+    </w:p>
+    <w:p>
+      <w:pPr>
+        <w:pStyle w:val="LaTeX"/>
+      </w:pPr>
+      <w:r>
+        <w:t>\label{</w:t>
+      </w:r>
+      <w:proofErr w:type="spellStart"/>
+      <w:r>
+        <w:t>fig:infection</w:t>
+      </w:r>
+      <w:proofErr w:type="spellEnd"/>
+      <w:r>
+        <w:t>}</w:t>
+      </w:r>
+    </w:p>
+    <w:p>
+      <w:pPr>
+        <w:pStyle w:val="LaTeX"/>
+      </w:pPr>
+      <w:r>
+        <w:t>\end{figure}</w:t>
+      </w:r>
+    </w:p>
+    <w:p>
+      <w:pPr>
+        <w:jc w:val="center"/>
+      </w:pPr>
+      <w:r>
+        <w:rPr>
+          <w:noProof/>
+        </w:rPr>
+        <w:lastRenderedPageBreak/>
+        <w:drawing>
+          <wp:inline distT="0" distB="0" distL="0" distR="0">
+            <wp:extent cx="5486400" cy="5486400"/>
+            <wp:effectExtent l="0" t="0" r="0" b="0"/>
+            <wp:docPr id="10" name="limma-supp.png"/>
+            <wp:cNvGraphicFramePr>
+              <a:graphicFrameLocks xmlns:a="http://schemas.openxmlformats.org/drawingml/2006/main" noChangeAspect="1"/>
+            </wp:cNvGraphicFramePr>
+            <a:graphic xmlns:a="http://schemas.openxmlformats.org/drawingml/2006/main">
+              <a:graphicData uri="http://schemas.openxmlformats.org/drawingml/2006/picture">
+                <pic:pic xmlns:pic="http://schemas.openxmlformats.org/drawingml/2006/picture">
+                  <pic:nvPicPr>
+                    <pic:cNvPr id="0" name="limma-supp.png"/>
+                    <pic:cNvPicPr/>
+                  </pic:nvPicPr>
+                  <pic:blipFill>
+                    <a:blip r:embed="rId29" r:link="rId30" cstate="print">
+                      <a:extLst>
+                        <a:ext uri="{28A0092B-C50C-407E-A947-70E740481C1C}">
+                          <a14:useLocalDpi xmlns:a14="http://schemas.microsoft.com/office/drawing/2010/main" val="0"/>
+                        </a:ext>
+                      </a:extLst>
+                    </a:blip>
+                    <a:stretch>
+                      <a:fillRect/>
+                    </a:stretch>
+                  </pic:blipFill>
+                  <pic:spPr>
+                    <a:xfrm>
+                      <a:off x="0" y="0"/>
+                      <a:ext cx="5486400" cy="5486400"/>
+                    </a:xfrm>
+                    <a:prstGeom prst="rect">
+                      <a:avLst/>
+                    </a:prstGeom>
+                  </pic:spPr>
+                </pic:pic>
+              </a:graphicData>
+            </a:graphic>
+          </wp:inline>
+        </w:drawing>
+      </w:r>
+    </w:p>
+    <w:p>
+      <w:pPr>
+        <w:pStyle w:val="LaTeX"/>
+      </w:pPr>
+      <w:r>
+        <w:t>\begin{figure}[</w:t>
+      </w:r>
+      <w:proofErr w:type="spellStart"/>
+      <w:r>
+        <w:t>ht</w:t>
+      </w:r>
+      <w:proofErr w:type="spellEnd"/>
+      <w:r>
+        <w:t>]</w:t>
+      </w:r>
+    </w:p>
+    <w:p>
+      <w:pPr>
+        <w:pStyle w:val="LaTeX"/>
+      </w:pPr>
+      <w:r>
+        <w:t>\centering</w:t>
+      </w:r>
+    </w:p>
+    <w:p>
+      <w:pPr>
+        <w:pStyle w:val="LaTeX"/>
+      </w:pPr>
+      <w:r>
         <w:t>\</w:t>
       </w:r>
       <w:proofErr w:type="spellStart"/>
@@ -5223,7 +5215,7 @@
                     <pic:cNvPicPr/>
                   </pic:nvPicPr>
                   <pic:blipFill>
-                    <a:blip r:embed="rId29" r:link="rId30" cstate="print">
+                    <a:blip r:embed="rId31" r:link="rId32" cstate="print">
                       <a:extLst>
                         <a:ext uri="{28A0092B-C50C-407E-A947-70E740481C1C}">
                           <a14:useLocalDpi xmlns:a14="http://schemas.microsoft.com/office/drawing/2010/main" val="0"/>
@@ -5401,7 +5393,7 @@
                     <pic:cNvPicPr/>
                   </pic:nvPicPr>
                   <pic:blipFill>
-                    <a:blip r:embed="rId31" r:link="rId32" cstate="print">
+                    <a:blip r:embed="rId33" r:link="rId34" cstate="print">
                       <a:extLst>
                         <a:ext uri="{28A0092B-C50C-407E-A947-70E740481C1C}">
                           <a14:useLocalDpi xmlns:a14="http://schemas.microsoft.com/office/drawing/2010/main" val="0"/>
@@ -5592,175 +5584,6 @@
                 <pic:pic xmlns:pic="http://schemas.openxmlformats.org/drawingml/2006/picture">
                   <pic:nvPicPr>
                     <pic:cNvPr id="0" name="classifier-en.png"/>
-                    <pic:cNvPicPr/>
-                  </pic:nvPicPr>
-                  <pic:blipFill>
-                    <a:blip r:embed="rId33" r:link="rId34" cstate="print">
-                      <a:extLst>
-                        <a:ext uri="{28A0092B-C50C-407E-A947-70E740481C1C}">
-                          <a14:useLocalDpi xmlns:a14="http://schemas.microsoft.com/office/drawing/2010/main" val="0"/>
-                        </a:ext>
-                      </a:extLst>
-                    </a:blip>
-                    <a:stretch>
-                      <a:fillRect/>
-                    </a:stretch>
-                  </pic:blipFill>
-                  <pic:spPr>
-                    <a:xfrm>
-                      <a:off x="0" y="0"/>
-                      <a:ext cx="5486400" cy="2743200"/>
-                    </a:xfrm>
-                    <a:prstGeom prst="rect">
-                      <a:avLst/>
-                    </a:prstGeom>
-                  </pic:spPr>
-                </pic:pic>
-              </a:graphicData>
-            </a:graphic>
-          </wp:inline>
-        </w:drawing>
-      </w:r>
-    </w:p>
-    <w:p>
-      <w:pPr>
-        <w:pStyle w:val="LaTeX"/>
-      </w:pPr>
-      <w:r>
-        <w:t>\begin{figure}[</w:t>
-      </w:r>
-      <w:proofErr w:type="spellStart"/>
-      <w:r>
-        <w:t>ht</w:t>
-      </w:r>
-      <w:proofErr w:type="spellEnd"/>
-      <w:r>
-        <w:t>]</w:t>
-      </w:r>
-    </w:p>
-    <w:p>
-      <w:pPr>
-        <w:pStyle w:val="LaTeX"/>
-      </w:pPr>
-      <w:r>
-        <w:t>\centering</w:t>
-      </w:r>
-    </w:p>
-    <w:p>
-      <w:pPr>
-        <w:pStyle w:val="LaTeX"/>
-      </w:pPr>
-      <w:r>
-        <w:t>\</w:t>
-      </w:r>
-      <w:proofErr w:type="spellStart"/>
-      <w:r>
-        <w:t>includegraphics</w:t>
-      </w:r>
-      <w:proofErr w:type="spellEnd"/>
-      <w:r>
-        <w:t>[width=\</w:t>
-      </w:r>
-      <w:proofErr w:type="spellStart"/>
-      <w:r>
-        <w:t>linewidth</w:t>
-      </w:r>
-      <w:proofErr w:type="spellEnd"/>
-      <w:proofErr w:type="gramStart"/>
-      <w:r>
-        <w:t>]{</w:t>
-      </w:r>
-      <w:proofErr w:type="gramEnd"/>
-      <w:r>
-        <w:t>../figure/</w:t>
-      </w:r>
-      <w:r>
-        <w:t>classifier-en</w:t>
-      </w:r>
-      <w:r>
-        <w:t>.pdf}</w:t>
-      </w:r>
-    </w:p>
-    <w:p>
-      <w:pPr>
-        <w:pStyle w:val="LaTeX"/>
-      </w:pPr>
-      <w:r>
-        <w:t>\</w:t>
-      </w:r>
-      <w:proofErr w:type="gramStart"/>
-      <w:r>
-        <w:t>caption{</w:t>
-      </w:r>
-      <w:proofErr w:type="gramEnd"/>
-    </w:p>
-    <w:p>
-      <w:proofErr w:type="gramStart"/>
-      <w:r>
-        <w:t>Classifying TB susceptible individuals using an elastic net algorithm.</w:t>
-      </w:r>
-      <w:proofErr w:type="gramEnd"/>
-      <w:r>
-        <w:t xml:space="preserve"> (a) The estimates of predicted probability of TB resistance from the leave-one-out-cross-validation for individuals in the current study. The red circles represent individuals known to be susceptible to TB, and blue those resistant to TB. The horizontal blue line at a probability of 0.75 almost separates susceptible and resistant individuals. (b) The estimates of predicted probability of TB resistance from applying the classifier trained on the data from the current study to a test set of independently collected healthy individuals \cite{Barreiro2012}.</w:t>
-      </w:r>
-    </w:p>
-    <w:p>
-      <w:pPr>
-        <w:pStyle w:val="LaTeX"/>
-      </w:pPr>
-      <w:r>
-        <w:t>}</w:t>
-      </w:r>
-    </w:p>
-    <w:p>
-      <w:pPr>
-        <w:pStyle w:val="LaTeX"/>
-      </w:pPr>
-      <w:r>
-        <w:t>\label{</w:t>
-      </w:r>
-      <w:proofErr w:type="spellStart"/>
-      <w:r>
-        <w:t>fig:</w:t>
-      </w:r>
-      <w:r>
-        <w:t>class-en</w:t>
-      </w:r>
-      <w:proofErr w:type="spellEnd"/>
-      <w:r>
-        <w:t>}</w:t>
-      </w:r>
-    </w:p>
-    <w:p>
-      <w:pPr>
-        <w:pStyle w:val="LaTeX"/>
-      </w:pPr>
-      <w:r>
-        <w:t>\end{figure}</w:t>
-      </w:r>
-    </w:p>
-    <w:p>
-      <w:pPr>
-        <w:jc w:val="center"/>
-      </w:pPr>
-      <w:r>
-        <w:rPr>
-          <w:noProof/>
-        </w:rPr>
-        <w:lastRenderedPageBreak/>
-        <w:drawing>
-          <wp:inline distT="0" distB="0" distL="0" distR="0">
-            <wp:extent cx="5486400" cy="2743200"/>
-            <wp:effectExtent l="0" t="0" r="0" b="0"/>
-            <wp:docPr id="14" name="classifier-rf.png"/>
-            <wp:cNvGraphicFramePr>
-              <a:graphicFrameLocks xmlns:a="http://schemas.openxmlformats.org/drawingml/2006/main" noChangeAspect="1"/>
-            </wp:cNvGraphicFramePr>
-            <a:graphic xmlns:a="http://schemas.openxmlformats.org/drawingml/2006/main">
-              <a:graphicData uri="http://schemas.openxmlformats.org/drawingml/2006/picture">
-                <pic:pic xmlns:pic="http://schemas.openxmlformats.org/drawingml/2006/picture">
-                  <pic:nvPicPr>
-                    <pic:cNvPr id="0" name="classifier-rf.png"/>
                     <pic:cNvPicPr/>
                   </pic:nvPicPr>
                   <pic:blipFill>
@@ -5841,6 +5664,175 @@
       </w:r>
       <w:proofErr w:type="gramEnd"/>
       <w:r>
+        <w:t>../figure/</w:t>
+      </w:r>
+      <w:r>
+        <w:t>classifier-en</w:t>
+      </w:r>
+      <w:r>
+        <w:t>.pdf}</w:t>
+      </w:r>
+    </w:p>
+    <w:p>
+      <w:pPr>
+        <w:pStyle w:val="LaTeX"/>
+      </w:pPr>
+      <w:r>
+        <w:t>\</w:t>
+      </w:r>
+      <w:proofErr w:type="gramStart"/>
+      <w:r>
+        <w:t>caption{</w:t>
+      </w:r>
+      <w:proofErr w:type="gramEnd"/>
+    </w:p>
+    <w:p>
+      <w:proofErr w:type="gramStart"/>
+      <w:r>
+        <w:t>Classifying TB susceptible individuals using an elastic net algorithm.</w:t>
+      </w:r>
+      <w:proofErr w:type="gramEnd"/>
+      <w:r>
+        <w:t xml:space="preserve"> (a) The estimates of predicted probability of TB resistance from the leave-one-out-cross-validation for individuals in the current study. The red circles represent individuals known to be susceptible to TB, and blue those resistant to TB. The horizontal blue line at a probability of 0.75 almost separates susceptible and resistant individuals. (b) The estimates of predicted probability of TB resistance from applying the classifier trained on the data from the current study to a test set of independently collected healthy individuals \cite{Barreiro2012}.</w:t>
+      </w:r>
+    </w:p>
+    <w:p>
+      <w:pPr>
+        <w:pStyle w:val="LaTeX"/>
+      </w:pPr>
+      <w:r>
+        <w:t>}</w:t>
+      </w:r>
+    </w:p>
+    <w:p>
+      <w:pPr>
+        <w:pStyle w:val="LaTeX"/>
+      </w:pPr>
+      <w:r>
+        <w:t>\label{</w:t>
+      </w:r>
+      <w:proofErr w:type="spellStart"/>
+      <w:r>
+        <w:t>fig:</w:t>
+      </w:r>
+      <w:r>
+        <w:t>class-en</w:t>
+      </w:r>
+      <w:proofErr w:type="spellEnd"/>
+      <w:r>
+        <w:t>}</w:t>
+      </w:r>
+    </w:p>
+    <w:p>
+      <w:pPr>
+        <w:pStyle w:val="LaTeX"/>
+      </w:pPr>
+      <w:r>
+        <w:t>\end{figure}</w:t>
+      </w:r>
+    </w:p>
+    <w:p>
+      <w:pPr>
+        <w:jc w:val="center"/>
+      </w:pPr>
+      <w:r>
+        <w:rPr>
+          <w:noProof/>
+        </w:rPr>
+        <w:lastRenderedPageBreak/>
+        <w:drawing>
+          <wp:inline distT="0" distB="0" distL="0" distR="0">
+            <wp:extent cx="5486400" cy="2743200"/>
+            <wp:effectExtent l="0" t="0" r="0" b="0"/>
+            <wp:docPr id="14" name="classifier-rf.png"/>
+            <wp:cNvGraphicFramePr>
+              <a:graphicFrameLocks xmlns:a="http://schemas.openxmlformats.org/drawingml/2006/main" noChangeAspect="1"/>
+            </wp:cNvGraphicFramePr>
+            <a:graphic xmlns:a="http://schemas.openxmlformats.org/drawingml/2006/main">
+              <a:graphicData uri="http://schemas.openxmlformats.org/drawingml/2006/picture">
+                <pic:pic xmlns:pic="http://schemas.openxmlformats.org/drawingml/2006/picture">
+                  <pic:nvPicPr>
+                    <pic:cNvPr id="0" name="classifier-rf.png"/>
+                    <pic:cNvPicPr/>
+                  </pic:nvPicPr>
+                  <pic:blipFill>
+                    <a:blip r:embed="rId37" r:link="rId38" cstate="print">
+                      <a:extLst>
+                        <a:ext uri="{28A0092B-C50C-407E-A947-70E740481C1C}">
+                          <a14:useLocalDpi xmlns:a14="http://schemas.microsoft.com/office/drawing/2010/main" val="0"/>
+                        </a:ext>
+                      </a:extLst>
+                    </a:blip>
+                    <a:stretch>
+                      <a:fillRect/>
+                    </a:stretch>
+                  </pic:blipFill>
+                  <pic:spPr>
+                    <a:xfrm>
+                      <a:off x="0" y="0"/>
+                      <a:ext cx="5486400" cy="2743200"/>
+                    </a:xfrm>
+                    <a:prstGeom prst="rect">
+                      <a:avLst/>
+                    </a:prstGeom>
+                  </pic:spPr>
+                </pic:pic>
+              </a:graphicData>
+            </a:graphic>
+          </wp:inline>
+        </w:drawing>
+      </w:r>
+    </w:p>
+    <w:p>
+      <w:pPr>
+        <w:pStyle w:val="LaTeX"/>
+      </w:pPr>
+      <w:r>
+        <w:t>\begin{figure}[</w:t>
+      </w:r>
+      <w:proofErr w:type="spellStart"/>
+      <w:r>
+        <w:t>ht</w:t>
+      </w:r>
+      <w:proofErr w:type="spellEnd"/>
+      <w:r>
+        <w:t>]</w:t>
+      </w:r>
+    </w:p>
+    <w:p>
+      <w:pPr>
+        <w:pStyle w:val="LaTeX"/>
+      </w:pPr>
+      <w:r>
+        <w:t>\centering</w:t>
+      </w:r>
+    </w:p>
+    <w:p>
+      <w:pPr>
+        <w:pStyle w:val="LaTeX"/>
+      </w:pPr>
+      <w:r>
+        <w:t>\</w:t>
+      </w:r>
+      <w:proofErr w:type="spellStart"/>
+      <w:r>
+        <w:t>includegraphics</w:t>
+      </w:r>
+      <w:proofErr w:type="spellEnd"/>
+      <w:r>
+        <w:t>[width=\</w:t>
+      </w:r>
+      <w:proofErr w:type="spellStart"/>
+      <w:r>
+        <w:t>linewidth</w:t>
+      </w:r>
+      <w:proofErr w:type="spellEnd"/>
+      <w:proofErr w:type="gramStart"/>
+      <w:r>
+        <w:t>]{</w:t>
+      </w:r>
+      <w:proofErr w:type="gramEnd"/>
+      <w:r>
         <w:t>../figure/classifier-rf.pdf}</w:t>
       </w:r>
     </w:p>
@@ -5905,7 +5897,7 @@
       </w:pPr>
     </w:p>
     <w:sectPr>
-      <w:footerReference w:type="default" r:id="rId37"/>
+      <w:footerReference w:type="default" r:id="rId39"/>
       <w:pgSz w:w="12240" w:h="15840"/>
       <w:pgMar w:top="1440" w:right="1008" w:bottom="1440" w:left="1008" w:header="720" w:footer="720" w:gutter="0"/>
       <w:cols w:space="720"/>
@@ -5974,7 +5966,7 @@
           <w:rPr>
             <w:noProof/>
           </w:rPr>
-          <w:t>11</w:t>
+          <w:t>13</w:t>
         </w:r>
         <w:r>
           <w:rPr>
@@ -8315,7 +8307,7 @@
 </file>
 
 <file path=customXml/itemProps1.xml><?xml version="1.0" encoding="utf-8"?>
-<ds:datastoreItem xmlns:ds="http://schemas.openxmlformats.org/officeDocument/2006/customXml" ds:itemID="{BDBD56BE-40B1-46BA-AA3E-3F70EEF8AEF9}">
+<ds:datastoreItem xmlns:ds="http://schemas.openxmlformats.org/officeDocument/2006/customXml" ds:itemID="{B7DDC6DD-0A19-4551-ACF7-CA4F3EC371FB}">
   <ds:schemaRefs>
     <ds:schemaRef ds:uri="http://schemas.openxmlformats.org/officeDocument/2006/bibliography"/>
   </ds:schemaRefs>

</xml_diff>

<commit_message>
Start creating Supplementary Data files and update DE Results.
</commit_message>
<xml_diff>
--- a/paper/tb-suscept.docx
+++ b/paper/tb-suscept.docx
@@ -91,8 +91,6 @@
         </w:rPr>
         <w:t>6</w:t>
       </w:r>
-      <w:bookmarkStart w:id="0" w:name="_GoBack"/>
-      <w:bookmarkEnd w:id="0"/>
       <w:r>
         <w:rPr>
           <w:vertAlign w:val="superscript"/>
@@ -265,12 +263,12 @@
           <w:szCs w:val="32"/>
         </w:rPr>
       </w:pPr>
-      <w:bookmarkStart w:id="1" w:name="abstract"/>
+      <w:bookmarkStart w:id="0" w:name="abstract"/>
       <w:r>
         <w:br w:type="page"/>
       </w:r>
     </w:p>
-    <w:bookmarkEnd w:id="1"/>
+    <w:bookmarkEnd w:id="0"/>
     <w:p>
       <w:pPr>
         <w:pStyle w:val="Abstract"/>
@@ -284,7 +282,7 @@
       <w:pPr>
         <w:pStyle w:val="Heading1"/>
       </w:pPr>
-      <w:bookmarkStart w:id="2" w:name="introduction"/>
+      <w:bookmarkStart w:id="1" w:name="introduction"/>
       <w:r>
         <w:t>Introduction</w:t>
       </w:r>
@@ -293,8 +291,8 @@
       <w:pPr>
         <w:pStyle w:val="Heading1"/>
       </w:pPr>
-      <w:bookmarkStart w:id="3" w:name="results"/>
-      <w:bookmarkEnd w:id="2"/>
+      <w:bookmarkStart w:id="2" w:name="results"/>
+      <w:bookmarkEnd w:id="1"/>
       <w:r>
         <w:t>Results</w:t>
       </w:r>
@@ -378,7 +376,13 @@
         <w:t xml:space="preserve">a mean of </w:t>
       </w:r>
       <w:r>
-        <w:t xml:space="preserve">X </w:t>
+        <w:rPr>
+          <w:highlight w:val="yellow"/>
+        </w:rPr>
+        <w:t>X</w:t>
+      </w:r>
+      <w:r>
+        <w:t xml:space="preserve"> </w:t>
       </w:r>
       <w:r>
         <w:t>$</w:t>
@@ -390,7 +394,16 @@
         <w:t>$</w:t>
       </w:r>
       <w:r>
-        <w:t xml:space="preserve"> X </w:t>
+        <w:t xml:space="preserve"> </w:t>
+      </w:r>
+      <w:r>
+        <w:rPr>
+          <w:highlight w:val="yellow"/>
+        </w:rPr>
+        <w:t>X</w:t>
+      </w:r>
+      <w:r>
+        <w:t xml:space="preserve"> </w:t>
       </w:r>
       <w:r>
         <w:t>million raw reads per sample.</w:t>
@@ -489,22 +502,79 @@
         <w:t>.</w:t>
       </w:r>
       <w:r>
-        <w:t xml:space="preserve"> As expected, there was a strong response to infection with MTB in both resistant and susceptible individuals (Supplementary Fig. \ref{fig:limma-supp}). X genes were differentially expressed</w:t>
+        <w:t xml:space="preserve"> As expected, there was a strong response to infection with MTB in both resistant and susceptible individuals (Supplementary Fig. \ref{fig:limma-supp}). </w:t>
+      </w:r>
+      <w:r>
+        <w:t>3,486</w:t>
+      </w:r>
+      <w:r>
+        <w:t xml:space="preserve"> genes were differentially expressed</w:t>
       </w:r>
       <w:r>
         <w:t xml:space="preserve"> (DE)</w:t>
       </w:r>
       <w:r>
-        <w:t xml:space="preserve"> between the noninfected and infected states for resistant individuals at a q-value of 10% and an absolute log fold change greater than 4. Similarly, X genes were </w:t>
+        <w:t xml:space="preserve"> between the noninfected and infected states for resistant individuals at a q-value of 10% and an absolut</w:t>
+      </w:r>
+      <w:r>
+        <w:t>e log fold change greater than 1</w:t>
+      </w:r>
+      <w:r>
+        <w:t xml:space="preserve">. Similarly, </w:t>
+      </w:r>
+      <w:r>
+        <w:t>3,789</w:t>
+      </w:r>
+      <w:r>
+        <w:t xml:space="preserve"> genes were </w:t>
       </w:r>
       <w:r>
         <w:t>DE</w:t>
       </w:r>
       <w:r>
-        <w:t xml:space="preserve"> between the noninfected and infected states for resistant individuals at a q-value of 10% and an absolute log fold change greater than 4.</w:t>
-      </w:r>
-      <w:r>
-        <w:t xml:space="preserve"> These genes included the important immune response factors X, Y, and Z.</w:t>
+        <w:t xml:space="preserve"> between the noninfected and infected states for resistant individuals at a q-value of 10% and an absolute log fold change greater than </w:t>
+      </w:r>
+      <w:r>
+        <w:t>1</w:t>
+      </w:r>
+      <w:r>
+        <w:t>.</w:t>
+      </w:r>
+      <w:r>
+        <w:t xml:space="preserve"> These genes included the imp</w:t>
+      </w:r>
+      <w:r>
+        <w:t>ortant immune response factors</w:t>
+      </w:r>
+      <w:r>
+        <w:t xml:space="preserve"> </w:t>
+      </w:r>
+      <w:r>
+        <w:rPr>
+          <w:i/>
+        </w:rPr>
+        <w:t>IL12B</w:t>
+      </w:r>
+      <w:r>
+        <w:t xml:space="preserve">, </w:t>
+      </w:r>
+      <w:r>
+        <w:rPr>
+          <w:i/>
+        </w:rPr>
+        <w:t>REL</w:t>
+      </w:r>
+      <w:r>
+        <w:t xml:space="preserve">, and </w:t>
+      </w:r>
+      <w:r>
+        <w:rPr>
+          <w:i/>
+        </w:rPr>
+        <w:t>TNF</w:t>
+      </w:r>
+      <w:r>
+        <w:t>.</w:t>
       </w:r>
       <w:r>
         <w:t xml:space="preserve"> Of most interest </w:t>
@@ -525,7 +595,15 @@
         <w:t>DE</w:t>
       </w:r>
       <w:r>
-        <w:t xml:space="preserve"> between susceptible and resistant individuals in the noninfected and infected states (Fig. </w:t>
+        <w:t xml:space="preserve"> between susceptible and resistant individuals in the noninfected </w:t>
+      </w:r>
+      <w:r>
+        <w:t>or</w:t>
+      </w:r>
+      <w:bookmarkStart w:id="3" w:name="_GoBack"/>
+      <w:bookmarkEnd w:id="3"/>
+      <w:r>
+        <w:t xml:space="preserve"> infected states (Fig. </w:t>
       </w:r>
       <w:r>
         <w:t>\ref{fig:limma}).</w:t>
@@ -534,32 +612,62 @@
         <w:t xml:space="preserve"> </w:t>
       </w:r>
       <w:r>
-        <w:t xml:space="preserve">X genes were differentially expressed (DE) between </w:t>
-      </w:r>
-      <w:r>
-        <w:t xml:space="preserve">resistant and susceptible individuals in the </w:t>
-      </w:r>
-      <w:r>
-        <w:t>noninfected state at a q-value of 10%</w:t>
-      </w:r>
-      <w:r>
-        <w:t xml:space="preserve">, including X, Y, </w:t>
-      </w:r>
-      <w:r>
+        <w:t>645</w:t>
+      </w:r>
+      <w:r>
+        <w:t xml:space="preserve"> genes were DE between resistant and susceptible individuals in the noninfected state at a q-value of 10%, including </w:t>
+      </w:r>
+      <w:r>
+        <w:rPr>
+          <w:i/>
+        </w:rPr>
+        <w:t>ATPV1B2</w:t>
+      </w:r>
+      <w:r>
+        <w:t xml:space="preserve">, </w:t>
+      </w:r>
+      <w:r>
+        <w:rPr>
+          <w:i/>
+        </w:rPr>
+        <w:t>FEZ2</w:t>
+      </w:r>
+      <w:r>
+        <w:t xml:space="preserve">, </w:t>
+      </w:r>
+      <w:r>
+        <w:rPr>
+          <w:i/>
+        </w:rPr>
+        <w:t>PSMA2</w:t>
+      </w:r>
+      <w:r>
+        <w:t>,</w:t>
+      </w:r>
+      <w:r>
+        <w:t xml:space="preserve"> </w:t>
+      </w:r>
+      <w:r>
+        <w:rPr>
+          <w:i/>
+        </w:rPr>
         <w:lastRenderedPageBreak/>
-        <w:t xml:space="preserve">and Z. 0 genes were DE </w:t>
-      </w:r>
-      <w:r>
-        <w:t xml:space="preserve">between resistant and </w:t>
-      </w:r>
-      <w:r>
-        <w:t>susceptible</w:t>
-      </w:r>
-      <w:r>
-        <w:t xml:space="preserve"> individuals in the noninfected state at a q-value of 10%</w:t>
-      </w:r>
-      <w:r>
-        <w:t>.</w:t>
+        <w:t>TNFRSF25</w:t>
+      </w:r>
+      <w:r>
+        <w:t xml:space="preserve">, </w:t>
+      </w:r>
+      <w:r>
+        <w:t xml:space="preserve">and </w:t>
+      </w:r>
+      <w:r>
+        <w:rPr>
+          <w:i/>
+        </w:rPr>
+        <w:t>TRIM38</w:t>
+      </w:r>
+      <w:r>
+        <w:t>. 0 genes were DE between resistant and susceptible individuals in the noninfected state at a q-value of 10%.</w:t>
       </w:r>
     </w:p>
     <w:p>
@@ -1408,7 +1516,7 @@
         <w:pStyle w:val="Heading1"/>
       </w:pPr>
       <w:bookmarkStart w:id="4" w:name="discussion"/>
-      <w:bookmarkEnd w:id="3"/>
+      <w:bookmarkEnd w:id="2"/>
       <w:r>
         <w:t>Discussion</w:t>
       </w:r>
@@ -4751,7 +4859,7 @@
           <w:rPr>
             <w:noProof/>
           </w:rPr>
-          <w:t>1</w:t>
+          <w:t>2</w:t>
         </w:r>
         <w:r>
           <w:rPr>
@@ -7092,7 +7200,7 @@
 </file>
 
 <file path=customXml/itemProps1.xml><?xml version="1.0" encoding="utf-8"?>
-<ds:datastoreItem xmlns:ds="http://schemas.openxmlformats.org/officeDocument/2006/customXml" ds:itemID="{FA6C0589-CB0C-45EE-8EF0-ECF4B1CD5CE7}">
+<ds:datastoreItem xmlns:ds="http://schemas.openxmlformats.org/officeDocument/2006/customXml" ds:itemID="{BE79B0E7-DE08-4DF2-B442-1D86F066886F}">
   <ds:schemaRefs>
     <ds:schemaRef ds:uri="http://schemas.openxmlformats.org/officeDocument/2006/bibliography"/>
   </ds:schemaRefs>

</xml_diff>

<commit_message>
Finish Supplementary Data files.
</commit_message>
<xml_diff>
--- a/paper/tb-suscept.docx
+++ b/paper/tb-suscept.docx
@@ -600,8 +600,6 @@
       <w:r>
         <w:t>or</w:t>
       </w:r>
-      <w:bookmarkStart w:id="3" w:name="_GoBack"/>
-      <w:bookmarkEnd w:id="3"/>
       <w:r>
         <w:t xml:space="preserve"> infected states (Fig. </w:t>
       </w:r>
@@ -642,10 +640,7 @@
         <w:t>PSMA2</w:t>
       </w:r>
       <w:r>
-        <w:t>,</w:t>
-      </w:r>
-      <w:r>
-        <w:t xml:space="preserve"> </w:t>
+        <w:t xml:space="preserve">, </w:t>
       </w:r>
       <w:r>
         <w:rPr>
@@ -922,52 +917,100 @@
         <w:t xml:space="preserve">were important for the genetic basis of TB susceptibility. To do this, we </w:t>
       </w:r>
       <w:r>
-        <w:t xml:space="preserve">compared our results to </w:t>
+        <w:t>compared our results to</w:t>
+      </w:r>
+      <w:r>
+        <w:t xml:space="preserve"> TB susceptibility GWAS conducted in </w:t>
+      </w:r>
+      <w:r>
+        <w:t xml:space="preserve">The </w:t>
+      </w:r>
+      <w:r>
+        <w:t>Gambia and Ghana \cite{Thye2010}. Specifically, for each gene we assigned the SNP with the lowest p-value among all SNPs located within 50 kb of its transcription start site (TSS). If the differentially expressed genes are enriched for TB susceptibility loci, we expect a negative correlation between the absolute values of the log fold changes in our experiment and the GWAS p-values. Indeed, this is what we observed</w:t>
+      </w:r>
+      <w:r>
+        <w:t xml:space="preserve"> (</w:t>
+      </w:r>
+      <w:r>
+        <w:t xml:space="preserve">Fig. </w:t>
+      </w:r>
+      <w:r>
+        <w:t>\ref{fig:gwas})</w:t>
+      </w:r>
+      <w:r>
+        <w:t>.</w:t>
+      </w:r>
+      <w:r>
+        <w:t xml:space="preserve"> We fit </w:t>
       </w:r>
       <w:r>
         <w:t>a</w:t>
       </w:r>
       <w:r>
-        <w:t xml:space="preserve"> TB susceptibility GWAS conducted in </w:t>
-      </w:r>
-      <w:r>
-        <w:t xml:space="preserve">The </w:t>
-      </w:r>
-      <w:r>
-        <w:t>Gambia and Ghana \cite{Thye2010}. Specifically, for each gene we assigned the SNP with the lowest p-value among all SNPs located within 50 kb of its transcription start site (TSS). If the differentially expressed genes are enriched for TB susceptibility loci, we expect a negative correlation between the absolute values of the log fold changes in our experiment and the GWAS p-values. Indeed, this is what we observed</w:t>
-      </w:r>
-      <w:r>
-        <w:t xml:space="preserve"> (</w:t>
-      </w:r>
-      <w:r>
-        <w:t xml:space="preserve">Fig. </w:t>
-      </w:r>
-      <w:r>
-        <w:t>\ref{fig:gwas})</w:t>
+        <w:t xml:space="preserve"> line using least squares regressio</w:t>
+      </w:r>
+      <w:r>
+        <w:t>n for each of our differential expression tests. Interestingly, we observed the steepest negative slopes for the tests comparing differential expression between susceptible and resistant individuals in the noninfected or infected states</w:t>
+      </w:r>
+      <w:r>
+        <w:t xml:space="preserve"> (Fig. \ref{fig:gwas}b)</w:t>
+      </w:r>
+      <w:r>
+        <w:t xml:space="preserve">. However, the slopes of the best fit lines for the tests of the effect of treatment </w:t>
+      </w:r>
+      <w:r>
+        <w:t>in either resistant or susceptible individuals were also negative</w:t>
       </w:r>
       <w:r>
         <w:t>.</w:t>
       </w:r>
       <w:r>
-        <w:t xml:space="preserve"> We fit </w:t>
-      </w:r>
-      <w:r>
-        <w:t>a</w:t>
-      </w:r>
-      <w:r>
-        <w:t xml:space="preserve"> line using least squares regressio</w:t>
-      </w:r>
-      <w:r>
-        <w:t>n for each of our differential expression tests. Interestingly, we observed the steepest negative slopes for the tests comparing differential expression between susceptible and resistant individuals in the noninfected or infected states</w:t>
-      </w:r>
-      <w:r>
-        <w:t xml:space="preserve"> (Fig. \ref{fig:gwas}b)</w:t>
-      </w:r>
-      <w:r>
-        <w:t xml:space="preserve">. However, the slopes of the best fit lines for the tests of the effect of treatment </w:t>
-      </w:r>
-      <w:r>
-        <w:t>in either resistant or susceptible individuals was were also negative</w:t>
+        <w:t xml:space="preserve"> Of particular interest as potential genes involved in TB susceptibility are the genes with that had a p-value</w:t>
+      </w:r>
+      <w:r>
+        <w:t xml:space="preserve"> less than 0.01</w:t>
+      </w:r>
+      <w:r>
+        <w:t xml:space="preserve"> in</w:t>
+      </w:r>
+      <w:r>
+        <w:t xml:space="preserve"> both</w:t>
+      </w:r>
+      <w:r>
+        <w:t xml:space="preserve"> The Gambia </w:t>
+      </w:r>
+      <w:r>
+        <w:t xml:space="preserve">and Ghana GWAS </w:t>
+      </w:r>
+      <w:r>
+        <w:t xml:space="preserve">and an absolute log fold change greater than 2 between susceptible and resistant individuals in the noninfected state (Fig. \ref{fig:gwas}a). </w:t>
+      </w:r>
+      <w:r>
+        <w:t>Only 2</w:t>
+      </w:r>
+      <w:r>
+        <w:t xml:space="preserve"> genes met these criteria:</w:t>
+      </w:r>
+      <w:r>
+        <w:t xml:space="preserve"> </w:t>
+      </w:r>
+      <w:r>
+        <w:rPr>
+          <w:i/>
+        </w:rPr>
+        <w:t>CCL1</w:t>
+      </w:r>
+      <w:r>
+        <w:t xml:space="preserve"> and</w:t>
+      </w:r>
+      <w:r>
+        <w:t xml:space="preserve"> </w:t>
+      </w:r>
+      <w:r>
+        <w:rPr>
+          <w:i/>
+        </w:rPr>
+        <w:t>UNC13A</w:t>
       </w:r>
       <w:r>
         <w:t>.</w:t>
@@ -1037,6 +1080,7 @@
         <w:pStyle w:val="LaTeX"/>
       </w:pPr>
       <w:r>
+        <w:lastRenderedPageBreak/>
         <w:t>\centering</w:t>
       </w:r>
     </w:p>
@@ -1073,11 +1117,13 @@
         <w:t xml:space="preserve">Comparison of differential expression and GWAS results. (a) </w:t>
       </w:r>
       <w:r>
-        <w:t xml:space="preserve">The relationship between GWAS p-values \cite{Thye2010} and the absolute values of the log fold changes between susceptible and resistant individuals in the noninfected state. The red line is the least squares regression. </w:t>
-      </w:r>
-      <w:r>
-        <w:lastRenderedPageBreak/>
-        <w:t>(b) The slopes (</w:t>
+        <w:t xml:space="preserve">The relationship between p-values </w:t>
+      </w:r>
+      <w:r>
+        <w:t xml:space="preserve">from the GWAS in The Gambia </w:t>
+      </w:r>
+      <w:r>
+        <w:t>\cite{Thye2010} and the absolute values of the log fold changes between susceptible and resistant individuals in the noninfected state. The red line is the least squares regression. (b) The slopes (</w:t>
       </w:r>
       <w:r>
         <w:t>$</w:t>
@@ -1310,7 +1356,11 @@
         <w:t>Using the same cutoff of 0.75</w:t>
       </w:r>
       <w:r>
-        <w:t xml:space="preserve"> for the probability of being resistant to TB that was determined to be optimal in the training set, ~</w:t>
+        <w:t xml:space="preserve"> for the probability of being </w:t>
+      </w:r>
+      <w:r>
+        <w:lastRenderedPageBreak/>
+        <w:t>resistant to TB that was determined to be optimal in the training set, ~</w:t>
       </w:r>
       <w:r>
         <w:t>11</w:t>
@@ -1351,7 +1401,6 @@
         <w:rPr>
           <w:noProof/>
         </w:rPr>
-        <w:lastRenderedPageBreak/>
         <w:drawing>
           <wp:inline distT="0" distB="0" distL="0" distR="0">
             <wp:extent cx="5486400" cy="2743200"/>
@@ -1515,7 +1564,7 @@
       <w:pPr>
         <w:pStyle w:val="Heading1"/>
       </w:pPr>
-      <w:bookmarkStart w:id="4" w:name="discussion"/>
+      <w:bookmarkStart w:id="3" w:name="discussion"/>
       <w:bookmarkEnd w:id="2"/>
       <w:r>
         <w:t>Discussion</w:t>
@@ -1523,7 +1572,20 @@
     </w:p>
     <w:p>
       <w:r>
-        <w:t xml:space="preserve">We obtained dendritic cells (DCs) from individuals that were known to be susceptible or resistant to developing active tuberculosis (TB) and measured genome-wide gene expression levels 18 hours post-infection with </w:t>
+        <w:rPr>
+          <w:highlight w:val="yellow"/>
+        </w:rPr>
+        <w:t>Some ideas below…but not finished yet.</w:t>
+      </w:r>
+    </w:p>
+    <w:p/>
+    <w:p>
+      <w:r>
+        <w:t xml:space="preserve">We obtained dendritic cells (DCs) from individuals that were known to be susceptible or resistant to developing active tuberculosis (TB) and measured genome-wide gene expression </w:t>
+      </w:r>
+      <w:r>
+        <w:lastRenderedPageBreak/>
+        <w:t xml:space="preserve">levels 18 hours post-infection with </w:t>
       </w:r>
       <w:r>
         <w:rPr>
@@ -1568,13 +1630,13 @@
       <w:pPr>
         <w:pStyle w:val="Heading1"/>
       </w:pPr>
-      <w:bookmarkStart w:id="5" w:name="methods"/>
+      <w:bookmarkStart w:id="4" w:name="methods"/>
+      <w:bookmarkEnd w:id="3"/>
+      <w:r>
+        <w:t>Methods</w:t>
+      </w:r>
+      <w:bookmarkStart w:id="5" w:name="references"/>
       <w:bookmarkEnd w:id="4"/>
-      <w:r>
-        <w:t>Methods</w:t>
-      </w:r>
-      <w:bookmarkStart w:id="6" w:name="references"/>
-      <w:bookmarkEnd w:id="5"/>
     </w:p>
     <w:p>
       <w:pPr>
@@ -1669,7 +1731,11 @@
         <w:t xml:space="preserve">from the whole blood samples </w:t>
       </w:r>
       <w:r>
-        <w:t xml:space="preserve">using Ficoll-Paque centrifugation, extracted monocytes via CD14 positive selection, and differentiated the monocytes into dendritic cells (DCs) by culturing them for 5 days in </w:t>
+        <w:t xml:space="preserve">using Ficoll-Paque centrifugation, extracted monocytes via CD14 positive selection, and differentiated the monocytes into dendritic </w:t>
+      </w:r>
+      <w:r>
+        <w:lastRenderedPageBreak/>
+        <w:t xml:space="preserve">cells (DCs) by culturing them for 5 days in </w:t>
       </w:r>
       <w:r>
         <w:t>RPMI 1640 (Invitrogen) supplemented with 10% heat-inactivated FCS (Dutscher), L-glutamine (Invitrogen), GM-CSF (20 ng/mL; Immunotools), and IL-4 (20 ng/mL; Immunotools)</w:t>
@@ -1695,7 +1761,6 @@
         <w:pStyle w:val="Heading2"/>
       </w:pPr>
       <w:r>
-        <w:lastRenderedPageBreak/>
         <w:t>RNA extraction and sequencing</w:t>
       </w:r>
     </w:p>
@@ -1835,6 +1900,12 @@
         <w:t xml:space="preserve"> analysis (Supplementary Fig. \ref{fig:gene}</w:t>
       </w:r>
       <w:r>
+        <w:t xml:space="preserve">, </w:t>
+      </w:r>
+      <w:r>
+        <w:t>Supplementary Data S1</w:t>
+      </w:r>
+      <w:r>
         <w:t>)</w:t>
       </w:r>
       <w:r>
@@ -1889,7 +1960,11 @@
     <w:p/>
     <w:p>
       <w:r>
-        <w:t xml:space="preserve">After filtering lowly expressed genes and removing outliers, we recalculated the PCA to check for any potential confounding technical batch effects (Supplementary Fig. \ref{fig:batch}). Reassuringly, the major sources of variation in the data were from the biological factors of interest. PC1 was strongly correlated with the effect of treatment, and PCs 2-6 were correlated with inter-individual variation. </w:t>
+        <w:t xml:space="preserve">After filtering lowly expressed genes and removing outliers, we recalculated the PCA to check for any potential confounding technical batch effects (Supplementary Fig. \ref{fig:batch}). Reassuringly, the major sources of variation in the data were from the biological factors of interest. PC1 was strongly correlated with the effect of treatment, and PCs 2-6 were correlated </w:t>
+      </w:r>
+      <w:r>
+        <w:lastRenderedPageBreak/>
+        <w:t xml:space="preserve">with inter-individual variation. </w:t>
       </w:r>
       <w:r>
         <w:t>The only concerning technical factor was the infection experiments, which were done in 12 separate batches</w:t>
@@ -1906,308 +1981,313 @@
         <w:pStyle w:val="Heading2"/>
       </w:pPr>
       <w:r>
+        <w:t>Differential expression analysis</w:t>
+      </w:r>
+    </w:p>
+    <w:p>
+      <w:r>
+        <w:t xml:space="preserve">We used </w:t>
+      </w:r>
+      <w:r>
+        <w:t>limma</w:t>
+      </w:r>
+      <w:r>
+        <w:t>+voom</w:t>
+      </w:r>
+      <w:r>
+        <w:t xml:space="preserve"> \cite{Smyth2004</w:t>
+      </w:r>
+      <w:r>
+        <w:t>, Law2014, Ritchie2015</w:t>
+      </w:r>
+      <w:r>
+        <w:t xml:space="preserve">} to implement </w:t>
+      </w:r>
+      <w:r>
+        <w:t>the following linear model to test for differential expression:</w:t>
+      </w:r>
+    </w:p>
+    <w:p>
+      <w:pPr>
+        <w:pStyle w:val="LaTeX"/>
+      </w:pPr>
+      <w:r>
+        <w:t xml:space="preserve">\begin{equation} </w:t>
+      </w:r>
+      <w:r>
+        <w:t>\label{eq:limma</w:t>
+      </w:r>
+      <w:r>
+        <w:t>}</w:t>
+      </w:r>
+    </w:p>
+    <w:p>
+      <w:pPr>
+        <w:pStyle w:val="LaTeX"/>
+      </w:pPr>
+      <w:r>
+        <w:t>Y\ \sim</w:t>
+      </w:r>
+      <w:r>
+        <w:t xml:space="preserve"> </w:t>
+      </w:r>
+      <w:r>
+        <w:t>\beta_</w:t>
+      </w:r>
+      <w:r>
+        <w:t>{</w:t>
+      </w:r>
+      <w:r>
+        <w:t>0</w:t>
+      </w:r>
+      <w:r>
+        <w:t>}</w:t>
+      </w:r>
+      <w:r>
+        <w:t xml:space="preserve"> </w:t>
+      </w:r>
+      <w:r>
+        <w:t>+</w:t>
+      </w:r>
+      <w:r>
+        <w:t xml:space="preserve"> </w:t>
+      </w:r>
+      <w:r>
+        <w:t>X_{treat}\beta_{treat}</w:t>
+      </w:r>
+      <w:r>
+        <w:t xml:space="preserve"> </w:t>
+      </w:r>
+      <w:r>
+        <w:t>+</w:t>
+      </w:r>
+      <w:r>
+        <w:t xml:space="preserve"> </w:t>
+      </w:r>
+      <w:r>
+        <w:t>X_{status}\beta_{status}</w:t>
+      </w:r>
+      <w:r>
+        <w:t xml:space="preserve"> </w:t>
+      </w:r>
+      <w:r>
+        <w:t>+</w:t>
+      </w:r>
+      <w:r>
+        <w:t xml:space="preserve"> </w:t>
+      </w:r>
+      <w:r>
+        <w:t>X_{treat,status}\beta_{treat,status}</w:t>
+      </w:r>
+      <w:r>
+        <w:t xml:space="preserve"> </w:t>
+      </w:r>
+      <w:r>
+        <w:t>+</w:t>
+      </w:r>
+      <w:r>
+        <w:t xml:space="preserve"> </w:t>
+      </w:r>
+      <w:r>
+        <w:t>I</w:t>
+      </w:r>
+      <w:r>
+        <w:t xml:space="preserve"> </w:t>
+      </w:r>
+      <w:r>
+        <w:t>+</w:t>
+      </w:r>
+      <w:r>
+        <w:t xml:space="preserve"> </w:t>
+      </w:r>
+      <w:r>
+        <w:t>\epsilon</w:t>
+      </w:r>
+    </w:p>
+    <w:p>
+      <w:pPr>
+        <w:pStyle w:val="LaTeX"/>
+      </w:pPr>
+      <w:r>
+        <w:t>\end{equation}</w:t>
+      </w:r>
+    </w:p>
+    <w:p>
+      <w:r>
+        <w:t xml:space="preserve">where $\beta_{0}$ is the mean expression level in noninfected cells of resistant individuals, $\beta_{treat}$ is the fixed effect of treatment in resistant individuals, $\beta_{status}$ is the fixed effect of susceptibility status in noninfected cells, $\beta_{treat,status}$ is the fixed </w:t>
+      </w:r>
+      <w:r>
+        <w:t xml:space="preserve">interaction </w:t>
+      </w:r>
+      <w:r>
+        <w:t>effect of treatment in susceptible individuals, and $I$ is the random effect of individual. The random individual effect was implemented using the limma function duplicateCorrelation (cite paper). To jointly model the data with voom and duplicateCorrelation, we followed the recommended best practice of running both voom and duplicateCorrelation twice in succession</w:t>
+      </w:r>
+      <w:r>
+        <w:t xml:space="preserve"> (cite Lui2015)</w:t>
+      </w:r>
+      <w:r>
+        <w:t>.</w:t>
+      </w:r>
+    </w:p>
+    <w:p/>
+    <w:p>
+      <w:r>
+        <w:t>We used the model to test 4 separate hypotheses</w:t>
+      </w:r>
+      <w:r>
+        <w:t xml:space="preserve"> (Supplementary Data S2)</w:t>
+      </w:r>
+      <w:r>
+        <w:t>. We identified genes which were differentially expressed between infected and noninfected DCs of resistant individuals by testing $\beta_{treat}</w:t>
+      </w:r>
+      <w:r>
+        <w:t xml:space="preserve"> </w:t>
+      </w:r>
+      <w:r>
+        <w:t>=</w:t>
+      </w:r>
+      <w:r>
+        <w:t xml:space="preserve"> 0$, </w:t>
+      </w:r>
+      <w:r>
+        <w:t>genes which were differentially expressed between infected and noninfected DCs of susceptible individuals by testing $\beta_{treat}</w:t>
+      </w:r>
+      <w:r>
+        <w:t xml:space="preserve"> + \beta</w:t>
+      </w:r>
+      <w:r>
+        <w:t>_</w:t>
+      </w:r>
+      <w:r>
+        <w:t>{treat,status}</w:t>
+      </w:r>
+      <w:r>
+        <w:t xml:space="preserve"> = 0$,</w:t>
+      </w:r>
+      <w:r>
+        <w:t xml:space="preserve"> genes which were differentially expressed between susceptible and resistant individuals in the noninfected state by testing $\beta_{status} = 0$, and genes which were differentially expressed between susceptible and resistant individuals in the infected state by testing $\beta_{status} + \beta</w:t>
+      </w:r>
+      <w:r>
+        <w:t>_</w:t>
+      </w:r>
+      <w:r>
+        <w:t>{treat,status} = 0$.</w:t>
+      </w:r>
+      <w:r>
+        <w:t xml:space="preserve"> We </w:t>
+      </w:r>
+      <w:r>
+        <w:t>corrected</w:t>
+      </w:r>
+      <w:r>
+        <w:t xml:space="preserve"> for multiple </w:t>
+      </w:r>
+      <w:r>
+        <w:t>testing</w:t>
+      </w:r>
+      <w:r>
+        <w:t xml:space="preserve"> using </w:t>
+      </w:r>
+      <w:r>
+        <w:t>q-values estimated via</w:t>
+      </w:r>
+      <w:r>
+        <w:t xml:space="preserve"> adaptive shrinkage</w:t>
+      </w:r>
+      <w:r>
+        <w:t xml:space="preserve"> \cite{Stephens2016} and considered</w:t>
+      </w:r>
+      <w:r>
+        <w:t xml:space="preserve"> differentially </w:t>
+      </w:r>
+      <w:r>
+        <w:t>expressed genes as those with a</w:t>
+      </w:r>
+      <w:r>
+        <w:t xml:space="preserve"> </w:t>
+      </w:r>
+      <w:r>
+        <w:t>q-value less than</w:t>
+      </w:r>
+      <w:r>
+        <w:t xml:space="preserve"> 10</w:t>
+      </w:r>
+      <w:r>
+        <w:t>%</w:t>
+      </w:r>
+      <w:r>
+        <w:t>.</w:t>
+      </w:r>
+    </w:p>
+    <w:p>
+      <w:pPr>
+        <w:pStyle w:val="Heading2"/>
+      </w:pPr>
+      <w:r>
         <w:lastRenderedPageBreak/>
-        <w:t>Differential expression analysis</w:t>
-      </w:r>
-    </w:p>
-    <w:p>
-      <w:r>
-        <w:t xml:space="preserve">We used </w:t>
-      </w:r>
-      <w:r>
-        <w:t>limma</w:t>
-      </w:r>
-      <w:r>
-        <w:t>+voom</w:t>
-      </w:r>
-      <w:r>
-        <w:t xml:space="preserve"> \cite{Smyth2004</w:t>
-      </w:r>
-      <w:r>
-        <w:t>, Law2014, Ritchie2015</w:t>
-      </w:r>
-      <w:r>
-        <w:t xml:space="preserve">} to implement </w:t>
-      </w:r>
-      <w:r>
-        <w:t>the following linear model to test for differential expression:</w:t>
-      </w:r>
-    </w:p>
-    <w:p>
-      <w:pPr>
-        <w:pStyle w:val="LaTeX"/>
-      </w:pPr>
-      <w:r>
-        <w:t xml:space="preserve">\begin{equation} </w:t>
-      </w:r>
-      <w:r>
-        <w:t>\label{eq:limma</w:t>
+        <w:t>Comparison to GWAS results</w:t>
+      </w:r>
+    </w:p>
+    <w:p>
+      <w:r>
+        <w:t xml:space="preserve">The GWAS p-values were from a study </w:t>
+      </w:r>
+      <w:r>
+        <w:t xml:space="preserve">of TB susceptibility </w:t>
+      </w:r>
+      <w:r>
+        <w:t xml:space="preserve">conducted in </w:t>
+      </w:r>
+      <w:r>
+        <w:t>The</w:t>
+      </w:r>
+      <w:r>
+        <w:t xml:space="preserve"> Gambia and Ghana \cite{Thye2010}. To compare our differential expression results to these genetic associations, we assigned each gene the p-value of the SNP with the minimum p-value out of all the SNPs located within 50 kb up or downstream of its transcription start site.</w:t>
+      </w:r>
+      <w:r>
+        <w:t xml:space="preserve"> Specifically, we obtained the genomic coordinates of the SNPs with the R/Bioconductor package </w:t>
+      </w:r>
+      <w:r>
+        <w:t>SNPlocs.Hsapiens.dbSNP144.GRCh38</w:t>
+      </w:r>
+      <w:r>
+        <w:t xml:space="preserve"> and </w:t>
+      </w:r>
+      <w:r>
+        <w:t>matched SNPs to nearby genes using GenomicRanges.</w:t>
+      </w:r>
+      <w:r>
+        <w:t xml:space="preserve"> </w:t>
+      </w:r>
+      <w:r>
+        <w:t>10,260</w:t>
+      </w:r>
+      <w:r>
+        <w:t xml:space="preserve"> of the </w:t>
+      </w:r>
+      <w:r>
+        <w:t>11</w:t>
+      </w:r>
+      <w:r>
+        <w:t>,</w:t>
+      </w:r>
+      <w:r>
+        <w:t>336</w:t>
+      </w:r>
+      <w:r>
+        <w:t xml:space="preserve"> were assigned an association p-value. For each of the 4 hypotheses we tested, we performed least squares regression of the differential expression effect sizes (the log fold changes) and the assigned GWAS p-values. We assessed the statistical significance of these regressions using the </w:t>
+      </w:r>
+      <w:r>
+        <w:t>standard t</w:t>
+      </w:r>
+      <w:r>
+        <w:t>-test and reported the slope of each regression line (Fig. \ref{fig:gwas</w:t>
       </w:r>
       <w:r>
         <w:t>}</w:t>
       </w:r>
-    </w:p>
-    <w:p>
-      <w:pPr>
-        <w:pStyle w:val="LaTeX"/>
-      </w:pPr>
-      <w:r>
-        <w:t>Y\ \sim</w:t>
-      </w:r>
-      <w:r>
-        <w:t xml:space="preserve"> </w:t>
-      </w:r>
-      <w:r>
-        <w:t>\beta_</w:t>
-      </w:r>
-      <w:r>
-        <w:t>{</w:t>
-      </w:r>
-      <w:r>
-        <w:t>0</w:t>
-      </w:r>
-      <w:r>
-        <w:t>}</w:t>
-      </w:r>
-      <w:r>
-        <w:t xml:space="preserve"> </w:t>
-      </w:r>
-      <w:r>
-        <w:t>+</w:t>
-      </w:r>
-      <w:r>
-        <w:t xml:space="preserve"> </w:t>
-      </w:r>
-      <w:r>
-        <w:t>X_{treat}\beta_{treat}</w:t>
-      </w:r>
-      <w:r>
-        <w:t xml:space="preserve"> </w:t>
-      </w:r>
-      <w:r>
-        <w:t>+</w:t>
-      </w:r>
-      <w:r>
-        <w:t xml:space="preserve"> </w:t>
-      </w:r>
-      <w:r>
-        <w:t>X_{status}\beta_{status}</w:t>
-      </w:r>
-      <w:r>
-        <w:t xml:space="preserve"> </w:t>
-      </w:r>
-      <w:r>
-        <w:t>+</w:t>
-      </w:r>
-      <w:r>
-        <w:t xml:space="preserve"> </w:t>
-      </w:r>
-      <w:r>
-        <w:t>X_{treat,status}\beta_{treat,status}</w:t>
-      </w:r>
-      <w:r>
-        <w:t xml:space="preserve"> </w:t>
-      </w:r>
-      <w:r>
-        <w:t>+</w:t>
-      </w:r>
-      <w:r>
-        <w:t xml:space="preserve"> </w:t>
-      </w:r>
-      <w:r>
-        <w:t>I</w:t>
-      </w:r>
-      <w:r>
-        <w:t xml:space="preserve"> </w:t>
-      </w:r>
-      <w:r>
-        <w:t>+</w:t>
-      </w:r>
-      <w:r>
-        <w:t xml:space="preserve"> </w:t>
-      </w:r>
-      <w:r>
-        <w:t>\epsilon</w:t>
-      </w:r>
-    </w:p>
-    <w:p>
-      <w:pPr>
-        <w:pStyle w:val="LaTeX"/>
-      </w:pPr>
-      <w:r>
-        <w:t>\end{equation}</w:t>
-      </w:r>
-    </w:p>
-    <w:p>
-      <w:r>
-        <w:t xml:space="preserve">where $\beta_{0}$ is the mean expression level in noninfected cells of resistant individuals, $\beta_{treat}$ is the fixed effect of treatment in resistant individuals, $\beta_{status}$ is the fixed effect of susceptibility status in noninfected cells, $\beta_{treat,status}$ is the fixed </w:t>
-      </w:r>
-      <w:r>
-        <w:t xml:space="preserve">interaction </w:t>
-      </w:r>
-      <w:r>
-        <w:t>effect of treatment in susceptible individuals, and $I$ is the random effect of individual. The random individual effect was implemented using the limma function duplicateCorrelation (cite paper). To jointly model the data with voom and duplicateCorrelation, we followed the recommended best practice of running both voom and duplicateCorrelation twice in succession</w:t>
-      </w:r>
-      <w:r>
-        <w:t xml:space="preserve"> (cite Lui2015)</w:t>
-      </w:r>
-      <w:r>
-        <w:t>.</w:t>
-      </w:r>
-    </w:p>
-    <w:p/>
-    <w:p>
-      <w:r>
-        <w:t>We used the model to test 4 separate hypotheses. We identified genes which were differentially expressed between infected and noninfected DCs of resistant individuals by testing $\beta_{treat}</w:t>
-      </w:r>
-      <w:r>
-        <w:t xml:space="preserve"> </w:t>
-      </w:r>
-      <w:r>
-        <w:t>=</w:t>
-      </w:r>
-      <w:r>
-        <w:t xml:space="preserve"> 0$, </w:t>
-      </w:r>
-      <w:r>
-        <w:t>genes which were differentially expressed between infected and noninfected DCs of susceptible individuals by testing $\beta_{treat}</w:t>
-      </w:r>
-      <w:r>
-        <w:t xml:space="preserve"> + \beta</w:t>
-      </w:r>
-      <w:r>
-        <w:t>_</w:t>
-      </w:r>
-      <w:r>
-        <w:t>{treat,status}</w:t>
-      </w:r>
-      <w:r>
-        <w:t xml:space="preserve"> = 0$,</w:t>
-      </w:r>
-      <w:r>
-        <w:t xml:space="preserve"> genes which were differentially expressed between susceptible and resistant individuals in the noninfected state by testing $\beta_{status} = 0$, and genes which were differentially expressed between susceptible and resistant individuals in the infected state by testing $\beta_{status} + \beta</w:t>
-      </w:r>
-      <w:r>
-        <w:t>_</w:t>
-      </w:r>
-      <w:r>
-        <w:t>{treat,status} = 0$.</w:t>
-      </w:r>
-      <w:r>
-        <w:t xml:space="preserve"> We </w:t>
-      </w:r>
-      <w:r>
-        <w:t>corrected</w:t>
-      </w:r>
-      <w:r>
-        <w:t xml:space="preserve"> for multiple </w:t>
-      </w:r>
-      <w:r>
-        <w:t>testing</w:t>
-      </w:r>
-      <w:r>
-        <w:t xml:space="preserve"> using </w:t>
-      </w:r>
-      <w:r>
-        <w:t>q-values estimated via</w:t>
-      </w:r>
-      <w:r>
-        <w:t xml:space="preserve"> adaptive shrinkage</w:t>
-      </w:r>
-      <w:r>
-        <w:t xml:space="preserve"> \cite{Stephens2016} and considered</w:t>
-      </w:r>
-      <w:r>
-        <w:t xml:space="preserve"> differentially </w:t>
-      </w:r>
-      <w:r>
-        <w:t>expressed genes as those with a</w:t>
-      </w:r>
-      <w:r>
-        <w:t xml:space="preserve"> </w:t>
-      </w:r>
-      <w:r>
-        <w:t>q-value less than</w:t>
-      </w:r>
-      <w:r>
-        <w:t xml:space="preserve"> 10</w:t>
-      </w:r>
-      <w:r>
-        <w:t>%</w:t>
-      </w:r>
-      <w:r>
-        <w:t>.</w:t>
-      </w:r>
-    </w:p>
-    <w:p>
-      <w:pPr>
-        <w:pStyle w:val="Heading2"/>
-      </w:pPr>
-      <w:r>
-        <w:t>Comparison to GWAS results</w:t>
-      </w:r>
-    </w:p>
-    <w:p>
-      <w:r>
-        <w:t xml:space="preserve">The GWAS p-values were from a study </w:t>
-      </w:r>
-      <w:r>
-        <w:t xml:space="preserve">of TB susceptibility </w:t>
-      </w:r>
-      <w:r>
-        <w:t xml:space="preserve">conducted in </w:t>
-      </w:r>
-      <w:r>
-        <w:t>The</w:t>
-      </w:r>
-      <w:r>
-        <w:t xml:space="preserve"> Gambia and Ghana \cite{Thye2010}. To compare our differential expression results to these genetic associations, we assigned each gene the p-value of the SNP with the minimum p-value out of all the SNPs located within 50 kb up or downstream of its transcription start site.</w:t>
-      </w:r>
-      <w:r>
-        <w:t xml:space="preserve"> Specifically, we obtained the genomic coordinates of the SNPs with the R/Bioconductor package </w:t>
-      </w:r>
-      <w:r>
-        <w:lastRenderedPageBreak/>
-        <w:t>SNPlocs.Hsapiens.dbSNP144.GRCh38</w:t>
-      </w:r>
-      <w:r>
-        <w:t xml:space="preserve"> and </w:t>
-      </w:r>
-      <w:r>
-        <w:t>matched SNPs to nearby genes using GenomicRanges.</w:t>
-      </w:r>
-      <w:r>
-        <w:t xml:space="preserve"> </w:t>
-      </w:r>
-      <w:r>
-        <w:rPr>
-          <w:highlight w:val="yellow"/>
-        </w:rPr>
-        <w:t>X</w:t>
-      </w:r>
-      <w:r>
-        <w:t xml:space="preserve"> of the </w:t>
-      </w:r>
-      <w:r>
-        <w:t>11</w:t>
-      </w:r>
-      <w:r>
-        <w:t>,</w:t>
-      </w:r>
-      <w:r>
-        <w:t>336</w:t>
-      </w:r>
-      <w:r>
-        <w:t xml:space="preserve"> were assigned an association p-value. For each of the 4 hypotheses we tested, we performed least squares regression of the differential expression effect sizes (the log fold changes) and the assigned GWAS p-values. We assessed the statistical significance of these regressions using the </w:t>
-      </w:r>
-      <w:r>
-        <w:t>standard t</w:t>
-      </w:r>
-      <w:r>
-        <w:t>-test and reported the slope of each regression line (Fig. \ref{fig:gwas</w:t>
-      </w:r>
-      <w:r>
-        <w:t>}</w:t>
+      <w:r>
+        <w:t>, Supplementary Data S3</w:t>
       </w:r>
       <w:r>
         <w:t xml:space="preserve">). </w:t>
@@ -2415,303 +2495,307 @@
         <w:t>99</w:t>
       </w:r>
       <w:r>
-        <w:t xml:space="preserve">, 385, 947, </w:t>
-      </w:r>
+        <w:t xml:space="preserve">, 385, 947, 1,934, and 3,697, respectively. </w:t>
+      </w:r>
+      <w:r>
+        <w:t xml:space="preserve">We used the R package caret (cite) to train </w:t>
+      </w:r>
+      <w:r>
+        <w:t>3 different machine learning model</w:t>
+      </w:r>
+      <w:r>
+        <w:t>s</w:t>
+      </w:r>
+      <w:r>
+        <w:t xml:space="preserve">: </w:t>
+      </w:r>
+      <w:r>
+        <w:t>elastic net (cite glmnet)</w:t>
+      </w:r>
+      <w:r>
+        <w:t>, support vector machine, and random forest (</w:t>
+      </w:r>
+      <w:r>
+        <w:t xml:space="preserve">the parameters </w:t>
+      </w:r>
+      <w:r>
+        <w:t xml:space="preserve">for each individual model </w:t>
+      </w:r>
+      <w:r>
+        <w:t xml:space="preserve">were </w:t>
+      </w:r>
+      <w:r>
+        <w:t>selected</w:t>
+      </w:r>
+      <w:r>
+        <w:t xml:space="preserve"> </w:t>
+      </w:r>
+      <w:r>
+        <w:t xml:space="preserve">using </w:t>
+      </w:r>
+      <w:r>
+        <w:t>the K</w:t>
+      </w:r>
+      <w:r>
+        <w:t>appa statistic</w:t>
+      </w:r>
+      <w:r>
+        <w:t>)</w:t>
+      </w:r>
+      <w:r>
+        <w:t>.</w:t>
+      </w:r>
+      <w:r>
+        <w:t xml:space="preserve"> </w:t>
+      </w:r>
+      <w:r>
+        <w:t>To assess the results of the model on the training data, we performed leave-one-out-cross-validation (LOOCV). In order to choose the model with the best performance, we calculated the difference between the mean of the LOOCV-estimated probabilities of being TB resistant for the samples known to be TB resistant and the corresponding mean for the samples known to be TB susceptible. This metric emphasized the ability to separate the susceptible and resistant individuals into two separate groups. Using this metric, the best performing model was the support vector machine with the 99 genes that are significantly different</w:t>
+      </w:r>
+      <w:r>
+        <w:t>ially expressed at a q-value of 5%</w:t>
+      </w:r>
+      <w:r>
+        <w:t xml:space="preserve"> (Supplementary Fig. \ref{fig:class-compare}</w:t>
+      </w:r>
+      <w:r>
+        <w:t>, Supplementary Data S4</w:t>
+      </w:r>
+      <w:bookmarkStart w:id="6" w:name="_GoBack"/>
+      <w:bookmarkEnd w:id="6"/>
+      <w:r>
+        <w:t>)</w:t>
+      </w:r>
+      <w:r>
+        <w:t>; however, both the elastic net</w:t>
+      </w:r>
+      <w:r>
+        <w:t xml:space="preserve"> (Supplementary Fig. \ref{fig:class-</w:t>
+      </w:r>
+      <w:r>
+        <w:t>en</w:t>
+      </w:r>
+      <w:r>
+        <w:t>})</w:t>
+      </w:r>
+      <w:r>
+        <w:t xml:space="preserve"> and random forest</w:t>
+      </w:r>
+      <w:r>
+        <w:t xml:space="preserve"> (Supplementary Fig. \ref{fig:class-</w:t>
+      </w:r>
+      <w:r>
+        <w:t>rf</w:t>
+      </w:r>
+      <w:r>
+        <w:t>})</w:t>
+      </w:r>
+      <w:r>
+        <w:t xml:space="preserve"> had similar performance</w:t>
+      </w:r>
+      <w:r>
+        <w:t>.</w:t>
+      </w:r>
+      <w:r>
+        <w:t xml:space="preserve"> </w:t>
+      </w:r>
+      <w:r>
+        <w:t>Lastly, w</w:t>
+      </w:r>
+      <w:r>
+        <w:t>e tested the classifier by predicting the probability of being TB resistant in the 65 healthy samples (Fig. \ref{fig:classifier}b).</w:t>
+      </w:r>
+      <w:r>
+        <w:t xml:space="preserve"> For evaluating the predictions on the test set of </w:t>
+      </w:r>
+      <w:r>
+        <w:t xml:space="preserve">individuals with </w:t>
+      </w:r>
+      <w:r>
+        <w:t>unknown susceptibility status, we used a relaxed cutoff of the probability of being TB resistant of 0.75, which was based on the ability of the model</w:t>
+      </w:r>
+      <w:r>
+        <w:t xml:space="preserve"> at this cutoff</w:t>
+      </w:r>
+      <w:r>
+        <w:t xml:space="preserve"> to classify </w:t>
+      </w:r>
+      <w:r>
+        <w:t>all TB susceptible individuals in the training set as susceptible with only 2 false positives.</w:t>
+      </w:r>
+    </w:p>
+    <w:p>
+      <w:pPr>
+        <w:pStyle w:val="Heading2"/>
+      </w:pPr>
+      <w:r>
+        <w:t>Software implementation</w:t>
+      </w:r>
+    </w:p>
+    <w:p>
+      <w:r>
+        <w:t>We automated our anal</w:t>
+      </w:r>
+      <w:r>
+        <w:t>ysis using Python and Snakemake (cite)</w:t>
+      </w:r>
+      <w:r>
+        <w:t xml:space="preserve">. Our processing pipeline used the general bioinformatics software FastQC, MultiQC, samtools, and bioawk. We used R for all statistics and data visualization. The computational resources were provided by the </w:t>
+      </w:r>
+      <w:r>
+        <w:t xml:space="preserve">University of Chicago </w:t>
+      </w:r>
+      <w:r>
+        <w:t xml:space="preserve">Research Computing Center. All code is available </w:t>
+      </w:r>
+      <w:r>
+        <w:t xml:space="preserve">for viewing and reuse at </w:t>
+      </w:r>
+      <w:r>
+        <w:t>https://github.com/jdblischak/tb-suscept</w:t>
+      </w:r>
+      <w:r>
+        <w:t>.</w:t>
+      </w:r>
+    </w:p>
+    <w:p>
+      <w:pPr>
+        <w:pStyle w:val="Heading2"/>
+      </w:pPr>
       <w:r>
         <w:lastRenderedPageBreak/>
-        <w:t xml:space="preserve">1,934, and 3,697, respectively. </w:t>
-      </w:r>
-      <w:r>
-        <w:t xml:space="preserve">We used the R package caret (cite) to train </w:t>
-      </w:r>
-      <w:r>
-        <w:t>3 different machine learning model</w:t>
-      </w:r>
-      <w:r>
-        <w:t>s</w:t>
-      </w:r>
-      <w:r>
-        <w:t xml:space="preserve">: </w:t>
-      </w:r>
-      <w:r>
-        <w:t>elastic net (cite glmnet)</w:t>
-      </w:r>
-      <w:r>
-        <w:t>, support vector machine, and random forest (</w:t>
-      </w:r>
-      <w:r>
-        <w:t xml:space="preserve">the parameters </w:t>
-      </w:r>
-      <w:r>
-        <w:t xml:space="preserve">for each individual model </w:t>
-      </w:r>
-      <w:r>
-        <w:t xml:space="preserve">were </w:t>
-      </w:r>
-      <w:r>
-        <w:t>selected</w:t>
+        <w:t>Data availability</w:t>
+      </w:r>
+    </w:p>
+    <w:p>
+      <w:r>
+        <w:t>T</w:t>
+      </w:r>
+      <w:r>
+        <w:t>h</w:t>
+      </w:r>
+      <w:r>
+        <w:t xml:space="preserve">e </w:t>
+      </w:r>
+      <w:r>
+        <w:t>raw fastq files</w:t>
+      </w:r>
+      <w:r>
+        <w:t xml:space="preserve"> have been deposited in NCBI's Gene Expression Omnibus</w:t>
+      </w:r>
+      <w:r>
+        <w:t xml:space="preserve"> (cite)</w:t>
+      </w:r>
+      <w:r>
+        <w:t xml:space="preserve"> and are accessible through GEO Series accession number GSE</w:t>
+      </w:r>
+      <w:r>
+        <w:t>XXXXX</w:t>
+      </w:r>
+      <w:r>
+        <w:t xml:space="preserve"> (http://www.ncbi.nlm.nih.gov/</w:t>
+      </w:r>
+      <w:r>
+        <w:t>geo/ query/acc.cgi?acc=GSEXXXXX</w:t>
+      </w:r>
+      <w:r>
+        <w:t xml:space="preserve">). </w:t>
+      </w:r>
+      <w:r>
+        <w:t xml:space="preserve">The counts matrix and other summary data sets are available at </w:t>
+      </w:r>
+      <w:r>
+        <w:t>https://github.com/jdblischak/tb-suscept</w:t>
+      </w:r>
+      <w:r>
+        <w:t>/data.</w:t>
+      </w:r>
+    </w:p>
+    <w:p>
+      <w:pPr>
+        <w:pStyle w:val="Heading1"/>
+      </w:pPr>
+      <w:r>
+        <w:t>Acknowledgements</w:t>
+      </w:r>
+    </w:p>
+    <w:p>
+      <w:r>
+        <w:t xml:space="preserve">We thank </w:t>
+      </w:r>
+      <w:r>
+        <w:t>T. Thye for sharing the GWAS data with us</w:t>
+      </w:r>
+      <w:r>
+        <w:t xml:space="preserve">. </w:t>
+      </w:r>
+      <w:r>
+        <w:t>This study was funded by National Institutes of Health</w:t>
+      </w:r>
+      <w:r>
+        <w:t xml:space="preserve"> (NIH)</w:t>
+      </w:r>
+      <w:r>
+        <w:t xml:space="preserve"> Grant AI087658 to YG</w:t>
+      </w:r>
+      <w:r>
+        <w:t xml:space="preserve"> and L</w:t>
+      </w:r>
+      <w:r>
+        <w:t>T</w:t>
+      </w:r>
+      <w:r>
+        <w:t>.</w:t>
+      </w:r>
+      <w:r>
+        <w:t xml:space="preserve"> JDB was supported by NIH T32GM007197. The content is solely the responsibility of the authors and does not necessarily represent the official views of the </w:t>
+      </w:r>
+      <w:r>
+        <w:t>NIH</w:t>
+      </w:r>
+      <w:r>
+        <w:t>.</w:t>
+      </w:r>
+    </w:p>
+    <w:p>
+      <w:pPr>
+        <w:pStyle w:val="Heading1"/>
+      </w:pPr>
+      <w:r>
+        <w:t>Author Contributions</w:t>
+      </w:r>
+    </w:p>
+    <w:p>
+      <w:r>
+        <w:t>YG, LT</w:t>
+      </w:r>
+      <w:r>
+        <w:t>,</w:t>
+      </w:r>
+      <w:r>
+        <w:t xml:space="preserve"> and LBB conceived of the study and designed the experiments. LT performed the infection experiments. </w:t>
+      </w:r>
+      <w:r>
+        <w:t>MM</w:t>
+      </w:r>
+      <w:r>
+        <w:t xml:space="preserve"> extracted the RNA </w:t>
+      </w:r>
+      <w:r>
+        <w:t>and</w:t>
+      </w:r>
+      <w:r>
+        <w:t xml:space="preserve"> prepared the sequencing libraries. </w:t>
+      </w:r>
+      <w:r>
+        <w:t xml:space="preserve">JDB </w:t>
+      </w:r>
+      <w:r>
+        <w:t>analyzed the results.</w:t>
       </w:r>
       <w:r>
         <w:t xml:space="preserve"> </w:t>
       </w:r>
       <w:r>
-        <w:t xml:space="preserve">using </w:t>
-      </w:r>
-      <w:r>
-        <w:t>the K</w:t>
-      </w:r>
-      <w:r>
-        <w:t>appa statistic</w:t>
-      </w:r>
-      <w:r>
-        <w:t>)</w:t>
-      </w:r>
-      <w:r>
-        <w:t>.</w:t>
-      </w:r>
-      <w:r>
-        <w:t xml:space="preserve"> </w:t>
-      </w:r>
-      <w:r>
-        <w:t>To assess the results of the model on the training data, we performed leave-one-out-cross-validation (LOOCV). In order to choose the model with the best performance, we calculated the difference between the mean of the LOOCV-estimated probabilities of being TB resistant for the samples known to be TB resistant and the corresponding mean for the samples known to be TB susceptible. This metric emphasized the ability to separate the susceptible and resistant individuals into two separate groups. Using this metric, the best performing model was the support vector machine with the 99 genes that are significantly different</w:t>
-      </w:r>
-      <w:r>
-        <w:t>ially expressed at a q-value of 5%</w:t>
-      </w:r>
-      <w:r>
-        <w:t xml:space="preserve"> (Supplementary Fig. \ref{fig:class-compare})</w:t>
-      </w:r>
-      <w:r>
-        <w:t>; however, both the elastic net</w:t>
-      </w:r>
-      <w:r>
-        <w:t xml:space="preserve"> (Supplementary Fig. \ref{fig:class-</w:t>
-      </w:r>
-      <w:r>
-        <w:t>en</w:t>
-      </w:r>
-      <w:r>
-        <w:t>})</w:t>
-      </w:r>
-      <w:r>
-        <w:t xml:space="preserve"> and random forest</w:t>
-      </w:r>
-      <w:r>
-        <w:t xml:space="preserve"> (Supplementary Fig. \ref{fig:class-</w:t>
-      </w:r>
-      <w:r>
-        <w:t>rf</w:t>
-      </w:r>
-      <w:r>
-        <w:t>})</w:t>
-      </w:r>
-      <w:r>
-        <w:t xml:space="preserve"> had similar performance</w:t>
-      </w:r>
-      <w:r>
-        <w:t>.</w:t>
-      </w:r>
-      <w:r>
-        <w:t xml:space="preserve"> </w:t>
-      </w:r>
-      <w:r>
-        <w:t>Lastly, w</w:t>
-      </w:r>
-      <w:r>
-        <w:t>e tested the classifier by predicting the probability of being TB resistant in the 65 healthy samples (Fig. \ref{fig:classifier}b).</w:t>
-      </w:r>
-      <w:r>
-        <w:t xml:space="preserve"> For evaluating the predictions on the test set of </w:t>
-      </w:r>
-      <w:r>
-        <w:t xml:space="preserve">individuals with </w:t>
-      </w:r>
-      <w:r>
-        <w:t>unknown susceptibility status, we used a relaxed cutoff of the probability of being TB resistant of 0.75, which was based on the ability of the model</w:t>
-      </w:r>
-      <w:r>
-        <w:t xml:space="preserve"> at this cutoff</w:t>
-      </w:r>
-      <w:r>
-        <w:t xml:space="preserve"> to classify </w:t>
-      </w:r>
-      <w:r>
-        <w:t>all TB susceptible individuals in the training set as susceptible with only 2 false positives.</w:t>
-      </w:r>
-    </w:p>
-    <w:p>
-      <w:pPr>
-        <w:pStyle w:val="Heading2"/>
-      </w:pPr>
-      <w:r>
-        <w:t>Software implementation</w:t>
-      </w:r>
-    </w:p>
-    <w:p>
-      <w:r>
-        <w:t>We automated our anal</w:t>
-      </w:r>
-      <w:r>
-        <w:t>ysis using Python and Snakemake (cite)</w:t>
-      </w:r>
-      <w:r>
-        <w:t xml:space="preserve">. Our processing pipeline used the general bioinformatics software FastQC, MultiQC, samtools, and bioawk. We used R for all statistics and data visualization. The computational resources were provided by the </w:t>
-      </w:r>
-      <w:r>
-        <w:t xml:space="preserve">University of Chicago </w:t>
-      </w:r>
-      <w:r>
-        <w:t xml:space="preserve">Research Computing Center. All code is available </w:t>
-      </w:r>
-      <w:r>
-        <w:t xml:space="preserve">for viewing and reuse at </w:t>
-      </w:r>
-      <w:r>
-        <w:t>https://github.com/jdblischak/tb-suscept</w:t>
-      </w:r>
-      <w:r>
-        <w:t>.</w:t>
-      </w:r>
-    </w:p>
-    <w:p>
-      <w:pPr>
-        <w:pStyle w:val="Heading2"/>
-      </w:pPr>
-      <w:r>
-        <w:t>Data availability</w:t>
-      </w:r>
-    </w:p>
-    <w:p>
-      <w:r>
-        <w:t>T</w:t>
-      </w:r>
-      <w:r>
-        <w:t>h</w:t>
-      </w:r>
-      <w:r>
-        <w:t xml:space="preserve">e </w:t>
-      </w:r>
-      <w:r>
-        <w:t>raw fastq files</w:t>
-      </w:r>
-      <w:r>
-        <w:t xml:space="preserve"> have been deposited in NCBI's Gene Expression Omnibus</w:t>
-      </w:r>
-      <w:r>
-        <w:t xml:space="preserve"> (cite)</w:t>
-      </w:r>
-      <w:r>
-        <w:t xml:space="preserve"> and are accessible through GEO Series accession number GSE</w:t>
-      </w:r>
-      <w:r>
-        <w:t>XXXXX</w:t>
-      </w:r>
-      <w:r>
-        <w:t xml:space="preserve"> (http://www.ncbi.nlm.nih.gov/</w:t>
-      </w:r>
-      <w:r>
-        <w:t>geo/ query/acc.cgi?acc=GSEXXXXX</w:t>
-      </w:r>
-      <w:r>
-        <w:t xml:space="preserve">). </w:t>
-      </w:r>
-      <w:r>
-        <w:t xml:space="preserve">The counts matrix and other summary data sets are available at </w:t>
-      </w:r>
-      <w:r>
-        <w:t>https://github.com/jdblischak/tb-suscept</w:t>
-      </w:r>
-      <w:r>
-        <w:t>/data.</w:t>
-      </w:r>
-    </w:p>
-    <w:p>
-      <w:pPr>
-        <w:pStyle w:val="Heading1"/>
-      </w:pPr>
-      <w:r>
-        <w:lastRenderedPageBreak/>
-        <w:t>Acknowledgements</w:t>
-      </w:r>
-    </w:p>
-    <w:p>
-      <w:r>
-        <w:t xml:space="preserve">We thank </w:t>
-      </w:r>
-      <w:r>
-        <w:t>T. Thye for sharing the GWAS data with us</w:t>
-      </w:r>
-      <w:r>
-        <w:t xml:space="preserve">. </w:t>
-      </w:r>
-      <w:r>
-        <w:t>This study was funded by National Institutes of Health</w:t>
-      </w:r>
-      <w:r>
-        <w:t xml:space="preserve"> (NIH)</w:t>
-      </w:r>
-      <w:r>
-        <w:t xml:space="preserve"> Grant AI087658 to YG</w:t>
-      </w:r>
-      <w:r>
-        <w:t xml:space="preserve"> and L</w:t>
-      </w:r>
-      <w:r>
-        <w:t>T</w:t>
-      </w:r>
-      <w:r>
-        <w:t>.</w:t>
-      </w:r>
-      <w:r>
-        <w:t xml:space="preserve"> JDB was supported by NIH T32GM007197. The content is solely the responsibility of the authors and does not necessarily represent the official views of the </w:t>
-      </w:r>
-      <w:r>
-        <w:t>NIH</w:t>
-      </w:r>
-      <w:r>
-        <w:t>.</w:t>
-      </w:r>
-    </w:p>
-    <w:p>
-      <w:pPr>
-        <w:pStyle w:val="Heading1"/>
-      </w:pPr>
-      <w:r>
-        <w:t>Author Contributions</w:t>
-      </w:r>
-    </w:p>
-    <w:p>
-      <w:r>
-        <w:t>YG, LT</w:t>
-      </w:r>
-      <w:r>
-        <w:t>,</w:t>
-      </w:r>
-      <w:r>
-        <w:t xml:space="preserve"> and LBB conceived of the study and designed the experiments. LT performed the infection experiments. </w:t>
-      </w:r>
-      <w:r>
-        <w:t>MM</w:t>
-      </w:r>
-      <w:r>
-        <w:t xml:space="preserve"> extracted the RNA </w:t>
-      </w:r>
-      <w:r>
-        <w:t>and</w:t>
-      </w:r>
-      <w:r>
-        <w:t xml:space="preserve"> prepared the sequencing libraries. </w:t>
-      </w:r>
-      <w:r>
-        <w:t xml:space="preserve">JDB </w:t>
-      </w:r>
-      <w:r>
-        <w:t>analyzed the results.</w:t>
-      </w:r>
-      <w:r>
-        <w:t xml:space="preserve"> </w:t>
-      </w:r>
-      <w:r>
         <w:t xml:space="preserve">LBB and YG supervised the project. JDB and </w:t>
       </w:r>
       <w:r>
@@ -2739,7 +2823,7 @@
         <w:t>}</w:t>
       </w:r>
     </w:p>
-    <w:bookmarkEnd w:id="6"/>
+    <w:bookmarkEnd w:id="5"/>
     <w:p>
       <w:pPr>
         <w:spacing w:after="200" w:line="240" w:lineRule="auto"/>
@@ -4786,8 +4870,83 @@
     </w:p>
     <w:p>
       <w:pPr>
-        <w:jc w:val="left"/>
-      </w:pPr>
+        <w:pStyle w:val="Heading2"/>
+      </w:pPr>
+      <w:r>
+        <w:t>Supplementary Data</w:t>
+      </w:r>
+    </w:p>
+    <w:p>
+      <w:pPr>
+        <w:pStyle w:val="Heading3"/>
+      </w:pPr>
+      <w:r>
+        <w:t>Supplementary Data S1</w:t>
+      </w:r>
+    </w:p>
+    <w:p>
+      <w:r>
+        <w:t>Supplementary Data S1 contains the gene expression counts for the 11,336 genes after filtering lowly expressed genes for all 50 samples. Each row is a gene labeled with its Ensembl gene ID. Each column is a sample. Each sample is labeled according to the pattern “x##-status-treatment”, where x is “r” for resistant or “s” for susceptible, ## is the ID number, status is “resist” for resistant or “suscep” for susceptible, and treatment is “noninf” for noninfected or “infect” for infected. (tds)</w:t>
+      </w:r>
+    </w:p>
+    <w:p>
+      <w:pPr>
+        <w:pStyle w:val="Heading3"/>
+      </w:pPr>
+      <w:r>
+        <w:lastRenderedPageBreak/>
+        <w:t>Supplementary Data S2</w:t>
+      </w:r>
+    </w:p>
+    <w:p>
+      <w:r>
+        <w:t>Supplementary Data S2 contains the results of the differential expression analysis with limma (Fig. \ref{fig:limma}). The workbook contains 4 sheets corresponding to the 4 tests performed. “status_ni” is the test between resistant and susceptible individuals in the noninfected state, “status_ii” is the test between resistant and susceptible individuals in the infected state, “treat_resist” is the test between the noninfected and infected states for resistant individuals, and “treat_suscep” is the test between the noninfected and infected states for susceptible individuals. Each sheet has the same columns. “id” is the Ensembl gene ID, “gene” is the gene name, “logFC” is the log fold change from limma, “AveExpr” is the average log expression from limma, “t” is the t-statistic from limma, “P.Value” is the p-value from limma, “adj.P.Val” is the adjusted p-value from limma, “qvalue” is the q-value calculated with adaptive shrinkage, “chr” is the chromosome where the gene is located, “description” is the description of the gene from Ensembl, “phenotype” is the associated phenotype(s) assigned my Ensembl, “go_id” is the associated GO term(s) assigned by Ensembl, and “go_description” is the corresponding name(s) of the GO term(s). (xlsx)</w:t>
+      </w:r>
+    </w:p>
+    <w:p>
+      <w:pPr>
+        <w:pStyle w:val="Heading3"/>
+      </w:pPr>
+      <w:r>
+        <w:t>Supplementary Data S3</w:t>
+      </w:r>
+    </w:p>
+    <w:p>
+      <w:r>
+        <w:t>Supplementary Data S3 contains the results of the GWAS comparison analysis (Fig. \ref{fig:gwas}). The first sheet “input-data” contains the data for the 10,260 genes which were assigned a SNP in the studies from The Gambia and Ghan</w:t>
+      </w:r>
+      <w:r>
+        <w:t xml:space="preserve">a. </w:t>
+      </w:r>
+      <w:r>
+        <w:t>“</w:t>
+      </w:r>
+      <w:r>
+        <w:t>gwas_p_ghana</w:t>
+      </w:r>
+      <w:r>
+        <w:t>” is the minimum p-value from the GWAS in Ghana, “</w:t>
+      </w:r>
+      <w:r>
+        <w:t>gwas_p_</w:t>
+      </w:r>
+      <w:r>
+        <w:t>gambia” is the minimum p-value from the GWAS in The Gambia, and “n_snps” is the number of GWAS SNPs within 50 kb of the transcription start site. The columns status_ni, status_ii, treat_resist, and treat_suscep refer to the tests described for Supplementary Data S2 and contain the absolute log fold changes for each comparison. All the other gene annotation columns are the same as described for Supplementary Data S2. The second sheet “regression-results” contains the results of the linear regression between the GWAS p-values and the log fold changes (or the number of SNPs). “t” is the t-statistic, “p” is the p-value, “slope” is the slope of the regression line, and “slope_se” is the standard error of the slope. (xlsx)</w:t>
+      </w:r>
+    </w:p>
+    <w:p>
+      <w:pPr>
+        <w:pStyle w:val="Heading3"/>
+      </w:pPr>
+      <w:r>
+        <w:lastRenderedPageBreak/>
+        <w:t>Supplementary Data S4</w:t>
+      </w:r>
+    </w:p>
+    <w:p>
+      <w:r>
+        <w:t>Supplementary Data S4 contains the results of the classifier analysis. Specifically it contains the results from the support vector machine using the genes with a qvalue less than 0.05 (Fig. \ref{fig:classifier}). The sheet “gene-list” contains information about the genes used for the classifier (the columns are described in the section for Supplementary Data S2). The sheet “training-input” contains the input gene expression data for training the model. The sheet “training-results” contains the results of the leave-one-out-cross-validation when training the model on the samples from the current study.  The sheet “testing-input” contains the input gene expression data for testing the model. The sheet “testing-results” contains the results from testing the model on the samples from Barreiro et al., 2012 \cite{Barreiro2012}. The column “prob_tb_resist” is the probability of being resistant to TB assigned by the model. (xlsx)</w:t>
+      </w:r>
     </w:p>
     <w:sectPr>
       <w:footerReference w:type="default" r:id="rId43"/>
@@ -4859,7 +5018,7 @@
           <w:rPr>
             <w:noProof/>
           </w:rPr>
-          <w:t>2</w:t>
+          <w:t>11</w:t>
         </w:r>
         <w:r>
           <w:rPr>
@@ -5751,7 +5910,7 @@
     <w:uiPriority w:val="9"/>
     <w:unhideWhenUsed/>
     <w:qFormat/>
-    <w:rsid w:val="009046AF"/>
+    <w:rsid w:val="001051DC"/>
     <w:pPr>
       <w:keepNext/>
       <w:keepLines/>
@@ -5760,10 +5919,10 @@
     </w:pPr>
     <w:rPr>
       <w:rFonts w:eastAsiaTheme="majorEastAsia" w:cstheme="majorBidi"/>
-      <w:b/>
       <w:bCs/>
       <w:color w:val="000000" w:themeColor="text1"/>
       <w:szCs w:val="28"/>
+      <w:u w:val="single"/>
     </w:rPr>
   </w:style>
   <w:style w:type="paragraph" w:styleId="Heading4">
@@ -7200,7 +7359,7 @@
 </file>
 
 <file path=customXml/itemProps1.xml><?xml version="1.0" encoding="utf-8"?>
-<ds:datastoreItem xmlns:ds="http://schemas.openxmlformats.org/officeDocument/2006/customXml" ds:itemID="{BE79B0E7-DE08-4DF2-B442-1D86F066886F}">
+<ds:datastoreItem xmlns:ds="http://schemas.openxmlformats.org/officeDocument/2006/customXml" ds:itemID="{E5E3F3A0-6CED-4504-ABE9-6518A4864200}">
   <ds:schemaRefs>
     <ds:schemaRef ds:uri="http://schemas.openxmlformats.org/officeDocument/2006/bibliography"/>
   </ds:schemaRefs>

</xml_diff>

<commit_message>
Add Supplementary Figure that shows similar median expression levels of classifier genes between the two studies.
</commit_message>
<xml_diff>
--- a/paper/tb-suscept.docx
+++ b/paper/tb-suscept.docx
@@ -29,10 +29,26 @@
         <w:rPr>
           <w:vertAlign w:val="superscript"/>
         </w:rPr>
-        <w:t>1,2</w:t>
-      </w:r>
-      <w:r>
-        <w:t>, Ludovic Tailleux</w:t>
+        <w:t>1</w:t>
+      </w:r>
+      <w:proofErr w:type="gramStart"/>
+      <w:r>
+        <w:rPr>
+          <w:vertAlign w:val="superscript"/>
+        </w:rPr>
+        <w:t>,2</w:t>
+      </w:r>
+      <w:proofErr w:type="gramEnd"/>
+      <w:r>
+        <w:t xml:space="preserve">, </w:t>
+      </w:r>
+      <w:proofErr w:type="spellStart"/>
+      <w:r>
+        <w:t>Ludovic</w:t>
+      </w:r>
+      <w:proofErr w:type="spellEnd"/>
+      <w:r>
+        <w:t xml:space="preserve"> Tailleux</w:t>
       </w:r>
       <w:r>
         <w:rPr>
@@ -71,7 +87,15 @@
         <w:t>*</w:t>
       </w:r>
       <w:r>
-        <w:t>, Yoav Gilad</w:t>
+        <w:t xml:space="preserve">, </w:t>
+      </w:r>
+      <w:proofErr w:type="spellStart"/>
+      <w:r>
+        <w:t>Yoav</w:t>
+      </w:r>
+      <w:proofErr w:type="spellEnd"/>
+      <w:r>
+        <w:t xml:space="preserve"> Gilad</w:t>
       </w:r>
       <w:r>
         <w:rPr>
@@ -154,7 +178,15 @@
         <w:t>3</w:t>
       </w:r>
       <w:r>
-        <w:t>Mycobacterial Genetics Unit, Institut Pasteur, Paris, France</w:t>
+        <w:t xml:space="preserve">Mycobacterial Genetics Unit, </w:t>
+      </w:r>
+      <w:proofErr w:type="spellStart"/>
+      <w:r>
+        <w:t>Institut</w:t>
+      </w:r>
+      <w:proofErr w:type="spellEnd"/>
+      <w:r>
+        <w:t xml:space="preserve"> Pasteur, Paris, France</w:t>
       </w:r>
     </w:p>
     <w:p>
@@ -308,7 +340,23 @@
         <w:t>n altered</w:t>
       </w:r>
       <w:r>
-        <w:t xml:space="preserve"> transcriptome in the noninfected state</w:t>
+        <w:t xml:space="preserve"> </w:t>
+      </w:r>
+      <w:proofErr w:type="spellStart"/>
+      <w:r>
+        <w:t>transcriptome</w:t>
+      </w:r>
+      <w:proofErr w:type="spellEnd"/>
+      <w:r>
+        <w:t xml:space="preserve"> in the </w:t>
+      </w:r>
+      <w:proofErr w:type="spellStart"/>
+      <w:r>
+        <w:t>noninfected</w:t>
+      </w:r>
+      <w:proofErr w:type="spellEnd"/>
+      <w:r>
+        <w:t xml:space="preserve"> state</w:t>
       </w:r>
     </w:p>
     <w:p>
@@ -415,8 +463,13 @@
         <w:t>Fig.</w:t>
       </w:r>
       <w:r>
-        <w:t xml:space="preserve"> \ref{fig:gene</w:t>
-      </w:r>
+        <w:t xml:space="preserve"> \ref{</w:t>
+      </w:r>
+      <w:proofErr w:type="spellStart"/>
+      <w:r>
+        <w:t>fig:gene</w:t>
+      </w:r>
+      <w:proofErr w:type="spellEnd"/>
       <w:r>
         <w:t xml:space="preserve">}), identify and remove outliers (Supplementary </w:t>
       </w:r>
@@ -424,19 +477,45 @@
         <w:t>Fig.</w:t>
       </w:r>
       <w:r>
-        <w:t xml:space="preserve"> \ref{fig:outliers}), and check for confounding batch effects (Supplementary </w:t>
+        <w:t xml:space="preserve"> \ref{</w:t>
+      </w:r>
+      <w:proofErr w:type="spellStart"/>
+      <w:r>
+        <w:t>fig:outliers</w:t>
+      </w:r>
+      <w:proofErr w:type="spellEnd"/>
+      <w:r>
+        <w:t xml:space="preserve">}), and check for confounding batch effects (Supplementary </w:t>
       </w:r>
       <w:r>
         <w:t>Fig.</w:t>
       </w:r>
       <w:r>
-        <w:t xml:space="preserve"> \ref{fig:batch</w:t>
-      </w:r>
+        <w:t xml:space="preserve"> \ref{</w:t>
+      </w:r>
+      <w:proofErr w:type="spellStart"/>
+      <w:r>
+        <w:t>fig:batch</w:t>
+      </w:r>
+      <w:proofErr w:type="spellEnd"/>
       <w:r>
         <w:t>}</w:t>
       </w:r>
       <w:r>
-        <w:t>, \ref{fig:infection}</w:t>
+        <w:t>, \</w:t>
+      </w:r>
+      <w:proofErr w:type="gramStart"/>
+      <w:r>
+        <w:t>ref{</w:t>
+      </w:r>
+      <w:proofErr w:type="spellStart"/>
+      <w:proofErr w:type="gramEnd"/>
+      <w:r>
+        <w:t>fig:infection</w:t>
+      </w:r>
+      <w:proofErr w:type="spellEnd"/>
+      <w:r>
+        <w:t>}</w:t>
       </w:r>
       <w:r>
         <w:t>).</w:t>
@@ -448,13 +527,23 @@
         <w:t>Fig.</w:t>
       </w:r>
       <w:r>
-        <w:t xml:space="preserve"> \ref{</w:t>
-      </w:r>
+        <w:t xml:space="preserve"> \</w:t>
+      </w:r>
+      <w:proofErr w:type="gramStart"/>
+      <w:r>
+        <w:t>ref{</w:t>
+      </w:r>
+      <w:proofErr w:type="spellStart"/>
+      <w:proofErr w:type="gramEnd"/>
       <w:r>
         <w:t>fig</w:t>
       </w:r>
       <w:r>
-        <w:t>:outliers}).</w:t>
+        <w:t>:outliers</w:t>
+      </w:r>
+      <w:proofErr w:type="spellEnd"/>
+      <w:r>
+        <w:t>}).</w:t>
       </w:r>
     </w:p>
     <w:p/>
@@ -490,8 +579,18 @@
         <w:t>(</w:t>
       </w:r>
       <w:r>
-        <w:t>\ref{eq:limma</w:t>
-      </w:r>
+        <w:t>\</w:t>
+      </w:r>
+      <w:proofErr w:type="gramStart"/>
+      <w:r>
+        <w:t>ref{</w:t>
+      </w:r>
+      <w:proofErr w:type="spellStart"/>
+      <w:proofErr w:type="gramEnd"/>
+      <w:r>
+        <w:t>eq:limma</w:t>
+      </w:r>
+      <w:proofErr w:type="spellEnd"/>
       <w:r>
         <w:t>}</w:t>
       </w:r>
@@ -502,7 +601,20 @@
         <w:t>.</w:t>
       </w:r>
       <w:r>
-        <w:t xml:space="preserve"> As expected, there was a strong response to infection with MTB in both resistant and susceptible individuals (Supplementary Fig. \ref{fig:limma-supp}). </w:t>
+        <w:t xml:space="preserve"> As expected, there was a strong response to infection with MTB in both resistant and susceptible individuals (Supplementary Fig. \</w:t>
+      </w:r>
+      <w:proofErr w:type="gramStart"/>
+      <w:r>
+        <w:t>ref{</w:t>
+      </w:r>
+      <w:proofErr w:type="spellStart"/>
+      <w:proofErr w:type="gramEnd"/>
+      <w:r>
+        <w:t>fig:limma-supp</w:t>
+      </w:r>
+      <w:proofErr w:type="spellEnd"/>
+      <w:r>
+        <w:t xml:space="preserve">}). </w:t>
       </w:r>
       <w:r>
         <w:t>3,486</w:t>
@@ -514,7 +626,15 @@
         <w:t xml:space="preserve"> (DE)</w:t>
       </w:r>
       <w:r>
-        <w:t xml:space="preserve"> between the noninfected and infected states for resistant individuals at a q-value of 10% and an absolut</w:t>
+        <w:t xml:space="preserve"> between the </w:t>
+      </w:r>
+      <w:proofErr w:type="spellStart"/>
+      <w:r>
+        <w:t>noninfected</w:t>
+      </w:r>
+      <w:proofErr w:type="spellEnd"/>
+      <w:r>
+        <w:t xml:space="preserve"> and infected states for resistant individuals at a q-value of 10% and an absolut</w:t>
       </w:r>
       <w:r>
         <w:t>e log fold change greater than 1</w:t>
@@ -532,7 +652,15 @@
         <w:t>DE</w:t>
       </w:r>
       <w:r>
-        <w:t xml:space="preserve"> between the noninfected and infected states for resistant individuals at a q-value of 10% and an absolute log fold change greater than </w:t>
+        <w:t xml:space="preserve"> between the </w:t>
+      </w:r>
+      <w:proofErr w:type="spellStart"/>
+      <w:r>
+        <w:t>noninfected</w:t>
+      </w:r>
+      <w:proofErr w:type="spellEnd"/>
+      <w:r>
+        <w:t xml:space="preserve"> and infected states for resistant individuals at a q-value of 10% and an absolute log fold change greater than </w:t>
       </w:r>
       <w:r>
         <w:t>1</w:t>
@@ -595,7 +723,15 @@
         <w:t>DE</w:t>
       </w:r>
       <w:r>
-        <w:t xml:space="preserve"> between susceptible and resistant individuals in the noninfected </w:t>
+        <w:t xml:space="preserve"> between susceptible and resistant individuals in the </w:t>
+      </w:r>
+      <w:proofErr w:type="spellStart"/>
+      <w:r>
+        <w:t>noninfected</w:t>
+      </w:r>
+      <w:proofErr w:type="spellEnd"/>
+      <w:r>
+        <w:t xml:space="preserve"> </w:t>
       </w:r>
       <w:r>
         <w:t>or</w:t>
@@ -604,7 +740,20 @@
         <w:t xml:space="preserve"> infected states (Fig. </w:t>
       </w:r>
       <w:r>
-        <w:t>\ref{fig:limma}).</w:t>
+        <w:t>\</w:t>
+      </w:r>
+      <w:proofErr w:type="gramStart"/>
+      <w:r>
+        <w:t>ref{</w:t>
+      </w:r>
+      <w:proofErr w:type="spellStart"/>
+      <w:proofErr w:type="gramEnd"/>
+      <w:r>
+        <w:t>fig:limma</w:t>
+      </w:r>
+      <w:proofErr w:type="spellEnd"/>
+      <w:r>
+        <w:t>}).</w:t>
       </w:r>
       <w:r>
         <w:t xml:space="preserve"> </w:t>
@@ -613,7 +762,15 @@
         <w:t>645</w:t>
       </w:r>
       <w:r>
-        <w:t xml:space="preserve"> genes were DE between resistant and susceptible individuals in the noninfected state at a q-value of 10%, including </w:t>
+        <w:t xml:space="preserve"> genes were DE between resistant and susceptible individuals in the </w:t>
+      </w:r>
+      <w:proofErr w:type="spellStart"/>
+      <w:r>
+        <w:t>noninfected</w:t>
+      </w:r>
+      <w:proofErr w:type="spellEnd"/>
+      <w:r>
+        <w:t xml:space="preserve"> state at a q-value of 10%, including </w:t>
       </w:r>
       <w:r>
         <w:rPr>
@@ -662,7 +819,15 @@
         <w:t>TRIM38</w:t>
       </w:r>
       <w:r>
-        <w:t>. 0 genes were DE between resistant and susceptible individuals in the noninfected state at a q-value of 10%.</w:t>
+        <w:t xml:space="preserve">. 0 genes were DE between resistant and susceptible individuals in the </w:t>
+      </w:r>
+      <w:proofErr w:type="spellStart"/>
+      <w:r>
+        <w:t>noninfected</w:t>
+      </w:r>
+      <w:proofErr w:type="spellEnd"/>
+      <w:r>
+        <w:t xml:space="preserve"> state at a q-value of 10%.</w:t>
       </w:r>
     </w:p>
     <w:p>
@@ -743,14 +908,29 @@
         <w:pStyle w:val="LaTeX"/>
       </w:pPr>
       <w:r>
-        <w:t>\includegraphics[width=</w:t>
-      </w:r>
-      <w:r>
-        <w:t>\linewidth</w:t>
-      </w:r>
+        <w:t>\</w:t>
+      </w:r>
+      <w:proofErr w:type="spellStart"/>
+      <w:r>
+        <w:t>includegraphics</w:t>
+      </w:r>
+      <w:proofErr w:type="spellEnd"/>
+      <w:r>
+        <w:t>[width=</w:t>
+      </w:r>
+      <w:r>
+        <w:t>\</w:t>
+      </w:r>
+      <w:proofErr w:type="spellStart"/>
+      <w:r>
+        <w:t>linewidth</w:t>
+      </w:r>
+      <w:proofErr w:type="spellEnd"/>
+      <w:proofErr w:type="gramStart"/>
       <w:r>
         <w:t>]{</w:t>
       </w:r>
+      <w:proofErr w:type="gramEnd"/>
       <w:r>
         <w:t>../</w:t>
       </w:r>
@@ -775,12 +955,22 @@
         <w:pStyle w:val="LaTeX"/>
       </w:pPr>
       <w:r>
-        <w:t>\caption{</w:t>
-      </w:r>
-    </w:p>
-    <w:p>
-      <w:r>
-        <w:t xml:space="preserve">Differential expression analysis. </w:t>
+        <w:t>\</w:t>
+      </w:r>
+      <w:proofErr w:type="gramStart"/>
+      <w:r>
+        <w:t>caption{</w:t>
+      </w:r>
+      <w:proofErr w:type="gramEnd"/>
+    </w:p>
+    <w:p>
+      <w:proofErr w:type="gramStart"/>
+      <w:r>
+        <w:t>Differential expression analysis.</w:t>
+      </w:r>
+      <w:proofErr w:type="gramEnd"/>
+      <w:r>
+        <w:t xml:space="preserve"> </w:t>
       </w:r>
       <w:r>
         <w:t>The top panel contains t</w:t>
@@ -789,7 +979,15 @@
         <w:t>he distribution of unadjusted p-values after testing for differential expression between susceptible and resistant individuals in the (</w:t>
       </w:r>
       <w:r>
-        <w:t>a) noninfected or (b</w:t>
+        <w:t xml:space="preserve">a) </w:t>
+      </w:r>
+      <w:proofErr w:type="spellStart"/>
+      <w:r>
+        <w:t>noninfected</w:t>
+      </w:r>
+      <w:proofErr w:type="spellEnd"/>
+      <w:r>
+        <w:t xml:space="preserve"> or (b</w:t>
       </w:r>
       <w:r>
         <w:t>) infected state.</w:t>
@@ -809,9 +1007,11 @@
       <w:r>
         <w:t xml:space="preserve">) </w:t>
       </w:r>
+      <w:proofErr w:type="spellStart"/>
       <w:r>
         <w:t>noninfected</w:t>
       </w:r>
+      <w:proofErr w:type="spellEnd"/>
       <w:r>
         <w:t xml:space="preserve"> and (d</w:t>
       </w:r>
@@ -881,7 +1081,15 @@
         <w:pStyle w:val="LaTeX"/>
       </w:pPr>
       <w:r>
-        <w:t>\label{fig:limma}</w:t>
+        <w:t>\label{</w:t>
+      </w:r>
+      <w:proofErr w:type="spellStart"/>
+      <w:r>
+        <w:t>fig:limma</w:t>
+      </w:r>
+      <w:proofErr w:type="spellEnd"/>
+      <w:r>
+        <w:t>}</w:t>
       </w:r>
     </w:p>
     <w:p>
@@ -926,7 +1134,15 @@
         <w:t xml:space="preserve">The </w:t>
       </w:r>
       <w:r>
-        <w:t>Gambia and Ghana \cite{Thye2010}. Specifically, for each gene we assigned the SNP with the lowest p-value among all SNPs located within 50 kb of its transcription start site (TSS). If the differentially expressed genes are enriched for TB susceptibility loci, we expect a negative correlation between the absolute values of the log fold changes in our experiment and the GWAS p-values. Indeed, this is what we observed</w:t>
+        <w:t>Gambia and Ghana \</w:t>
+      </w:r>
+      <w:proofErr w:type="gramStart"/>
+      <w:r>
+        <w:t>cite{</w:t>
+      </w:r>
+      <w:proofErr w:type="gramEnd"/>
+      <w:r>
+        <w:t>Thye2010}. Specifically, for each gene we assigned the SNP with the lowest p-value among all SNPs located within 50 kb of its transcription start site (TSS). If the differentially expressed genes are enriched for TB susceptibility loci, we expect a negative correlation between the absolute values of the log fold changes in our experiment and the GWAS p-values. Indeed, this is what we observed</w:t>
       </w:r>
       <w:r>
         <w:t xml:space="preserve"> (</w:t>
@@ -935,7 +1151,20 @@
         <w:t xml:space="preserve">Fig. </w:t>
       </w:r>
       <w:r>
-        <w:t>\ref{fig:gwas})</w:t>
+        <w:t>\</w:t>
+      </w:r>
+      <w:proofErr w:type="gramStart"/>
+      <w:r>
+        <w:t>ref{</w:t>
+      </w:r>
+      <w:proofErr w:type="spellStart"/>
+      <w:proofErr w:type="gramEnd"/>
+      <w:r>
+        <w:t>fig:gwas</w:t>
+      </w:r>
+      <w:proofErr w:type="spellEnd"/>
+      <w:r>
+        <w:t>})</w:t>
       </w:r>
       <w:r>
         <w:t>.</w:t>
@@ -950,10 +1179,31 @@
         <w:t xml:space="preserve"> line using least squares regressio</w:t>
       </w:r>
       <w:r>
-        <w:t>n for each of our differential expression tests. Interestingly, we observed the steepest negative slopes for the tests comparing differential expression between susceptible and resistant individuals in the noninfected or infected states</w:t>
-      </w:r>
-      <w:r>
-        <w:t xml:space="preserve"> (Fig. \ref{fig:gwas}b)</w:t>
+        <w:t xml:space="preserve">n for each of our differential expression tests. Interestingly, we observed the steepest negative slopes for the tests comparing differential expression between susceptible and resistant individuals in the </w:t>
+      </w:r>
+      <w:proofErr w:type="spellStart"/>
+      <w:r>
+        <w:t>noninfected</w:t>
+      </w:r>
+      <w:proofErr w:type="spellEnd"/>
+      <w:r>
+        <w:t xml:space="preserve"> or infected states</w:t>
+      </w:r>
+      <w:r>
+        <w:t xml:space="preserve"> (Fig. \</w:t>
+      </w:r>
+      <w:proofErr w:type="gramStart"/>
+      <w:r>
+        <w:t>ref{</w:t>
+      </w:r>
+      <w:proofErr w:type="spellStart"/>
+      <w:proofErr w:type="gramEnd"/>
+      <w:r>
+        <w:t>fig:gwas</w:t>
+      </w:r>
+      <w:proofErr w:type="spellEnd"/>
+      <w:r>
+        <w:t>}b)</w:t>
       </w:r>
       <w:r>
         <w:t xml:space="preserve">. However, the slopes of the best fit lines for the tests of the effect of treatment </w:t>
@@ -983,7 +1233,28 @@
         <w:t xml:space="preserve">and Ghana GWAS </w:t>
       </w:r>
       <w:r>
-        <w:t xml:space="preserve">and an absolute log fold change greater than 2 between susceptible and resistant individuals in the noninfected state (Fig. \ref{fig:gwas}a). </w:t>
+        <w:t xml:space="preserve">and an absolute log fold change greater than 2 between susceptible and resistant individuals in the </w:t>
+      </w:r>
+      <w:proofErr w:type="spellStart"/>
+      <w:r>
+        <w:t>noninfected</w:t>
+      </w:r>
+      <w:proofErr w:type="spellEnd"/>
+      <w:r>
+        <w:t xml:space="preserve"> state (Fig. \</w:t>
+      </w:r>
+      <w:proofErr w:type="gramStart"/>
+      <w:r>
+        <w:t>ref{</w:t>
+      </w:r>
+      <w:proofErr w:type="spellStart"/>
+      <w:proofErr w:type="gramEnd"/>
+      <w:r>
+        <w:t>fig:gwas</w:t>
+      </w:r>
+      <w:proofErr w:type="spellEnd"/>
+      <w:r>
+        <w:t xml:space="preserve">}a). </w:t>
       </w:r>
       <w:r>
         <w:t>Only 2</w:t>
@@ -1072,7 +1343,15 @@
         <w:pStyle w:val="LaTeX"/>
       </w:pPr>
       <w:r>
-        <w:t>\begin{figure}[ht]</w:t>
+        <w:t>\begin{figure}[</w:t>
+      </w:r>
+      <w:proofErr w:type="spellStart"/>
+      <w:r>
+        <w:t>ht</w:t>
+      </w:r>
+      <w:proofErr w:type="spellEnd"/>
+      <w:r>
+        <w:t>]</w:t>
       </w:r>
     </w:p>
     <w:p>
@@ -1089,7 +1368,28 @@
         <w:pStyle w:val="LaTeX"/>
       </w:pPr>
       <w:r>
-        <w:t>\includegraphics[width=\linewidth]{../</w:t>
+        <w:t>\</w:t>
+      </w:r>
+      <w:proofErr w:type="spellStart"/>
+      <w:r>
+        <w:t>includegraphics</w:t>
+      </w:r>
+      <w:proofErr w:type="spellEnd"/>
+      <w:r>
+        <w:t>[width=\</w:t>
+      </w:r>
+      <w:proofErr w:type="spellStart"/>
+      <w:r>
+        <w:t>linewidth</w:t>
+      </w:r>
+      <w:proofErr w:type="spellEnd"/>
+      <w:proofErr w:type="gramStart"/>
+      <w:r>
+        <w:t>]{</w:t>
+      </w:r>
+      <w:proofErr w:type="gramEnd"/>
+      <w:r>
+        <w:t>../</w:t>
       </w:r>
       <w:r>
         <w:t>figure</w:t>
@@ -1109,21 +1409,44 @@
         <w:pStyle w:val="LaTeX"/>
       </w:pPr>
       <w:r>
-        <w:t>\caption{</w:t>
-      </w:r>
-    </w:p>
-    <w:p>
-      <w:r>
-        <w:t xml:space="preserve">Comparison of differential expression and GWAS results. (a) </w:t>
-      </w:r>
-      <w:r>
-        <w:t xml:space="preserve">The relationship between p-values </w:t>
+        <w:t>\</w:t>
+      </w:r>
+      <w:proofErr w:type="gramStart"/>
+      <w:r>
+        <w:t>caption{</w:t>
+      </w:r>
+      <w:proofErr w:type="gramEnd"/>
+    </w:p>
+    <w:p>
+      <w:proofErr w:type="gramStart"/>
+      <w:r>
+        <w:t>Comparison of differential expression and GWAS results.</w:t>
+      </w:r>
+      <w:proofErr w:type="gramEnd"/>
+      <w:r>
+        <w:t xml:space="preserve"> (a) </w:t>
+      </w:r>
+      <w:proofErr w:type="gramStart"/>
+      <w:r>
+        <w:t>The</w:t>
+      </w:r>
+      <w:proofErr w:type="gramEnd"/>
+      <w:r>
+        <w:t xml:space="preserve"> relationship between p-values </w:t>
       </w:r>
       <w:r>
         <w:t xml:space="preserve">from the GWAS in The Gambia </w:t>
       </w:r>
       <w:r>
-        <w:t>\cite{Thye2010} and the absolute values of the log fold changes between susceptible and resistant individuals in the noninfected state. The red line is the least squares regression. (b) The slopes (</w:t>
+        <w:t xml:space="preserve">\cite{Thye2010} and the absolute values of the log fold changes between susceptible and resistant individuals in the </w:t>
+      </w:r>
+      <w:proofErr w:type="spellStart"/>
+      <w:r>
+        <w:t>noninfected</w:t>
+      </w:r>
+      <w:proofErr w:type="spellEnd"/>
+      <w:r>
+        <w:t xml:space="preserve"> state. The red line is the least squares regression. (b) The slopes (</w:t>
       </w:r>
       <w:r>
         <w:t>$</w:t>
@@ -1180,7 +1503,15 @@
         <w:t xml:space="preserve"> </w:t>
       </w:r>
       <w:r>
-        <w:t>the absolute values of the log fold changes between susceptible and resistant individuals in the noninfected state.</w:t>
+        <w:t xml:space="preserve">the absolute values of the log fold changes between susceptible and resistant individuals in the </w:t>
+      </w:r>
+      <w:proofErr w:type="spellStart"/>
+      <w:r>
+        <w:t>noninfected</w:t>
+      </w:r>
+      <w:proofErr w:type="spellEnd"/>
+      <w:r>
+        <w:t xml:space="preserve"> state.</w:t>
       </w:r>
     </w:p>
     <w:p>
@@ -1196,7 +1527,15 @@
         <w:pStyle w:val="LaTeX"/>
       </w:pPr>
       <w:r>
-        <w:t>\label{fig:gwas}</w:t>
+        <w:t>\label{</w:t>
+      </w:r>
+      <w:proofErr w:type="spellStart"/>
+      <w:r>
+        <w:t>fig:gwas</w:t>
+      </w:r>
+      <w:proofErr w:type="spellEnd"/>
+      <w:r>
+        <w:t>}</w:t>
       </w:r>
     </w:p>
     <w:p>
@@ -1213,7 +1552,15 @@
         <w:pStyle w:val="Heading2"/>
       </w:pPr>
       <w:r>
-        <w:t>Gene expression levels in the noninfected state can predict susceptibility status</w:t>
+        <w:t xml:space="preserve">Gene expression levels in the </w:t>
+      </w:r>
+      <w:proofErr w:type="spellStart"/>
+      <w:r>
+        <w:t>noninfected</w:t>
+      </w:r>
+      <w:proofErr w:type="spellEnd"/>
+      <w:r>
+        <w:t xml:space="preserve"> state can predict susceptibility status</w:t>
       </w:r>
     </w:p>
     <w:p>
@@ -1221,13 +1568,37 @@
         <w:t xml:space="preserve">Next we attempted to build a gene expression based classifier to predict susceptibility status. We focused on the gene expression levels </w:t>
       </w:r>
       <w:r>
-        <w:t xml:space="preserve">measured in the noninfected state </w:t>
-      </w:r>
-      <w:r>
-        <w:t>both because this is where we observed the largest differences between susceptible and resistant individuals (Fig. \ref{fig:limma}ac) and also since it is much more practical to obtain gene expres</w:t>
-      </w:r>
-      <w:r>
-        <w:t xml:space="preserve">sion data from noninfected DCs compared to MTB-infected DCs. </w:t>
+        <w:t xml:space="preserve">measured in the </w:t>
+      </w:r>
+      <w:proofErr w:type="spellStart"/>
+      <w:r>
+        <w:t>noninfected</w:t>
+      </w:r>
+      <w:proofErr w:type="spellEnd"/>
+      <w:r>
+        <w:t xml:space="preserve"> state </w:t>
+      </w:r>
+      <w:r>
+        <w:t>both because this is where we observed the largest differences between susceptible and resistant individuals (Fig. \ref{</w:t>
+      </w:r>
+      <w:proofErr w:type="spellStart"/>
+      <w:r>
+        <w:t>fig:limma</w:t>
+      </w:r>
+      <w:proofErr w:type="spellEnd"/>
+      <w:r>
+        <w:t>}ac) and also since it is much more practical to obtain gene expres</w:t>
+      </w:r>
+      <w:r>
+        <w:t xml:space="preserve">sion data from </w:t>
+      </w:r>
+      <w:proofErr w:type="spellStart"/>
+      <w:r>
+        <w:t>noninfected</w:t>
+      </w:r>
+      <w:proofErr w:type="spellEnd"/>
+      <w:r>
+        <w:t xml:space="preserve"> DCs compared to MTB-infected DCs. </w:t>
       </w:r>
       <w:r>
         <w:t xml:space="preserve">We </w:t>
@@ -1245,7 +1616,15 @@
         <w:t xml:space="preserve"> genes that were differen</w:t>
       </w:r>
       <w:r>
-        <w:t>tially expressed between resistant and susceptible individuals in the noninfected state at a q</w:t>
+        <w:t xml:space="preserve">tially expressed between resistant and susceptible individuals in the </w:t>
+      </w:r>
+      <w:proofErr w:type="spellStart"/>
+      <w:r>
+        <w:t>noninfected</w:t>
+      </w:r>
+      <w:proofErr w:type="spellEnd"/>
+      <w:r>
+        <w:t xml:space="preserve"> state at a q</w:t>
       </w:r>
       <w:r>
         <w:t>-value less than 5</w:t>
@@ -1293,7 +1672,20 @@
         <w:t>validation</w:t>
       </w:r>
       <w:r>
-        <w:t xml:space="preserve"> (Fig. \ref{fig:classifier}</w:t>
+        <w:t xml:space="preserve"> (Fig. \</w:t>
+      </w:r>
+      <w:proofErr w:type="gramStart"/>
+      <w:r>
+        <w:t>ref{</w:t>
+      </w:r>
+      <w:proofErr w:type="spellStart"/>
+      <w:proofErr w:type="gramEnd"/>
+      <w:r>
+        <w:t>fig:classifier</w:t>
+      </w:r>
+      <w:proofErr w:type="spellEnd"/>
+      <w:r>
+        <w:t>}</w:t>
       </w:r>
       <w:r>
         <w:t>a</w:t>
@@ -1341,8 +1733,13 @@
         <w:t>Unfortunately our current data set was too small to properly split into separate training and testing sets. In order to assess the plausibility of our model, we applied the classifier to an independent study which collected genome-wide gene expression levels in DCs from 65 healthy individuals</w:t>
       </w:r>
       <w:r>
-        <w:t xml:space="preserve"> \cite{</w:t>
-      </w:r>
+        <w:t xml:space="preserve"> \</w:t>
+      </w:r>
+      <w:proofErr w:type="gramStart"/>
+      <w:r>
+        <w:t>cite{</w:t>
+      </w:r>
+      <w:proofErr w:type="gramEnd"/>
       <w:r>
         <w:t>Barreiro2012</w:t>
       </w:r>
@@ -1381,7 +1778,20 @@
         <w:t xml:space="preserve"> of the population is susceptible to TB</w:t>
       </w:r>
       <w:r>
-        <w:t xml:space="preserve"> (Fig. \ref{fig:classifier}</w:t>
+        <w:t xml:space="preserve"> (Fig. \</w:t>
+      </w:r>
+      <w:proofErr w:type="gramStart"/>
+      <w:r>
+        <w:t>ref{</w:t>
+      </w:r>
+      <w:proofErr w:type="spellStart"/>
+      <w:proofErr w:type="gramEnd"/>
+      <w:r>
+        <w:t>fig:classifier</w:t>
+      </w:r>
+      <w:proofErr w:type="spellEnd"/>
+      <w:r>
+        <w:t>}</w:t>
       </w:r>
       <w:r>
         <w:t>b</w:t>
@@ -1449,7 +1859,15 @@
         <w:pStyle w:val="LaTeX"/>
       </w:pPr>
       <w:r>
-        <w:t>\begin{figure}[ht]</w:t>
+        <w:t>\begin{figure}[</w:t>
+      </w:r>
+      <w:proofErr w:type="spellStart"/>
+      <w:r>
+        <w:t>ht</w:t>
+      </w:r>
+      <w:proofErr w:type="spellEnd"/>
+      <w:r>
+        <w:t>]</w:t>
       </w:r>
     </w:p>
     <w:p>
@@ -1465,7 +1883,28 @@
         <w:pStyle w:val="LaTeX"/>
       </w:pPr>
       <w:r>
-        <w:t>\includegraphics[width=\linewidth]{../figure/classifier</w:t>
+        <w:t>\</w:t>
+      </w:r>
+      <w:proofErr w:type="spellStart"/>
+      <w:r>
+        <w:t>includegraphics</w:t>
+      </w:r>
+      <w:proofErr w:type="spellEnd"/>
+      <w:r>
+        <w:t>[width=\</w:t>
+      </w:r>
+      <w:proofErr w:type="spellStart"/>
+      <w:r>
+        <w:t>linewidth</w:t>
+      </w:r>
+      <w:proofErr w:type="spellEnd"/>
+      <w:proofErr w:type="gramStart"/>
+      <w:r>
+        <w:t>]{</w:t>
+      </w:r>
+      <w:proofErr w:type="gramEnd"/>
+      <w:r>
+        <w:t>../figure/classifier</w:t>
       </w:r>
       <w:r>
         <w:t>-svm</w:t>
@@ -1482,10 +1921,16 @@
         <w:pStyle w:val="LaTeX"/>
       </w:pPr>
       <w:r>
-        <w:t>\caption{</w:t>
-      </w:r>
-    </w:p>
-    <w:p>
+        <w:t>\</w:t>
+      </w:r>
+      <w:proofErr w:type="gramStart"/>
+      <w:r>
+        <w:t>caption{</w:t>
+      </w:r>
+      <w:proofErr w:type="gramEnd"/>
+    </w:p>
+    <w:p>
+      <w:proofErr w:type="gramStart"/>
       <w:r>
         <w:t>Classifying TB susc</w:t>
       </w:r>
@@ -1499,7 +1944,11 @@
         <w:t xml:space="preserve"> model</w:t>
       </w:r>
       <w:r>
-        <w:t>. (</w:t>
+        <w:t>.</w:t>
+      </w:r>
+      <w:proofErr w:type="gramEnd"/>
+      <w:r>
+        <w:t xml:space="preserve"> (</w:t>
       </w:r>
       <w:r>
         <w:t>a</w:t>
@@ -1548,7 +1997,15 @@
         <w:pStyle w:val="LaTeX"/>
       </w:pPr>
       <w:r>
-        <w:t>\label{fig:classifier}</w:t>
+        <w:t>\label{</w:t>
+      </w:r>
+      <w:proofErr w:type="spellStart"/>
+      <w:r>
+        <w:t>fig:classifier</w:t>
+      </w:r>
+      <w:proofErr w:type="spellEnd"/>
+      <w:r>
+        <w:t>}</w:t>
       </w:r>
     </w:p>
     <w:p>
@@ -1594,7 +2051,15 @@
         <w:t>Mycobacterium tuberculosis</w:t>
       </w:r>
       <w:r>
-        <w:t xml:space="preserve"> (MTB) and noninfected controls.</w:t>
+        <w:t xml:space="preserve"> (MTB) and </w:t>
+      </w:r>
+      <w:proofErr w:type="spellStart"/>
+      <w:r>
+        <w:t>noninfected</w:t>
+      </w:r>
+      <w:proofErr w:type="spellEnd"/>
+      <w:r>
+        <w:t xml:space="preserve"> controls.</w:t>
       </w:r>
       <w:r>
         <w:t xml:space="preserve"> </w:t>
@@ -1603,7 +2068,36 @@
         <w:t>Interestingly</w:t>
       </w:r>
       <w:r>
-        <w:t xml:space="preserve">, we identified X genes which were differentially expressed between susceptible and resistant individuals in the noninfected state, including X, Y, and Z (Fig. \ref{fig:limma}. Furthermore, we found that these differentially expressed genes were enriched for low GWAS p-values (Fig. \ref{fig:gwas}) and could be used to classify susceptible and resistant individuals. </w:t>
+        <w:t xml:space="preserve">, we identified X genes which were differentially expressed between susceptible and resistant individuals in the </w:t>
+      </w:r>
+      <w:proofErr w:type="spellStart"/>
+      <w:r>
+        <w:t>noninfected</w:t>
+      </w:r>
+      <w:proofErr w:type="spellEnd"/>
+      <w:r>
+        <w:t xml:space="preserve"> state, including X, Y, and Z (Fig. \</w:t>
+      </w:r>
+      <w:proofErr w:type="gramStart"/>
+      <w:r>
+        <w:t>ref{</w:t>
+      </w:r>
+      <w:proofErr w:type="spellStart"/>
+      <w:proofErr w:type="gramEnd"/>
+      <w:r>
+        <w:t>fig:limma</w:t>
+      </w:r>
+      <w:proofErr w:type="spellEnd"/>
+      <w:r>
+        <w:t>}. Furthermore, we found that these differentially expressed genes were enriched for low GWAS p-values (Fig. \ref{</w:t>
+      </w:r>
+      <w:proofErr w:type="spellStart"/>
+      <w:r>
+        <w:t>fig:gwas</w:t>
+      </w:r>
+      <w:proofErr w:type="spellEnd"/>
+      <w:r>
+        <w:t xml:space="preserve">}) and could be used to classify susceptible and resistant individuals. </w:t>
       </w:r>
     </w:p>
     <w:p/>
@@ -1660,7 +2154,15 @@
         <w:t xml:space="preserve"> experimental protocols were approved by </w:t>
       </w:r>
       <w:r>
-        <w:t>the Institutional Review Boards of the University of Chicago (10-504-B) and the Institut Pasteur (</w:t>
+        <w:t xml:space="preserve">the Institutional Review Boards of the University of Chicago (10-504-B) and the </w:t>
+      </w:r>
+      <w:proofErr w:type="spellStart"/>
+      <w:r>
+        <w:t>Institut</w:t>
+      </w:r>
+      <w:proofErr w:type="spellEnd"/>
+      <w:r>
+        <w:t xml:space="preserve"> Pasteur (</w:t>
       </w:r>
       <w:r>
         <w:t>IRB00006966</w:t>
@@ -1731,14 +2233,62 @@
         <w:t xml:space="preserve">from the whole blood samples </w:t>
       </w:r>
       <w:r>
-        <w:t xml:space="preserve">using Ficoll-Paque centrifugation, extracted monocytes via CD14 positive selection, and differentiated the monocytes into dendritic </w:t>
+        <w:t xml:space="preserve">using </w:t>
+      </w:r>
+      <w:proofErr w:type="spellStart"/>
+      <w:r>
+        <w:t>Ficoll-Paque</w:t>
+      </w:r>
+      <w:proofErr w:type="spellEnd"/>
+      <w:r>
+        <w:t xml:space="preserve"> centrifugation, extracted monocytes via CD14 positive selection, and differentiated the monocytes into dendritic </w:t>
       </w:r>
       <w:r>
         <w:lastRenderedPageBreak/>
         <w:t xml:space="preserve">cells (DCs) by culturing them for 5 days in </w:t>
       </w:r>
       <w:r>
-        <w:t>RPMI 1640 (Invitrogen) supplemented with 10% heat-inactivated FCS (Dutscher), L-glutamine (Invitrogen), GM-CSF (20 ng/mL; Immunotools), and IL-4 (20 ng/mL; Immunotools)</w:t>
+        <w:t>RPMI 1640 (Invitrogen) supplemented with 10% heat-inactivated FCS (</w:t>
+      </w:r>
+      <w:proofErr w:type="spellStart"/>
+      <w:r>
+        <w:t>Dutscher</w:t>
+      </w:r>
+      <w:proofErr w:type="spellEnd"/>
+      <w:r>
+        <w:t xml:space="preserve">), L-glutamine (Invitrogen), GM-CSF (20 </w:t>
+      </w:r>
+      <w:proofErr w:type="spellStart"/>
+      <w:r>
+        <w:t>ng</w:t>
+      </w:r>
+      <w:proofErr w:type="spellEnd"/>
+      <w:r>
+        <w:t xml:space="preserve">/mL; </w:t>
+      </w:r>
+      <w:proofErr w:type="spellStart"/>
+      <w:r>
+        <w:t>Immunotools</w:t>
+      </w:r>
+      <w:proofErr w:type="spellEnd"/>
+      <w:r>
+        <w:t xml:space="preserve">), and IL-4 (20 </w:t>
+      </w:r>
+      <w:proofErr w:type="spellStart"/>
+      <w:r>
+        <w:t>ng</w:t>
+      </w:r>
+      <w:proofErr w:type="spellEnd"/>
+      <w:r>
+        <w:t xml:space="preserve">/mL; </w:t>
+      </w:r>
+      <w:proofErr w:type="spellStart"/>
+      <w:r>
+        <w:t>Immunotools</w:t>
+      </w:r>
+      <w:proofErr w:type="spellEnd"/>
+      <w:r>
+        <w:t>)</w:t>
       </w:r>
       <w:r>
         <w:t xml:space="preserve">. </w:t>
@@ -1766,16 +2316,77 @@
     </w:p>
     <w:p>
       <w:r>
-        <w:t xml:space="preserve">We extracted RNA using the Qiagen miRNeasy Kit and prepared sequencing libraries using the Illumina TruSeq Kit. </w:t>
-      </w:r>
-      <w:r>
-        <w:t xml:space="preserve">We sent the master mixes to the University of Chicago Functional Genomics Facility to be sequenced on an Illumina HiSeq 4000. </w:t>
+        <w:t xml:space="preserve">We extracted RNA using the </w:t>
+      </w:r>
+      <w:proofErr w:type="spellStart"/>
+      <w:r>
+        <w:t>Qiagen</w:t>
+      </w:r>
+      <w:proofErr w:type="spellEnd"/>
+      <w:r>
+        <w:t xml:space="preserve"> </w:t>
+      </w:r>
+      <w:proofErr w:type="spellStart"/>
+      <w:r>
+        <w:t>miRNeasy</w:t>
+      </w:r>
+      <w:proofErr w:type="spellEnd"/>
+      <w:r>
+        <w:t xml:space="preserve"> Kit and prepared sequencing libraries using the </w:t>
+      </w:r>
+      <w:proofErr w:type="spellStart"/>
+      <w:r>
+        <w:t>Illumina</w:t>
+      </w:r>
+      <w:proofErr w:type="spellEnd"/>
+      <w:r>
+        <w:t xml:space="preserve"> </w:t>
+      </w:r>
+      <w:proofErr w:type="spellStart"/>
+      <w:r>
+        <w:t>TruSeq</w:t>
+      </w:r>
+      <w:proofErr w:type="spellEnd"/>
+      <w:r>
+        <w:t xml:space="preserve"> Kit. </w:t>
+      </w:r>
+      <w:r>
+        <w:t xml:space="preserve">We sent the master mixes to the University of Chicago Functional Genomics Facility to be sequenced on an </w:t>
+      </w:r>
+      <w:proofErr w:type="spellStart"/>
+      <w:r>
+        <w:t>Illumina</w:t>
+      </w:r>
+      <w:proofErr w:type="spellEnd"/>
+      <w:r>
+        <w:t xml:space="preserve"> </w:t>
+      </w:r>
+      <w:proofErr w:type="spellStart"/>
+      <w:r>
+        <w:t>HiSeq</w:t>
+      </w:r>
+      <w:proofErr w:type="spellEnd"/>
+      <w:r>
+        <w:t xml:space="preserve"> 4000. </w:t>
       </w:r>
       <w:r>
         <w:t>We designed the batches for RNA extraction, library preparation, and sequencing to balance the experimental factors of interest and thus avoid potential technical confounders</w:t>
       </w:r>
       <w:r>
-        <w:t xml:space="preserve"> (Supplementary Fig. \ref{fig:process})</w:t>
+        <w:t xml:space="preserve"> (Supplementary Fig. \</w:t>
+      </w:r>
+      <w:proofErr w:type="gramStart"/>
+      <w:r>
+        <w:t>ref{</w:t>
+      </w:r>
+      <w:proofErr w:type="spellStart"/>
+      <w:proofErr w:type="gramEnd"/>
+      <w:r>
+        <w:t>fig:process</w:t>
+      </w:r>
+      <w:proofErr w:type="spellEnd"/>
+      <w:r>
+        <w:t>})</w:t>
       </w:r>
       <w:r>
         <w:t>.</w:t>
@@ -1794,10 +2405,34 @@
         <w:t>We mapped reads to human gen</w:t>
       </w:r>
       <w:r>
-        <w:t>ome hg38 (GRCh38) using Subread and discarded non-uniquely mapping reads. We</w:t>
-      </w:r>
-      <w:r>
-        <w:t xml:space="preserve"> downloaded the exon coordinates of 19,800 Ensembl protein-coding genes (Ensembl 83,</w:t>
+        <w:t xml:space="preserve">ome hg38 (GRCh38) using </w:t>
+      </w:r>
+      <w:proofErr w:type="spellStart"/>
+      <w:r>
+        <w:t>Subread</w:t>
+      </w:r>
+      <w:proofErr w:type="spellEnd"/>
+      <w:r>
+        <w:t xml:space="preserve"> and discarded non-uniquely mapping reads. We</w:t>
+      </w:r>
+      <w:r>
+        <w:t xml:space="preserve"> downloaded the exon coordinates of 19,800 </w:t>
+      </w:r>
+      <w:proofErr w:type="spellStart"/>
+      <w:r>
+        <w:t>Ensembl</w:t>
+      </w:r>
+      <w:proofErr w:type="spellEnd"/>
+      <w:r>
+        <w:t xml:space="preserve"> protein-coding genes (</w:t>
+      </w:r>
+      <w:proofErr w:type="spellStart"/>
+      <w:r>
+        <w:t>Ensembl</w:t>
+      </w:r>
+      <w:proofErr w:type="spellEnd"/>
+      <w:r>
+        <w:t xml:space="preserve"> 83,</w:t>
       </w:r>
       <w:r>
         <w:t xml:space="preserve"> Dec 2015</w:t>
@@ -1809,7 +2444,23 @@
         <w:t>GRCh38.p5</w:t>
       </w:r>
       <w:r>
-        <w:t xml:space="preserve">) using the R/Bioconductor package biomaRt and </w:t>
+        <w:t>) using the R/</w:t>
+      </w:r>
+      <w:proofErr w:type="spellStart"/>
+      <w:r>
+        <w:t>Bioconductor</w:t>
+      </w:r>
+      <w:proofErr w:type="spellEnd"/>
+      <w:r>
+        <w:t xml:space="preserve"> package </w:t>
+      </w:r>
+      <w:proofErr w:type="spellStart"/>
+      <w:r>
+        <w:t>biomaRt</w:t>
+      </w:r>
+      <w:proofErr w:type="spellEnd"/>
+      <w:r>
+        <w:t xml:space="preserve"> and </w:t>
       </w:r>
       <w:r>
         <w:t>assigned mapped reads to</w:t>
@@ -1821,7 +2472,15 @@
         <w:t>these genes</w:t>
       </w:r>
       <w:r>
-        <w:t xml:space="preserve"> using featureCounts.</w:t>
+        <w:t xml:space="preserve"> using </w:t>
+      </w:r>
+      <w:proofErr w:type="spellStart"/>
+      <w:r>
+        <w:t>featureCounts</w:t>
+      </w:r>
+      <w:proofErr w:type="spellEnd"/>
+      <w:r>
+        <w:t>.</w:t>
       </w:r>
     </w:p>
     <w:p>
@@ -1867,7 +2526,15 @@
         <w:t>2</w:t>
       </w:r>
       <w:r>
-        <w:t xml:space="preserve"> counts per million (cpm)</w:t>
+        <w:t xml:space="preserve"> counts per million (</w:t>
+      </w:r>
+      <w:proofErr w:type="spellStart"/>
+      <w:r>
+        <w:t>cpm</w:t>
+      </w:r>
+      <w:proofErr w:type="spellEnd"/>
+      <w:r>
+        <w:t>)</w:t>
       </w:r>
       <w:r>
         <w:t xml:space="preserve"> </w:t>
@@ -1897,70 +2564,127 @@
         <w:t>for downstream</w:t>
       </w:r>
       <w:r>
-        <w:t xml:space="preserve"> analysis (Supplementary Fig. \ref{fig:gene}</w:t>
+        <w:t xml:space="preserve"> analysis (Supplementary Fig. </w:t>
+      </w:r>
+      <w:proofErr w:type="gramStart"/>
+      <w:r>
+        <w:t>\ref{</w:t>
+      </w:r>
+      <w:proofErr w:type="spellStart"/>
+      <w:r>
+        <w:t>fig:gene</w:t>
+      </w:r>
+      <w:proofErr w:type="spellEnd"/>
+      <w:r>
+        <w:t>}</w:t>
+      </w:r>
+      <w:r>
+        <w:t>, Supplementary Data S1</w:t>
+      </w:r>
+      <w:r>
+        <w:t>)</w:t>
+      </w:r>
+      <w:r>
+        <w:t>.</w:t>
+      </w:r>
+      <w:proofErr w:type="gramEnd"/>
+      <w:r>
+        <w:t xml:space="preserve"> </w:t>
+      </w:r>
+      <w:r>
+        <w:t>Next w</w:t>
+      </w:r>
+      <w:r>
+        <w:t xml:space="preserve">e used principal components analysis (PCA) and hierarchical clustering to identify </w:t>
+      </w:r>
+      <w:r>
+        <w:t xml:space="preserve">and remove 6 </w:t>
+      </w:r>
+      <w:r>
+        <w:t>outliers</w:t>
+      </w:r>
+      <w:r>
+        <w:t xml:space="preserve"> (Supplementary Fig. \ref{</w:t>
+      </w:r>
+      <w:proofErr w:type="spellStart"/>
+      <w:r>
+        <w:t>fig:heat-all</w:t>
+      </w:r>
+      <w:proofErr w:type="spellEnd"/>
+      <w:r>
+        <w:t>}</w:t>
       </w:r>
       <w:r>
         <w:t xml:space="preserve">, </w:t>
       </w:r>
       <w:r>
-        <w:t>Supplementary Data S1</w:t>
-      </w:r>
-      <w:r>
-        <w:t>)</w:t>
+        <w:t>\ref{</w:t>
+      </w:r>
+      <w:proofErr w:type="spellStart"/>
+      <w:r>
+        <w:t>fig:heat-filt</w:t>
+      </w:r>
+      <w:proofErr w:type="spellEnd"/>
+      <w:r>
+        <w:t>}</w:t>
+      </w:r>
+      <w:r>
+        <w:t xml:space="preserve">, </w:t>
+      </w:r>
+      <w:r>
+        <w:t>\</w:t>
+      </w:r>
+      <w:proofErr w:type="gramStart"/>
+      <w:r>
+        <w:t>ref{</w:t>
+      </w:r>
+      <w:proofErr w:type="spellStart"/>
+      <w:proofErr w:type="gramEnd"/>
+      <w:r>
+        <w:t>fig</w:t>
+      </w:r>
+      <w:r>
+        <w:t>:outliers</w:t>
+      </w:r>
+      <w:proofErr w:type="spellEnd"/>
+      <w:r>
+        <w:t>})</w:t>
       </w:r>
       <w:r>
         <w:t>.</w:t>
       </w:r>
       <w:r>
-        <w:t xml:space="preserve"> </w:t>
-      </w:r>
-      <w:r>
-        <w:t>Next w</w:t>
-      </w:r>
-      <w:r>
-        <w:t xml:space="preserve">e used principal components analysis (PCA) and hierarchical clustering to identify </w:t>
-      </w:r>
-      <w:r>
-        <w:t xml:space="preserve">and remove 6 </w:t>
-      </w:r>
-      <w:r>
-        <w:t>outliers</w:t>
-      </w:r>
-      <w:r>
-        <w:t xml:space="preserve"> (Supplementary Fig. \ref{fig:heat-all}</w:t>
-      </w:r>
-      <w:r>
-        <w:t xml:space="preserve">, </w:t>
-      </w:r>
-      <w:r>
-        <w:t>\ref{fig:heat-filt}</w:t>
-      </w:r>
-      <w:r>
-        <w:t xml:space="preserve">, </w:t>
-      </w:r>
-      <w:r>
-        <w:t>\ref{</w:t>
-      </w:r>
-      <w:r>
-        <w:t>fig</w:t>
-      </w:r>
-      <w:r>
-        <w:t>:outliers})</w:t>
-      </w:r>
-      <w:r>
-        <w:t>.</w:t>
-      </w:r>
-      <w:r>
         <w:t xml:space="preserve"> We did this systematically by </w:t>
       </w:r>
       <w:r>
-        <w:t>removing any sample that did not fall within the mean $\pm$ two standard deviations of the first six PCs. Furthermore, for the first PC which separated the samples by treatment, we calculated a separate mean for the noninfected and infected samples.</w:t>
+        <w:t xml:space="preserve">removing any sample that did not fall within the mean $\pm$ two standard deviations of the first six PCs. Furthermore, for the first PC which separated the samples by treatment, we calculated a separate mean for the </w:t>
+      </w:r>
+      <w:proofErr w:type="spellStart"/>
+      <w:r>
+        <w:t>noninfected</w:t>
+      </w:r>
+      <w:proofErr w:type="spellEnd"/>
+      <w:r>
+        <w:t xml:space="preserve"> and infected samples.</w:t>
       </w:r>
     </w:p>
     <w:p/>
     <w:p>
       <w:r>
-        <w:t xml:space="preserve">After filtering lowly expressed genes and removing outliers, we recalculated the PCA to check for any potential confounding technical batch effects (Supplementary Fig. \ref{fig:batch}). Reassuringly, the major sources of variation in the data were from the biological factors of interest. PC1 was strongly correlated with the effect of treatment, and PCs 2-6 were correlated </w:t>
+        <w:t>After filtering lowly expressed genes and removing outliers, we recalculated the PCA to check for any potential confounding technical batch effects (Supplementary Fig. \</w:t>
+      </w:r>
+      <w:proofErr w:type="gramStart"/>
+      <w:r>
+        <w:t>ref{</w:t>
+      </w:r>
+      <w:proofErr w:type="spellStart"/>
+      <w:proofErr w:type="gramEnd"/>
+      <w:r>
+        <w:t>fig:batch</w:t>
+      </w:r>
+      <w:proofErr w:type="spellEnd"/>
+      <w:r>
+        <w:t xml:space="preserve">}). Reassuringly, the major sources of variation in the data were from the biological factors of interest. PC1 was strongly correlated with the effect of treatment, and PCs 2-6 were correlated </w:t>
       </w:r>
       <w:r>
         <w:lastRenderedPageBreak/>
@@ -1970,10 +2694,36 @@
         <w:t>The only concerning technical factor was the infection experiments, which were done in 12 separate batches</w:t>
       </w:r>
       <w:r>
-        <w:t xml:space="preserve"> (Supplementary Fig. \ref{fig:process})</w:t>
-      </w:r>
-      <w:r>
-        <w:t>. Infection batch correlated with PCs 3 and 5; however, we verified that this variation was not confounded with our primary outcome of interest, TB susceptibility (Supplementary Fig. \ref{fig:infection}).</w:t>
+        <w:t xml:space="preserve"> (Supplementary Fig. \</w:t>
+      </w:r>
+      <w:proofErr w:type="gramStart"/>
+      <w:r>
+        <w:t>ref{</w:t>
+      </w:r>
+      <w:proofErr w:type="spellStart"/>
+      <w:proofErr w:type="gramEnd"/>
+      <w:r>
+        <w:t>fig:process</w:t>
+      </w:r>
+      <w:proofErr w:type="spellEnd"/>
+      <w:r>
+        <w:t>})</w:t>
+      </w:r>
+      <w:r>
+        <w:t>. Infection batch correlated with PCs 3 and 5; however, we verified that this variation was not confounded with our primary outcome of interest, TB susceptibility (Supplementary Fig. \</w:t>
+      </w:r>
+      <w:proofErr w:type="gramStart"/>
+      <w:r>
+        <w:t>ref{</w:t>
+      </w:r>
+      <w:proofErr w:type="spellStart"/>
+      <w:proofErr w:type="gramEnd"/>
+      <w:r>
+        <w:t>fig:infection</w:t>
+      </w:r>
+      <w:proofErr w:type="spellEnd"/>
+      <w:r>
+        <w:t>}).</w:t>
       </w:r>
     </w:p>
     <w:p>
@@ -1988,12 +2738,14 @@
       <w:r>
         <w:t xml:space="preserve">We used </w:t>
       </w:r>
+      <w:proofErr w:type="spellStart"/>
       <w:r>
         <w:t>limma</w:t>
       </w:r>
       <w:r>
         <w:t>+voom</w:t>
       </w:r>
+      <w:proofErr w:type="spellEnd"/>
       <w:r>
         <w:t xml:space="preserve"> \cite{Smyth2004</w:t>
       </w:r>
@@ -2015,8 +2767,13 @@
         <w:t xml:space="preserve">\begin{equation} </w:t>
       </w:r>
       <w:r>
-        <w:t>\label{eq:limma</w:t>
-      </w:r>
+        <w:t>\label{</w:t>
+      </w:r>
+      <w:proofErr w:type="spellStart"/>
+      <w:r>
+        <w:t>eq:limma</w:t>
+      </w:r>
+      <w:proofErr w:type="spellEnd"/>
       <w:r>
         <w:t>}</w:t>
       </w:r>
@@ -2026,8 +2783,13 @@
         <w:pStyle w:val="LaTeX"/>
       </w:pPr>
       <w:r>
-        <w:t>Y\ \sim</w:t>
-      </w:r>
+        <w:t>Y\ \</w:t>
+      </w:r>
+      <w:proofErr w:type="spellStart"/>
+      <w:r>
+        <w:t>sim</w:t>
+      </w:r>
+      <w:proofErr w:type="spellEnd"/>
       <w:r>
         <w:t xml:space="preserve"> </w:t>
       </w:r>
@@ -2053,7 +2815,15 @@
         <w:t xml:space="preserve"> </w:t>
       </w:r>
       <w:r>
-        <w:t>X_{treat}\beta_{treat}</w:t>
+        <w:t>X</w:t>
+      </w:r>
+      <w:proofErr w:type="gramStart"/>
+      <w:r>
+        <w:t>_{</w:t>
+      </w:r>
+      <w:proofErr w:type="gramEnd"/>
+      <w:r>
+        <w:t>treat}\beta_{treat}</w:t>
       </w:r>
       <w:r>
         <w:t xml:space="preserve"> </w:t>
@@ -2077,7 +2847,23 @@
         <w:t xml:space="preserve"> </w:t>
       </w:r>
       <w:r>
-        <w:t>X_{treat,status}\beta_{treat,status}</w:t>
+        <w:t>X_{</w:t>
+      </w:r>
+      <w:proofErr w:type="spellStart"/>
+      <w:r>
+        <w:t>treat,status</w:t>
+      </w:r>
+      <w:proofErr w:type="spellEnd"/>
+      <w:r>
+        <w:t>}\beta_{</w:t>
+      </w:r>
+      <w:proofErr w:type="spellStart"/>
+      <w:r>
+        <w:t>treat,status</w:t>
+      </w:r>
+      <w:proofErr w:type="spellEnd"/>
+      <w:r>
+        <w:t>}</w:t>
       </w:r>
       <w:r>
         <w:t xml:space="preserve"> </w:t>
@@ -2114,13 +2900,85 @@
     </w:p>
     <w:p>
       <w:r>
-        <w:t xml:space="preserve">where $\beta_{0}$ is the mean expression level in noninfected cells of resistant individuals, $\beta_{treat}$ is the fixed effect of treatment in resistant individuals, $\beta_{status}$ is the fixed effect of susceptibility status in noninfected cells, $\beta_{treat,status}$ is the fixed </w:t>
+        <w:t xml:space="preserve">where $\beta_{0}$ is the mean expression level in </w:t>
+      </w:r>
+      <w:proofErr w:type="spellStart"/>
+      <w:r>
+        <w:t>noninfected</w:t>
+      </w:r>
+      <w:proofErr w:type="spellEnd"/>
+      <w:r>
+        <w:t xml:space="preserve"> cells of resistant individuals, $\beta_{treat}$ is the fixed effect of treatment in resistant individuals, $\beta_{status}$ is the fixed effect of susceptibility status in </w:t>
+      </w:r>
+      <w:proofErr w:type="spellStart"/>
+      <w:r>
+        <w:t>noninfected</w:t>
+      </w:r>
+      <w:proofErr w:type="spellEnd"/>
+      <w:r>
+        <w:t xml:space="preserve"> cells, $\beta_{</w:t>
+      </w:r>
+      <w:proofErr w:type="spellStart"/>
+      <w:r>
+        <w:t>treat,status</w:t>
+      </w:r>
+      <w:proofErr w:type="spellEnd"/>
+      <w:r>
+        <w:t xml:space="preserve">}$ is the fixed </w:t>
       </w:r>
       <w:r>
         <w:t xml:space="preserve">interaction </w:t>
       </w:r>
       <w:r>
-        <w:t>effect of treatment in susceptible individuals, and $I$ is the random effect of individual. The random individual effect was implemented using the limma function duplicateCorrelation (cite paper). To jointly model the data with voom and duplicateCorrelation, we followed the recommended best practice of running both voom and duplicateCorrelation twice in succession</w:t>
+        <w:t xml:space="preserve">effect of treatment in susceptible individuals, and $I$ is the random effect of individual. The random individual effect was implemented using the </w:t>
+      </w:r>
+      <w:proofErr w:type="spellStart"/>
+      <w:r>
+        <w:t>limma</w:t>
+      </w:r>
+      <w:proofErr w:type="spellEnd"/>
+      <w:r>
+        <w:t xml:space="preserve"> function </w:t>
+      </w:r>
+      <w:proofErr w:type="spellStart"/>
+      <w:r>
+        <w:t>duplicateCorrelation</w:t>
+      </w:r>
+      <w:proofErr w:type="spellEnd"/>
+      <w:r>
+        <w:t xml:space="preserve"> (cite paper). To jointly model the data with </w:t>
+      </w:r>
+      <w:proofErr w:type="spellStart"/>
+      <w:r>
+        <w:t>voom</w:t>
+      </w:r>
+      <w:proofErr w:type="spellEnd"/>
+      <w:r>
+        <w:t xml:space="preserve"> and </w:t>
+      </w:r>
+      <w:proofErr w:type="spellStart"/>
+      <w:r>
+        <w:t>duplicateCorrelation</w:t>
+      </w:r>
+      <w:proofErr w:type="spellEnd"/>
+      <w:r>
+        <w:t xml:space="preserve">, we followed the recommended best practice of running both </w:t>
+      </w:r>
+      <w:proofErr w:type="spellStart"/>
+      <w:r>
+        <w:t>voom</w:t>
+      </w:r>
+      <w:proofErr w:type="spellEnd"/>
+      <w:r>
+        <w:t xml:space="preserve"> and </w:t>
+      </w:r>
+      <w:proofErr w:type="spellStart"/>
+      <w:r>
+        <w:t>duplicateCorrelation</w:t>
+      </w:r>
+      <w:proofErr w:type="spellEnd"/>
+      <w:r>
+        <w:t xml:space="preserve"> twice in succession</w:t>
       </w:r>
       <w:r>
         <w:t xml:space="preserve"> (cite Lui2015)</w:t>
@@ -2138,7 +2996,15 @@
         <w:t xml:space="preserve"> (Supplementary Data S2)</w:t>
       </w:r>
       <w:r>
-        <w:t>. We identified genes which were differentially expressed between infected and noninfected DCs of resistant individuals by testing $\beta_{treat}</w:t>
+        <w:t xml:space="preserve">. We identified genes which were differentially expressed between infected and </w:t>
+      </w:r>
+      <w:proofErr w:type="spellStart"/>
+      <w:r>
+        <w:t>noninfected</w:t>
+      </w:r>
+      <w:proofErr w:type="spellEnd"/>
+      <w:r>
+        <w:t xml:space="preserve"> DCs of resistant individuals by testing $\beta_{treat}</w:t>
       </w:r>
       <w:r>
         <w:t xml:space="preserve"> </w:t>
@@ -2150,7 +3016,15 @@
         <w:t xml:space="preserve"> 0$, </w:t>
       </w:r>
       <w:r>
-        <w:t>genes which were differentially expressed between infected and noninfected DCs of susceptible individuals by testing $\beta_{treat}</w:t>
+        <w:t xml:space="preserve">genes which were differentially expressed between infected and </w:t>
+      </w:r>
+      <w:proofErr w:type="spellStart"/>
+      <w:r>
+        <w:t>noninfected</w:t>
+      </w:r>
+      <w:proofErr w:type="spellEnd"/>
+      <w:r>
+        <w:t xml:space="preserve"> DCs of susceptible individuals by testing $\beta_{treat}</w:t>
       </w:r>
       <w:r>
         <w:t xml:space="preserve"> + \beta</w:t>
@@ -2159,19 +3033,43 @@
         <w:t>_</w:t>
       </w:r>
       <w:r>
-        <w:t>{treat,status}</w:t>
+        <w:t>{</w:t>
+      </w:r>
+      <w:proofErr w:type="spellStart"/>
+      <w:r>
+        <w:t>treat,status</w:t>
+      </w:r>
+      <w:proofErr w:type="spellEnd"/>
+      <w:r>
+        <w:t>}</w:t>
       </w:r>
       <w:r>
         <w:t xml:space="preserve"> = 0$,</w:t>
       </w:r>
       <w:r>
-        <w:t xml:space="preserve"> genes which were differentially expressed between susceptible and resistant individuals in the noninfected state by testing $\beta_{status} = 0$, and genes which were differentially expressed between susceptible and resistant individuals in the infected state by testing $\beta_{status} + \beta</w:t>
+        <w:t xml:space="preserve"> genes which were differentially expressed between susceptible and resistant individuals in the </w:t>
+      </w:r>
+      <w:proofErr w:type="spellStart"/>
+      <w:r>
+        <w:t>noninfected</w:t>
+      </w:r>
+      <w:proofErr w:type="spellEnd"/>
+      <w:r>
+        <w:t xml:space="preserve"> state by testing $\beta_{status} = 0$, and genes which were differentially expressed between susceptible and resistant individuals in the infected state by testing $\beta_{status} + \beta</w:t>
       </w:r>
       <w:r>
         <w:t>_</w:t>
       </w:r>
       <w:r>
-        <w:t>{treat,status} = 0$.</w:t>
+        <w:t>{</w:t>
+      </w:r>
+      <w:proofErr w:type="spellStart"/>
+      <w:r>
+        <w:t>treat,status</w:t>
+      </w:r>
+      <w:proofErr w:type="spellEnd"/>
+      <w:r>
+        <w:t>} = 0$.</w:t>
       </w:r>
       <w:r>
         <w:t xml:space="preserve"> We </w:t>
@@ -2242,10 +3140,26 @@
         <w:t>The</w:t>
       </w:r>
       <w:r>
-        <w:t xml:space="preserve"> Gambia and Ghana \cite{Thye2010}. To compare our differential expression results to these genetic associations, we assigned each gene the p-value of the SNP with the minimum p-value out of all the SNPs located within 50 kb up or downstream of its transcription start site.</w:t>
-      </w:r>
-      <w:r>
-        <w:t xml:space="preserve"> Specifically, we obtained the genomic coordinates of the SNPs with the R/Bioconductor package </w:t>
+        <w:t xml:space="preserve"> Gambia and Ghana \</w:t>
+      </w:r>
+      <w:proofErr w:type="gramStart"/>
+      <w:r>
+        <w:t>cite{</w:t>
+      </w:r>
+      <w:proofErr w:type="gramEnd"/>
+      <w:r>
+        <w:t>Thye2010}. To compare our differential expression results to these genetic associations, we assigned each gene the p-value of the SNP with the minimum p-value out of all the SNPs located within 50 kb up or downstream of its transcription start site.</w:t>
+      </w:r>
+      <w:r>
+        <w:t xml:space="preserve"> Specifically, we obtained the genomic coordinates of the SNPs with the R/</w:t>
+      </w:r>
+      <w:proofErr w:type="spellStart"/>
+      <w:r>
+        <w:t>Bioconductor</w:t>
+      </w:r>
+      <w:proofErr w:type="spellEnd"/>
+      <w:r>
+        <w:t xml:space="preserve"> package </w:t>
       </w:r>
       <w:r>
         <w:t>SNPlocs.Hsapiens.dbSNP144.GRCh38</w:t>
@@ -2254,7 +3168,15 @@
         <w:t xml:space="preserve"> and </w:t>
       </w:r>
       <w:r>
-        <w:t>matched SNPs to nearby genes using GenomicRanges.</w:t>
+        <w:t xml:space="preserve">matched SNPs to nearby genes using </w:t>
+      </w:r>
+      <w:proofErr w:type="spellStart"/>
+      <w:r>
+        <w:t>GenomicRanges</w:t>
+      </w:r>
+      <w:proofErr w:type="spellEnd"/>
+      <w:r>
+        <w:t>.</w:t>
       </w:r>
       <w:r>
         <w:t xml:space="preserve"> </w:t>
@@ -2281,8 +3203,17 @@
         <w:t>standard t</w:t>
       </w:r>
       <w:r>
-        <w:t>-test and reported the slope of each regression line (Fig. \ref{fig:gwas</w:t>
-      </w:r>
+        <w:t xml:space="preserve">-test and reported the slope of each regression line (Fig. </w:t>
+      </w:r>
+      <w:proofErr w:type="gramStart"/>
+      <w:r>
+        <w:t>\ref{</w:t>
+      </w:r>
+      <w:proofErr w:type="spellStart"/>
+      <w:r>
+        <w:t>fig:gwas</w:t>
+      </w:r>
+      <w:proofErr w:type="spellEnd"/>
       <w:r>
         <w:t>}</w:t>
       </w:r>
@@ -2290,25 +3221,39 @@
         <w:t>, Supplementary Data S3</w:t>
       </w:r>
       <w:r>
-        <w:t xml:space="preserve">). </w:t>
-      </w:r>
+        <w:t>).</w:t>
+      </w:r>
+      <w:proofErr w:type="gramEnd"/>
       <w:r>
         <w:t xml:space="preserve"> </w:t>
       </w:r>
       <w:r>
+        <w:t xml:space="preserve"> </w:t>
+      </w:r>
+      <w:r>
         <w:t>Lastly, we also observed a negative correlation between the GWAS p-value assigned to a gene and the number of SNPs tested nearby that gene (</w:t>
       </w:r>
       <w:r>
         <w:t xml:space="preserve">Supplementary Fig. </w:t>
       </w:r>
       <w:r>
-        <w:t>\ref{</w:t>
-      </w:r>
+        <w:t>\</w:t>
+      </w:r>
+      <w:proofErr w:type="gramStart"/>
+      <w:r>
+        <w:t>ref{</w:t>
+      </w:r>
+      <w:proofErr w:type="spellStart"/>
+      <w:proofErr w:type="gramEnd"/>
       <w:r>
         <w:t>fig:</w:t>
       </w:r>
       <w:r>
-        <w:t>gwas-n-snps}</w:t>
+        <w:t>gwas-n-snps</w:t>
+      </w:r>
+      <w:proofErr w:type="spellEnd"/>
+      <w:r>
+        <w:t>}</w:t>
       </w:r>
       <w:r>
         <w:t>)</w:t>
@@ -2345,10 +3290,23 @@
         <w:t xml:space="preserve"> high-quality</w:t>
       </w:r>
       <w:r>
-        <w:t xml:space="preserve"> noninfected samples from this study with known susceptibility status. The test set included the 65 </w:t>
-      </w:r>
-      <w:r>
-        <w:t>noninfected samples from</w:t>
+        <w:t xml:space="preserve"> </w:t>
+      </w:r>
+      <w:proofErr w:type="spellStart"/>
+      <w:r>
+        <w:t>noninfected</w:t>
+      </w:r>
+      <w:proofErr w:type="spellEnd"/>
+      <w:r>
+        <w:t xml:space="preserve"> samples from this study with known susceptibility status. The test set included the 65 </w:t>
+      </w:r>
+      <w:proofErr w:type="spellStart"/>
+      <w:r>
+        <w:t>noninfected</w:t>
+      </w:r>
+      <w:proofErr w:type="spellEnd"/>
+      <w:r>
+        <w:t xml:space="preserve"> samples from</w:t>
       </w:r>
       <w:r>
         <w:t xml:space="preserve"> one of our previous studies</w:t>
@@ -2384,13 +3342,29 @@
         <w:t xml:space="preserve"> </w:t>
       </w:r>
       <w:r>
-        <w:t>Because the two studies are substantially different, we took multiple steps to make them comparable. First, w</w:t>
+        <w:t xml:space="preserve">Because the two studies are substantially different, we took multiple steps to make them comparable. </w:t>
+      </w:r>
+      <w:proofErr w:type="gramStart"/>
+      <w:r>
+        <w:t>First, w</w:t>
       </w:r>
       <w:r>
         <w:t>e subset to include only those 9,450</w:t>
       </w:r>
       <w:r>
-        <w:t xml:space="preserve"> genes which were assayed in both. Second, because the dynamic range obtained from RNA-seq (current study) and microarrays (</w:t>
+        <w:t xml:space="preserve"> genes which were assayed in both.</w:t>
+      </w:r>
+      <w:proofErr w:type="gramEnd"/>
+      <w:r>
+        <w:t xml:space="preserve"> Second, because the dynamic range obtained from RNA-</w:t>
+      </w:r>
+      <w:proofErr w:type="spellStart"/>
+      <w:r>
+        <w:t>seq</w:t>
+      </w:r>
+      <w:proofErr w:type="spellEnd"/>
+      <w:r>
+        <w:t xml:space="preserve"> (current study) and microarrays (</w:t>
       </w:r>
       <w:r>
         <w:t xml:space="preserve">previous study </w:t>
@@ -2405,7 +3379,20 @@
         <w:t xml:space="preserve"> very different, we normalized the gene expression levels to a standard normal with $\mu = 0$ and $\sigma = 1$ (Supplementary Fig. </w:t>
       </w:r>
       <w:r>
-        <w:t>\ref{fig:combined-dist}</w:t>
+        <w:t>\</w:t>
+      </w:r>
+      <w:proofErr w:type="gramStart"/>
+      <w:r>
+        <w:t>ref{</w:t>
+      </w:r>
+      <w:proofErr w:type="spellStart"/>
+      <w:proofErr w:type="gramEnd"/>
+      <w:r>
+        <w:t>fig:combined-dist</w:t>
+      </w:r>
+      <w:proofErr w:type="spellEnd"/>
+      <w:r>
+        <w:t>}</w:t>
       </w:r>
       <w:r>
         <w:t xml:space="preserve">). Third, </w:t>
@@ -2417,16 +3404,42 @@
         <w:t xml:space="preserve"> (PC)</w:t>
       </w:r>
       <w:r>
-        <w:t xml:space="preserve"> of the combined expression data using the limma function removeBatchEffect \cite{Ri</w:t>
-      </w:r>
-      <w:r>
-        <w:t>tchie2015} (Supplementary Fig. \ref{</w:t>
-      </w:r>
+        <w:t xml:space="preserve"> of the combined expression data using the </w:t>
+      </w:r>
+      <w:proofErr w:type="spellStart"/>
+      <w:r>
+        <w:t>limma</w:t>
+      </w:r>
+      <w:proofErr w:type="spellEnd"/>
+      <w:r>
+        <w:t xml:space="preserve"> function </w:t>
+      </w:r>
+      <w:proofErr w:type="spellStart"/>
+      <w:r>
+        <w:t>removeBatchEffect</w:t>
+      </w:r>
+      <w:proofErr w:type="spellEnd"/>
+      <w:r>
+        <w:t xml:space="preserve"> \cite{Ri</w:t>
+      </w:r>
+      <w:r>
+        <w:t>tchie2015} (Supplementary Fig. \</w:t>
+      </w:r>
+      <w:proofErr w:type="gramStart"/>
+      <w:r>
+        <w:t>ref{</w:t>
+      </w:r>
+      <w:proofErr w:type="spellStart"/>
+      <w:proofErr w:type="gramEnd"/>
       <w:r>
         <w:t>fig:</w:t>
       </w:r>
       <w:r>
-        <w:t>combined-pca}</w:t>
+        <w:t>combined-pca</w:t>
+      </w:r>
+      <w:proofErr w:type="spellEnd"/>
+      <w:r>
+        <w:t>}</w:t>
       </w:r>
       <w:r>
         <w:t>).</w:t>
@@ -2438,19 +3451,43 @@
         <w:t xml:space="preserve">To identify genes </w:t>
       </w:r>
       <w:r>
-        <w:t xml:space="preserve">to use in the classifier, we performed a differential expression analysis on the normalized, batch-corrected data from the current study using the same approach described above (with the exception that we no longer used voom since the data were no longer counts). </w:t>
+        <w:t xml:space="preserve">to use in the classifier, we performed a differential expression analysis on the normalized, batch-corrected data from the current study using the same approach described above (with the exception that we no longer used </w:t>
+      </w:r>
+      <w:proofErr w:type="spellStart"/>
+      <w:r>
+        <w:t>voom</w:t>
+      </w:r>
+      <w:proofErr w:type="spellEnd"/>
+      <w:r>
+        <w:t xml:space="preserve"> since the data were no longer counts). </w:t>
       </w:r>
       <w:r>
         <w:t>Specifically, w</w:t>
       </w:r>
       <w:r>
-        <w:t>e tested for differential expression between susceptible and resistant individuals in the no</w:t>
-      </w:r>
-      <w:r>
-        <w:t xml:space="preserve">ninfected state and identified </w:t>
-      </w:r>
-      <w:r>
-        <w:t>sets of genes to use in the classifer by varying the q-value cutoff.</w:t>
+        <w:t xml:space="preserve">e tested for differential expression between susceptible and resistant individuals in the </w:t>
+      </w:r>
+      <w:proofErr w:type="spellStart"/>
+      <w:r>
+        <w:t>no</w:t>
+      </w:r>
+      <w:r>
+        <w:t>ninfected</w:t>
+      </w:r>
+      <w:proofErr w:type="spellEnd"/>
+      <w:r>
+        <w:t xml:space="preserve"> state and identified </w:t>
+      </w:r>
+      <w:r>
+        <w:t xml:space="preserve">sets of genes to use in the </w:t>
+      </w:r>
+      <w:proofErr w:type="spellStart"/>
+      <w:r>
+        <w:t>classifer</w:t>
+      </w:r>
+      <w:proofErr w:type="spellEnd"/>
+      <w:r>
+        <w:t xml:space="preserve"> by varying the q-value cutoff.</w:t>
       </w:r>
       <w:r>
         <w:t xml:space="preserve"> Cutoffs of </w:t>
@@ -2510,7 +3547,15 @@
         <w:t xml:space="preserve">: </w:t>
       </w:r>
       <w:r>
-        <w:t>elastic net (cite glmnet)</w:t>
+        <w:t xml:space="preserve">elastic net (cite </w:t>
+      </w:r>
+      <w:proofErr w:type="spellStart"/>
+      <w:r>
+        <w:t>glmnet</w:t>
+      </w:r>
+      <w:proofErr w:type="spellEnd"/>
+      <w:r>
+        <w:t>)</w:t>
       </w:r>
       <w:r>
         <w:t>, support vector machine, and random forest (</w:t>
@@ -2555,158 +3600,307 @@
         <w:t>ially expressed at a q-value of 5%</w:t>
       </w:r>
       <w:r>
-        <w:t xml:space="preserve"> (Supplementary Fig. \ref{fig:class-compare}</w:t>
+        <w:t xml:space="preserve"> (Supplementary Fig. </w:t>
+      </w:r>
+      <w:proofErr w:type="gramStart"/>
+      <w:r>
+        <w:t>\ref{</w:t>
+      </w:r>
+      <w:proofErr w:type="spellStart"/>
+      <w:r>
+        <w:t>fig:class-compare</w:t>
+      </w:r>
+      <w:proofErr w:type="spellEnd"/>
+      <w:r>
+        <w:t>}</w:t>
       </w:r>
       <w:r>
         <w:t>, Supplementary Data S4</w:t>
+      </w:r>
+      <w:r>
+        <w:t>)</w:t>
+      </w:r>
+      <w:r>
+        <w:t>; however, both the elastic net</w:t>
+      </w:r>
+      <w:r>
+        <w:t xml:space="preserve"> (Supplementary Fig.</w:t>
+      </w:r>
+      <w:proofErr w:type="gramEnd"/>
+      <w:r>
+        <w:t xml:space="preserve"> </w:t>
+      </w:r>
+      <w:proofErr w:type="gramStart"/>
+      <w:r>
+        <w:t>\ref{</w:t>
+      </w:r>
+      <w:proofErr w:type="spellStart"/>
+      <w:r>
+        <w:t>fig:class-</w:t>
+      </w:r>
+      <w:r>
+        <w:t>en</w:t>
+      </w:r>
+      <w:proofErr w:type="spellEnd"/>
+      <w:r>
+        <w:t>})</w:t>
+      </w:r>
+      <w:r>
+        <w:t xml:space="preserve"> and random forest</w:t>
+      </w:r>
+      <w:r>
+        <w:t xml:space="preserve"> (Supplementary Fig.</w:t>
+      </w:r>
+      <w:proofErr w:type="gramEnd"/>
+      <w:r>
+        <w:t xml:space="preserve"> \ref{</w:t>
+      </w:r>
+      <w:proofErr w:type="spellStart"/>
+      <w:r>
+        <w:t>fig:class-</w:t>
+      </w:r>
+      <w:r>
+        <w:t>rf</w:t>
+      </w:r>
+      <w:proofErr w:type="spellEnd"/>
+      <w:r>
+        <w:t>})</w:t>
+      </w:r>
+      <w:r>
+        <w:t xml:space="preserve"> had similar performance</w:t>
+      </w:r>
+      <w:r>
+        <w:t>.</w:t>
+      </w:r>
+      <w:r>
+        <w:t xml:space="preserve"> </w:t>
+      </w:r>
+      <w:r>
+        <w:t>Lastly, w</w:t>
+      </w:r>
+      <w:r>
+        <w:t>e tested the classifier by predicting the probability of being TB resistant in the 65 healthy samples (Fig. \</w:t>
+      </w:r>
+      <w:proofErr w:type="gramStart"/>
+      <w:r>
+        <w:t>ref{</w:t>
+      </w:r>
+      <w:proofErr w:type="spellStart"/>
+      <w:proofErr w:type="gramEnd"/>
+      <w:r>
+        <w:t>fig:classifier</w:t>
+      </w:r>
+      <w:proofErr w:type="spellEnd"/>
+      <w:r>
+        <w:t>}b).</w:t>
+      </w:r>
+      <w:r>
+        <w:t xml:space="preserve"> For evaluating the predictions on the test set of </w:t>
+      </w:r>
+      <w:r>
+        <w:t xml:space="preserve">individuals with </w:t>
+      </w:r>
+      <w:r>
+        <w:t>unknown susceptibility status, we used a relaxed cutoff of the probability of being TB resistant of 0.75, which was based on the ability of the model</w:t>
+      </w:r>
+      <w:r>
+        <w:t xml:space="preserve"> at this cutoff</w:t>
+      </w:r>
+      <w:r>
+        <w:t xml:space="preserve"> to classify </w:t>
+      </w:r>
+      <w:r>
+        <w:t>all TB susceptible individuals in the training set as susceptible with only 2 false positives.</w:t>
+      </w:r>
+      <w:r>
+        <w:t xml:space="preserve"> As expected, the 99 genes used in the classifier had similar normalized, batch-corrected </w:t>
+      </w:r>
+      <w:r>
+        <w:t xml:space="preserve">median </w:t>
+      </w:r>
+      <w:r>
+        <w:t xml:space="preserve">expression levels in the </w:t>
+      </w:r>
+      <w:proofErr w:type="spellStart"/>
+      <w:r>
+        <w:t>noninfected</w:t>
+      </w:r>
+      <w:proofErr w:type="spellEnd"/>
+      <w:r>
+        <w:t xml:space="preserve"> state across both studies (Supplementary Fig. \</w:t>
+      </w:r>
+      <w:proofErr w:type="gramStart"/>
+      <w:r>
+        <w:t>ref{</w:t>
+      </w:r>
+      <w:proofErr w:type="spellStart"/>
+      <w:proofErr w:type="gramEnd"/>
+      <w:r>
+        <w:t>fig:class-exp</w:t>
+      </w:r>
+      <w:proofErr w:type="spellEnd"/>
+      <w:r>
+        <w:t>}).</w:t>
       </w:r>
       <w:bookmarkStart w:id="6" w:name="_GoBack"/>
       <w:bookmarkEnd w:id="6"/>
-      <w:r>
-        <w:t>)</w:t>
-      </w:r>
-      <w:r>
-        <w:t>; however, both the elastic net</w:t>
-      </w:r>
-      <w:r>
-        <w:t xml:space="preserve"> (Supplementary Fig. \ref{fig:class-</w:t>
-      </w:r>
-      <w:r>
-        <w:t>en</w:t>
-      </w:r>
-      <w:r>
-        <w:t>})</w:t>
-      </w:r>
-      <w:r>
-        <w:t xml:space="preserve"> and random forest</w:t>
-      </w:r>
-      <w:r>
-        <w:t xml:space="preserve"> (Supplementary Fig. \ref{fig:class-</w:t>
-      </w:r>
-      <w:r>
-        <w:t>rf</w:t>
-      </w:r>
-      <w:r>
-        <w:t>})</w:t>
-      </w:r>
-      <w:r>
-        <w:t xml:space="preserve"> had similar performance</w:t>
+    </w:p>
+    <w:p>
+      <w:pPr>
+        <w:pStyle w:val="Heading2"/>
+      </w:pPr>
+      <w:r>
+        <w:t>Software implementation</w:t>
+      </w:r>
+    </w:p>
+    <w:p>
+      <w:r>
+        <w:t>We automated our anal</w:t>
+      </w:r>
+      <w:r>
+        <w:t xml:space="preserve">ysis using Python and </w:t>
+      </w:r>
+      <w:proofErr w:type="spellStart"/>
+      <w:r>
+        <w:t>Snakemake</w:t>
+      </w:r>
+      <w:proofErr w:type="spellEnd"/>
+      <w:r>
+        <w:t xml:space="preserve"> (cite)</w:t>
+      </w:r>
+      <w:r>
+        <w:t xml:space="preserve">. Our processing pipeline used the general bioinformatics software </w:t>
+      </w:r>
+      <w:proofErr w:type="spellStart"/>
+      <w:r>
+        <w:t>FastQC</w:t>
+      </w:r>
+      <w:proofErr w:type="spellEnd"/>
+      <w:r>
+        <w:t xml:space="preserve">, </w:t>
+      </w:r>
+      <w:proofErr w:type="spellStart"/>
+      <w:r>
+        <w:t>MultiQC</w:t>
+      </w:r>
+      <w:proofErr w:type="spellEnd"/>
+      <w:r>
+        <w:t xml:space="preserve">, </w:t>
+      </w:r>
+      <w:proofErr w:type="spellStart"/>
+      <w:r>
+        <w:t>samtools</w:t>
+      </w:r>
+      <w:proofErr w:type="spellEnd"/>
+      <w:r>
+        <w:t xml:space="preserve">, and </w:t>
+      </w:r>
+      <w:proofErr w:type="spellStart"/>
+      <w:r>
+        <w:t>bioawk</w:t>
+      </w:r>
+      <w:proofErr w:type="spellEnd"/>
+      <w:r>
+        <w:t xml:space="preserve">. We used R for all statistics and data visualization. The computational resources were provided by the </w:t>
+      </w:r>
+      <w:r>
+        <w:t xml:space="preserve">University </w:t>
+      </w:r>
+      <w:proofErr w:type="gramStart"/>
+      <w:r>
+        <w:t>of</w:t>
+      </w:r>
+      <w:proofErr w:type="gramEnd"/>
+      <w:r>
+        <w:t xml:space="preserve"> </w:t>
+      </w:r>
+      <w:r>
+        <w:lastRenderedPageBreak/>
+        <w:t xml:space="preserve">Chicago </w:t>
+      </w:r>
+      <w:r>
+        <w:t xml:space="preserve">Research Computing Center. All code is available </w:t>
+      </w:r>
+      <w:r>
+        <w:t xml:space="preserve">for viewing and reuse at </w:t>
+      </w:r>
+      <w:r>
+        <w:t>https://github.com/jdblischak/tb-suscept</w:t>
       </w:r>
       <w:r>
         <w:t>.</w:t>
       </w:r>
-      <w:r>
-        <w:t xml:space="preserve"> </w:t>
-      </w:r>
-      <w:r>
-        <w:t>Lastly, w</w:t>
-      </w:r>
-      <w:r>
-        <w:t>e tested the classifier by predicting the probability of being TB resistant in the 65 healthy samples (Fig. \ref{fig:classifier}b).</w:t>
-      </w:r>
-      <w:r>
-        <w:t xml:space="preserve"> For evaluating the predictions on the test set of </w:t>
-      </w:r>
-      <w:r>
-        <w:t xml:space="preserve">individuals with </w:t>
-      </w:r>
-      <w:r>
-        <w:t>unknown susceptibility status, we used a relaxed cutoff of the probability of being TB resistant of 0.75, which was based on the ability of the model</w:t>
-      </w:r>
-      <w:r>
-        <w:t xml:space="preserve"> at this cutoff</w:t>
-      </w:r>
-      <w:r>
-        <w:t xml:space="preserve"> to classify </w:t>
-      </w:r>
-      <w:r>
-        <w:t>all TB susceptible individuals in the training set as susceptible with only 2 false positives.</w:t>
-      </w:r>
     </w:p>
     <w:p>
       <w:pPr>
         <w:pStyle w:val="Heading2"/>
       </w:pPr>
       <w:r>
-        <w:t>Software implementation</w:t>
-      </w:r>
-    </w:p>
-    <w:p>
-      <w:r>
-        <w:t>We automated our anal</w:t>
-      </w:r>
-      <w:r>
-        <w:t>ysis using Python and Snakemake (cite)</w:t>
-      </w:r>
-      <w:r>
-        <w:t xml:space="preserve">. Our processing pipeline used the general bioinformatics software FastQC, MultiQC, samtools, and bioawk. We used R for all statistics and data visualization. The computational resources were provided by the </w:t>
-      </w:r>
-      <w:r>
-        <w:t xml:space="preserve">University of Chicago </w:t>
-      </w:r>
-      <w:r>
-        <w:t xml:space="preserve">Research Computing Center. All code is available </w:t>
-      </w:r>
-      <w:r>
-        <w:t xml:space="preserve">for viewing and reuse at </w:t>
+        <w:t>Data availability</w:t>
+      </w:r>
+    </w:p>
+    <w:p>
+      <w:r>
+        <w:t>T</w:t>
+      </w:r>
+      <w:r>
+        <w:t>h</w:t>
+      </w:r>
+      <w:r>
+        <w:t xml:space="preserve">e </w:t>
+      </w:r>
+      <w:r>
+        <w:t xml:space="preserve">raw </w:t>
+      </w:r>
+      <w:proofErr w:type="spellStart"/>
+      <w:r>
+        <w:t>fastq</w:t>
+      </w:r>
+      <w:proofErr w:type="spellEnd"/>
+      <w:r>
+        <w:t xml:space="preserve"> files</w:t>
+      </w:r>
+      <w:r>
+        <w:t xml:space="preserve"> have been deposited in NCBI's Gene Expression Omnibus</w:t>
+      </w:r>
+      <w:r>
+        <w:t xml:space="preserve"> (cite)</w:t>
+      </w:r>
+      <w:r>
+        <w:t xml:space="preserve"> and are accessible through GEO Series accession number GSE</w:t>
+      </w:r>
+      <w:r>
+        <w:t>XXXXX</w:t>
+      </w:r>
+      <w:r>
+        <w:t xml:space="preserve"> (http://www.ncbi.nlm.nih.gov/</w:t>
+      </w:r>
+      <w:r>
+        <w:t>geo/ query/</w:t>
+      </w:r>
+      <w:proofErr w:type="spellStart"/>
+      <w:r>
+        <w:t>acc.cgi</w:t>
+      </w:r>
+      <w:proofErr w:type="gramStart"/>
+      <w:r>
+        <w:t>?acc</w:t>
+      </w:r>
+      <w:proofErr w:type="spellEnd"/>
+      <w:proofErr w:type="gramEnd"/>
+      <w:r>
+        <w:t>=GSEXXXXX</w:t>
+      </w:r>
+      <w:r>
+        <w:t xml:space="preserve">). </w:t>
+      </w:r>
+      <w:r>
+        <w:t xml:space="preserve">The counts matrix and other summary data sets are available at </w:t>
       </w:r>
       <w:r>
         <w:t>https://github.com/jdblischak/tb-suscept</w:t>
       </w:r>
       <w:r>
-        <w:t>.</w:t>
-      </w:r>
-    </w:p>
-    <w:p>
-      <w:pPr>
-        <w:pStyle w:val="Heading2"/>
-      </w:pPr>
-      <w:r>
-        <w:lastRenderedPageBreak/>
-        <w:t>Data availability</w:t>
-      </w:r>
-    </w:p>
-    <w:p>
-      <w:r>
-        <w:t>T</w:t>
-      </w:r>
-      <w:r>
-        <w:t>h</w:t>
-      </w:r>
-      <w:r>
-        <w:t xml:space="preserve">e </w:t>
-      </w:r>
-      <w:r>
-        <w:t>raw fastq files</w:t>
-      </w:r>
-      <w:r>
-        <w:t xml:space="preserve"> have been deposited in NCBI's Gene Expression Omnibus</w:t>
-      </w:r>
-      <w:r>
-        <w:t xml:space="preserve"> (cite)</w:t>
-      </w:r>
-      <w:r>
-        <w:t xml:space="preserve"> and are accessible through GEO Series accession number GSE</w:t>
-      </w:r>
-      <w:r>
-        <w:t>XXXXX</w:t>
-      </w:r>
-      <w:r>
-        <w:t xml:space="preserve"> (http://www.ncbi.nlm.nih.gov/</w:t>
-      </w:r>
-      <w:r>
-        <w:t>geo/ query/acc.cgi?acc=GSEXXXXX</w:t>
-      </w:r>
-      <w:r>
-        <w:t xml:space="preserve">). </w:t>
-      </w:r>
-      <w:r>
-        <w:t xml:space="preserve">The counts matrix and other summary data sets are available at </w:t>
-      </w:r>
-      <w:r>
-        <w:t>https://github.com/jdblischak/tb-suscept</w:t>
-      </w:r>
-      <w:r>
         <w:t>/data.</w:t>
       </w:r>
     </w:p>
@@ -2723,7 +3917,15 @@
         <w:t xml:space="preserve">We thank </w:t>
       </w:r>
       <w:r>
-        <w:t>T. Thye for sharing the GWAS data with us</w:t>
+        <w:t xml:space="preserve">T. </w:t>
+      </w:r>
+      <w:proofErr w:type="spellStart"/>
+      <w:r>
+        <w:t>Thye</w:t>
+      </w:r>
+      <w:proofErr w:type="spellEnd"/>
+      <w:r>
+        <w:t xml:space="preserve"> for sharing the GWAS data with us</w:t>
       </w:r>
       <w:r>
         <w:t xml:space="preserve">. </w:t>
@@ -2914,7 +4116,15 @@
         <w:pStyle w:val="LaTeX"/>
       </w:pPr>
       <w:r>
-        <w:t>\begin{figure}[ht]</w:t>
+        <w:t>\begin{figure}[</w:t>
+      </w:r>
+      <w:proofErr w:type="spellStart"/>
+      <w:r>
+        <w:t>ht</w:t>
+      </w:r>
+      <w:proofErr w:type="spellEnd"/>
+      <w:r>
+        <w:t>]</w:t>
       </w:r>
     </w:p>
     <w:p>
@@ -2930,23 +4140,54 @@
         <w:pStyle w:val="LaTeX"/>
       </w:pPr>
       <w:r>
-        <w:t>\includegraphics[width=\linewidth]{../figure/processing.pdf}</w:t>
-      </w:r>
-    </w:p>
-    <w:p>
-      <w:pPr>
-        <w:pStyle w:val="LaTeX"/>
-      </w:pPr>
-      <w:r>
-        <w:t>\caption{</w:t>
-      </w:r>
-    </w:p>
-    <w:p>
+        <w:t>\</w:t>
+      </w:r>
+      <w:proofErr w:type="spellStart"/>
+      <w:r>
+        <w:t>includegraphics</w:t>
+      </w:r>
+      <w:proofErr w:type="spellEnd"/>
+      <w:r>
+        <w:t>[width=\</w:t>
+      </w:r>
+      <w:proofErr w:type="spellStart"/>
+      <w:r>
+        <w:t>linewidth</w:t>
+      </w:r>
+      <w:proofErr w:type="spellEnd"/>
+      <w:proofErr w:type="gramStart"/>
+      <w:r>
+        <w:t>]{</w:t>
+      </w:r>
+      <w:proofErr w:type="gramEnd"/>
+      <w:r>
+        <w:t>../figure/processing.pdf}</w:t>
+      </w:r>
+    </w:p>
+    <w:p>
+      <w:pPr>
+        <w:pStyle w:val="LaTeX"/>
+      </w:pPr>
+      <w:r>
+        <w:t>\</w:t>
+      </w:r>
+      <w:proofErr w:type="gramStart"/>
+      <w:r>
+        <w:t>caption{</w:t>
+      </w:r>
+      <w:proofErr w:type="gramEnd"/>
+    </w:p>
+    <w:p>
+      <w:proofErr w:type="gramStart"/>
       <w:r>
         <w:t>Batch processing</w:t>
       </w:r>
       <w:r>
-        <w:t>. We designed the processing of the samples to minimize the introduction of technical batch effects. Specifically, we attempted to balance the processing of samples obtained from susceptible and resistant individuals.</w:t>
+        <w:t>.</w:t>
+      </w:r>
+      <w:proofErr w:type="gramEnd"/>
+      <w:r>
+        <w:t xml:space="preserve"> We designed the processing of the samples to minimize the introduction of technical batch effects. Specifically, we attempted to balance the processing of samples obtained from susceptible and resistant individuals.</w:t>
       </w:r>
       <w:r>
         <w:t xml:space="preserve"> In the diagram, each box represents a batch.</w:t>
@@ -2977,7 +4218,15 @@
         <w:pStyle w:val="LaTeX"/>
       </w:pPr>
       <w:r>
-        <w:t>\label{fig:process}</w:t>
+        <w:t>\label{</w:t>
+      </w:r>
+      <w:proofErr w:type="spellStart"/>
+      <w:r>
+        <w:t>fig:process</w:t>
+      </w:r>
+      <w:proofErr w:type="spellEnd"/>
+      <w:r>
+        <w:t>}</w:t>
       </w:r>
     </w:p>
     <w:p>
@@ -3046,7 +4295,15 @@
         <w:pStyle w:val="LaTeX"/>
       </w:pPr>
       <w:r>
-        <w:t>\begin{figure}[ht]</w:t>
+        <w:t>\begin{figure}[</w:t>
+      </w:r>
+      <w:proofErr w:type="spellStart"/>
+      <w:r>
+        <w:t>ht</w:t>
+      </w:r>
+      <w:proofErr w:type="spellEnd"/>
+      <w:r>
+        <w:t>]</w:t>
       </w:r>
     </w:p>
     <w:p>
@@ -3062,7 +4319,15 @@
         <w:pStyle w:val="LaTeX"/>
       </w:pPr>
       <w:r>
-        <w:t>\includegraphics[width=\linewidth]{../figure/gene-exp-distribution</w:t>
+        <w:t>\includegraphics[width=\linewidth</w:t>
+      </w:r>
+      <w:proofErr w:type="gramStart"/>
+      <w:r>
+        <w:t>]{</w:t>
+      </w:r>
+      <w:proofErr w:type="gramEnd"/>
+      <w:r>
+        <w:t>../figure/gene-exp-distribution</w:t>
       </w:r>
       <w:r>
         <w:t>.pdf</w:t>
@@ -3076,10 +4341,16 @@
         <w:pStyle w:val="LaTeX"/>
       </w:pPr>
       <w:r>
-        <w:t>\caption{</w:t>
-      </w:r>
-    </w:p>
-    <w:p>
+        <w:t>\</w:t>
+      </w:r>
+      <w:proofErr w:type="gramStart"/>
+      <w:r>
+        <w:t>caption{</w:t>
+      </w:r>
+      <w:proofErr w:type="gramEnd"/>
+    </w:p>
+    <w:p>
+      <w:proofErr w:type="gramStart"/>
       <w:r>
         <w:t>Gene expression distributions before and after filtering</w:t>
       </w:r>
@@ -3089,6 +4360,7 @@
       <w:r>
         <w:t>.</w:t>
       </w:r>
+      <w:proofErr w:type="gramEnd"/>
       <w:r>
         <w:t xml:space="preserve"> The log</w:t>
       </w:r>
@@ -3099,7 +4371,15 @@
         <w:t>2</w:t>
       </w:r>
       <w:r>
-        <w:t xml:space="preserve"> counts per million (cpm) of each sample is plotted as a dashed gray line. The solid red line represents the median value across all the samples. The vertical sol</w:t>
+        <w:t xml:space="preserve"> counts per million (</w:t>
+      </w:r>
+      <w:proofErr w:type="spellStart"/>
+      <w:r>
+        <w:t>cpm</w:t>
+      </w:r>
+      <w:proofErr w:type="spellEnd"/>
+      <w:r>
+        <w:t>) of each sample is plotted as a dashed gray line. The solid red line represents the median value across all the samples. The vertical sol</w:t>
       </w:r>
       <w:r>
         <w:t>i</w:t>
@@ -3120,7 +4400,15 @@
         <w:t>2</w:t>
       </w:r>
       <w:r>
-        <w:t xml:space="preserve"> cpm. The left panel i</w:t>
+        <w:t xml:space="preserve"> </w:t>
+      </w:r>
+      <w:proofErr w:type="spellStart"/>
+      <w:r>
+        <w:t>cpm</w:t>
+      </w:r>
+      <w:proofErr w:type="spellEnd"/>
+      <w:r>
+        <w:t>. The left panel i</w:t>
       </w:r>
       <w:r>
         <w:t>s the data from all 19,800</w:t>
@@ -3187,11 +4475,16 @@
         <w:pStyle w:val="LaTeX"/>
       </w:pPr>
       <w:r>
-        <w:t>\label{fig:</w:t>
+        <w:t>\label{</w:t>
+      </w:r>
+      <w:proofErr w:type="spellStart"/>
+      <w:r>
+        <w:t>fig:</w:t>
       </w:r>
       <w:r>
         <w:t>gene</w:t>
       </w:r>
+      <w:proofErr w:type="spellEnd"/>
       <w:r>
         <w:t>}</w:t>
       </w:r>
@@ -3261,7 +4554,15 @@
         <w:pStyle w:val="LaTeX"/>
       </w:pPr>
       <w:r>
-        <w:t>\begin{figure}[ht]</w:t>
+        <w:t>\begin{figure}[</w:t>
+      </w:r>
+      <w:proofErr w:type="spellStart"/>
+      <w:r>
+        <w:t>ht</w:t>
+      </w:r>
+      <w:proofErr w:type="spellEnd"/>
+      <w:r>
+        <w:t>]</w:t>
       </w:r>
     </w:p>
     <w:p>
@@ -3277,21 +4578,41 @@
         <w:pStyle w:val="LaTeX"/>
       </w:pPr>
       <w:r>
-        <w:t>\includegraphics[width=\linewidth]{../figure/heatmap-all-samples.pdf}</w:t>
-      </w:r>
-    </w:p>
-    <w:p>
-      <w:pPr>
-        <w:pStyle w:val="LaTeX"/>
-      </w:pPr>
-      <w:r>
-        <w:t>\caption{</w:t>
-      </w:r>
-    </w:p>
-    <w:p>
-      <w:r>
-        <w:t>Heatmap of correlation matrix of samples.</w:t>
-      </w:r>
+        <w:t>\includegraphics[width=\linewidth</w:t>
+      </w:r>
+      <w:proofErr w:type="gramStart"/>
+      <w:r>
+        <w:t>]{</w:t>
+      </w:r>
+      <w:proofErr w:type="gramEnd"/>
+      <w:r>
+        <w:t>../figure/heatmap-all-samples.pdf}</w:t>
+      </w:r>
+    </w:p>
+    <w:p>
+      <w:pPr>
+        <w:pStyle w:val="LaTeX"/>
+      </w:pPr>
+      <w:r>
+        <w:t>\</w:t>
+      </w:r>
+      <w:proofErr w:type="gramStart"/>
+      <w:r>
+        <w:t>caption{</w:t>
+      </w:r>
+      <w:proofErr w:type="gramEnd"/>
+    </w:p>
+    <w:p>
+      <w:proofErr w:type="spellStart"/>
+      <w:proofErr w:type="gramStart"/>
+      <w:r>
+        <w:t>Heatmap</w:t>
+      </w:r>
+      <w:proofErr w:type="spellEnd"/>
+      <w:r>
+        <w:t xml:space="preserve"> of correlation matrix of samples.</w:t>
+      </w:r>
+      <w:proofErr w:type="gramEnd"/>
       <w:r>
         <w:t xml:space="preserve"> </w:t>
       </w:r>
@@ -3311,13 +4632,37 @@
         <w:t>2</w:t>
       </w:r>
       <w:r>
-        <w:t xml:space="preserve"> cpm expression values of two samples. Red indicates a low correlation of zero and white represents a high correlation of 1. The dendrogram displays the results of hierarchical clustering </w:t>
+        <w:t xml:space="preserve"> </w:t>
+      </w:r>
+      <w:proofErr w:type="spellStart"/>
+      <w:r>
+        <w:t>cpm</w:t>
+      </w:r>
+      <w:proofErr w:type="spellEnd"/>
+      <w:r>
+        <w:t xml:space="preserve"> expression values of two samples. Red indicates a low correlation of zero and white represents a high correlation of 1. The </w:t>
+      </w:r>
+      <w:proofErr w:type="spellStart"/>
+      <w:r>
+        <w:t>dendrogram</w:t>
+      </w:r>
+      <w:proofErr w:type="spellEnd"/>
+      <w:r>
+        <w:t xml:space="preserve"> displays the results of hierarchical clustering </w:t>
       </w:r>
       <w:r>
         <w:t>with the complete linkage method</w:t>
       </w:r>
       <w:r>
-        <w:t>. The outliers of the noninfected samples are s04-suscept-noninf, r02-resist-noninf, and r06-resist-noninf. The outliers of the infected samples are s01-suscep-infect, r06-resist-infect, and r18-resist-infect.</w:t>
+        <w:t xml:space="preserve">. The outliers of the </w:t>
+      </w:r>
+      <w:proofErr w:type="spellStart"/>
+      <w:r>
+        <w:t>noninfected</w:t>
+      </w:r>
+      <w:proofErr w:type="spellEnd"/>
+      <w:r>
+        <w:t xml:space="preserve"> samples are s04-suscept-noninf, r02-resist-noninf, and r06-resist-noninf. The outliers of the infected samples are s01-suscep-infect, r06-resist-infect, and r18-resist-infect.</w:t>
       </w:r>
     </w:p>
     <w:p>
@@ -3333,7 +4678,15 @@
         <w:pStyle w:val="LaTeX"/>
       </w:pPr>
       <w:r>
-        <w:t>\label{fig:heat-all}</w:t>
+        <w:t>\label{</w:t>
+      </w:r>
+      <w:proofErr w:type="spellStart"/>
+      <w:r>
+        <w:t>fig:heat-all</w:t>
+      </w:r>
+      <w:proofErr w:type="spellEnd"/>
+      <w:r>
+        <w:t>}</w:t>
       </w:r>
     </w:p>
     <w:p>
@@ -3401,7 +4754,15 @@
         <w:pStyle w:val="LaTeX"/>
       </w:pPr>
       <w:r>
-        <w:t>\begin{figure}[ht]</w:t>
+        <w:t>\begin{figure}[</w:t>
+      </w:r>
+      <w:proofErr w:type="spellStart"/>
+      <w:r>
+        <w:t>ht</w:t>
+      </w:r>
+      <w:proofErr w:type="spellEnd"/>
+      <w:r>
+        <w:t>]</w:t>
       </w:r>
     </w:p>
     <w:p>
@@ -3417,7 +4778,15 @@
         <w:pStyle w:val="LaTeX"/>
       </w:pPr>
       <w:r>
-        <w:t>\includegraphics[width=\linewidth]{../figure/heatmap-</w:t>
+        <w:t>\includegraphics[width=\linewidth</w:t>
+      </w:r>
+      <w:proofErr w:type="gramStart"/>
+      <w:r>
+        <w:t>]{</w:t>
+      </w:r>
+      <w:proofErr w:type="gramEnd"/>
+      <w:r>
+        <w:t>../figure/heatmap-</w:t>
       </w:r>
       <w:r>
         <w:t>no-outliers</w:t>
@@ -3431,12 +4800,23 @@
         <w:pStyle w:val="LaTeX"/>
       </w:pPr>
       <w:r>
-        <w:t>\caption{</w:t>
-      </w:r>
-    </w:p>
-    <w:p>
-      <w:r>
-        <w:t xml:space="preserve">Heatmap </w:t>
+        <w:t>\</w:t>
+      </w:r>
+      <w:proofErr w:type="gramStart"/>
+      <w:r>
+        <w:t>caption{</w:t>
+      </w:r>
+      <w:proofErr w:type="gramEnd"/>
+    </w:p>
+    <w:p>
+      <w:proofErr w:type="spellStart"/>
+      <w:proofErr w:type="gramStart"/>
+      <w:r>
+        <w:t>Heatmap</w:t>
+      </w:r>
+      <w:proofErr w:type="spellEnd"/>
+      <w:r>
+        <w:t xml:space="preserve"> </w:t>
       </w:r>
       <w:r>
         <w:t>of correlation matrix after removing outliers</w:t>
@@ -3444,6 +4824,7 @@
       <w:r>
         <w:t>.</w:t>
       </w:r>
+      <w:proofErr w:type="gramEnd"/>
       <w:r>
         <w:t xml:space="preserve"> Each square represents the Pearson correlation between the log</w:t>
       </w:r>
@@ -3454,7 +4835,23 @@
         <w:t>2</w:t>
       </w:r>
       <w:r>
-        <w:t xml:space="preserve"> cpm expression values of two samples. Red indicates a low correlation of zero and white represents a high correlation of 1. The dendrogram displays the results of hierarchical </w:t>
+        <w:t xml:space="preserve"> </w:t>
+      </w:r>
+      <w:proofErr w:type="spellStart"/>
+      <w:r>
+        <w:t>cpm</w:t>
+      </w:r>
+      <w:proofErr w:type="spellEnd"/>
+      <w:r>
+        <w:t xml:space="preserve"> expression values of two samples. Red indicates a low correlation of zero and white represents a high correlation of 1. The </w:t>
+      </w:r>
+      <w:proofErr w:type="spellStart"/>
+      <w:r>
+        <w:t>dendrogram</w:t>
+      </w:r>
+      <w:proofErr w:type="spellEnd"/>
+      <w:r>
+        <w:t xml:space="preserve"> displays the results of hierarchical </w:t>
       </w:r>
       <w:r>
         <w:t>clustering with the complete linkage method</w:t>
@@ -3476,11 +4873,16 @@
         <w:pStyle w:val="LaTeX"/>
       </w:pPr>
       <w:r>
-        <w:t>\label{fig:</w:t>
+        <w:t>\label{</w:t>
+      </w:r>
+      <w:proofErr w:type="spellStart"/>
+      <w:r>
+        <w:t>fig:</w:t>
       </w:r>
       <w:r>
         <w:t>heat-filt</w:t>
       </w:r>
+      <w:proofErr w:type="spellEnd"/>
       <w:r>
         <w:t>}</w:t>
       </w:r>
@@ -3555,7 +4957,15 @@
         <w:pStyle w:val="LaTeX"/>
       </w:pPr>
       <w:r>
-        <w:t>\begin{figure}[ht]</w:t>
+        <w:t>\begin{figure}[</w:t>
+      </w:r>
+      <w:proofErr w:type="spellStart"/>
+      <w:r>
+        <w:t>ht</w:t>
+      </w:r>
+      <w:proofErr w:type="spellEnd"/>
+      <w:r>
+        <w:t>]</w:t>
       </w:r>
     </w:p>
     <w:p>
@@ -3571,18 +4981,45 @@
         <w:pStyle w:val="LaTeX"/>
       </w:pPr>
       <w:r>
-        <w:t>\includegraphics[width=\linewidth]{../figure/outliers.pdf}</w:t>
-      </w:r>
-    </w:p>
-    <w:p>
-      <w:pPr>
-        <w:pStyle w:val="LaTeX"/>
-      </w:pPr>
-      <w:r>
-        <w:t>\caption{</w:t>
-      </w:r>
-    </w:p>
-    <w:p>
+        <w:t>\</w:t>
+      </w:r>
+      <w:proofErr w:type="spellStart"/>
+      <w:r>
+        <w:t>includegraphics</w:t>
+      </w:r>
+      <w:proofErr w:type="spellEnd"/>
+      <w:r>
+        <w:t>[width=\</w:t>
+      </w:r>
+      <w:proofErr w:type="spellStart"/>
+      <w:r>
+        <w:t>linewidth</w:t>
+      </w:r>
+      <w:proofErr w:type="spellEnd"/>
+      <w:proofErr w:type="gramStart"/>
+      <w:r>
+        <w:t>]{</w:t>
+      </w:r>
+      <w:proofErr w:type="gramEnd"/>
+      <w:r>
+        <w:t>../figure/outliers.pdf}</w:t>
+      </w:r>
+    </w:p>
+    <w:p>
+      <w:pPr>
+        <w:pStyle w:val="LaTeX"/>
+      </w:pPr>
+      <w:r>
+        <w:t>\</w:t>
+      </w:r>
+      <w:proofErr w:type="gramStart"/>
+      <w:r>
+        <w:t>caption{</w:t>
+      </w:r>
+      <w:proofErr w:type="gramEnd"/>
+    </w:p>
+    <w:p>
+      <w:proofErr w:type="gramStart"/>
       <w:r>
         <w:t xml:space="preserve">Principal components analysis </w:t>
       </w:r>
@@ -3595,14 +5032,52 @@
       <w:r>
         <w:t xml:space="preserve"> outliers.</w:t>
       </w:r>
+      <w:proofErr w:type="gramEnd"/>
       <w:r>
         <w:t xml:space="preserve"> </w:t>
       </w:r>
-      <w:r>
-        <w:t xml:space="preserve">PC1 versus PC2 (a), PC3 versus PC4 (b), and PC5 versus PC6 (c). Each sample is represented by its 3-letter ID. “s” stands for susceptible and </w:t>
-      </w:r>
-      <w:r>
-        <w:t>“r” for resistant, and the text is colored on the basis of treatment status (blue is noninfected; red is infected). The value is parentheses in each axis is the percentage of total variation accounted for by that PC. The outliers are listed in (d). These samples do not fall within 2 standard deviations of the mean value of the PCs listed in the right column. Note that a separate mean was calculated for the noninfected and infected samples for PC1 only.</w:t>
+      <w:proofErr w:type="gramStart"/>
+      <w:r>
+        <w:t>PC1 versus PC2 (a), PC3 versus PC4 (b), and PC5 versus PC6 (c).</w:t>
+      </w:r>
+      <w:proofErr w:type="gramEnd"/>
+      <w:r>
+        <w:t xml:space="preserve"> Each sample is represented by its 3-letter ID. “</w:t>
+      </w:r>
+      <w:proofErr w:type="gramStart"/>
+      <w:r>
+        <w:t>s</w:t>
+      </w:r>
+      <w:proofErr w:type="gramEnd"/>
+      <w:r>
+        <w:t xml:space="preserve">” stands for susceptible and </w:t>
+      </w:r>
+      <w:r>
+        <w:t xml:space="preserve">“r” for resistant, and the text is colored on the basis of treatment status (blue is </w:t>
+      </w:r>
+      <w:proofErr w:type="spellStart"/>
+      <w:r>
+        <w:t>noninfected</w:t>
+      </w:r>
+      <w:proofErr w:type="spellEnd"/>
+      <w:r>
+        <w:t xml:space="preserve">; red is infected). The value is </w:t>
+      </w:r>
+      <w:proofErr w:type="gramStart"/>
+      <w:r>
+        <w:t>parentheses in each axis is</w:t>
+      </w:r>
+      <w:proofErr w:type="gramEnd"/>
+      <w:r>
+        <w:t xml:space="preserve"> the percentage of total variation accounted for by that PC. The outliers are listed in (d). These samples do not fall within 2 standard deviations of the mean value of the PCs listed in the right column. Note that a separate mean was calculated for the </w:t>
+      </w:r>
+      <w:proofErr w:type="spellStart"/>
+      <w:r>
+        <w:t>noninfected</w:t>
+      </w:r>
+      <w:proofErr w:type="spellEnd"/>
+      <w:r>
+        <w:t xml:space="preserve"> and infected samples for PC1 only.</w:t>
       </w:r>
     </w:p>
     <w:p>
@@ -3618,7 +5093,15 @@
         <w:pStyle w:val="LaTeX"/>
       </w:pPr>
       <w:r>
-        <w:t>\label{fig:outliers}</w:t>
+        <w:t>\label{</w:t>
+      </w:r>
+      <w:proofErr w:type="spellStart"/>
+      <w:r>
+        <w:t>fig:outliers</w:t>
+      </w:r>
+      <w:proofErr w:type="spellEnd"/>
+      <w:r>
+        <w:t>}</w:t>
       </w:r>
     </w:p>
     <w:p>
@@ -3687,7 +5170,15 @@
         <w:pStyle w:val="LaTeX"/>
       </w:pPr>
       <w:r>
-        <w:t>\begin{figure}[ht]</w:t>
+        <w:t>\begin{figure}[</w:t>
+      </w:r>
+      <w:proofErr w:type="spellStart"/>
+      <w:r>
+        <w:t>ht</w:t>
+      </w:r>
+      <w:proofErr w:type="spellEnd"/>
+      <w:r>
+        <w:t>]</w:t>
       </w:r>
     </w:p>
     <w:p>
@@ -3703,10 +5194,31 @@
         <w:pStyle w:val="LaTeX"/>
       </w:pPr>
       <w:r>
-        <w:t>\includegraphics[width=\li</w:t>
-      </w:r>
-      <w:r>
-        <w:t>newidth]{../figure/batch-pca.pdf</w:t>
+        <w:t>\</w:t>
+      </w:r>
+      <w:proofErr w:type="spellStart"/>
+      <w:r>
+        <w:t>includegraphics</w:t>
+      </w:r>
+      <w:proofErr w:type="spellEnd"/>
+      <w:r>
+        <w:t>[width=\</w:t>
+      </w:r>
+      <w:proofErr w:type="spellStart"/>
+      <w:r>
+        <w:t>li</w:t>
+      </w:r>
+      <w:r>
+        <w:t>newidth</w:t>
+      </w:r>
+      <w:proofErr w:type="spellEnd"/>
+      <w:proofErr w:type="gramStart"/>
+      <w:r>
+        <w:t>]{</w:t>
+      </w:r>
+      <w:proofErr w:type="gramEnd"/>
+      <w:r>
+        <w:t>../figure/batch-pca.pdf</w:t>
       </w:r>
       <w:r>
         <w:t>}</w:t>
@@ -3717,8 +5229,13 @@
         <w:pStyle w:val="LaTeX"/>
       </w:pPr>
       <w:r>
-        <w:t>\caption{</w:t>
-      </w:r>
+        <w:t>\</w:t>
+      </w:r>
+      <w:proofErr w:type="gramStart"/>
+      <w:r>
+        <w:t>caption{</w:t>
+      </w:r>
+      <w:proofErr w:type="gramEnd"/>
     </w:p>
     <w:p>
       <w:r>
@@ -3731,7 +5248,15 @@
         <w:t>.</w:t>
       </w:r>
       <w:r>
-        <w:t xml:space="preserve"> (a) PC1 versus PC2. The text labels are the individual identifiers. Red indicates noninfected samples and blue indicates infected. (b) PC3 versus PC4. The colors indicate the different infection batches. (c) PC5 versus PC6. </w:t>
+        <w:t xml:space="preserve"> (a) PC1 versus PC2. The text labels are the individual identifiers. Red indicates </w:t>
+      </w:r>
+      <w:proofErr w:type="spellStart"/>
+      <w:r>
+        <w:t>noninfected</w:t>
+      </w:r>
+      <w:proofErr w:type="spellEnd"/>
+      <w:r>
+        <w:t xml:space="preserve"> samples and blue indicates infected. (b) PC3 versus PC4. The colors indicate the different infection batches. (c) PC5 versus PC6. </w:t>
       </w:r>
       <w:r>
         <w:t>The colors indicate the different infection batches. (d) The Pearson correlation of PCs 1-6 with each of the recorded biological and technical covariates.</w:t>
@@ -3754,11 +5279,16 @@
       </w:pPr>
       <w:r>
         <w:lastRenderedPageBreak/>
-        <w:t>\label{fig:</w:t>
+        <w:t>\label{</w:t>
+      </w:r>
+      <w:proofErr w:type="spellStart"/>
+      <w:r>
+        <w:t>fig:</w:t>
       </w:r>
       <w:r>
         <w:t>batch</w:t>
       </w:r>
+      <w:proofErr w:type="spellEnd"/>
       <w:r>
         <w:t>}</w:t>
       </w:r>
@@ -3827,7 +5357,15 @@
         <w:pStyle w:val="LaTeX"/>
       </w:pPr>
       <w:r>
-        <w:t>\begin{figure}[ht]</w:t>
+        <w:t>\begin{figure}[</w:t>
+      </w:r>
+      <w:proofErr w:type="spellStart"/>
+      <w:r>
+        <w:t>ht</w:t>
+      </w:r>
+      <w:proofErr w:type="spellEnd"/>
+      <w:r>
+        <w:t>]</w:t>
       </w:r>
     </w:p>
     <w:p>
@@ -3846,7 +5384,15 @@
         <w:t>\includegraphics[width=\linewidt</w:t>
       </w:r>
       <w:r>
-        <w:t>h]{../figure/batch-infection.pdf</w:t>
+        <w:t>h</w:t>
+      </w:r>
+      <w:proofErr w:type="gramStart"/>
+      <w:r>
+        <w:t>]{</w:t>
+      </w:r>
+      <w:proofErr w:type="gramEnd"/>
+      <w:r>
+        <w:t>../figure/batch-infection.pdf</w:t>
       </w:r>
       <w:r>
         <w:t>}</w:t>
@@ -3857,8 +5403,13 @@
         <w:pStyle w:val="LaTeX"/>
       </w:pPr>
       <w:r>
-        <w:t>\caption{</w:t>
-      </w:r>
+        <w:t>\</w:t>
+      </w:r>
+      <w:proofErr w:type="gramStart"/>
+      <w:r>
+        <w:t>caption{</w:t>
+      </w:r>
+      <w:proofErr w:type="gramEnd"/>
     </w:p>
     <w:p>
       <w:r>
@@ -3868,11 +5419,19 @@
         <w:t xml:space="preserve"> PC3 (a) and PC5 (b) varied by the date of infection.</w:t>
       </w:r>
       <w:r>
-        <w:t xml:space="preserve"> Noninfected samples are in red and infected samples in blue.</w:t>
-      </w:r>
-      <w:r>
         <w:t xml:space="preserve"> </w:t>
       </w:r>
+      <w:proofErr w:type="spellStart"/>
+      <w:r>
+        <w:t>Noninfected</w:t>
+      </w:r>
+      <w:proofErr w:type="spellEnd"/>
+      <w:r>
+        <w:t xml:space="preserve"> samples are in red and infected samples in blue.</w:t>
+      </w:r>
+      <w:r>
+        <w:t xml:space="preserve"> </w:t>
+      </w:r>
       <w:r>
         <w:t>Importantly</w:t>
       </w:r>
@@ -3905,7 +5464,15 @@
         <w:pStyle w:val="LaTeX"/>
       </w:pPr>
       <w:r>
-        <w:t>\label{fig:infection}</w:t>
+        <w:t>\label{</w:t>
+      </w:r>
+      <w:proofErr w:type="spellStart"/>
+      <w:r>
+        <w:t>fig:infection</w:t>
+      </w:r>
+      <w:proofErr w:type="spellEnd"/>
+      <w:r>
+        <w:t>}</w:t>
       </w:r>
     </w:p>
     <w:p>
@@ -3973,7 +5540,15 @@
         <w:pStyle w:val="LaTeX"/>
       </w:pPr>
       <w:r>
-        <w:t>\begin{figure}[ht]</w:t>
+        <w:t>\begin{figure}[</w:t>
+      </w:r>
+      <w:proofErr w:type="spellStart"/>
+      <w:r>
+        <w:t>ht</w:t>
+      </w:r>
+      <w:proofErr w:type="spellEnd"/>
+      <w:r>
+        <w:t>]</w:t>
       </w:r>
     </w:p>
     <w:p>
@@ -3989,20 +5564,59 @@
         <w:pStyle w:val="LaTeX"/>
       </w:pPr>
       <w:r>
-        <w:t>\includegraphics[width=\linewidth]{../figure/limma-supp.pdf}</w:t>
-      </w:r>
-    </w:p>
-    <w:p>
-      <w:pPr>
-        <w:pStyle w:val="LaTeX"/>
-      </w:pPr>
-      <w:r>
-        <w:t>\caption{</w:t>
-      </w:r>
-    </w:p>
-    <w:p>
-      <w:r>
-        <w:t>Effect of treatment with MTB. The top panel contains the distribution of unadjusted p-values after testing for differential expression between the noninfected and infected states in (a) resistant and (b) susc</w:t>
+        <w:t>\</w:t>
+      </w:r>
+      <w:proofErr w:type="spellStart"/>
+      <w:r>
+        <w:t>includegraphics</w:t>
+      </w:r>
+      <w:proofErr w:type="spellEnd"/>
+      <w:r>
+        <w:t>[width=\</w:t>
+      </w:r>
+      <w:proofErr w:type="spellStart"/>
+      <w:r>
+        <w:t>linewidth</w:t>
+      </w:r>
+      <w:proofErr w:type="spellEnd"/>
+      <w:proofErr w:type="gramStart"/>
+      <w:r>
+        <w:t>]{</w:t>
+      </w:r>
+      <w:proofErr w:type="gramEnd"/>
+      <w:r>
+        <w:t>../figure/limma-supp.pdf}</w:t>
+      </w:r>
+    </w:p>
+    <w:p>
+      <w:pPr>
+        <w:pStyle w:val="LaTeX"/>
+      </w:pPr>
+      <w:r>
+        <w:t>\</w:t>
+      </w:r>
+      <w:proofErr w:type="gramStart"/>
+      <w:r>
+        <w:t>caption{</w:t>
+      </w:r>
+      <w:proofErr w:type="gramEnd"/>
+    </w:p>
+    <w:p>
+      <w:proofErr w:type="gramStart"/>
+      <w:r>
+        <w:t>Effect of treatment with MTB.</w:t>
+      </w:r>
+      <w:proofErr w:type="gramEnd"/>
+      <w:r>
+        <w:t xml:space="preserve"> The top panel contains the distribution of unadjusted p-values after testing for differential expression between the </w:t>
+      </w:r>
+      <w:proofErr w:type="spellStart"/>
+      <w:r>
+        <w:t>noninfected</w:t>
+      </w:r>
+      <w:proofErr w:type="spellEnd"/>
+      <w:r>
+        <w:t xml:space="preserve"> and infected states in (a) resistant and (b) susc</w:t>
       </w:r>
       <w:r>
         <w:t>eptible individuals</w:t>
@@ -4049,7 +5663,15 @@
         <w:pStyle w:val="LaTeX"/>
       </w:pPr>
       <w:r>
-        <w:t>\label{fig:limma-supp}</w:t>
+        <w:t>\label{</w:t>
+      </w:r>
+      <w:proofErr w:type="spellStart"/>
+      <w:r>
+        <w:t>fig:limma-supp</w:t>
+      </w:r>
+      <w:proofErr w:type="spellEnd"/>
+      <w:r>
+        <w:t>}</w:t>
       </w:r>
     </w:p>
     <w:p>
@@ -4116,7 +5738,15 @@
         <w:pStyle w:val="LaTeX"/>
       </w:pPr>
       <w:r>
-        <w:t>\begin{figure}[ht]</w:t>
+        <w:t>\begin{figure}[</w:t>
+      </w:r>
+      <w:proofErr w:type="spellStart"/>
+      <w:r>
+        <w:t>ht</w:t>
+      </w:r>
+      <w:proofErr w:type="spellEnd"/>
+      <w:r>
+        <w:t>]</w:t>
       </w:r>
     </w:p>
     <w:p>
@@ -4132,16 +5762,42 @@
         <w:pStyle w:val="LaTeX"/>
       </w:pPr>
       <w:r>
-        <w:t>\includegraphics[width=\linewidth]{../figure/gwas-n-snps.pdf}</w:t>
-      </w:r>
-    </w:p>
-    <w:p>
-      <w:pPr>
-        <w:pStyle w:val="LaTeX"/>
-      </w:pPr>
-      <w:r>
-        <w:t>\caption{</w:t>
-      </w:r>
+        <w:t>\</w:t>
+      </w:r>
+      <w:proofErr w:type="spellStart"/>
+      <w:r>
+        <w:t>includegraphics</w:t>
+      </w:r>
+      <w:proofErr w:type="spellEnd"/>
+      <w:r>
+        <w:t>[width=\</w:t>
+      </w:r>
+      <w:proofErr w:type="spellStart"/>
+      <w:r>
+        <w:t>linewidth</w:t>
+      </w:r>
+      <w:proofErr w:type="spellEnd"/>
+      <w:proofErr w:type="gramStart"/>
+      <w:r>
+        <w:t>]{</w:t>
+      </w:r>
+      <w:proofErr w:type="gramEnd"/>
+      <w:r>
+        <w:t>../figure/gwas-n-snps.pdf}</w:t>
+      </w:r>
+    </w:p>
+    <w:p>
+      <w:pPr>
+        <w:pStyle w:val="LaTeX"/>
+      </w:pPr>
+      <w:r>
+        <w:t>\</w:t>
+      </w:r>
+      <w:proofErr w:type="gramStart"/>
+      <w:r>
+        <w:t>caption{</w:t>
+      </w:r>
+      <w:proofErr w:type="gramEnd"/>
     </w:p>
     <w:p>
       <w:r>
@@ -4166,7 +5822,15 @@
         <w:t>P</w:t>
       </w:r>
       <w:r>
-        <w:t xml:space="preserve"> &lt; 0) for both the (a) </w:t>
+        <w:t xml:space="preserve"> &lt; 0) for both </w:t>
+      </w:r>
+      <w:proofErr w:type="gramStart"/>
+      <w:r>
+        <w:t>the (a</w:t>
+      </w:r>
+      <w:proofErr w:type="gramEnd"/>
+      <w:r>
+        <w:t xml:space="preserve">) </w:t>
       </w:r>
       <w:r>
         <w:t xml:space="preserve">The </w:t>
@@ -4194,11 +5858,16 @@
         <w:pStyle w:val="LaTeX"/>
       </w:pPr>
       <w:r>
-        <w:t>\label{fig:</w:t>
+        <w:t>\label{</w:t>
+      </w:r>
+      <w:proofErr w:type="spellStart"/>
+      <w:r>
+        <w:t>fig:</w:t>
       </w:r>
       <w:r>
         <w:t>gwas-n-snps</w:t>
       </w:r>
+      <w:proofErr w:type="spellEnd"/>
       <w:r>
         <w:t>}</w:t>
       </w:r>
@@ -4268,7 +5937,15 @@
         <w:pStyle w:val="LaTeX"/>
       </w:pPr>
       <w:r>
-        <w:t>\begin{figure}[ht]</w:t>
+        <w:t>\begin{figure}[</w:t>
+      </w:r>
+      <w:proofErr w:type="spellStart"/>
+      <w:r>
+        <w:t>ht</w:t>
+      </w:r>
+      <w:proofErr w:type="spellEnd"/>
+      <w:r>
+        <w:t>]</w:t>
       </w:r>
     </w:p>
     <w:p>
@@ -4284,7 +5961,15 @@
         <w:pStyle w:val="LaTeX"/>
       </w:pPr>
       <w:r>
-        <w:t>\includegraphics[width=\linewidth]{../figure/</w:t>
+        <w:t>\includegraphics[width=\linewidth</w:t>
+      </w:r>
+      <w:proofErr w:type="gramStart"/>
+      <w:r>
+        <w:t>]{</w:t>
+      </w:r>
+      <w:proofErr w:type="gramEnd"/>
+      <w:r>
+        <w:t>../figure/</w:t>
       </w:r>
       <w:r>
         <w:t>combine</w:t>
@@ -4307,19 +5992,66 @@
         <w:pStyle w:val="LaTeX"/>
       </w:pPr>
       <w:r>
-        <w:t>\caption{</w:t>
-      </w:r>
-    </w:p>
-    <w:p>
-      <w:r>
-        <w:t>Normalizing gene expression distributions. (left) The distribution of the median log2 cpm of the RNA-seq data from the current study in red compared to the distribution of the median gene expression levels of the microarray data from Barreiro et al., 2012 \cite{Barreiro2012}</w:t>
+        <w:t>\</w:t>
+      </w:r>
+      <w:proofErr w:type="gramStart"/>
+      <w:r>
+        <w:t>caption{</w:t>
+      </w:r>
+      <w:proofErr w:type="gramEnd"/>
+    </w:p>
+    <w:p>
+      <w:proofErr w:type="gramStart"/>
+      <w:r>
+        <w:t>Normalizing gene expression distributions.</w:t>
+      </w:r>
+      <w:proofErr w:type="gramEnd"/>
+      <w:r>
+        <w:t xml:space="preserve"> (</w:t>
+      </w:r>
+      <w:proofErr w:type="gramStart"/>
+      <w:r>
+        <w:t>left</w:t>
+      </w:r>
+      <w:proofErr w:type="gramEnd"/>
+      <w:r>
+        <w:t xml:space="preserve">) The distribution of the median log2 </w:t>
+      </w:r>
+      <w:proofErr w:type="spellStart"/>
+      <w:r>
+        <w:t>cpm</w:t>
+      </w:r>
+      <w:proofErr w:type="spellEnd"/>
+      <w:r>
+        <w:t xml:space="preserve"> of the RNA-</w:t>
+      </w:r>
+      <w:proofErr w:type="spellStart"/>
+      <w:r>
+        <w:t>seq</w:t>
+      </w:r>
+      <w:proofErr w:type="spellEnd"/>
+      <w:r>
+        <w:t xml:space="preserve"> data from the current study in red compared to the distribution of the median gene expression levels of the microarray data from Barreiro et al., 2012 \cite{Barreiro2012}</w:t>
       </w:r>
       <w:r>
         <w:t xml:space="preserve"> in blue</w:t>
       </w:r>
       <w:r>
-        <w:t>. (right) The distributions of the same data sets after normalizing each sample to a standard normal distribution.</w:t>
-      </w:r>
+        <w:t>. (</w:t>
+      </w:r>
+      <w:proofErr w:type="gramStart"/>
+      <w:r>
+        <w:t>right</w:t>
+      </w:r>
+      <w:proofErr w:type="gramEnd"/>
+      <w:r>
+        <w:t xml:space="preserve">) </w:t>
+      </w:r>
+      <w:proofErr w:type="gramStart"/>
+      <w:r>
+        <w:t>The distributions of the same data sets after normalizing each sample to a standard normal distribution.</w:t>
+      </w:r>
+      <w:proofErr w:type="gramEnd"/>
     </w:p>
     <w:p>
       <w:pPr>
@@ -4334,13 +6066,21 @@
         <w:pStyle w:val="LaTeX"/>
       </w:pPr>
       <w:r>
-        <w:t>\label{fig:combine</w:t>
+        <w:t>\label{</w:t>
+      </w:r>
+      <w:proofErr w:type="spellStart"/>
+      <w:r>
+        <w:t>fig:combine</w:t>
       </w:r>
       <w:r>
         <w:t>d</w:t>
       </w:r>
       <w:r>
-        <w:t>-dist}</w:t>
+        <w:t>-dist</w:t>
+      </w:r>
+      <w:proofErr w:type="spellEnd"/>
+      <w:r>
+        <w:t>}</w:t>
       </w:r>
     </w:p>
     <w:p>
@@ -4407,7 +6147,15 @@
         <w:pStyle w:val="LaTeX"/>
       </w:pPr>
       <w:r>
-        <w:t>\begin{figure}[ht]</w:t>
+        <w:t>\begin{figure}[</w:t>
+      </w:r>
+      <w:proofErr w:type="spellStart"/>
+      <w:r>
+        <w:t>ht</w:t>
+      </w:r>
+      <w:proofErr w:type="spellEnd"/>
+      <w:r>
+        <w:t>]</w:t>
       </w:r>
     </w:p>
     <w:p>
@@ -4423,7 +6171,28 @@
         <w:pStyle w:val="LaTeX"/>
       </w:pPr>
       <w:r>
-        <w:t>\includegraphics[width=\linewidth]{../figure/combine</w:t>
+        <w:t>\</w:t>
+      </w:r>
+      <w:proofErr w:type="spellStart"/>
+      <w:r>
+        <w:t>includegraphics</w:t>
+      </w:r>
+      <w:proofErr w:type="spellEnd"/>
+      <w:r>
+        <w:t>[width=\</w:t>
+      </w:r>
+      <w:proofErr w:type="spellStart"/>
+      <w:r>
+        <w:t>linewidth</w:t>
+      </w:r>
+      <w:proofErr w:type="spellEnd"/>
+      <w:proofErr w:type="gramStart"/>
+      <w:r>
+        <w:t>]{</w:t>
+      </w:r>
+      <w:proofErr w:type="gramEnd"/>
+      <w:r>
+        <w:t>../figure/combine</w:t>
       </w:r>
       <w:r>
         <w:t>d</w:t>
@@ -4438,12 +6207,33 @@
       </w:pPr>
       <w:r>
         <w:lastRenderedPageBreak/>
-        <w:t>\caption{</w:t>
-      </w:r>
-    </w:p>
-    <w:p>
-      <w:r>
-        <w:t>Principal components analysis (PCA) of combined data sets. (a) PC1 versus PC2 of the combined data set of the RNA-seq data from the current study (red) and the microarray data from Barreiro et al., 2012 \cite{Barreiro2012} (blue). The large circles are noninfected samples, and the small circles are infected samples. The value in parentheses is the percentage of the total variation accounted for by that PC. (b) The same data after regressing the original PC1 in (a).</w:t>
+        <w:t>\</w:t>
+      </w:r>
+      <w:proofErr w:type="gramStart"/>
+      <w:r>
+        <w:t>caption{</w:t>
+      </w:r>
+      <w:proofErr w:type="gramEnd"/>
+    </w:p>
+    <w:p>
+      <w:r>
+        <w:t>Principal components analysis (PCA) of combined data sets. (a) PC1 versus PC2 of the combined data set of the RNA-</w:t>
+      </w:r>
+      <w:proofErr w:type="spellStart"/>
+      <w:r>
+        <w:t>seq</w:t>
+      </w:r>
+      <w:proofErr w:type="spellEnd"/>
+      <w:r>
+        <w:t xml:space="preserve"> data from the current study (red) and the microarray data from Barreiro et al., 2012 \cite{Barreiro2012} (blue). The large circles are </w:t>
+      </w:r>
+      <w:proofErr w:type="spellStart"/>
+      <w:r>
+        <w:t>noninfected</w:t>
+      </w:r>
+      <w:proofErr w:type="spellEnd"/>
+      <w:r>
+        <w:t xml:space="preserve"> samples, and the small circles are infected samples. The value in parentheses is the percentage of the total variation accounted for by that PC. (b) The same data after regressing the original PC1 in (a).</w:t>
       </w:r>
     </w:p>
     <w:p>
@@ -4459,13 +6249,21 @@
         <w:pStyle w:val="LaTeX"/>
       </w:pPr>
       <w:r>
-        <w:t>\label{fig:combine</w:t>
+        <w:t>\label{</w:t>
+      </w:r>
+      <w:proofErr w:type="spellStart"/>
+      <w:r>
+        <w:t>fig:combine</w:t>
       </w:r>
       <w:r>
         <w:t>d</w:t>
       </w:r>
       <w:r>
-        <w:t>-pca}</w:t>
+        <w:t>-pca</w:t>
+      </w:r>
+      <w:proofErr w:type="spellEnd"/>
+      <w:r>
+        <w:t>}</w:t>
       </w:r>
     </w:p>
     <w:p>
@@ -4532,7 +6330,15 @@
         <w:pStyle w:val="LaTeX"/>
       </w:pPr>
       <w:r>
-        <w:t>\begin{figure}[ht]</w:t>
+        <w:t>\begin{figure}[</w:t>
+      </w:r>
+      <w:proofErr w:type="spellStart"/>
+      <w:r>
+        <w:t>ht</w:t>
+      </w:r>
+      <w:proofErr w:type="spellEnd"/>
+      <w:r>
+        <w:t>]</w:t>
       </w:r>
     </w:p>
     <w:p>
@@ -4548,7 +6354,15 @@
         <w:pStyle w:val="LaTeX"/>
       </w:pPr>
       <w:r>
-        <w:t>\includegraphics[width=\linewidth]{../figure/</w:t>
+        <w:t>\includegraphics[width=\linewidth</w:t>
+      </w:r>
+      <w:proofErr w:type="gramStart"/>
+      <w:r>
+        <w:t>]{</w:t>
+      </w:r>
+      <w:proofErr w:type="gramEnd"/>
+      <w:r>
+        <w:t>../figure/</w:t>
       </w:r>
       <w:r>
         <w:t>classifier-compare</w:t>
@@ -4562,10 +6376,16 @@
         <w:pStyle w:val="LaTeX"/>
       </w:pPr>
       <w:r>
-        <w:t>\caption{</w:t>
-      </w:r>
-    </w:p>
-    <w:p>
+        <w:t>\</w:t>
+      </w:r>
+      <w:proofErr w:type="gramStart"/>
+      <w:r>
+        <w:t>caption{</w:t>
+      </w:r>
+      <w:proofErr w:type="gramEnd"/>
+    </w:p>
+    <w:p>
+      <w:proofErr w:type="gramStart"/>
       <w:r>
         <w:t xml:space="preserve">Comparing the </w:t>
       </w:r>
@@ -4575,6 +6395,7 @@
       <w:r>
         <w:t xml:space="preserve"> and number of input genes.</w:t>
       </w:r>
+      <w:proofErr w:type="gramEnd"/>
       <w:r>
         <w:t xml:space="preserve"> We compared 3 different machine learning methods (elastic net, support vector machine, random forest) and used 5 different sets of input genes. The input genes</w:t>
       </w:r>
@@ -4582,7 +6403,15 @@
         <w:t xml:space="preserve"> (x-axis)</w:t>
       </w:r>
       <w:r>
-        <w:t xml:space="preserve"> were obtained by varying the q-value cutoff for differential expression between susceptible and resistant individuals in the noninfected state from 5% to 25%.</w:t>
+        <w:t xml:space="preserve"> were obtained by varying the q-value cutoff for differential expression between susceptible and resistant individuals in the </w:t>
+      </w:r>
+      <w:proofErr w:type="spellStart"/>
+      <w:r>
+        <w:t>noninfected</w:t>
+      </w:r>
+      <w:proofErr w:type="spellEnd"/>
+      <w:r>
+        <w:t xml:space="preserve"> state from 5% to 25%.</w:t>
       </w:r>
       <w:r>
         <w:t xml:space="preserve"> </w:t>
@@ -4613,11 +6442,16 @@
         <w:pStyle w:val="LaTeX"/>
       </w:pPr>
       <w:r>
-        <w:t>\label{fig:</w:t>
+        <w:t>\label{</w:t>
+      </w:r>
+      <w:proofErr w:type="spellStart"/>
+      <w:r>
+        <w:t>fig:</w:t>
       </w:r>
       <w:r>
         <w:t>class-compare</w:t>
       </w:r>
+      <w:proofErr w:type="spellEnd"/>
       <w:r>
         <w:t>}</w:t>
       </w:r>
@@ -4687,7 +6521,15 @@
         <w:pStyle w:val="LaTeX"/>
       </w:pPr>
       <w:r>
-        <w:t>\begin{figure}[ht]</w:t>
+        <w:t>\begin{figure}[</w:t>
+      </w:r>
+      <w:proofErr w:type="spellStart"/>
+      <w:r>
+        <w:t>ht</w:t>
+      </w:r>
+      <w:proofErr w:type="spellEnd"/>
+      <w:r>
+        <w:t>]</w:t>
       </w:r>
     </w:p>
     <w:p>
@@ -4703,7 +6545,28 @@
         <w:pStyle w:val="LaTeX"/>
       </w:pPr>
       <w:r>
-        <w:t>\includegraphics[width=\linewidth]{../figure/</w:t>
+        <w:t>\</w:t>
+      </w:r>
+      <w:proofErr w:type="spellStart"/>
+      <w:r>
+        <w:t>includegraphics</w:t>
+      </w:r>
+      <w:proofErr w:type="spellEnd"/>
+      <w:r>
+        <w:t>[width=\</w:t>
+      </w:r>
+      <w:proofErr w:type="spellStart"/>
+      <w:r>
+        <w:t>linewidth</w:t>
+      </w:r>
+      <w:proofErr w:type="spellEnd"/>
+      <w:proofErr w:type="gramStart"/>
+      <w:r>
+        <w:t>]{</w:t>
+      </w:r>
+      <w:proofErr w:type="gramEnd"/>
+      <w:r>
+        <w:t>../figure/</w:t>
       </w:r>
       <w:r>
         <w:t>classifier-en</w:t>
@@ -4717,12 +6580,22 @@
         <w:pStyle w:val="LaTeX"/>
       </w:pPr>
       <w:r>
-        <w:t>\caption{</w:t>
-      </w:r>
-    </w:p>
-    <w:p>
-      <w:r>
-        <w:t>Classifying TB susceptible individuals using an elastic net algorithm. (a) The estimates of predicted probability of TB resistance from the leave-one-out-cross-validation for individuals in the current study. The red circles represent individuals known to be susceptible to TB, and blue those resistant to TB. The horizontal blue line at a probability of 0.75 almost separates susceptible and resistant individuals. (b) The estimates of predicted probability of TB resistance from applying the classifier trained on the data from the current study to a test set of independently collected healthy individuals \cite{Barreiro2012}.</w:t>
+        <w:t>\</w:t>
+      </w:r>
+      <w:proofErr w:type="gramStart"/>
+      <w:r>
+        <w:t>caption{</w:t>
+      </w:r>
+      <w:proofErr w:type="gramEnd"/>
+    </w:p>
+    <w:p>
+      <w:proofErr w:type="gramStart"/>
+      <w:r>
+        <w:t>Classifying TB susceptible individuals using an elastic net algorithm.</w:t>
+      </w:r>
+      <w:proofErr w:type="gramEnd"/>
+      <w:r>
+        <w:t xml:space="preserve"> (a) The estimates of predicted probability of TB resistance from the leave-one-out-cross-validation for individuals in the current study. The red circles represent individuals known to be susceptible to TB, and blue those resistant to TB. The horizontal blue line at a probability of 0.75 almost separates susceptible and resistant individuals. (b) The estimates of predicted probability of TB resistance from applying the classifier trained on the data from the current study to a test set of independently collected healthy individuals \cite{Barreiro2012}.</w:t>
       </w:r>
     </w:p>
     <w:p>
@@ -4738,11 +6611,16 @@
         <w:pStyle w:val="LaTeX"/>
       </w:pPr>
       <w:r>
-        <w:t>\label{fig:</w:t>
+        <w:t>\label{</w:t>
+      </w:r>
+      <w:proofErr w:type="spellStart"/>
+      <w:r>
+        <w:t>fig:</w:t>
       </w:r>
       <w:r>
         <w:t>class-en</w:t>
       </w:r>
+      <w:proofErr w:type="spellEnd"/>
       <w:r>
         <w:t>}</w:t>
       </w:r>
@@ -4812,7 +6690,15 @@
         <w:pStyle w:val="LaTeX"/>
       </w:pPr>
       <w:r>
-        <w:t>\begin{figure}[ht]</w:t>
+        <w:t>\begin{figure}[</w:t>
+      </w:r>
+      <w:proofErr w:type="spellStart"/>
+      <w:r>
+        <w:t>ht</w:t>
+      </w:r>
+      <w:proofErr w:type="spellEnd"/>
+      <w:r>
+        <w:t>]</w:t>
       </w:r>
     </w:p>
     <w:p>
@@ -4828,20 +6714,51 @@
         <w:pStyle w:val="LaTeX"/>
       </w:pPr>
       <w:r>
-        <w:t>\includegraphics[width=\linewidth]{../figure/classifier-rf.pdf}</w:t>
-      </w:r>
-    </w:p>
-    <w:p>
-      <w:pPr>
-        <w:pStyle w:val="LaTeX"/>
-      </w:pPr>
-      <w:r>
-        <w:t>\caption{</w:t>
-      </w:r>
-    </w:p>
-    <w:p>
-      <w:r>
-        <w:t>Classifying TB susceptible individuals using a random forest algorithm. (a) The estimates of predicted probability of TB resistance from the leave-one-out-cross-validation for individuals in the current study. The red circles represent individuals known to be susceptible to TB, and blue those resistant to TB. The horizontal blue line at a probability of 0.75 separates susceptible and resistant individuals. (b) The estimates of predicted probability of TB resistance from applying the classifier trained on the data from the current study to a test set of independently collected healthy individuals \cite{Barreiro2012}.</w:t>
+        <w:t>\</w:t>
+      </w:r>
+      <w:proofErr w:type="spellStart"/>
+      <w:r>
+        <w:t>includegraphics</w:t>
+      </w:r>
+      <w:proofErr w:type="spellEnd"/>
+      <w:r>
+        <w:t>[width=\</w:t>
+      </w:r>
+      <w:proofErr w:type="spellStart"/>
+      <w:r>
+        <w:t>linewidth</w:t>
+      </w:r>
+      <w:proofErr w:type="spellEnd"/>
+      <w:proofErr w:type="gramStart"/>
+      <w:r>
+        <w:t>]{</w:t>
+      </w:r>
+      <w:proofErr w:type="gramEnd"/>
+      <w:r>
+        <w:t>../figure/classifier-rf.pdf}</w:t>
+      </w:r>
+    </w:p>
+    <w:p>
+      <w:pPr>
+        <w:pStyle w:val="LaTeX"/>
+      </w:pPr>
+      <w:r>
+        <w:t>\</w:t>
+      </w:r>
+      <w:proofErr w:type="gramStart"/>
+      <w:r>
+        <w:t>caption{</w:t>
+      </w:r>
+      <w:proofErr w:type="gramEnd"/>
+    </w:p>
+    <w:p>
+      <w:proofErr w:type="gramStart"/>
+      <w:r>
+        <w:t>Classifying TB susceptible individuals using a random forest algorithm.</w:t>
+      </w:r>
+      <w:proofErr w:type="gramEnd"/>
+      <w:r>
+        <w:t xml:space="preserve"> (a) The estimates of predicted probability of TB resistance from the leave-one-out-cross-validation for individuals in the current study. The red circles represent individuals known to be susceptible to TB, and blue those resistant to TB. The horizontal blue line at a probability of 0.75 separates susceptible and resistant individuals. (b) The estimates of predicted probability of TB resistance from applying the classifier trained on the data from the current study to a test set of independently collected healthy individuals \cite{Barreiro2012}.</w:t>
       </w:r>
     </w:p>
     <w:p>
@@ -4857,7 +6774,15 @@
         <w:pStyle w:val="LaTeX"/>
       </w:pPr>
       <w:r>
-        <w:t>\label{fig:class-rf}</w:t>
+        <w:t>\label{</w:t>
+      </w:r>
+      <w:proofErr w:type="spellStart"/>
+      <w:r>
+        <w:t>fig:class-rf</w:t>
+      </w:r>
+      <w:proofErr w:type="spellEnd"/>
+      <w:r>
+        <w:t>}</w:t>
       </w:r>
     </w:p>
     <w:p>
@@ -4870,9 +6795,199 @@
     </w:p>
     <w:p>
       <w:pPr>
+        <w:jc w:val="center"/>
+      </w:pPr>
+      <w:r>
+        <w:rPr>
+          <w:noProof/>
+        </w:rPr>
+        <w:lastRenderedPageBreak/>
+        <w:drawing>
+          <wp:inline distT="0" distB="0" distL="0" distR="0">
+            <wp:extent cx="5486400" cy="5486400"/>
+            <wp:effectExtent l="0" t="0" r="0" b="0"/>
+            <wp:docPr id="18" name="classifier-exp.png"/>
+            <wp:cNvGraphicFramePr>
+              <a:graphicFrameLocks xmlns:a="http://schemas.openxmlformats.org/drawingml/2006/main" noChangeAspect="1"/>
+            </wp:cNvGraphicFramePr>
+            <a:graphic xmlns:a="http://schemas.openxmlformats.org/drawingml/2006/main">
+              <a:graphicData uri="http://schemas.openxmlformats.org/drawingml/2006/picture">
+                <pic:pic xmlns:pic="http://schemas.openxmlformats.org/drawingml/2006/picture">
+                  <pic:nvPicPr>
+                    <pic:cNvPr id="0" name="classifier-exp.png"/>
+                    <pic:cNvPicPr/>
+                  </pic:nvPicPr>
+                  <pic:blipFill>
+                    <a:blip r:embed="rId43" r:link="rId44" cstate="print">
+                      <a:extLst>
+                        <a:ext uri="{28A0092B-C50C-407E-A947-70E740481C1C}">
+                          <a14:useLocalDpi xmlns:a14="http://schemas.microsoft.com/office/drawing/2010/main" val="0"/>
+                        </a:ext>
+                      </a:extLst>
+                    </a:blip>
+                    <a:stretch>
+                      <a:fillRect/>
+                    </a:stretch>
+                  </pic:blipFill>
+                  <pic:spPr>
+                    <a:xfrm>
+                      <a:off x="0" y="0"/>
+                      <a:ext cx="5486400" cy="5486400"/>
+                    </a:xfrm>
+                    <a:prstGeom prst="rect">
+                      <a:avLst/>
+                    </a:prstGeom>
+                  </pic:spPr>
+                </pic:pic>
+              </a:graphicData>
+            </a:graphic>
+          </wp:inline>
+        </w:drawing>
+      </w:r>
+    </w:p>
+    <w:p>
+      <w:pPr>
+        <w:pStyle w:val="LaTeX"/>
+      </w:pPr>
+      <w:r>
+        <w:t>\begin{figure}[</w:t>
+      </w:r>
+      <w:proofErr w:type="spellStart"/>
+      <w:r>
+        <w:t>ht</w:t>
+      </w:r>
+      <w:proofErr w:type="spellEnd"/>
+      <w:r>
+        <w:t>]</w:t>
+      </w:r>
+    </w:p>
+    <w:p>
+      <w:pPr>
+        <w:pStyle w:val="LaTeX"/>
+      </w:pPr>
+      <w:r>
+        <w:t>\centering</w:t>
+      </w:r>
+    </w:p>
+    <w:p>
+      <w:pPr>
+        <w:pStyle w:val="LaTeX"/>
+      </w:pPr>
+      <w:r>
+        <w:t>\</w:t>
+      </w:r>
+      <w:proofErr w:type="spellStart"/>
+      <w:r>
+        <w:t>includegraphics</w:t>
+      </w:r>
+      <w:proofErr w:type="spellEnd"/>
+      <w:r>
+        <w:t>[width=\</w:t>
+      </w:r>
+      <w:proofErr w:type="spellStart"/>
+      <w:r>
+        <w:t>l</w:t>
+      </w:r>
+      <w:r>
+        <w:t>inewidth</w:t>
+      </w:r>
+      <w:proofErr w:type="spellEnd"/>
+      <w:proofErr w:type="gramStart"/>
+      <w:r>
+        <w:t>]{</w:t>
+      </w:r>
+      <w:proofErr w:type="gramEnd"/>
+      <w:r>
+        <w:t>../figure/classifier-exp</w:t>
+      </w:r>
+      <w:r>
+        <w:t>.pdf}</w:t>
+      </w:r>
+    </w:p>
+    <w:p>
+      <w:pPr>
+        <w:pStyle w:val="LaTeX"/>
+      </w:pPr>
+      <w:r>
+        <w:t>\</w:t>
+      </w:r>
+      <w:proofErr w:type="gramStart"/>
+      <w:r>
+        <w:t>caption{</w:t>
+      </w:r>
+      <w:proofErr w:type="gramEnd"/>
+    </w:p>
+    <w:p>
+      <w:proofErr w:type="gramStart"/>
+      <w:r>
+        <w:t>Comparing gene expression between the two studies.</w:t>
+      </w:r>
+      <w:proofErr w:type="gramEnd"/>
+      <w:r>
+        <w:t xml:space="preserve"> After normalization and batch-correction, the median expression levels of the 99 genes used in the classifier were similar between the samples in the current study and those in </w:t>
+      </w:r>
+      <w:r>
+        <w:t>Barreiro</w:t>
+      </w:r>
+      <w:r>
+        <w:t xml:space="preserve"> et al., </w:t>
+      </w:r>
+      <w:r>
+        <w:t>2012</w:t>
+      </w:r>
+      <w:r>
+        <w:t xml:space="preserve"> </w:t>
+      </w:r>
+      <w:r>
+        <w:t>\cite{Barreiro2012}.</w:t>
+      </w:r>
+      <w:r>
+        <w:t xml:space="preserve"> The dashed red line is the 1:1 line.</w:t>
+      </w:r>
+    </w:p>
+    <w:p>
+      <w:pPr>
+        <w:pStyle w:val="LaTeX"/>
+      </w:pPr>
+      <w:r>
+        <w:t>}</w:t>
+      </w:r>
+    </w:p>
+    <w:p>
+      <w:pPr>
+        <w:pStyle w:val="LaTeX"/>
+      </w:pPr>
+      <w:r>
+        <w:t>\label{</w:t>
+      </w:r>
+      <w:proofErr w:type="spellStart"/>
+      <w:r>
+        <w:t>fig:class-exp</w:t>
+      </w:r>
+      <w:proofErr w:type="spellEnd"/>
+      <w:r>
+        <w:t>}</w:t>
+      </w:r>
+    </w:p>
+    <w:p>
+      <w:pPr>
+        <w:pStyle w:val="LaTeX"/>
+      </w:pPr>
+      <w:r>
+        <w:t>\end{figure}</w:t>
+      </w:r>
+    </w:p>
+    <w:p>
+      <w:pPr>
+        <w:pStyle w:val="LaTeX"/>
+      </w:pPr>
+    </w:p>
+    <w:p>
+      <w:pPr>
         <w:pStyle w:val="Heading2"/>
       </w:pPr>
       <w:r>
+        <w:lastRenderedPageBreak/>
         <w:t>Supplementary Data</w:t>
       </w:r>
     </w:p>
@@ -4886,7 +7001,49 @@
     </w:p>
     <w:p>
       <w:r>
-        <w:t>Supplementary Data S1 contains the gene expression counts for the 11,336 genes after filtering lowly expressed genes for all 50 samples. Each row is a gene labeled with its Ensembl gene ID. Each column is a sample. Each sample is labeled according to the pattern “x##-status-treatment”, where x is “r” for resistant or “s” for susceptible, ## is the ID number, status is “resist” for resistant or “suscep” for susceptible, and treatment is “noninf” for noninfected or “infect” for infected. (tds)</w:t>
+        <w:t xml:space="preserve">Supplementary Data S1 contains the gene expression counts for the 11,336 genes after filtering lowly expressed genes for all 50 samples. Each row is a gene labeled with its </w:t>
+      </w:r>
+      <w:proofErr w:type="spellStart"/>
+      <w:r>
+        <w:t>Ensembl</w:t>
+      </w:r>
+      <w:proofErr w:type="spellEnd"/>
+      <w:r>
+        <w:t xml:space="preserve"> gene ID. Each column is a sample. Each sample is labeled according to the pattern “x##-status-treatment”, where x is “r” for resistant or “s” for susceptible, ## is the ID number, status is “resist” for resistant or “</w:t>
+      </w:r>
+      <w:proofErr w:type="spellStart"/>
+      <w:r>
+        <w:t>suscep</w:t>
+      </w:r>
+      <w:proofErr w:type="spellEnd"/>
+      <w:r>
+        <w:t>” for susceptible, and treatment is “</w:t>
+      </w:r>
+      <w:proofErr w:type="spellStart"/>
+      <w:r>
+        <w:t>noninf</w:t>
+      </w:r>
+      <w:proofErr w:type="spellEnd"/>
+      <w:r>
+        <w:t xml:space="preserve">” for </w:t>
+      </w:r>
+      <w:proofErr w:type="spellStart"/>
+      <w:r>
+        <w:t>noninfected</w:t>
+      </w:r>
+      <w:proofErr w:type="spellEnd"/>
+      <w:r>
+        <w:t xml:space="preserve"> or “infect” for infected. (</w:t>
+      </w:r>
+      <w:proofErr w:type="spellStart"/>
+      <w:proofErr w:type="gramStart"/>
+      <w:r>
+        <w:t>tds</w:t>
+      </w:r>
+      <w:proofErr w:type="spellEnd"/>
+      <w:proofErr w:type="gramEnd"/>
+      <w:r>
+        <w:t>)</w:t>
       </w:r>
     </w:p>
     <w:p>
@@ -4894,13 +7051,356 @@
         <w:pStyle w:val="Heading3"/>
       </w:pPr>
       <w:r>
+        <w:t>Supplementary Data S2</w:t>
+      </w:r>
+    </w:p>
+    <w:p>
+      <w:r>
+        <w:t xml:space="preserve">Supplementary Data S2 contains the results of the differential expression analysis with </w:t>
+      </w:r>
+      <w:proofErr w:type="spellStart"/>
+      <w:r>
+        <w:t>limma</w:t>
+      </w:r>
+      <w:proofErr w:type="spellEnd"/>
+      <w:r>
+        <w:t xml:space="preserve"> (Fig. \</w:t>
+      </w:r>
+      <w:proofErr w:type="gramStart"/>
+      <w:r>
+        <w:t>ref{</w:t>
+      </w:r>
+      <w:proofErr w:type="spellStart"/>
+      <w:proofErr w:type="gramEnd"/>
+      <w:r>
+        <w:t>fig:limma</w:t>
+      </w:r>
+      <w:proofErr w:type="spellEnd"/>
+      <w:r>
+        <w:t>}). The workbook contains 4 sheets corresponding to the 4 tests performed. “</w:t>
+      </w:r>
+      <w:proofErr w:type="spellStart"/>
+      <w:r>
+        <w:t>status_ni</w:t>
+      </w:r>
+      <w:proofErr w:type="spellEnd"/>
+      <w:r>
+        <w:t xml:space="preserve">” is the test between resistant and susceptible individuals in the </w:t>
+      </w:r>
+      <w:proofErr w:type="spellStart"/>
+      <w:r>
+        <w:t>noninfected</w:t>
+      </w:r>
+      <w:proofErr w:type="spellEnd"/>
+      <w:r>
+        <w:t xml:space="preserve"> state, “</w:t>
+      </w:r>
+      <w:proofErr w:type="spellStart"/>
+      <w:r>
+        <w:t>status_ii</w:t>
+      </w:r>
+      <w:proofErr w:type="spellEnd"/>
+      <w:r>
+        <w:t>” is the test between resistant and susceptible individuals in the infected state, “</w:t>
+      </w:r>
+      <w:proofErr w:type="spellStart"/>
+      <w:r>
+        <w:t>treat_resist</w:t>
+      </w:r>
+      <w:proofErr w:type="spellEnd"/>
+      <w:r>
+        <w:t xml:space="preserve">” is the test between the </w:t>
+      </w:r>
+      <w:proofErr w:type="spellStart"/>
+      <w:r>
+        <w:t>noninfected</w:t>
+      </w:r>
+      <w:proofErr w:type="spellEnd"/>
+      <w:r>
+        <w:t xml:space="preserve"> and infected states for resistant individuals, and “</w:t>
+      </w:r>
+      <w:proofErr w:type="spellStart"/>
+      <w:r>
+        <w:t>treat_suscep</w:t>
+      </w:r>
+      <w:proofErr w:type="spellEnd"/>
+      <w:r>
+        <w:t xml:space="preserve">” is the test between the </w:t>
+      </w:r>
+      <w:proofErr w:type="spellStart"/>
+      <w:r>
+        <w:t>noninfected</w:t>
+      </w:r>
+      <w:proofErr w:type="spellEnd"/>
+      <w:r>
+        <w:t xml:space="preserve"> and infected states for susceptible individuals. Each sheet has the same columns. “id” is the </w:t>
+      </w:r>
+      <w:proofErr w:type="spellStart"/>
+      <w:r>
+        <w:t>Ensembl</w:t>
+      </w:r>
+      <w:proofErr w:type="spellEnd"/>
+      <w:r>
+        <w:t xml:space="preserve"> gene ID, “gene” is the gene name, “</w:t>
+      </w:r>
+      <w:proofErr w:type="spellStart"/>
+      <w:r>
+        <w:t>logFC</w:t>
+      </w:r>
+      <w:proofErr w:type="spellEnd"/>
+      <w:r>
+        <w:t xml:space="preserve">” is the log fold change from </w:t>
+      </w:r>
+      <w:proofErr w:type="spellStart"/>
+      <w:r>
+        <w:t>limma</w:t>
+      </w:r>
+      <w:proofErr w:type="spellEnd"/>
+      <w:r>
+        <w:t>, “</w:t>
+      </w:r>
+      <w:proofErr w:type="spellStart"/>
+      <w:r>
+        <w:t>AveExpr</w:t>
+      </w:r>
+      <w:proofErr w:type="spellEnd"/>
+      <w:r>
+        <w:t xml:space="preserve">” is the average log expression from </w:t>
+      </w:r>
+      <w:proofErr w:type="spellStart"/>
+      <w:r>
+        <w:t>limma</w:t>
+      </w:r>
+      <w:proofErr w:type="spellEnd"/>
+      <w:r>
+        <w:t xml:space="preserve">, “t” is the t-statistic from </w:t>
+      </w:r>
+      <w:proofErr w:type="spellStart"/>
+      <w:r>
+        <w:t>limma</w:t>
+      </w:r>
+      <w:proofErr w:type="spellEnd"/>
+      <w:r>
+        <w:t>, “</w:t>
+      </w:r>
+      <w:proofErr w:type="spellStart"/>
+      <w:r>
+        <w:t>P.Value</w:t>
+      </w:r>
+      <w:proofErr w:type="spellEnd"/>
+      <w:r>
+        <w:t xml:space="preserve">” is the p-value from </w:t>
+      </w:r>
+      <w:proofErr w:type="spellStart"/>
+      <w:r>
+        <w:t>limma</w:t>
+      </w:r>
+      <w:proofErr w:type="spellEnd"/>
+      <w:r>
+        <w:t>, “</w:t>
+      </w:r>
+      <w:proofErr w:type="spellStart"/>
+      <w:r>
+        <w:t>adj.P.Val</w:t>
+      </w:r>
+      <w:proofErr w:type="spellEnd"/>
+      <w:r>
+        <w:t xml:space="preserve">” is the adjusted p-value from </w:t>
+      </w:r>
+      <w:proofErr w:type="spellStart"/>
+      <w:r>
+        <w:t>limma</w:t>
+      </w:r>
+      <w:proofErr w:type="spellEnd"/>
+      <w:r>
+        <w:t>, “</w:t>
+      </w:r>
+      <w:proofErr w:type="spellStart"/>
+      <w:r>
+        <w:t>qvalue</w:t>
+      </w:r>
+      <w:proofErr w:type="spellEnd"/>
+      <w:r>
+        <w:t>” is the q-value calculated with adaptive shrinkage, “</w:t>
+      </w:r>
+      <w:proofErr w:type="spellStart"/>
+      <w:r>
+        <w:t>chr</w:t>
+      </w:r>
+      <w:proofErr w:type="spellEnd"/>
+      <w:r>
+        <w:t xml:space="preserve">” is the chromosome where the gene is located, “description” is the description of the gene from </w:t>
+      </w:r>
+      <w:proofErr w:type="spellStart"/>
+      <w:r>
+        <w:t>Ensembl</w:t>
+      </w:r>
+      <w:proofErr w:type="spellEnd"/>
+      <w:r>
+        <w:t xml:space="preserve">, “phenotype” is the associated phenotype(s) assigned my </w:t>
+      </w:r>
+      <w:proofErr w:type="spellStart"/>
+      <w:r>
+        <w:t>Ensembl</w:t>
+      </w:r>
+      <w:proofErr w:type="spellEnd"/>
+      <w:r>
+        <w:t>, “</w:t>
+      </w:r>
+      <w:proofErr w:type="spellStart"/>
+      <w:r>
+        <w:t>go_id</w:t>
+      </w:r>
+      <w:proofErr w:type="spellEnd"/>
+      <w:r>
+        <w:t xml:space="preserve">” is the associated GO term(s) assigned by </w:t>
+      </w:r>
+      <w:proofErr w:type="spellStart"/>
+      <w:r>
+        <w:t>Ensembl</w:t>
+      </w:r>
+      <w:proofErr w:type="spellEnd"/>
+      <w:r>
+        <w:t>, and “</w:t>
+      </w:r>
+      <w:proofErr w:type="spellStart"/>
+      <w:r>
+        <w:t>go_description</w:t>
+      </w:r>
+      <w:proofErr w:type="spellEnd"/>
+      <w:r>
+        <w:t>” is the corresponding name(s) of the GO term(s). (</w:t>
+      </w:r>
+      <w:proofErr w:type="spellStart"/>
+      <w:proofErr w:type="gramStart"/>
+      <w:r>
+        <w:t>xlsx</w:t>
+      </w:r>
+      <w:proofErr w:type="spellEnd"/>
+      <w:proofErr w:type="gramEnd"/>
+      <w:r>
+        <w:t>)</w:t>
+      </w:r>
+    </w:p>
+    <w:p>
+      <w:pPr>
+        <w:pStyle w:val="Heading3"/>
+      </w:pPr>
+      <w:r>
+        <w:t>Supplementary Data S3</w:t>
+      </w:r>
+    </w:p>
+    <w:p>
+      <w:r>
+        <w:t>Supplementary Data S3 contains the results of the GWAS comparison analysis (Fig. \</w:t>
+      </w:r>
+      <w:proofErr w:type="gramStart"/>
+      <w:r>
+        <w:t>ref{</w:t>
+      </w:r>
+      <w:proofErr w:type="spellStart"/>
+      <w:proofErr w:type="gramEnd"/>
+      <w:r>
+        <w:t>fig:gwas</w:t>
+      </w:r>
+      <w:proofErr w:type="spellEnd"/>
+      <w:r>
+        <w:t>}). The first sheet “input-data” contains the data for the 10,260 genes which were assigned a SNP in the studies from The Gambia and Ghan</w:t>
+      </w:r>
+      <w:r>
+        <w:t xml:space="preserve">a. </w:t>
+      </w:r>
+      <w:r>
+        <w:t>“</w:t>
+      </w:r>
+      <w:proofErr w:type="spellStart"/>
+      <w:r>
+        <w:t>gwas_p_ghana</w:t>
+      </w:r>
+      <w:proofErr w:type="spellEnd"/>
+      <w:r>
+        <w:t>” is the minimum p-value from the GWAS in Ghana, “</w:t>
+      </w:r>
+      <w:proofErr w:type="spellStart"/>
+      <w:r>
+        <w:t>gwas_p_</w:t>
+      </w:r>
+      <w:r>
+        <w:t>gambia</w:t>
+      </w:r>
+      <w:proofErr w:type="spellEnd"/>
+      <w:r>
+        <w:t>” is the minimum p-value from the GWAS in The Gambia, and “</w:t>
+      </w:r>
+      <w:proofErr w:type="spellStart"/>
+      <w:r>
+        <w:t>n_snps</w:t>
+      </w:r>
+      <w:proofErr w:type="spellEnd"/>
+      <w:r>
+        <w:t xml:space="preserve">” is the number of GWAS SNPs within 50 kb of the transcription start site. The columns </w:t>
+      </w:r>
+      <w:proofErr w:type="spellStart"/>
+      <w:r>
+        <w:t>status_ni</w:t>
+      </w:r>
+      <w:proofErr w:type="spellEnd"/>
+      <w:r>
+        <w:t xml:space="preserve">, </w:t>
+      </w:r>
+      <w:proofErr w:type="spellStart"/>
+      <w:r>
+        <w:t>status_ii</w:t>
+      </w:r>
+      <w:proofErr w:type="spellEnd"/>
+      <w:r>
+        <w:t xml:space="preserve">, </w:t>
+      </w:r>
+      <w:proofErr w:type="spellStart"/>
+      <w:r>
+        <w:t>treat_resist</w:t>
+      </w:r>
+      <w:proofErr w:type="spellEnd"/>
+      <w:r>
+        <w:t xml:space="preserve">, and </w:t>
+      </w:r>
+      <w:proofErr w:type="spellStart"/>
+      <w:r>
+        <w:t>treat_suscep</w:t>
+      </w:r>
+      <w:proofErr w:type="spellEnd"/>
+      <w:r>
+        <w:t xml:space="preserve"> refer to the tests described </w:t>
+      </w:r>
+      <w:r>
         <w:lastRenderedPageBreak/>
-        <w:t>Supplementary Data S2</w:t>
-      </w:r>
-    </w:p>
-    <w:p>
-      <w:r>
-        <w:t>Supplementary Data S2 contains the results of the differential expression analysis with limma (Fig. \ref{fig:limma}). The workbook contains 4 sheets corresponding to the 4 tests performed. “status_ni” is the test between resistant and susceptible individuals in the noninfected state, “status_ii” is the test between resistant and susceptible individuals in the infected state, “treat_resist” is the test between the noninfected and infected states for resistant individuals, and “treat_suscep” is the test between the noninfected and infected states for susceptible individuals. Each sheet has the same columns. “id” is the Ensembl gene ID, “gene” is the gene name, “logFC” is the log fold change from limma, “AveExpr” is the average log expression from limma, “t” is the t-statistic from limma, “P.Value” is the p-value from limma, “adj.P.Val” is the adjusted p-value from limma, “qvalue” is the q-value calculated with adaptive shrinkage, “chr” is the chromosome where the gene is located, “description” is the description of the gene from Ensembl, “phenotype” is the associated phenotype(s) assigned my Ensembl, “go_id” is the associated GO term(s) assigned by Ensembl, and “go_description” is the corresponding name(s) of the GO term(s). (xlsx)</w:t>
+        <w:t>for Supplementary Data S2 and contain the absolute log fold changes for each comparison. All the other gene annotation columns are the same as described for Supplementary Data S2. The second sheet “regression-results” contains the results of the linear regression between the GWAS p-values and the log fold changes (or the number of SNPs). “</w:t>
+      </w:r>
+      <w:proofErr w:type="gramStart"/>
+      <w:r>
+        <w:t>t</w:t>
+      </w:r>
+      <w:proofErr w:type="gramEnd"/>
+      <w:r>
+        <w:t>” is the t-statistic, “p” is the p-value, “slope” is the slope of the regression line, and “</w:t>
+      </w:r>
+      <w:proofErr w:type="spellStart"/>
+      <w:r>
+        <w:t>slope_se</w:t>
+      </w:r>
+      <w:proofErr w:type="spellEnd"/>
+      <w:r>
+        <w:t>” is the standard error of the slope. (</w:t>
+      </w:r>
+      <w:proofErr w:type="spellStart"/>
+      <w:proofErr w:type="gramStart"/>
+      <w:r>
+        <w:t>xlsx</w:t>
+      </w:r>
+      <w:proofErr w:type="spellEnd"/>
+      <w:proofErr w:type="gramEnd"/>
+      <w:r>
+        <w:t>)</w:t>
       </w:r>
     </w:p>
     <w:p>
@@ -4908,48 +7408,63 @@
         <w:pStyle w:val="Heading3"/>
       </w:pPr>
       <w:r>
-        <w:t>Supplementary Data S3</w:t>
-      </w:r>
-    </w:p>
-    <w:p>
-      <w:r>
-        <w:t>Supplementary Data S3 contains the results of the GWAS comparison analysis (Fig. \ref{fig:gwas}). The first sheet “input-data” contains the data for the 10,260 genes which were assigned a SNP in the studies from The Gambia and Ghan</w:t>
-      </w:r>
-      <w:r>
-        <w:t xml:space="preserve">a. </w:t>
-      </w:r>
-      <w:r>
-        <w:t>“</w:t>
-      </w:r>
-      <w:r>
-        <w:t>gwas_p_ghana</w:t>
-      </w:r>
-      <w:r>
-        <w:t>” is the minimum p-value from the GWAS in Ghana, “</w:t>
-      </w:r>
-      <w:r>
-        <w:t>gwas_p_</w:t>
-      </w:r>
-      <w:r>
-        <w:t>gambia” is the minimum p-value from the GWAS in The Gambia, and “n_snps” is the number of GWAS SNPs within 50 kb of the transcription start site. The columns status_ni, status_ii, treat_resist, and treat_suscep refer to the tests described for Supplementary Data S2 and contain the absolute log fold changes for each comparison. All the other gene annotation columns are the same as described for Supplementary Data S2. The second sheet “regression-results” contains the results of the linear regression between the GWAS p-values and the log fold changes (or the number of SNPs). “t” is the t-statistic, “p” is the p-value, “slope” is the slope of the regression line, and “slope_se” is the standard error of the slope. (xlsx)</w:t>
-      </w:r>
-    </w:p>
-    <w:p>
-      <w:pPr>
-        <w:pStyle w:val="Heading3"/>
-      </w:pPr>
-      <w:r>
-        <w:lastRenderedPageBreak/>
         <w:t>Supplementary Data S4</w:t>
       </w:r>
     </w:p>
     <w:p>
       <w:r>
-        <w:t>Supplementary Data S4 contains the results of the classifier analysis. Specifically it contains the results from the support vector machine using the genes with a qvalue less than 0.05 (Fig. \ref{fig:classifier}). The sheet “gene-list” contains information about the genes used for the classifier (the columns are described in the section for Supplementary Data S2). The sheet “training-input” contains the input gene expression data for training the model. The sheet “training-results” contains the results of the leave-one-out-cross-validation when training the model on the samples from the current study.  The sheet “testing-input” contains the input gene expression data for testing the model. The sheet “testing-results” contains the results from testing the model on the samples from Barreiro et al., 2012 \cite{Barreiro2012}. The column “prob_tb_resist” is the probability of being resistant to TB assigned by the model. (xlsx)</w:t>
+        <w:t xml:space="preserve">Supplementary Data S4 contains the results of the classifier analysis. Specifically it contains the results from the support vector machine using the genes with a </w:t>
+      </w:r>
+      <w:proofErr w:type="spellStart"/>
+      <w:r>
+        <w:t>qvalue</w:t>
+      </w:r>
+      <w:proofErr w:type="spellEnd"/>
+      <w:r>
+        <w:t xml:space="preserve"> less than 0.05 (Fig. \</w:t>
+      </w:r>
+      <w:proofErr w:type="gramStart"/>
+      <w:r>
+        <w:t>ref{</w:t>
+      </w:r>
+      <w:proofErr w:type="spellStart"/>
+      <w:proofErr w:type="gramEnd"/>
+      <w:r>
+        <w:t>fig:classifier</w:t>
+      </w:r>
+      <w:proofErr w:type="spellEnd"/>
+      <w:r>
+        <w:t>}). The sheet “gene-list” contains information about the genes used for the classifier (the columns are described in the section for Supplementary Data S2). The sheet “training-input” contains the input gene expression data for training the model. The sheet “training-results” contains the results of the leave-one-out-cross-validation when training the model on the samples from the current study.  The sheet “testing-input” contains the input gene expression data for testing the model. The sheet “testing-results” contains the results from testing the model on the samples from Barreiro et al., 2012 \</w:t>
+      </w:r>
+      <w:proofErr w:type="gramStart"/>
+      <w:r>
+        <w:t>cite{</w:t>
+      </w:r>
+      <w:proofErr w:type="gramEnd"/>
+      <w:r>
+        <w:t>Barreiro2012}. The column “</w:t>
+      </w:r>
+      <w:proofErr w:type="spellStart"/>
+      <w:r>
+        <w:t>prob_tb_resist</w:t>
+      </w:r>
+      <w:proofErr w:type="spellEnd"/>
+      <w:r>
+        <w:t>” is the probability of being resistant to TB assigned by the model. (</w:t>
+      </w:r>
+      <w:proofErr w:type="spellStart"/>
+      <w:proofErr w:type="gramStart"/>
+      <w:r>
+        <w:t>xlsx</w:t>
+      </w:r>
+      <w:proofErr w:type="spellEnd"/>
+      <w:proofErr w:type="gramEnd"/>
+      <w:r>
+        <w:t>)</w:t>
       </w:r>
     </w:p>
     <w:sectPr>
-      <w:footerReference w:type="default" r:id="rId43"/>
+      <w:footerReference w:type="default" r:id="rId45"/>
       <w:pgSz w:w="12240" w:h="15840"/>
       <w:pgMar w:top="1440" w:right="1008" w:bottom="1440" w:left="1008" w:header="720" w:footer="720" w:gutter="0"/>
       <w:cols w:space="720"/>
@@ -7359,7 +9874,7 @@
 </file>
 
 <file path=customXml/itemProps1.xml><?xml version="1.0" encoding="utf-8"?>
-<ds:datastoreItem xmlns:ds="http://schemas.openxmlformats.org/officeDocument/2006/customXml" ds:itemID="{E5E3F3A0-6CED-4504-ABE9-6518A4864200}">
+<ds:datastoreItem xmlns:ds="http://schemas.openxmlformats.org/officeDocument/2006/customXml" ds:itemID="{657D27CB-BCD7-4720-B03F-6875C0794850}">
   <ds:schemaRefs>
     <ds:schemaRef ds:uri="http://schemas.openxmlformats.org/officeDocument/2006/bibliography"/>
   </ds:schemaRefs>

</xml_diff>

<commit_message>
Add more citations to Methods.
</commit_message>
<xml_diff>
--- a/paper/tb-suscept.docx
+++ b/paper/tb-suscept.docx
@@ -4148,7 +4148,19 @@
         <w:t>y</w:t>
       </w:r>
       <w:r>
-        <w:t xml:space="preserve">sis using Python and </w:t>
+        <w:t>sis using Python</w:t>
+      </w:r>
+      <w:r>
+        <w:t xml:space="preserve"> (</w:t>
+      </w:r>
+      <w:r>
+        <w:t>https://www.python.org/</w:t>
+      </w:r>
+      <w:r>
+        <w:t>)</w:t>
+      </w:r>
+      <w:r>
+        <w:t xml:space="preserve"> and </w:t>
       </w:r>
       <w:proofErr w:type="spellStart"/>
       <w:r>
@@ -4189,6 +4201,15 @@
       </w:r>
       <w:proofErr w:type="spellEnd"/>
       <w:r>
+        <w:t xml:space="preserve"> (</w:t>
+      </w:r>
+      <w:r>
+        <w:t>http://www.bioinformatics.babraham.ac.uk/projects/fastqc/</w:t>
+      </w:r>
+      <w:r>
+        <w:t>)</w:t>
+      </w:r>
+      <w:r>
         <w:t xml:space="preserve">, </w:t>
       </w:r>
       <w:proofErr w:type="spellStart"/>
@@ -4219,114 +4240,207 @@
       </w:r>
       <w:proofErr w:type="spellEnd"/>
       <w:r>
+        <w:t xml:space="preserve"> (</w:t>
+      </w:r>
+      <w:r>
+        <w:t>https://github.com/lh3/bioawk</w:t>
+      </w:r>
+      <w:r>
+        <w:t>)</w:t>
+      </w:r>
+      <w:r>
         <w:t>. We used R</w:t>
+      </w:r>
+      <w:r>
+        <w:t xml:space="preserve"> \cite{R2015}</w:t>
+      </w:r>
+      <w:r>
+        <w:t xml:space="preserve"> for all statistics and data visualization. The computational resources were provided by the </w:t>
+      </w:r>
+      <w:r>
+        <w:t xml:space="preserve">University </w:t>
+      </w:r>
+      <w:proofErr w:type="gramStart"/>
+      <w:r>
+        <w:t>of</w:t>
+      </w:r>
+      <w:proofErr w:type="gramEnd"/>
+      <w:r>
+        <w:t xml:space="preserve"> Chicago </w:t>
+      </w:r>
+      <w:r>
+        <w:t xml:space="preserve">Research Computing Center. All code is available </w:t>
+      </w:r>
+      <w:r>
+        <w:t xml:space="preserve">for viewing and reuse at </w:t>
+      </w:r>
+      <w:r>
+        <w:t>https://github.com/jdblischak/tb-suscept</w:t>
+      </w:r>
+      <w:r>
+        <w:t>.</w:t>
+      </w:r>
+    </w:p>
+    <w:p>
+      <w:pPr>
+        <w:pStyle w:val="Heading2"/>
+      </w:pPr>
+      <w:r>
+        <w:t>Data availability</w:t>
+      </w:r>
+    </w:p>
+    <w:p>
+      <w:r>
+        <w:t>T</w:t>
+      </w:r>
+      <w:r>
+        <w:t>h</w:t>
+      </w:r>
+      <w:r>
+        <w:t xml:space="preserve">e </w:t>
+      </w:r>
+      <w:r>
+        <w:t xml:space="preserve">raw </w:t>
+      </w:r>
+      <w:proofErr w:type="spellStart"/>
+      <w:r>
+        <w:t>fastq</w:t>
+      </w:r>
+      <w:proofErr w:type="spellEnd"/>
+      <w:r>
+        <w:t xml:space="preserve"> files</w:t>
+      </w:r>
+      <w:r>
+        <w:t xml:space="preserve"> have been deposited in NCBI's Gene Expression Omnibus</w:t>
+      </w:r>
+      <w:r>
+        <w:t xml:space="preserve"> \</w:t>
+      </w:r>
+      <w:r>
+        <w:t>cite</w:t>
+      </w:r>
+      <w:r>
+        <w:t>{Edgar2002}</w:t>
+      </w:r>
+      <w:r>
+        <w:t xml:space="preserve"> and are accessible through GEO Series accession number GSE</w:t>
+      </w:r>
+      <w:r>
+        <w:t>XXXXX</w:t>
+      </w:r>
+      <w:r>
+        <w:t xml:space="preserve"> (http://www.ncbi.nlm.nih.gov/</w:t>
+      </w:r>
+      <w:r>
+        <w:t>geo/ query/</w:t>
+      </w:r>
+      <w:proofErr w:type="spellStart"/>
+      <w:r>
+        <w:t>acc.cgi</w:t>
+      </w:r>
+      <w:proofErr w:type="gramStart"/>
+      <w:r>
+        <w:t>?acc</w:t>
+      </w:r>
+      <w:proofErr w:type="spellEnd"/>
+      <w:proofErr w:type="gramEnd"/>
+      <w:r>
+        <w:t>=GSEXXXXX</w:t>
+      </w:r>
+      <w:r>
+        <w:t xml:space="preserve">). </w:t>
+      </w:r>
+      <w:r>
+        <w:t xml:space="preserve">The </w:t>
+      </w:r>
+      <w:r>
+        <w:t>RNA-</w:t>
+      </w:r>
+      <w:proofErr w:type="spellStart"/>
+      <w:r>
+        <w:t>seq</w:t>
+      </w:r>
+      <w:proofErr w:type="spellEnd"/>
+      <w:r>
+        <w:t xml:space="preserve"> gene counts</w:t>
       </w:r>
       <w:bookmarkStart w:id="6" w:name="_GoBack"/>
       <w:bookmarkEnd w:id="6"/>
       <w:r>
-        <w:t xml:space="preserve"> for all statistics and data visualization. The computational resources were provided by the </w:t>
-      </w:r>
-      <w:r>
-        <w:t xml:space="preserve">University </w:t>
-      </w:r>
-      <w:proofErr w:type="gramStart"/>
-      <w:r>
-        <w:t>of</w:t>
-      </w:r>
-      <w:proofErr w:type="gramEnd"/>
-      <w:r>
-        <w:t xml:space="preserve"> Chicago </w:t>
-      </w:r>
-      <w:r>
-        <w:t xml:space="preserve">Research Computing Center. All code is available </w:t>
-      </w:r>
-      <w:r>
-        <w:t xml:space="preserve">for viewing and reuse at </w:t>
+        <w:t xml:space="preserve"> and other summary data sets are </w:t>
+      </w:r>
+      <w:r>
+        <w:t xml:space="preserve">included as Supplementary Data and are also </w:t>
+      </w:r>
+      <w:r>
+        <w:t xml:space="preserve">available </w:t>
+      </w:r>
+      <w:r>
+        <w:t xml:space="preserve">for download </w:t>
+      </w:r>
+      <w:r>
+        <w:t xml:space="preserve">at </w:t>
       </w:r>
       <w:r>
         <w:t>https://github.com/jdblischak/tb-suscept</w:t>
       </w:r>
       <w:r>
+        <w:t>/data.</w:t>
+      </w:r>
+    </w:p>
+    <w:p>
+      <w:pPr>
+        <w:pStyle w:val="Heading1"/>
+      </w:pPr>
+      <w:r>
+        <w:lastRenderedPageBreak/>
+        <w:t>Acknowledgements</w:t>
+      </w:r>
+    </w:p>
+    <w:p>
+      <w:r>
+        <w:t xml:space="preserve">We thank </w:t>
+      </w:r>
+      <w:r>
+        <w:t xml:space="preserve">T. </w:t>
+      </w:r>
+      <w:proofErr w:type="spellStart"/>
+      <w:r>
+        <w:t>Thye</w:t>
+      </w:r>
+      <w:proofErr w:type="spellEnd"/>
+      <w:r>
+        <w:t xml:space="preserve"> for sharing the GWAS data with us</w:t>
+      </w:r>
+      <w:r>
+        <w:t xml:space="preserve">. </w:t>
+      </w:r>
+      <w:r>
+        <w:t>This study was funded by National Institutes of Health</w:t>
+      </w:r>
+      <w:r>
+        <w:t xml:space="preserve"> (NIH)</w:t>
+      </w:r>
+      <w:r>
+        <w:t xml:space="preserve"> Grant AI087658 to YG</w:t>
+      </w:r>
+      <w:r>
+        <w:t xml:space="preserve"> and L</w:t>
+      </w:r>
+      <w:r>
+        <w:t>T</w:t>
+      </w:r>
+      <w:r>
         <w:t>.</w:t>
       </w:r>
-    </w:p>
-    <w:p>
-      <w:pPr>
-        <w:pStyle w:val="Heading2"/>
-      </w:pPr>
-      <w:r>
-        <w:t>Data availability</w:t>
-      </w:r>
-    </w:p>
-    <w:p>
-      <w:r>
-        <w:t>T</w:t>
-      </w:r>
-      <w:r>
-        <w:t>h</w:t>
-      </w:r>
-      <w:r>
-        <w:t xml:space="preserve">e </w:t>
-      </w:r>
-      <w:r>
-        <w:t xml:space="preserve">raw </w:t>
-      </w:r>
-      <w:proofErr w:type="spellStart"/>
-      <w:r>
-        <w:t>fastq</w:t>
-      </w:r>
-      <w:proofErr w:type="spellEnd"/>
-      <w:r>
-        <w:t xml:space="preserve"> files</w:t>
-      </w:r>
-      <w:r>
-        <w:t xml:space="preserve"> have been deposited in NCBI's Gene Expression Omnibus</w:t>
-      </w:r>
-      <w:r>
-        <w:t xml:space="preserve"> \</w:t>
-      </w:r>
-      <w:r>
-        <w:t>cite</w:t>
-      </w:r>
-      <w:r>
-        <w:t>{Edgar2002}</w:t>
-      </w:r>
-      <w:r>
-        <w:t xml:space="preserve"> and are accessible through GEO Series accession number GSE</w:t>
-      </w:r>
-      <w:r>
-        <w:t>XXXXX</w:t>
-      </w:r>
-      <w:r>
-        <w:t xml:space="preserve"> (http://www.ncbi.nlm.nih.gov/</w:t>
-      </w:r>
-      <w:r>
-        <w:t>geo/ query/</w:t>
-      </w:r>
-      <w:proofErr w:type="spellStart"/>
-      <w:r>
-        <w:t>acc.cgi</w:t>
-      </w:r>
-      <w:proofErr w:type="gramStart"/>
-      <w:r>
-        <w:t>?acc</w:t>
-      </w:r>
-      <w:proofErr w:type="spellEnd"/>
-      <w:proofErr w:type="gramEnd"/>
-      <w:r>
-        <w:t>=GSEXXXXX</w:t>
-      </w:r>
-      <w:r>
-        <w:t xml:space="preserve">). </w:t>
-      </w:r>
-      <w:r>
-        <w:t xml:space="preserve">The counts matrix and other summary data sets are available at </w:t>
-      </w:r>
-      <w:r>
-        <w:t>https://github.com/jdblischak/tb-suscept</w:t>
-      </w:r>
-      <w:r>
-        <w:t>/data.</w:t>
+      <w:r>
+        <w:t xml:space="preserve"> JDB was supported by NIH T32GM007197. The content is solely the responsibility of the authors and does not necessarily represent the official views of the </w:t>
+      </w:r>
+      <w:r>
+        <w:t>NIH</w:t>
+      </w:r>
+      <w:r>
+        <w:t>.</w:t>
       </w:r>
     </w:p>
     <w:p>
@@ -4334,61 +4448,6 @@
         <w:pStyle w:val="Heading1"/>
       </w:pPr>
       <w:r>
-        <w:t>Acknowledgements</w:t>
-      </w:r>
-    </w:p>
-    <w:p>
-      <w:r>
-        <w:t xml:space="preserve">We thank </w:t>
-      </w:r>
-      <w:r>
-        <w:t xml:space="preserve">T. </w:t>
-      </w:r>
-      <w:proofErr w:type="spellStart"/>
-      <w:r>
-        <w:t>Thye</w:t>
-      </w:r>
-      <w:proofErr w:type="spellEnd"/>
-      <w:r>
-        <w:t xml:space="preserve"> for sharing the GWAS data with us</w:t>
-      </w:r>
-      <w:r>
-        <w:t xml:space="preserve">. </w:t>
-      </w:r>
-      <w:r>
-        <w:t>This study was funded by National Institutes of Health</w:t>
-      </w:r>
-      <w:r>
-        <w:t xml:space="preserve"> (NIH)</w:t>
-      </w:r>
-      <w:r>
-        <w:t xml:space="preserve"> Grant AI087658 to YG</w:t>
-      </w:r>
-      <w:r>
-        <w:t xml:space="preserve"> and L</w:t>
-      </w:r>
-      <w:r>
-        <w:t>T</w:t>
-      </w:r>
-      <w:r>
-        <w:t>.</w:t>
-      </w:r>
-      <w:r>
-        <w:t xml:space="preserve"> JDB was supported by NIH T32GM007197. The content is solely the responsibility of the authors and does not necessarily represent the official views of the </w:t>
-      </w:r>
-      <w:r>
-        <w:t>NIH</w:t>
-      </w:r>
-      <w:r>
-        <w:t>.</w:t>
-      </w:r>
-    </w:p>
-    <w:p>
-      <w:pPr>
-        <w:pStyle w:val="Heading1"/>
-      </w:pPr>
-      <w:r>
-        <w:lastRenderedPageBreak/>
         <w:t>Author Contributions</w:t>
       </w:r>
     </w:p>
@@ -10279,7 +10338,7 @@
 </file>
 
 <file path=customXml/itemProps1.xml><?xml version="1.0" encoding="utf-8"?>
-<ds:datastoreItem xmlns:ds="http://schemas.openxmlformats.org/officeDocument/2006/customXml" ds:itemID="{25EF220C-302A-4652-8057-B42DF29ADD3D}">
+<ds:datastoreItem xmlns:ds="http://schemas.openxmlformats.org/officeDocument/2006/customXml" ds:itemID="{8318F3BF-387E-4C5C-BC8E-BC40D539AF93}">
   <ds:schemaRefs>
     <ds:schemaRef ds:uri="http://schemas.openxmlformats.org/officeDocument/2006/bibliography"/>
   </ds:schemaRefs>

</xml_diff>